<commit_message>
Thịnh - Word, DiagramDiagram
</commit_message>
<xml_diff>
--- a/4 Cậu Pé Ngok Nghek - Quản lý hệ thống dữ liệu.docx
+++ b/4 Cậu Pé Ngok Nghek - Quản lý hệ thống dữ liệu.docx
@@ -1,6 +1,6 @@
 
 <file path=word/document.xml><?xml version="1.0" encoding="utf-8"?>
-<w:document xmlns:wpc="http://schemas.microsoft.com/office/word/2010/wordprocessingCanvas" xmlns:cx="http://schemas.microsoft.com/office/drawing/2014/chartex" xmlns:cx1="http://schemas.microsoft.com/office/drawing/2015/9/8/chartex" xmlns:mc="http://schemas.openxmlformats.org/markup-compatibility/2006" xmlns:o="urn:schemas-microsoft-com:office:office" xmlns:r="http://schemas.openxmlformats.org/officeDocument/2006/relationships" xmlns:m="http://schemas.openxmlformats.org/officeDocument/2006/math" xmlns:v="urn:schemas-microsoft-com:vml" xmlns:wp14="http://schemas.microsoft.com/office/word/2010/wordprocessingDrawing" xmlns:wp="http://schemas.openxmlformats.org/drawingml/2006/wordprocessingDrawing" xmlns:w10="urn:schemas-microsoft-com:office:word" xmlns:w="http://schemas.openxmlformats.org/wordprocessingml/2006/main" xmlns:w14="http://schemas.microsoft.com/office/word/2010/wordml" xmlns:w15="http://schemas.microsoft.com/office/word/2012/wordml" xmlns:w16se="http://schemas.microsoft.com/office/word/2015/wordml/symex" xmlns:wpg="http://schemas.microsoft.com/office/word/2010/wordprocessingGroup" xmlns:wpi="http://schemas.microsoft.com/office/word/2010/wordprocessingInk" xmlns:wne="http://schemas.microsoft.com/office/word/2006/wordml" xmlns:wps="http://schemas.microsoft.com/office/word/2010/wordprocessingShape" mc:Ignorable="w14 w15 w16se wp14">
+<w:document xmlns:wpc="http://schemas.microsoft.com/office/word/2010/wordprocessingCanvas" xmlns:cx="http://schemas.microsoft.com/office/drawing/2014/chartex" xmlns:cx1="http://schemas.microsoft.com/office/drawing/2015/9/8/chartex" xmlns:cx2="http://schemas.microsoft.com/office/drawing/2015/10/21/chartex" xmlns:cx3="http://schemas.microsoft.com/office/drawing/2016/5/9/chartex" xmlns:cx4="http://schemas.microsoft.com/office/drawing/2016/5/10/chartex" xmlns:cx5="http://schemas.microsoft.com/office/drawing/2016/5/11/chartex" xmlns:cx6="http://schemas.microsoft.com/office/drawing/2016/5/12/chartex" xmlns:cx7="http://schemas.microsoft.com/office/drawing/2016/5/13/chartex" xmlns:cx8="http://schemas.microsoft.com/office/drawing/2016/5/14/chartex" xmlns:mc="http://schemas.openxmlformats.org/markup-compatibility/2006" xmlns:aink="http://schemas.microsoft.com/office/drawing/2016/ink" xmlns:am3d="http://schemas.microsoft.com/office/drawing/2017/model3d" xmlns:o="urn:schemas-microsoft-com:office:office" xmlns:oel="http://schemas.microsoft.com/office/2019/extlst" xmlns:r="http://schemas.openxmlformats.org/officeDocument/2006/relationships" xmlns:m="http://schemas.openxmlformats.org/officeDocument/2006/math" xmlns:v="urn:schemas-microsoft-com:vml" xmlns:wp14="http://schemas.microsoft.com/office/word/2010/wordprocessingDrawing" xmlns:wp="http://schemas.openxmlformats.org/drawingml/2006/wordprocessingDrawing" xmlns:w10="urn:schemas-microsoft-com:office:word" xmlns:w="http://schemas.openxmlformats.org/wordprocessingml/2006/main" xmlns:w14="http://schemas.microsoft.com/office/word/2010/wordml" xmlns:w15="http://schemas.microsoft.com/office/word/2012/wordml" xmlns:w16cex="http://schemas.microsoft.com/office/word/2018/wordml/cex" xmlns:w16cid="http://schemas.microsoft.com/office/word/2016/wordml/cid" xmlns:w16="http://schemas.microsoft.com/office/word/2018/wordml" xmlns:w16du="http://schemas.microsoft.com/office/word/2023/wordml/word16du" xmlns:w16sdtdh="http://schemas.microsoft.com/office/word/2020/wordml/sdtdatahash" xmlns:w16se="http://schemas.microsoft.com/office/word/2015/wordml/symex" xmlns:wpg="http://schemas.microsoft.com/office/word/2010/wordprocessingGroup" xmlns:wpi="http://schemas.microsoft.com/office/word/2010/wordprocessingInk" xmlns:wne="http://schemas.microsoft.com/office/word/2006/wordml" xmlns:wps="http://schemas.microsoft.com/office/word/2010/wordprocessingShape" mc:Ignorable="w14 w15 w16se w16cid w16 w16cex w16sdtdh w16du wp14">
   <w:body>
     <w:p>
       <w:pPr>
@@ -285,7 +285,7 @@
               </wp:anchor>
             </w:drawing>
           </mc:Choice>
-          <mc:Fallback xmlns:cr="http://schemas.microsoft.com/office/comments/2020/reactions" xmlns="http://schemas.microsoft.com/office/tasks/2019/documenttasks" xmlns:w16cid="http://schemas.microsoft.com/office/word/2016/wordml/cid" xmlns:w16cex="http://schemas.microsoft.com/office/word/2018/wordml/cex" xmlns:w16="http://schemas.microsoft.com/office/word/2018/wordml" xmlns:dgm="http://schemas.openxmlformats.org/drawingml/2006/diagram" xmlns:lc="http://schemas.openxmlformats.org/drawingml/2006/lockedCanvas" xmlns:c="http://schemas.openxmlformats.org/drawingml/2006/chart" xmlns:pic="http://schemas.openxmlformats.org/drawingml/2006/picture" xmlns:a="http://schemas.openxmlformats.org/drawingml/2006/main" xmlns:sl="http://schemas.openxmlformats.org/schemaLibrary/2006/main">
+          <mc:Fallback xmlns:sl="http://schemas.openxmlformats.org/schemaLibrary/2006/main" xmlns:a="http://schemas.openxmlformats.org/drawingml/2006/main" xmlns:pic="http://schemas.openxmlformats.org/drawingml/2006/picture" xmlns:c="http://schemas.openxmlformats.org/drawingml/2006/chart" xmlns:lc="http://schemas.openxmlformats.org/drawingml/2006/lockedCanvas" xmlns:dgm="http://schemas.openxmlformats.org/drawingml/2006/diagram" xmlns="http://schemas.microsoft.com/office/tasks/2019/documenttasks" xmlns:cr="http://schemas.microsoft.com/office/comments/2020/reactions">
             <w:drawing>
               <wp:anchor allowOverlap="1" behindDoc="0" distB="0" distT="0" distL="114300" distR="114300" hidden="0" layoutInCell="1" locked="0" relativeHeight="0" simplePos="0">
                 <wp:simplePos x="0" y="0"/>
@@ -1492,7 +1492,7 @@
               </wp:anchor>
             </w:drawing>
           </mc:Choice>
-          <mc:Fallback xmlns:cr="http://schemas.microsoft.com/office/comments/2020/reactions" xmlns="http://schemas.microsoft.com/office/tasks/2019/documenttasks" xmlns:w16cid="http://schemas.microsoft.com/office/word/2016/wordml/cid" xmlns:w16cex="http://schemas.microsoft.com/office/word/2018/wordml/cex" xmlns:w16="http://schemas.microsoft.com/office/word/2018/wordml" xmlns:dgm="http://schemas.openxmlformats.org/drawingml/2006/diagram" xmlns:lc="http://schemas.openxmlformats.org/drawingml/2006/lockedCanvas" xmlns:c="http://schemas.openxmlformats.org/drawingml/2006/chart" xmlns:pic="http://schemas.openxmlformats.org/drawingml/2006/picture" xmlns:a="http://schemas.openxmlformats.org/drawingml/2006/main" xmlns:sl="http://schemas.openxmlformats.org/schemaLibrary/2006/main">
+          <mc:Fallback xmlns:sl="http://schemas.openxmlformats.org/schemaLibrary/2006/main" xmlns:a="http://schemas.openxmlformats.org/drawingml/2006/main" xmlns:pic="http://schemas.openxmlformats.org/drawingml/2006/picture" xmlns:c="http://schemas.openxmlformats.org/drawingml/2006/chart" xmlns:lc="http://schemas.openxmlformats.org/drawingml/2006/lockedCanvas" xmlns:dgm="http://schemas.openxmlformats.org/drawingml/2006/diagram" xmlns="http://schemas.microsoft.com/office/tasks/2019/documenttasks" xmlns:cr="http://schemas.microsoft.com/office/comments/2020/reactions">
             <w:drawing>
               <wp:anchor allowOverlap="1" behindDoc="0" distB="0" distT="0" distL="114300" distR="114300" hidden="0" layoutInCell="1" locked="0" relativeHeight="0" simplePos="0">
                 <wp:simplePos x="0" y="0"/>
@@ -2408,10 +2408,7 @@
         <w:jc w:val="both"/>
       </w:pPr>
       <w:r>
-        <w:t>Trước tiên, chúng em xin gửi lời cảm ơn chân thành và sâu sắc nhất đến thầy Lương Trần Ngọc Khiết, giảng viên bộ môn Quản Lý Hệ Thống Dữ Liệu, người đã tận tình hướng dẫn, chỉ bảo và đồng hành cùng chúng em trong suốt quá trình thực hiện tiểu luận này. Sự</w:t>
-      </w:r>
-      <w:r>
-        <w:t xml:space="preserve"> hỗ trợ và tận tâm của thầy không chỉ giúp chúng em vượt qua những khó khăn mà còn mang lại những giá trị lớn lao, góp phần quan trọng trong hành trình học tập và nghiên cứu của chúng em.</w:t>
+        <w:t>Trước tiên, chúng em xin gửi lời cảm ơn chân thành và sâu sắc nhất đến thầy Lương Trần Ngọc Khiết, giảng viên bộ môn Quản Lý Hệ Thống Dữ Liệu, người đã tận tình hướng dẫn, chỉ bảo và đồng hành cùng chúng em trong suốt quá trình thực hiện tiểu luận này. Sự hỗ trợ và tận tâm của thầy không chỉ giúp chúng em vượt qua những khó khăn mà còn mang lại những giá trị lớn lao, góp phần quan trọng trong hành trình học tập và nghiên cứu của chúng em.</w:t>
       </w:r>
     </w:p>
     <w:p>
@@ -2433,19 +2430,7 @@
         <w:jc w:val="both"/>
       </w:pPr>
       <w:r>
-        <w:t xml:space="preserve">Trong suốt quá trình học tập, thầy không chỉ truyền đạt những kiến </w:t>
-      </w:r>
-      <w:r>
-        <w:t>thức chuyên môn bổ ích, những phương pháp nghiên cứu khoa học hiệu quả mà còn luôn sẵn lòng giải đáp mọi thắc mắc, khuyến khích chúng em tự do khám phá và sáng tạo. Những lời động viên kịp thời, sự nghiêm túc trong giảng dạy cùng những lời góp ý tận tình c</w:t>
-      </w:r>
-      <w:r>
-        <w:t>ủa thầy đã giúp chúng em không ngừng nỗ lực và hoàn thiện bản thân. Thầy không chỉ là người hướng dẫn mà còn là nguồn cảm hứng lớn, giúp chúng em thêm tự tin và kiên trì theo đuổi mục tiêu của mình. Chúng em cũng xin gửi lời cảm ơn sâu sắc đến thầy vì nhữn</w:t>
-      </w:r>
-      <w:r>
-        <w:t>g tài liệu tham khảo và các hướng dẫn quý báu mà thầy đã cung cấp. Các tài liệu này không chỉ mang lại nguồn thông tin hữu ích mà còn giúp chúng em có thêm nhiều góc nhìn mới, từ đó nâng cao chất lượng bài tiểu luận. Qua đây, chúng em nhận thức sâu sắc hơn</w:t>
-      </w:r>
-      <w:r>
-        <w:t xml:space="preserve"> về tầm quan trọng của việc học hỏi và áp dụng kiến thức vào thực tiễn.</w:t>
+        <w:t>Trong suốt quá trình học tập, thầy không chỉ truyền đạt những kiến thức chuyên môn bổ ích, những phương pháp nghiên cứu khoa học hiệu quả mà còn luôn sẵn lòng giải đáp mọi thắc mắc, khuyến khích chúng em tự do khám phá và sáng tạo. Những lời động viên kịp thời, sự nghiêm túc trong giảng dạy cùng những lời góp ý tận tình của thầy đã giúp chúng em không ngừng nỗ lực và hoàn thiện bản thân. Thầy không chỉ là người hướng dẫn mà còn là nguồn cảm hứng lớn, giúp chúng em thêm tự tin và kiên trì theo đuổi mục tiêu của mình. Chúng em cũng xin gửi lời cảm ơn sâu sắc đến thầy vì những tài liệu tham khảo và các hướng dẫn quý báu mà thầy đã cung cấp. Các tài liệu này không chỉ mang lại nguồn thông tin hữu ích mà còn giúp chúng em có thêm nhiều góc nhìn mới, từ đó nâng cao chất lượng bài tiểu luận. Qua đây, chúng em nhận thức sâu sắc hơn về tầm quan trọng của việc học hỏi và áp dụng kiến thức vào thực tiễn.</w:t>
       </w:r>
     </w:p>
     <w:p>
@@ -2457,10 +2442,7 @@
         <w:jc w:val="both"/>
       </w:pPr>
       <w:r>
-        <w:t>Mặc dù đã cố gắng hết sức trong quá trình thực hiện, nhưng bài tiểu luận không thể tránh khỏi những hạn chế và thiếu sót. Chúng em rất mong nhận được những ý kiến đóng góp quý báu từ t</w:t>
-      </w:r>
-      <w:r>
-        <w:t>hầy cô và các bạn để có thể tiếp tục hoàn thiện bài viết trong tương lai. Một lần nữa, chúng em xin chân thành cảm ơn và kính chúc thầy cô dồi dào sức khỏe, thành công trong sự nghiệp giảng dạy và nghiên cứu.</w:t>
+        <w:t>Mặc dù đã cố gắng hết sức trong quá trình thực hiện, nhưng bài tiểu luận không thể tránh khỏi những hạn chế và thiếu sót. Chúng em rất mong nhận được những ý kiến đóng góp quý báu từ thầy cô và các bạn để có thể tiếp tục hoàn thiện bài viết trong tương lai. Một lần nữa, chúng em xin chân thành cảm ơn và kính chúc thầy cô dồi dào sức khỏe, thành công trong sự nghiệp giảng dạy và nghiên cứu.</w:t>
       </w:r>
     </w:p>
     <w:p>
@@ -3409,10 +3391,7 @@
         <w:jc w:val="both"/>
       </w:pPr>
       <w:r>
-        <w:t>…….....................</w:t>
-      </w:r>
-      <w:r>
-        <w:t>......................................................</w:t>
+        <w:t>……...........................................................................</w:t>
       </w:r>
     </w:p>
     <w:p>
@@ -3636,13 +3615,7 @@
         <w:rPr>
           <w:color w:val="000000"/>
         </w:rPr>
-        <w:t>Ở cuối mỗi bảng, hình ảnh, v.v., trong mỗi chương,</w:t>
-      </w:r>
-      <w:r>
-        <w:rPr>
-          <w:color w:val="000000"/>
-        </w:rPr>
-        <w:t xml:space="preserve"> phải có một lưu ý, giải thích, trích dẫn nguồn rõ ràng hoặc mô tả về cách nó được thu thập. </w:t>
+        <w:t xml:space="preserve">Ở cuối mỗi bảng, hình ảnh, v.v., trong mỗi chương, phải có một lưu ý, giải thích, trích dẫn nguồn rõ ràng hoặc mô tả về cách nó được thu thập. </w:t>
       </w:r>
       <w:r>
         <w:br w:type="page"/>
@@ -4399,7 +4372,7 @@
               </wp:anchor>
             </w:drawing>
           </mc:Choice>
-          <mc:Fallback xmlns:cr="http://schemas.microsoft.com/office/comments/2020/reactions" xmlns="http://schemas.microsoft.com/office/tasks/2019/documenttasks" xmlns:w16cid="http://schemas.microsoft.com/office/word/2016/wordml/cid" xmlns:w16cex="http://schemas.microsoft.com/office/word/2018/wordml/cex" xmlns:w16="http://schemas.microsoft.com/office/word/2018/wordml" xmlns:dgm="http://schemas.openxmlformats.org/drawingml/2006/diagram" xmlns:lc="http://schemas.openxmlformats.org/drawingml/2006/lockedCanvas" xmlns:c="http://schemas.openxmlformats.org/drawingml/2006/chart" xmlns:pic="http://schemas.openxmlformats.org/drawingml/2006/picture" xmlns:a="http://schemas.openxmlformats.org/drawingml/2006/main" xmlns:sl="http://schemas.openxmlformats.org/schemaLibrary/2006/main">
+          <mc:Fallback xmlns:sl="http://schemas.openxmlformats.org/schemaLibrary/2006/main" xmlns:a="http://schemas.openxmlformats.org/drawingml/2006/main" xmlns:pic="http://schemas.openxmlformats.org/drawingml/2006/picture" xmlns:c="http://schemas.openxmlformats.org/drawingml/2006/chart" xmlns:lc="http://schemas.openxmlformats.org/drawingml/2006/lockedCanvas" xmlns:dgm="http://schemas.openxmlformats.org/drawingml/2006/diagram" xmlns="http://schemas.microsoft.com/office/tasks/2019/documenttasks" xmlns:cr="http://schemas.microsoft.com/office/comments/2020/reactions">
             <w:drawing>
               <wp:anchor allowOverlap="1" behindDoc="0" distB="0" distT="0" distL="114300" distR="114300" hidden="0" layoutInCell="1" locked="0" relativeHeight="0" simplePos="0">
                 <wp:simplePos x="0" y="0"/>
@@ -4679,75 +4652,81 @@
           <w:sz w:val="24"/>
           <w:szCs w:val="24"/>
         </w:rPr>
-        <w:t>Hãy thiết lập CSDL (tối thiểu 8 bảng) phục vụ các chức năng trên có đầy đủ mối liên hệ khóa chính, khóa ngoạ</w:t>
-      </w:r>
-      <w:r>
+        <w:t>Hãy thiết lập CSDL (tối thiểu 8 bảng) phục vụ các chức năng trên có đầy đủ mối liên hệ khóa chính, khóa ngoại dựa trên file bài lab DBMS_Lab_1_QLBD.pdf</w:t>
+      </w:r>
+    </w:p>
+    <w:p>
+      <w:pPr>
+        <w:tabs>
+          <w:tab w:val="right" w:pos="9360"/>
+        </w:tabs>
+        <w:spacing w:before="120" w:after="120" w:line="360" w:lineRule="auto"/>
+        <w:jc w:val="both"/>
         <w:rPr>
           <w:sz w:val="24"/>
           <w:szCs w:val="24"/>
         </w:rPr>
-        <w:t>i dựa trên file bài lab DBMS_Lab_1_QLBD.pdf</w:t>
-      </w:r>
-    </w:p>
-    <w:p>
-      <w:pPr>
-        <w:tabs>
-          <w:tab w:val="right" w:pos="9360"/>
-        </w:tabs>
-        <w:spacing w:before="120" w:after="120" w:line="360" w:lineRule="auto"/>
-        <w:jc w:val="both"/>
+      </w:pPr>
+      <w:r>
         <w:rPr>
           <w:sz w:val="24"/>
           <w:szCs w:val="24"/>
         </w:rPr>
-      </w:pPr>
-      <w:r>
+        <w:t>- Mô tả bằng lời các nội dung cần quản lý.</w:t>
+      </w:r>
+    </w:p>
+    <w:p>
+      <w:pPr>
+        <w:tabs>
+          <w:tab w:val="right" w:pos="9360"/>
+        </w:tabs>
+        <w:spacing w:before="120" w:after="120" w:line="360" w:lineRule="auto"/>
+        <w:jc w:val="both"/>
         <w:rPr>
           <w:sz w:val="24"/>
           <w:szCs w:val="24"/>
         </w:rPr>
-        <w:t>- Mô tả bằng lời các nội dung cần quản lý.</w:t>
-      </w:r>
-    </w:p>
-    <w:p>
-      <w:pPr>
-        <w:tabs>
-          <w:tab w:val="right" w:pos="9360"/>
-        </w:tabs>
-        <w:spacing w:before="120" w:after="120" w:line="360" w:lineRule="auto"/>
-        <w:jc w:val="both"/>
+      </w:pPr>
+      <w:r>
         <w:rPr>
           <w:sz w:val="24"/>
           <w:szCs w:val="24"/>
         </w:rPr>
-      </w:pPr>
-      <w:r>
+        <w:t>- Mô tả cấu trúc bảng và lược đồ quan hệ.</w:t>
+      </w:r>
+    </w:p>
+    <w:p>
+      <w:pPr>
+        <w:tabs>
+          <w:tab w:val="right" w:pos="9360"/>
+        </w:tabs>
+        <w:spacing w:before="120" w:after="120" w:line="360" w:lineRule="auto"/>
+        <w:jc w:val="both"/>
         <w:rPr>
           <w:sz w:val="24"/>
           <w:szCs w:val="24"/>
         </w:rPr>
-        <w:t>- Mô tả cấu trúc bảng và lược đồ quan hệ.</w:t>
-      </w:r>
-    </w:p>
-    <w:p>
-      <w:pPr>
-        <w:tabs>
-          <w:tab w:val="right" w:pos="9360"/>
-        </w:tabs>
-        <w:spacing w:before="120" w:after="120" w:line="360" w:lineRule="auto"/>
-        <w:jc w:val="both"/>
+      </w:pPr>
+      <w:r>
         <w:rPr>
           <w:sz w:val="24"/>
           <w:szCs w:val="24"/>
         </w:rPr>
-      </w:pPr>
-      <w:r>
+        <w:t>- Mô tả dữ liệu nhập thử cho tất cả các bảng.</w:t>
+      </w:r>
+    </w:p>
+    <w:p>
+      <w:pPr>
+        <w:tabs>
+          <w:tab w:val="right" w:pos="9360"/>
+        </w:tabs>
+        <w:spacing w:before="120" w:after="120" w:line="360" w:lineRule="auto"/>
+        <w:jc w:val="both"/>
         <w:rPr>
           <w:sz w:val="24"/>
           <w:szCs w:val="24"/>
         </w:rPr>
-        <w:t>- Mô tả dữ liệu nhập thử cho tất cả các bảng.</w:t>
-      </w:r>
+      </w:pPr>
     </w:p>
     <w:p>
       <w:pPr>
@@ -4757,73 +4736,73 @@
         <w:spacing w:before="120" w:after="120" w:line="360" w:lineRule="auto"/>
         <w:jc w:val="both"/>
         <w:rPr>
+          <w:b/>
           <w:sz w:val="24"/>
           <w:szCs w:val="24"/>
         </w:rPr>
       </w:pPr>
-    </w:p>
-    <w:p>
-      <w:pPr>
-        <w:tabs>
-          <w:tab w:val="right" w:pos="9360"/>
-        </w:tabs>
-        <w:spacing w:before="120" w:after="120" w:line="360" w:lineRule="auto"/>
-        <w:jc w:val="both"/>
+      <w:r>
         <w:rPr>
           <w:b/>
           <w:sz w:val="24"/>
           <w:szCs w:val="24"/>
         </w:rPr>
-      </w:pPr>
-      <w:r>
-        <w:rPr>
-          <w:b/>
+        <w:t>Task 2: (3.0 point)</w:t>
+      </w:r>
+    </w:p>
+    <w:p>
+      <w:pPr>
+        <w:tabs>
+          <w:tab w:val="right" w:pos="9360"/>
+        </w:tabs>
+        <w:spacing w:before="120" w:after="120" w:line="360" w:lineRule="auto"/>
+        <w:jc w:val="both"/>
+        <w:rPr>
           <w:sz w:val="24"/>
           <w:szCs w:val="24"/>
         </w:rPr>
-        <w:t>Task 2: (3.0 point)</w:t>
-      </w:r>
-    </w:p>
-    <w:p>
-      <w:pPr>
-        <w:tabs>
-          <w:tab w:val="right" w:pos="9360"/>
-        </w:tabs>
-        <w:spacing w:before="120" w:after="120" w:line="360" w:lineRule="auto"/>
-        <w:jc w:val="both"/>
+      </w:pPr>
+      <w:r>
         <w:rPr>
           <w:sz w:val="24"/>
           <w:szCs w:val="24"/>
         </w:rPr>
-      </w:pPr>
-      <w:r>
-        <w:rPr>
+        <w:t xml:space="preserve">Identify </w:t>
+      </w:r>
+      <w:r>
+        <w:rPr>
+          <w:b/>
           <w:sz w:val="24"/>
           <w:szCs w:val="24"/>
         </w:rPr>
-        <w:t xml:space="preserve">Identify </w:t>
-      </w:r>
-      <w:r>
-        <w:rPr>
-          <w:b/>
+        <w:t>03</w:t>
+      </w:r>
+      <w:r>
+        <w:rPr>
           <w:sz w:val="24"/>
           <w:szCs w:val="24"/>
         </w:rPr>
-        <w:t>03</w:t>
-      </w:r>
-      <w:r>
+        <w:t xml:space="preserve"> integrity constraints and write source code to implement the business related trigger.</w:t>
+      </w:r>
+    </w:p>
+    <w:p>
+      <w:pPr>
+        <w:tabs>
+          <w:tab w:val="right" w:pos="9360"/>
+        </w:tabs>
+        <w:spacing w:before="120" w:after="120" w:line="360" w:lineRule="auto"/>
+        <w:jc w:val="both"/>
         <w:rPr>
           <w:sz w:val="24"/>
           <w:szCs w:val="24"/>
         </w:rPr>
-        <w:t xml:space="preserve"> integrity constraints and write source c</w:t>
-      </w:r>
+      </w:pPr>
       <w:r>
         <w:rPr>
           <w:sz w:val="24"/>
           <w:szCs w:val="24"/>
         </w:rPr>
-        <w:t>ode to implement the business related trigger.</w:t>
+        <w:t>Xác định 03 ràng buộc toàn vẹn và viết mã nguồn cài đặt trigger liên quan nghiệp vụ.</w:t>
       </w:r>
     </w:p>
     <w:p>
@@ -4838,26 +4817,28 @@
           <w:szCs w:val="24"/>
         </w:rPr>
       </w:pPr>
-      <w:r>
-        <w:rPr>
+    </w:p>
+    <w:p>
+      <w:pPr>
+        <w:tabs>
+          <w:tab w:val="right" w:pos="9360"/>
+        </w:tabs>
+        <w:spacing w:before="120" w:after="120" w:line="360" w:lineRule="auto"/>
+        <w:jc w:val="both"/>
+        <w:rPr>
+          <w:b/>
           <w:sz w:val="24"/>
           <w:szCs w:val="24"/>
         </w:rPr>
-        <w:t>Xác định 03 ràng buộc toàn vẹn và viết mã nguồn cài đặt trigger liên quan nghiệp vụ.</w:t>
-      </w:r>
-    </w:p>
-    <w:p>
-      <w:pPr>
-        <w:tabs>
-          <w:tab w:val="right" w:pos="9360"/>
-        </w:tabs>
-        <w:spacing w:before="120" w:after="120" w:line="360" w:lineRule="auto"/>
-        <w:jc w:val="both"/>
-        <w:rPr>
+      </w:pPr>
+      <w:r>
+        <w:rPr>
+          <w:b/>
           <w:sz w:val="24"/>
           <w:szCs w:val="24"/>
         </w:rPr>
-      </w:pPr>
+        <w:t>Task 3: (2.0 point)</w:t>
+      </w:r>
     </w:p>
     <w:p>
       <w:pPr>
@@ -4867,18 +4848,16 @@
         <w:spacing w:before="120" w:after="120" w:line="360" w:lineRule="auto"/>
         <w:jc w:val="both"/>
         <w:rPr>
-          <w:b/>
           <w:sz w:val="24"/>
           <w:szCs w:val="24"/>
         </w:rPr>
       </w:pPr>
       <w:r>
         <w:rPr>
-          <w:b/>
           <w:sz w:val="24"/>
           <w:szCs w:val="24"/>
         </w:rPr>
-        <w:t>Task 3: (2.0 point)</w:t>
+        <w:t>Create 02 stores combined using cursor to browse data to serve any function of the store..</w:t>
       </w:r>
     </w:p>
     <w:p>
@@ -4898,7 +4877,7 @@
           <w:sz w:val="24"/>
           <w:szCs w:val="24"/>
         </w:rPr>
-        <w:t>Create 02 stores combined using cursor to browse data to serve any function of the store..</w:t>
+        <w:t>Tạo 02 store kết hợp sử dụng cursor để duyệt dữ liệu phục vụ cho chức năng bất kỳ của cửa hàng..</w:t>
       </w:r>
     </w:p>
     <w:p>
@@ -4913,19 +4892,27 @@
           <w:szCs w:val="24"/>
         </w:rPr>
       </w:pPr>
-      <w:r>
-        <w:rPr>
+    </w:p>
+    <w:p>
+      <w:pPr>
+        <w:tabs>
+          <w:tab w:val="right" w:pos="9360"/>
+        </w:tabs>
+        <w:spacing w:before="120" w:after="120" w:line="360" w:lineRule="auto"/>
+        <w:jc w:val="both"/>
+        <w:rPr>
+          <w:b/>
           <w:sz w:val="24"/>
           <w:szCs w:val="24"/>
         </w:rPr>
-        <w:t>Tạo 02 store</w:t>
-      </w:r>
-      <w:r>
-        <w:rPr>
+      </w:pPr>
+      <w:r>
+        <w:rPr>
+          <w:b/>
           <w:sz w:val="24"/>
           <w:szCs w:val="24"/>
         </w:rPr>
-        <w:t xml:space="preserve"> kết hợp sử dụng cursor để duyệt dữ liệu phục vụ cho chức năng bất kỳ của cửa hàng..</w:t>
+        <w:t>Task 4: (3.0 point)</w:t>
       </w:r>
     </w:p>
     <w:p>
@@ -4940,74 +4927,32 @@
           <w:szCs w:val="24"/>
         </w:rPr>
       </w:pPr>
-    </w:p>
-    <w:p>
-      <w:pPr>
-        <w:tabs>
-          <w:tab w:val="right" w:pos="9360"/>
-        </w:tabs>
-        <w:spacing w:before="120" w:after="120" w:line="360" w:lineRule="auto"/>
-        <w:jc w:val="both"/>
-        <w:rPr>
-          <w:b/>
+      <w:r>
+        <w:rPr>
           <w:sz w:val="24"/>
           <w:szCs w:val="24"/>
         </w:rPr>
-      </w:pPr>
-      <w:r>
-        <w:rPr>
-          <w:b/>
+        <w:t>Write 02 queries for any business functions and using heuristic algorithm to optimize query.</w:t>
+      </w:r>
+    </w:p>
+    <w:p>
+      <w:pPr>
+        <w:tabs>
+          <w:tab w:val="right" w:pos="9360"/>
+        </w:tabs>
+        <w:spacing w:before="120" w:after="120" w:line="360" w:lineRule="auto"/>
+        <w:jc w:val="both"/>
+        <w:rPr>
           <w:sz w:val="24"/>
           <w:szCs w:val="24"/>
         </w:rPr>
-        <w:t>Task 4: (3.0 point)</w:t>
-      </w:r>
-    </w:p>
-    <w:p>
-      <w:pPr>
-        <w:tabs>
-          <w:tab w:val="right" w:pos="9360"/>
-        </w:tabs>
-        <w:spacing w:before="120" w:after="120" w:line="360" w:lineRule="auto"/>
-        <w:jc w:val="both"/>
+      </w:pPr>
+      <w:r>
         <w:rPr>
           <w:sz w:val="24"/>
           <w:szCs w:val="24"/>
         </w:rPr>
-      </w:pPr>
-      <w:r>
-        <w:rPr>
-          <w:sz w:val="24"/>
-          <w:szCs w:val="24"/>
-        </w:rPr>
-        <w:t>Write 02 queries for any business functions and using heuristic algorithm to optimize query.</w:t>
-      </w:r>
-    </w:p>
-    <w:p>
-      <w:pPr>
-        <w:tabs>
-          <w:tab w:val="right" w:pos="9360"/>
-        </w:tabs>
-        <w:spacing w:before="120" w:after="120" w:line="360" w:lineRule="auto"/>
-        <w:jc w:val="both"/>
-        <w:rPr>
-          <w:sz w:val="24"/>
-          <w:szCs w:val="24"/>
-        </w:rPr>
-      </w:pPr>
-      <w:r>
-        <w:rPr>
-          <w:sz w:val="24"/>
-          <w:szCs w:val="24"/>
-        </w:rPr>
-        <w:t>Viết 02 truy vấn cho bất kỳ chức năng kinh doanh nào và s</w:t>
-      </w:r>
-      <w:r>
-        <w:rPr>
-          <w:sz w:val="24"/>
-          <w:szCs w:val="24"/>
-        </w:rPr>
-        <w:t>ử dụng thuật toán heuristic để tối ưu hóa</w:t>
+        <w:t>Viết 02 truy vấn cho bất kỳ chức năng kinh doanh nào và sử dụng thuật toán heuristic để tối ưu hóa</w:t>
       </w:r>
     </w:p>
     <w:p>
@@ -5155,15 +5100,7 @@
           <w:sz w:val="24"/>
           <w:szCs w:val="24"/>
         </w:rPr>
-        <w:t>Thomas, V., &amp; Azmitia, M. (2018). Motivation matters: Development and validation of the motivation for solitude scale – Short fo</w:t>
-      </w:r>
-      <w:r>
-        <w:rPr>
-          <w:color w:val="000000"/>
-          <w:sz w:val="24"/>
-          <w:szCs w:val="24"/>
-        </w:rPr>
-        <w:t>rm (MSS‐SF). </w:t>
+        <w:t>Thomas, V., &amp; Azmitia, M. (2018). Motivation matters: Development and validation of the motivation for solitude scale – Short form (MSS‐SF). </w:t>
       </w:r>
       <w:r>
         <w:rPr>
@@ -5338,13 +5275,7 @@
         <w:rPr>
           <w:color w:val="000000"/>
         </w:rPr>
-        <w:t>Danh mục tài liệu tham k</w:t>
-      </w:r>
-      <w:r>
-        <w:rPr>
-          <w:color w:val="000000"/>
-        </w:rPr>
-        <w:t>hảo trên internet tên tác giả, năm xuất bản, tên tài liệu, nơi phát hành và đường liên kết (link) ngày , tháng, năm truy cập;</w:t>
+        <w:t>Danh mục tài liệu tham khảo trên internet tên tác giả, năm xuất bản, tên tài liệu, nơi phát hành và đường liên kết (link) ngày , tháng, năm truy cập;</w:t>
       </w:r>
     </w:p>
     <w:p>
@@ -5384,6 +5315,22 @@
           <w:between w:val="nil"/>
         </w:pBdr>
         <w:spacing w:line="360" w:lineRule="auto"/>
+        <w:jc w:val="both"/>
+        <w:rPr>
+          <w:color w:val="000000"/>
+        </w:rPr>
+      </w:pPr>
+    </w:p>
+    <w:p>
+      <w:pPr>
+        <w:pBdr>
+          <w:top w:val="nil"/>
+          <w:left w:val="nil"/>
+          <w:bottom w:val="nil"/>
+          <w:right w:val="nil"/>
+          <w:between w:val="nil"/>
+        </w:pBdr>
+        <w:spacing w:line="360" w:lineRule="auto"/>
         <w:ind w:left="630"/>
         <w:jc w:val="both"/>
         <w:rPr>
@@ -6772,6 +6719,46 @@
           </w:p>
         </w:tc>
       </w:tr>
+      <w:tr>
+        <w:tc>
+          <w:tcPr>
+            <w:tcW w:w="4697" w:type="dxa"/>
+          </w:tcPr>
+          <w:p>
+            <w:pPr>
+              <w:rPr>
+                <w:lang w:val="vi-VN"/>
+              </w:rPr>
+            </w:pPr>
+          </w:p>
+          <w:p>
+            <w:pPr>
+              <w:rPr>
+                <w:lang w:val="vi-VN"/>
+              </w:rPr>
+            </w:pPr>
+          </w:p>
+          <w:p>
+            <w:pPr>
+              <w:rPr>
+                <w:lang w:val="vi-VN"/>
+              </w:rPr>
+            </w:pPr>
+            <w:r>
+              <w:rPr>
+                <w:lang w:val="vi-VN"/>
+              </w:rPr>
+              <w:t>THỊNH NÈ</w:t>
+            </w:r>
+          </w:p>
+        </w:tc>
+        <w:tc>
+          <w:tcPr>
+            <w:tcW w:w="4698" w:type="dxa"/>
+          </w:tcPr>
+          <w:p/>
+        </w:tc>
+      </w:tr>
     </w:tbl>
     <w:p/>
     <w:p>
@@ -6904,10 +6891,7 @@
         <w:t>Danh mục phân chia công việc</w:t>
       </w:r>
     </w:p>
-    <w:p>
-      <w:bookmarkStart w:id="0" w:name="_GoBack"/>
-      <w:bookmarkEnd w:id="0"/>
-    </w:p>
+    <w:p/>
     <w:sectPr>
       <w:headerReference w:type="default" r:id="rId19"/>
       <w:pgSz w:w="12240" w:h="15840"/>
@@ -6920,7 +6904,7 @@
 </file>
 
 <file path=word/endnotes.xml><?xml version="1.0" encoding="utf-8"?>
-<w:endnotes xmlns:wpc="http://schemas.microsoft.com/office/word/2010/wordprocessingCanvas" xmlns:cx="http://schemas.microsoft.com/office/drawing/2014/chartex" xmlns:cx1="http://schemas.microsoft.com/office/drawing/2015/9/8/chartex" xmlns:mc="http://schemas.openxmlformats.org/markup-compatibility/2006" xmlns:o="urn:schemas-microsoft-com:office:office" xmlns:r="http://schemas.openxmlformats.org/officeDocument/2006/relationships" xmlns:m="http://schemas.openxmlformats.org/officeDocument/2006/math" xmlns:v="urn:schemas-microsoft-com:vml" xmlns:wp14="http://schemas.microsoft.com/office/word/2010/wordprocessingDrawing" xmlns:wp="http://schemas.openxmlformats.org/drawingml/2006/wordprocessingDrawing" xmlns:w10="urn:schemas-microsoft-com:office:word" xmlns:w="http://schemas.openxmlformats.org/wordprocessingml/2006/main" xmlns:w14="http://schemas.microsoft.com/office/word/2010/wordml" xmlns:w15="http://schemas.microsoft.com/office/word/2012/wordml" xmlns:w16se="http://schemas.microsoft.com/office/word/2015/wordml/symex" xmlns:wpg="http://schemas.microsoft.com/office/word/2010/wordprocessingGroup" xmlns:wpi="http://schemas.microsoft.com/office/word/2010/wordprocessingInk" xmlns:wne="http://schemas.microsoft.com/office/word/2006/wordml" xmlns:wps="http://schemas.microsoft.com/office/word/2010/wordprocessingShape" mc:Ignorable="w14 w15 w16se wp14">
+<w:endnotes xmlns:wpc="http://schemas.microsoft.com/office/word/2010/wordprocessingCanvas" xmlns:cx="http://schemas.microsoft.com/office/drawing/2014/chartex" xmlns:cx1="http://schemas.microsoft.com/office/drawing/2015/9/8/chartex" xmlns:cx2="http://schemas.microsoft.com/office/drawing/2015/10/21/chartex" xmlns:cx3="http://schemas.microsoft.com/office/drawing/2016/5/9/chartex" xmlns:cx4="http://schemas.microsoft.com/office/drawing/2016/5/10/chartex" xmlns:cx5="http://schemas.microsoft.com/office/drawing/2016/5/11/chartex" xmlns:cx6="http://schemas.microsoft.com/office/drawing/2016/5/12/chartex" xmlns:cx7="http://schemas.microsoft.com/office/drawing/2016/5/13/chartex" xmlns:cx8="http://schemas.microsoft.com/office/drawing/2016/5/14/chartex" xmlns:mc="http://schemas.openxmlformats.org/markup-compatibility/2006" xmlns:aink="http://schemas.microsoft.com/office/drawing/2016/ink" xmlns:am3d="http://schemas.microsoft.com/office/drawing/2017/model3d" xmlns:o="urn:schemas-microsoft-com:office:office" xmlns:oel="http://schemas.microsoft.com/office/2019/extlst" xmlns:r="http://schemas.openxmlformats.org/officeDocument/2006/relationships" xmlns:m="http://schemas.openxmlformats.org/officeDocument/2006/math" xmlns:v="urn:schemas-microsoft-com:vml" xmlns:wp14="http://schemas.microsoft.com/office/word/2010/wordprocessingDrawing" xmlns:wp="http://schemas.openxmlformats.org/drawingml/2006/wordprocessingDrawing" xmlns:w10="urn:schemas-microsoft-com:office:word" xmlns:w="http://schemas.openxmlformats.org/wordprocessingml/2006/main" xmlns:w14="http://schemas.microsoft.com/office/word/2010/wordml" xmlns:w15="http://schemas.microsoft.com/office/word/2012/wordml" xmlns:w16cex="http://schemas.microsoft.com/office/word/2018/wordml/cex" xmlns:w16cid="http://schemas.microsoft.com/office/word/2016/wordml/cid" xmlns:w16="http://schemas.microsoft.com/office/word/2018/wordml" xmlns:w16du="http://schemas.microsoft.com/office/word/2023/wordml/word16du" xmlns:w16sdtdh="http://schemas.microsoft.com/office/word/2020/wordml/sdtdatahash" xmlns:w16se="http://schemas.microsoft.com/office/word/2015/wordml/symex" xmlns:wpg="http://schemas.microsoft.com/office/word/2010/wordprocessingGroup" xmlns:wpi="http://schemas.microsoft.com/office/word/2010/wordprocessingInk" xmlns:wne="http://schemas.microsoft.com/office/word/2006/wordml" xmlns:wps="http://schemas.microsoft.com/office/word/2010/wordprocessingShape" mc:Ignorable="w14 w15 w16se w16cid w16 w16cex w16sdtdh w16du wp14">
   <w:endnote w:type="separator" w:id="-1">
     <w:p>
       <w:r>
@@ -6939,7 +6923,7 @@
 </file>
 
 <file path=word/footnotes.xml><?xml version="1.0" encoding="utf-8"?>
-<w:footnotes xmlns:wpc="http://schemas.microsoft.com/office/word/2010/wordprocessingCanvas" xmlns:cx="http://schemas.microsoft.com/office/drawing/2014/chartex" xmlns:cx1="http://schemas.microsoft.com/office/drawing/2015/9/8/chartex" xmlns:mc="http://schemas.openxmlformats.org/markup-compatibility/2006" xmlns:o="urn:schemas-microsoft-com:office:office" xmlns:r="http://schemas.openxmlformats.org/officeDocument/2006/relationships" xmlns:m="http://schemas.openxmlformats.org/officeDocument/2006/math" xmlns:v="urn:schemas-microsoft-com:vml" xmlns:wp14="http://schemas.microsoft.com/office/word/2010/wordprocessingDrawing" xmlns:wp="http://schemas.openxmlformats.org/drawingml/2006/wordprocessingDrawing" xmlns:w10="urn:schemas-microsoft-com:office:word" xmlns:w="http://schemas.openxmlformats.org/wordprocessingml/2006/main" xmlns:w14="http://schemas.microsoft.com/office/word/2010/wordml" xmlns:w15="http://schemas.microsoft.com/office/word/2012/wordml" xmlns:w16se="http://schemas.microsoft.com/office/word/2015/wordml/symex" xmlns:wpg="http://schemas.microsoft.com/office/word/2010/wordprocessingGroup" xmlns:wpi="http://schemas.microsoft.com/office/word/2010/wordprocessingInk" xmlns:wne="http://schemas.microsoft.com/office/word/2006/wordml" xmlns:wps="http://schemas.microsoft.com/office/word/2010/wordprocessingShape" mc:Ignorable="w14 w15 w16se wp14">
+<w:footnotes xmlns:wpc="http://schemas.microsoft.com/office/word/2010/wordprocessingCanvas" xmlns:cx="http://schemas.microsoft.com/office/drawing/2014/chartex" xmlns:cx1="http://schemas.microsoft.com/office/drawing/2015/9/8/chartex" xmlns:cx2="http://schemas.microsoft.com/office/drawing/2015/10/21/chartex" xmlns:cx3="http://schemas.microsoft.com/office/drawing/2016/5/9/chartex" xmlns:cx4="http://schemas.microsoft.com/office/drawing/2016/5/10/chartex" xmlns:cx5="http://schemas.microsoft.com/office/drawing/2016/5/11/chartex" xmlns:cx6="http://schemas.microsoft.com/office/drawing/2016/5/12/chartex" xmlns:cx7="http://schemas.microsoft.com/office/drawing/2016/5/13/chartex" xmlns:cx8="http://schemas.microsoft.com/office/drawing/2016/5/14/chartex" xmlns:mc="http://schemas.openxmlformats.org/markup-compatibility/2006" xmlns:aink="http://schemas.microsoft.com/office/drawing/2016/ink" xmlns:am3d="http://schemas.microsoft.com/office/drawing/2017/model3d" xmlns:o="urn:schemas-microsoft-com:office:office" xmlns:oel="http://schemas.microsoft.com/office/2019/extlst" xmlns:r="http://schemas.openxmlformats.org/officeDocument/2006/relationships" xmlns:m="http://schemas.openxmlformats.org/officeDocument/2006/math" xmlns:v="urn:schemas-microsoft-com:vml" xmlns:wp14="http://schemas.microsoft.com/office/word/2010/wordprocessingDrawing" xmlns:wp="http://schemas.openxmlformats.org/drawingml/2006/wordprocessingDrawing" xmlns:w10="urn:schemas-microsoft-com:office:word" xmlns:w="http://schemas.openxmlformats.org/wordprocessingml/2006/main" xmlns:w14="http://schemas.microsoft.com/office/word/2010/wordml" xmlns:w15="http://schemas.microsoft.com/office/word/2012/wordml" xmlns:w16cex="http://schemas.microsoft.com/office/word/2018/wordml/cex" xmlns:w16cid="http://schemas.microsoft.com/office/word/2016/wordml/cid" xmlns:w16="http://schemas.microsoft.com/office/word/2018/wordml" xmlns:w16du="http://schemas.microsoft.com/office/word/2023/wordml/word16du" xmlns:w16sdtdh="http://schemas.microsoft.com/office/word/2020/wordml/sdtdatahash" xmlns:w16se="http://schemas.microsoft.com/office/word/2015/wordml/symex" xmlns:wpg="http://schemas.microsoft.com/office/word/2010/wordprocessingGroup" xmlns:wpi="http://schemas.microsoft.com/office/word/2010/wordprocessingInk" xmlns:wne="http://schemas.microsoft.com/office/word/2006/wordml" xmlns:wps="http://schemas.microsoft.com/office/word/2010/wordprocessingShape" mc:Ignorable="w14 w15 w16se w16cid w16 w16cex w16sdtdh w16du wp14">
   <w:footnote w:type="separator" w:id="-1">
     <w:p>
       <w:r>
@@ -6958,7 +6942,7 @@
 </file>
 
 <file path=word/header1.xml><?xml version="1.0" encoding="utf-8"?>
-<w:hdr xmlns:wpc="http://schemas.microsoft.com/office/word/2010/wordprocessingCanvas" xmlns:cx="http://schemas.microsoft.com/office/drawing/2014/chartex" xmlns:cx1="http://schemas.microsoft.com/office/drawing/2015/9/8/chartex" xmlns:mc="http://schemas.openxmlformats.org/markup-compatibility/2006" xmlns:o="urn:schemas-microsoft-com:office:office" xmlns:r="http://schemas.openxmlformats.org/officeDocument/2006/relationships" xmlns:m="http://schemas.openxmlformats.org/officeDocument/2006/math" xmlns:v="urn:schemas-microsoft-com:vml" xmlns:wp14="http://schemas.microsoft.com/office/word/2010/wordprocessingDrawing" xmlns:wp="http://schemas.openxmlformats.org/drawingml/2006/wordprocessingDrawing" xmlns:w10="urn:schemas-microsoft-com:office:word" xmlns:w="http://schemas.openxmlformats.org/wordprocessingml/2006/main" xmlns:w14="http://schemas.microsoft.com/office/word/2010/wordml" xmlns:w15="http://schemas.microsoft.com/office/word/2012/wordml" xmlns:w16se="http://schemas.microsoft.com/office/word/2015/wordml/symex" xmlns:wpg="http://schemas.microsoft.com/office/word/2010/wordprocessingGroup" xmlns:wpi="http://schemas.microsoft.com/office/word/2010/wordprocessingInk" xmlns:wne="http://schemas.microsoft.com/office/word/2006/wordml" xmlns:wps="http://schemas.microsoft.com/office/word/2010/wordprocessingShape" mc:Ignorable="w14 w15 w16se wp14">
+<w:hdr xmlns:wpc="http://schemas.microsoft.com/office/word/2010/wordprocessingCanvas" xmlns:cx="http://schemas.microsoft.com/office/drawing/2014/chartex" xmlns:cx1="http://schemas.microsoft.com/office/drawing/2015/9/8/chartex" xmlns:cx2="http://schemas.microsoft.com/office/drawing/2015/10/21/chartex" xmlns:cx3="http://schemas.microsoft.com/office/drawing/2016/5/9/chartex" xmlns:cx4="http://schemas.microsoft.com/office/drawing/2016/5/10/chartex" xmlns:cx5="http://schemas.microsoft.com/office/drawing/2016/5/11/chartex" xmlns:cx6="http://schemas.microsoft.com/office/drawing/2016/5/12/chartex" xmlns:cx7="http://schemas.microsoft.com/office/drawing/2016/5/13/chartex" xmlns:cx8="http://schemas.microsoft.com/office/drawing/2016/5/14/chartex" xmlns:mc="http://schemas.openxmlformats.org/markup-compatibility/2006" xmlns:aink="http://schemas.microsoft.com/office/drawing/2016/ink" xmlns:am3d="http://schemas.microsoft.com/office/drawing/2017/model3d" xmlns:o="urn:schemas-microsoft-com:office:office" xmlns:oel="http://schemas.microsoft.com/office/2019/extlst" xmlns:r="http://schemas.openxmlformats.org/officeDocument/2006/relationships" xmlns:m="http://schemas.openxmlformats.org/officeDocument/2006/math" xmlns:v="urn:schemas-microsoft-com:vml" xmlns:wp14="http://schemas.microsoft.com/office/word/2010/wordprocessingDrawing" xmlns:wp="http://schemas.openxmlformats.org/drawingml/2006/wordprocessingDrawing" xmlns:w10="urn:schemas-microsoft-com:office:word" xmlns:w="http://schemas.openxmlformats.org/wordprocessingml/2006/main" xmlns:w14="http://schemas.microsoft.com/office/word/2010/wordml" xmlns:w15="http://schemas.microsoft.com/office/word/2012/wordml" xmlns:w16cex="http://schemas.microsoft.com/office/word/2018/wordml/cex" xmlns:w16cid="http://schemas.microsoft.com/office/word/2016/wordml/cid" xmlns:w16="http://schemas.microsoft.com/office/word/2018/wordml" xmlns:w16du="http://schemas.microsoft.com/office/word/2023/wordml/word16du" xmlns:w16sdtdh="http://schemas.microsoft.com/office/word/2020/wordml/sdtdatahash" xmlns:w16se="http://schemas.microsoft.com/office/word/2015/wordml/symex" xmlns:wpg="http://schemas.microsoft.com/office/word/2010/wordprocessingGroup" xmlns:wpi="http://schemas.microsoft.com/office/word/2010/wordprocessingInk" xmlns:wne="http://schemas.microsoft.com/office/word/2006/wordml" xmlns:wps="http://schemas.microsoft.com/office/word/2010/wordprocessingShape" mc:Ignorable="w14 w15 w16se w16cid w16 w16cex w16sdtdh w16du wp14">
   <w:p>
     <w:pPr>
       <w:pBdr>
@@ -7000,7 +6984,7 @@
 </file>
 
 <file path=word/header2.xml><?xml version="1.0" encoding="utf-8"?>
-<w:hdr xmlns:wpc="http://schemas.microsoft.com/office/word/2010/wordprocessingCanvas" xmlns:cx="http://schemas.microsoft.com/office/drawing/2014/chartex" xmlns:cx1="http://schemas.microsoft.com/office/drawing/2015/9/8/chartex" xmlns:mc="http://schemas.openxmlformats.org/markup-compatibility/2006" xmlns:o="urn:schemas-microsoft-com:office:office" xmlns:r="http://schemas.openxmlformats.org/officeDocument/2006/relationships" xmlns:m="http://schemas.openxmlformats.org/officeDocument/2006/math" xmlns:v="urn:schemas-microsoft-com:vml" xmlns:wp14="http://schemas.microsoft.com/office/word/2010/wordprocessingDrawing" xmlns:wp="http://schemas.openxmlformats.org/drawingml/2006/wordprocessingDrawing" xmlns:w10="urn:schemas-microsoft-com:office:word" xmlns:w="http://schemas.openxmlformats.org/wordprocessingml/2006/main" xmlns:w14="http://schemas.microsoft.com/office/word/2010/wordml" xmlns:w15="http://schemas.microsoft.com/office/word/2012/wordml" xmlns:w16se="http://schemas.microsoft.com/office/word/2015/wordml/symex" xmlns:wpg="http://schemas.microsoft.com/office/word/2010/wordprocessingGroup" xmlns:wpi="http://schemas.microsoft.com/office/word/2010/wordprocessingInk" xmlns:wne="http://schemas.microsoft.com/office/word/2006/wordml" xmlns:wps="http://schemas.microsoft.com/office/word/2010/wordprocessingShape" mc:Ignorable="w14 w15 w16se wp14">
+<w:hdr xmlns:wpc="http://schemas.microsoft.com/office/word/2010/wordprocessingCanvas" xmlns:cx="http://schemas.microsoft.com/office/drawing/2014/chartex" xmlns:cx1="http://schemas.microsoft.com/office/drawing/2015/9/8/chartex" xmlns:cx2="http://schemas.microsoft.com/office/drawing/2015/10/21/chartex" xmlns:cx3="http://schemas.microsoft.com/office/drawing/2016/5/9/chartex" xmlns:cx4="http://schemas.microsoft.com/office/drawing/2016/5/10/chartex" xmlns:cx5="http://schemas.microsoft.com/office/drawing/2016/5/11/chartex" xmlns:cx6="http://schemas.microsoft.com/office/drawing/2016/5/12/chartex" xmlns:cx7="http://schemas.microsoft.com/office/drawing/2016/5/13/chartex" xmlns:cx8="http://schemas.microsoft.com/office/drawing/2016/5/14/chartex" xmlns:mc="http://schemas.openxmlformats.org/markup-compatibility/2006" xmlns:aink="http://schemas.microsoft.com/office/drawing/2016/ink" xmlns:am3d="http://schemas.microsoft.com/office/drawing/2017/model3d" xmlns:o="urn:schemas-microsoft-com:office:office" xmlns:oel="http://schemas.microsoft.com/office/2019/extlst" xmlns:r="http://schemas.openxmlformats.org/officeDocument/2006/relationships" xmlns:m="http://schemas.openxmlformats.org/officeDocument/2006/math" xmlns:v="urn:schemas-microsoft-com:vml" xmlns:wp14="http://schemas.microsoft.com/office/word/2010/wordprocessingDrawing" xmlns:wp="http://schemas.openxmlformats.org/drawingml/2006/wordprocessingDrawing" xmlns:w10="urn:schemas-microsoft-com:office:word" xmlns:w="http://schemas.openxmlformats.org/wordprocessingml/2006/main" xmlns:w14="http://schemas.microsoft.com/office/word/2010/wordml" xmlns:w15="http://schemas.microsoft.com/office/word/2012/wordml" xmlns:w16cex="http://schemas.microsoft.com/office/word/2018/wordml/cex" xmlns:w16cid="http://schemas.microsoft.com/office/word/2016/wordml/cid" xmlns:w16="http://schemas.microsoft.com/office/word/2018/wordml" xmlns:w16du="http://schemas.microsoft.com/office/word/2023/wordml/word16du" xmlns:w16sdtdh="http://schemas.microsoft.com/office/word/2020/wordml/sdtdatahash" xmlns:w16se="http://schemas.microsoft.com/office/word/2015/wordml/symex" xmlns:wpg="http://schemas.microsoft.com/office/word/2010/wordprocessingGroup" xmlns:wpi="http://schemas.microsoft.com/office/word/2010/wordprocessingInk" xmlns:wne="http://schemas.microsoft.com/office/word/2006/wordml" xmlns:wps="http://schemas.microsoft.com/office/word/2010/wordprocessingShape" mc:Ignorable="w14 w15 w16se w16cid w16 w16cex w16sdtdh w16du wp14">
   <w:p>
     <w:pPr>
       <w:pBdr>
@@ -7073,7 +7057,7 @@
 </file>
 
 <file path=word/numbering.xml><?xml version="1.0" encoding="utf-8"?>
-<w:numbering xmlns:wpc="http://schemas.microsoft.com/office/word/2010/wordprocessingCanvas" xmlns:cx="http://schemas.microsoft.com/office/drawing/2014/chartex" xmlns:cx1="http://schemas.microsoft.com/office/drawing/2015/9/8/chartex" xmlns:mc="http://schemas.openxmlformats.org/markup-compatibility/2006" xmlns:o="urn:schemas-microsoft-com:office:office" xmlns:r="http://schemas.openxmlformats.org/officeDocument/2006/relationships" xmlns:m="http://schemas.openxmlformats.org/officeDocument/2006/math" xmlns:v="urn:schemas-microsoft-com:vml" xmlns:wp14="http://schemas.microsoft.com/office/word/2010/wordprocessingDrawing" xmlns:wp="http://schemas.openxmlformats.org/drawingml/2006/wordprocessingDrawing" xmlns:w10="urn:schemas-microsoft-com:office:word" xmlns:w="http://schemas.openxmlformats.org/wordprocessingml/2006/main" xmlns:w14="http://schemas.microsoft.com/office/word/2010/wordml" xmlns:w15="http://schemas.microsoft.com/office/word/2012/wordml" xmlns:w16se="http://schemas.microsoft.com/office/word/2015/wordml/symex" xmlns:wpg="http://schemas.microsoft.com/office/word/2010/wordprocessingGroup" xmlns:wpi="http://schemas.microsoft.com/office/word/2010/wordprocessingInk" xmlns:wne="http://schemas.microsoft.com/office/word/2006/wordml" xmlns:wps="http://schemas.microsoft.com/office/word/2010/wordprocessingShape" mc:Ignorable="w14 w15 w16se wp14">
+<w:numbering xmlns:wpc="http://schemas.microsoft.com/office/word/2010/wordprocessingCanvas" xmlns:cx="http://schemas.microsoft.com/office/drawing/2014/chartex" xmlns:cx1="http://schemas.microsoft.com/office/drawing/2015/9/8/chartex" xmlns:cx2="http://schemas.microsoft.com/office/drawing/2015/10/21/chartex" xmlns:cx3="http://schemas.microsoft.com/office/drawing/2016/5/9/chartex" xmlns:cx4="http://schemas.microsoft.com/office/drawing/2016/5/10/chartex" xmlns:cx5="http://schemas.microsoft.com/office/drawing/2016/5/11/chartex" xmlns:cx6="http://schemas.microsoft.com/office/drawing/2016/5/12/chartex" xmlns:cx7="http://schemas.microsoft.com/office/drawing/2016/5/13/chartex" xmlns:cx8="http://schemas.microsoft.com/office/drawing/2016/5/14/chartex" xmlns:mc="http://schemas.openxmlformats.org/markup-compatibility/2006" xmlns:aink="http://schemas.microsoft.com/office/drawing/2016/ink" xmlns:am3d="http://schemas.microsoft.com/office/drawing/2017/model3d" xmlns:o="urn:schemas-microsoft-com:office:office" xmlns:oel="http://schemas.microsoft.com/office/2019/extlst" xmlns:r="http://schemas.openxmlformats.org/officeDocument/2006/relationships" xmlns:m="http://schemas.openxmlformats.org/officeDocument/2006/math" xmlns:v="urn:schemas-microsoft-com:vml" xmlns:wp14="http://schemas.microsoft.com/office/word/2010/wordprocessingDrawing" xmlns:wp="http://schemas.openxmlformats.org/drawingml/2006/wordprocessingDrawing" xmlns:w10="urn:schemas-microsoft-com:office:word" xmlns:w="http://schemas.openxmlformats.org/wordprocessingml/2006/main" xmlns:w14="http://schemas.microsoft.com/office/word/2010/wordml" xmlns:w15="http://schemas.microsoft.com/office/word/2012/wordml" xmlns:w16cex="http://schemas.microsoft.com/office/word/2018/wordml/cex" xmlns:w16cid="http://schemas.microsoft.com/office/word/2016/wordml/cid" xmlns:w16="http://schemas.microsoft.com/office/word/2018/wordml" xmlns:w16du="http://schemas.microsoft.com/office/word/2023/wordml/word16du" xmlns:w16sdtdh="http://schemas.microsoft.com/office/word/2020/wordml/sdtdatahash" xmlns:w16se="http://schemas.microsoft.com/office/word/2015/wordml/symex" xmlns:wpg="http://schemas.microsoft.com/office/word/2010/wordprocessingGroup" xmlns:wpi="http://schemas.microsoft.com/office/word/2010/wordprocessingInk" xmlns:wne="http://schemas.microsoft.com/office/word/2006/wordml" xmlns:wps="http://schemas.microsoft.com/office/word/2010/wordprocessingShape" mc:Ignorable="w14 w15 w16se w16cid w16 w16cex w16sdtdh w16du wp14">
   <w:abstractNum w:abstractNumId="0" w15:restartNumberingAfterBreak="0">
     <w:nsid w:val="03DA03E4"/>
     <w:multiLevelType w:val="hybridMultilevel"/>
@@ -7537,26 +7521,26 @@
       </w:pPr>
     </w:lvl>
   </w:abstractNum>
-  <w:num w:numId="1">
+  <w:num w:numId="1" w16cid:durableId="1940067260">
     <w:abstractNumId w:val="2"/>
   </w:num>
-  <w:num w:numId="2">
+  <w:num w:numId="2" w16cid:durableId="132526044">
     <w:abstractNumId w:val="3"/>
   </w:num>
-  <w:num w:numId="3">
+  <w:num w:numId="3" w16cid:durableId="589655901">
     <w:abstractNumId w:val="0"/>
   </w:num>
-  <w:num w:numId="4">
+  <w:num w:numId="4" w16cid:durableId="460155464">
     <w:abstractNumId w:val="1"/>
   </w:num>
-  <w:num w:numId="5">
+  <w:num w:numId="5" w16cid:durableId="2146963679">
     <w:abstractNumId w:val="4"/>
   </w:num>
 </w:numbering>
 </file>
 
 <file path=word/styles.xml><?xml version="1.0" encoding="utf-8"?>
-<w:styles xmlns:mc="http://schemas.openxmlformats.org/markup-compatibility/2006" xmlns:r="http://schemas.openxmlformats.org/officeDocument/2006/relationships" xmlns:w="http://schemas.openxmlformats.org/wordprocessingml/2006/main" xmlns:w14="http://schemas.microsoft.com/office/word/2010/wordml" xmlns:w15="http://schemas.microsoft.com/office/word/2012/wordml" xmlns:w16se="http://schemas.microsoft.com/office/word/2015/wordml/symex" mc:Ignorable="w14 w15 w16se">
+<w:styles xmlns:mc="http://schemas.openxmlformats.org/markup-compatibility/2006" xmlns:r="http://schemas.openxmlformats.org/officeDocument/2006/relationships" xmlns:w="http://schemas.openxmlformats.org/wordprocessingml/2006/main" xmlns:w14="http://schemas.microsoft.com/office/word/2010/wordml" xmlns:w15="http://schemas.microsoft.com/office/word/2012/wordml" xmlns:w16cex="http://schemas.microsoft.com/office/word/2018/wordml/cex" xmlns:w16cid="http://schemas.microsoft.com/office/word/2016/wordml/cid" xmlns:w16="http://schemas.microsoft.com/office/word/2018/wordml" xmlns:w16du="http://schemas.microsoft.com/office/word/2023/wordml/word16du" xmlns:w16sdtdh="http://schemas.microsoft.com/office/word/2020/wordml/sdtdatahash" xmlns:w16se="http://schemas.microsoft.com/office/word/2015/wordml/symex" mc:Ignorable="w14 w15 w16se w16cid w16 w16cex w16sdtdh w16du">
   <w:docDefaults>
     <w:rPrDefault>
       <w:rPr>
@@ -7568,7 +7552,7 @@
     </w:rPrDefault>
     <w:pPrDefault/>
   </w:docDefaults>
-  <w:latentStyles w:defLockedState="0" w:defUIPriority="99" w:defSemiHidden="0" w:defUnhideWhenUsed="0" w:defQFormat="0" w:count="371">
+  <w:latentStyles w:defLockedState="0" w:defUIPriority="99" w:defSemiHidden="0" w:defUnhideWhenUsed="0" w:defQFormat="0" w:count="376">
     <w:lsdException w:name="Normal" w:uiPriority="0" w:qFormat="1"/>
     <w:lsdException w:name="heading 1" w:uiPriority="9" w:qFormat="1"/>
     <w:lsdException w:name="heading 2" w:semiHidden="1" w:uiPriority="9" w:unhideWhenUsed="1" w:qFormat="1"/>
@@ -7940,6 +7924,11 @@
     <w:lsdException w:name="List Table 5 Dark Accent 6" w:uiPriority="50"/>
     <w:lsdException w:name="List Table 6 Colorful Accent 6" w:uiPriority="51"/>
     <w:lsdException w:name="List Table 7 Colorful Accent 6" w:uiPriority="52"/>
+    <w:lsdException w:name="Mention" w:semiHidden="1" w:unhideWhenUsed="1"/>
+    <w:lsdException w:name="Smart Hyperlink" w:semiHidden="1" w:unhideWhenUsed="1"/>
+    <w:lsdException w:name="Hashtag" w:semiHidden="1" w:unhideWhenUsed="1"/>
+    <w:lsdException w:name="Unresolved Mention" w:semiHidden="1" w:unhideWhenUsed="1"/>
+    <w:lsdException w:name="Smart Link" w:semiHidden="1" w:unhideWhenUsed="1"/>
   </w:latentStyles>
   <w:style w:type="paragraph" w:default="1" w:styleId="Normal">
     <w:name w:val="Normal"/>
@@ -8576,28 +8565,28 @@
 </file>
 
 <file path=customXml/item1.xml><?xml version="1.0" encoding="utf-8"?>
+<b:Sources xmlns:b="http://schemas.openxmlformats.org/officeDocument/2006/bibliography" xmlns="http://schemas.openxmlformats.org/officeDocument/2006/bibliography" SelectedStyle="\APASixthEditionOfficeOnline.xsl" StyleName="APA" Version="6"/>
+</file>
+
+<file path=customXml/item2.xml><?xml version="1.0" encoding="utf-8"?>
 <go:gDocsCustomXmlDataStorage xmlns:go="http://customooxmlschemas.google.com/" xmlns:r="http://schemas.openxmlformats.org/officeDocument/2006/relationships" uri="GoogleDocsCustomDataVersion2">
   <go:docsCustomData xmlns:go="http://customooxmlschemas.google.com/" roundtripDataSignature="AMtx7miF8o0fYz5V9cLhSdq8/Bown65/5w==">CgMxLjA4AHIhMWFiR0NlVVRva2hkSlZ0R0ZhMW15WThESnh0b014MkJh</go:docsCustomData>
 </go:gDocsCustomXmlDataStorage>
 </file>
 
-<file path=customXml/item2.xml><?xml version="1.0" encoding="utf-8"?>
-<b:Sources xmlns:b="http://schemas.openxmlformats.org/officeDocument/2006/bibliography" xmlns="http://schemas.openxmlformats.org/officeDocument/2006/bibliography" SelectedStyle="\APASixthEditionOfficeOnline.xsl" StyleName="APA" Version="6"/>
+<file path=customXml/itemProps1.xml><?xml version="1.0" encoding="utf-8"?>
+<ds:datastoreItem xmlns:ds="http://schemas.openxmlformats.org/officeDocument/2006/customXml" ds:itemID="{06DED565-6F0B-479F-BBE0-A6E084E2B403}">
+  <ds:schemaRefs>
+    <ds:schemaRef ds:uri="http://schemas.openxmlformats.org/officeDocument/2006/bibliography"/>
+  </ds:schemaRefs>
+</ds:datastoreItem>
 </file>
 
-<file path=customXml/itemProps1.xml><?xml version="1.0" encoding="utf-8"?>
+<file path=customXml/itemProps2.xml><?xml version="1.0" encoding="utf-8"?>
 <ds:datastoreItem xmlns:ds="http://schemas.openxmlformats.org/officeDocument/2006/customXml" ds:itemID="{11111111-1234-1234-1234-123412341234}">
   <ds:schemaRefs>
     <ds:schemaRef ds:uri="http://customooxmlschemas.google.com/"/>
     <ds:schemaRef ds:uri="http://schemas.openxmlformats.org/officeDocument/2006/relationships"/>
   </ds:schemaRefs>
 </ds:datastoreItem>
-</file>
-
-<file path=customXml/itemProps2.xml><?xml version="1.0" encoding="utf-8"?>
-<ds:datastoreItem xmlns:ds="http://schemas.openxmlformats.org/officeDocument/2006/customXml" ds:itemID="{06DED565-6F0B-479F-BBE0-A6E084E2B403}">
-  <ds:schemaRefs>
-    <ds:schemaRef ds:uri="http://schemas.openxmlformats.org/officeDocument/2006/bibliography"/>
-  </ds:schemaRefs>
-</ds:datastoreItem>
 </file>
</xml_diff>

<commit_message>
hoàn thành bước 22
</commit_message>
<xml_diff>
--- a/4 Cậu Pé Ngok Nghek - Quản lý hệ thống dữ liệu.docx
+++ b/4 Cậu Pé Ngok Nghek - Quản lý hệ thống dữ liệu.docx
@@ -413,7 +413,7 @@
               </wp:anchor>
             </w:drawing>
           </mc:Choice>
-          <mc:Fallback xmlns:cr="http://schemas.microsoft.com/office/comments/2020/reactions" xmlns="http://schemas.microsoft.com/office/tasks/2019/documenttasks" xmlns:dgm="http://schemas.openxmlformats.org/drawingml/2006/diagram" xmlns:lc="http://schemas.openxmlformats.org/drawingml/2006/lockedCanvas" xmlns:c="http://schemas.openxmlformats.org/drawingml/2006/chart" xmlns:pic="http://schemas.openxmlformats.org/drawingml/2006/picture" xmlns:a="http://schemas.openxmlformats.org/drawingml/2006/main" xmlns:sl="http://schemas.openxmlformats.org/schemaLibrary/2006/main">
+          <mc:Fallback xmlns:sl="http://schemas.openxmlformats.org/schemaLibrary/2006/main" xmlns:a="http://schemas.openxmlformats.org/drawingml/2006/main" xmlns:pic="http://schemas.openxmlformats.org/drawingml/2006/picture" xmlns:c="http://schemas.openxmlformats.org/drawingml/2006/chart" xmlns:lc="http://schemas.openxmlformats.org/drawingml/2006/lockedCanvas" xmlns:dgm="http://schemas.openxmlformats.org/drawingml/2006/diagram" xmlns="http://schemas.microsoft.com/office/tasks/2019/documenttasks" xmlns:cr="http://schemas.microsoft.com/office/comments/2020/reactions">
             <w:drawing>
               <wp:anchor allowOverlap="1" behindDoc="0" distB="0" distT="0" distL="114300" distR="114300" hidden="0" layoutInCell="1" locked="0" relativeHeight="0" simplePos="0">
                 <wp:simplePos x="0" y="0"/>
@@ -759,43 +759,7 @@
           <w:sz w:val="52"/>
           <w:szCs w:val="52"/>
         </w:rPr>
-        <w:t xml:space="preserve"> </w:t>
-      </w:r>
-      <w:proofErr w:type="spellStart"/>
-      <w:r>
-        <w:rPr>
-          <w:b/>
-          <w:sz w:val="52"/>
-          <w:szCs w:val="52"/>
-        </w:rPr>
-        <w:t>Thống</w:t>
-      </w:r>
-      <w:proofErr w:type="spellEnd"/>
-      <w:r>
-        <w:rPr>
-          <w:b/>
-          <w:sz w:val="52"/>
-          <w:szCs w:val="52"/>
-        </w:rPr>
-        <w:t xml:space="preserve"> </w:t>
-      </w:r>
-      <w:proofErr w:type="spellStart"/>
-      <w:r>
-        <w:rPr>
-          <w:b/>
-          <w:sz w:val="52"/>
-          <w:szCs w:val="52"/>
-        </w:rPr>
-        <w:t>Dữ</w:t>
-      </w:r>
-      <w:proofErr w:type="spellEnd"/>
-      <w:r>
-        <w:rPr>
-          <w:b/>
-          <w:sz w:val="52"/>
-          <w:szCs w:val="52"/>
-        </w:rPr>
-        <w:t xml:space="preserve"> Liệu</w:t>
+        <w:t xml:space="preserve"> Thống Dữ Liệu</w:t>
       </w:r>
     </w:p>
     <w:p>
@@ -966,7 +930,6 @@
         <w:t xml:space="preserve">: </w:t>
       </w:r>
       <w:proofErr w:type="spellStart"/>
-      <w:proofErr w:type="gramStart"/>
       <w:r>
         <w:rPr>
           <w:b/>
@@ -976,7 +939,6 @@
         <w:t>TH.S</w:t>
       </w:r>
       <w:proofErr w:type="spellEnd"/>
-      <w:proofErr w:type="gramEnd"/>
       <w:r>
         <w:rPr>
           <w:b/>
@@ -2081,7 +2043,7 @@
               </wp:anchor>
             </w:drawing>
           </mc:Choice>
-          <mc:Fallback xmlns:cr="http://schemas.microsoft.com/office/comments/2020/reactions" xmlns="http://schemas.microsoft.com/office/tasks/2019/documenttasks" xmlns:dgm="http://schemas.openxmlformats.org/drawingml/2006/diagram" xmlns:lc="http://schemas.openxmlformats.org/drawingml/2006/lockedCanvas" xmlns:c="http://schemas.openxmlformats.org/drawingml/2006/chart" xmlns:pic="http://schemas.openxmlformats.org/drawingml/2006/picture" xmlns:a="http://schemas.openxmlformats.org/drawingml/2006/main" xmlns:sl="http://schemas.openxmlformats.org/schemaLibrary/2006/main">
+          <mc:Fallback xmlns:sl="http://schemas.openxmlformats.org/schemaLibrary/2006/main" xmlns:a="http://schemas.openxmlformats.org/drawingml/2006/main" xmlns:pic="http://schemas.openxmlformats.org/drawingml/2006/picture" xmlns:c="http://schemas.openxmlformats.org/drawingml/2006/chart" xmlns:lc="http://schemas.openxmlformats.org/drawingml/2006/lockedCanvas" xmlns:dgm="http://schemas.openxmlformats.org/drawingml/2006/diagram" xmlns="http://schemas.microsoft.com/office/tasks/2019/documenttasks" xmlns:cr="http://schemas.microsoft.com/office/comments/2020/reactions">
             <w:drawing>
               <wp:anchor allowOverlap="1" behindDoc="0" distB="0" distT="0" distL="114300" distR="114300" hidden="0" layoutInCell="1" locked="0" relativeHeight="0" simplePos="0">
                 <wp:simplePos x="0" y="0"/>
@@ -2593,7 +2555,6 @@
         <w:t xml:space="preserve">: </w:t>
       </w:r>
       <w:proofErr w:type="spellStart"/>
-      <w:proofErr w:type="gramStart"/>
       <w:r>
         <w:rPr>
           <w:b/>
@@ -2603,7 +2564,6 @@
         <w:t>TH.S</w:t>
       </w:r>
       <w:proofErr w:type="spellEnd"/>
-      <w:proofErr w:type="gramEnd"/>
       <w:r>
         <w:rPr>
           <w:b/>
@@ -7590,7 +7550,6 @@
         <w:t xml:space="preserve"> 1.1 (</w:t>
       </w:r>
       <w:proofErr w:type="spellStart"/>
-      <w:proofErr w:type="gramStart"/>
       <w:r>
         <w:t>cỡ</w:t>
       </w:r>
@@ -7603,7 +7562,6 @@
         <w:t>chữ</w:t>
       </w:r>
       <w:proofErr w:type="spellEnd"/>
-      <w:proofErr w:type="gramEnd"/>
       <w:r>
         <w:t xml:space="preserve"> 13) ................................................</w:t>
       </w:r>
@@ -7768,15 +7726,7 @@
       </w:r>
       <w:proofErr w:type="spellEnd"/>
       <w:r>
-        <w:t xml:space="preserve"> </w:t>
-      </w:r>
-      <w:proofErr w:type="spellStart"/>
-      <w:r>
-        <w:t>đồ</w:t>
-      </w:r>
-      <w:proofErr w:type="spellEnd"/>
-      <w:r>
-        <w:t xml:space="preserve"> 1.1…….....................................................................</w:t>
+        <w:t xml:space="preserve"> đồ 1.1…….....................................................................</w:t>
       </w:r>
     </w:p>
     <w:p>
@@ -9977,15 +9927,7 @@
       </w:r>
       <w:proofErr w:type="spellEnd"/>
       <w:r>
-        <w:t xml:space="preserve"> </w:t>
-      </w:r>
-      <w:proofErr w:type="spellStart"/>
-      <w:r>
-        <w:t>chữ</w:t>
-      </w:r>
-      <w:proofErr w:type="spellEnd"/>
-      <w:r>
-        <w:t xml:space="preserve"> 13</w:t>
+        <w:t xml:space="preserve"> chữ 13</w:t>
       </w:r>
       <w:r>
         <w:tab/>
@@ -10700,7 +10642,7 @@
               </wp:anchor>
             </w:drawing>
           </mc:Choice>
-          <mc:Fallback xmlns:cr="http://schemas.microsoft.com/office/comments/2020/reactions" xmlns="http://schemas.microsoft.com/office/tasks/2019/documenttasks" xmlns:dgm="http://schemas.openxmlformats.org/drawingml/2006/diagram" xmlns:lc="http://schemas.openxmlformats.org/drawingml/2006/lockedCanvas" xmlns:c="http://schemas.openxmlformats.org/drawingml/2006/chart" xmlns:pic="http://schemas.openxmlformats.org/drawingml/2006/picture" xmlns:a="http://schemas.openxmlformats.org/drawingml/2006/main" xmlns:sl="http://schemas.openxmlformats.org/schemaLibrary/2006/main">
+          <mc:Fallback xmlns:sl="http://schemas.openxmlformats.org/schemaLibrary/2006/main" xmlns:a="http://schemas.openxmlformats.org/drawingml/2006/main" xmlns:pic="http://schemas.openxmlformats.org/drawingml/2006/picture" xmlns:c="http://schemas.openxmlformats.org/drawingml/2006/chart" xmlns:lc="http://schemas.openxmlformats.org/drawingml/2006/lockedCanvas" xmlns:dgm="http://schemas.openxmlformats.org/drawingml/2006/diagram" xmlns="http://schemas.microsoft.com/office/tasks/2019/documenttasks" xmlns:cr="http://schemas.microsoft.com/office/comments/2020/reactions">
             <w:drawing>
               <wp:anchor allowOverlap="1" behindDoc="0" distB="0" distT="0" distL="114300" distR="114300" hidden="0" layoutInCell="1" locked="0" relativeHeight="0" simplePos="0">
                 <wp:simplePos x="0" y="0"/>
@@ -10979,23 +10921,7 @@
           <w:sz w:val="24"/>
           <w:szCs w:val="24"/>
         </w:rPr>
-        <w:t xml:space="preserve">Please set up a database (minimum 8 tables) serving the above functions with full primary and foreign key relationships </w:t>
-      </w:r>
-      <w:proofErr w:type="gramStart"/>
-      <w:r>
-        <w:rPr>
-          <w:sz w:val="24"/>
-          <w:szCs w:val="24"/>
-        </w:rPr>
-        <w:t>base</w:t>
-      </w:r>
-      <w:proofErr w:type="gramEnd"/>
-      <w:r>
-        <w:rPr>
-          <w:sz w:val="24"/>
-          <w:szCs w:val="24"/>
-        </w:rPr>
-        <w:t xml:space="preserve"> on file </w:t>
+        <w:t xml:space="preserve">Please set up a database (minimum 8 tables) serving the above functions with full primary and foreign key relationships base on file </w:t>
       </w:r>
       <w:r>
         <w:rPr>
@@ -12109,23 +12035,7 @@
           <w:sz w:val="24"/>
           <w:szCs w:val="24"/>
         </w:rPr>
-        <w:t xml:space="preserve"> integrity constraints and write source code to implement the </w:t>
-      </w:r>
-      <w:proofErr w:type="gramStart"/>
-      <w:r>
-        <w:rPr>
-          <w:sz w:val="24"/>
-          <w:szCs w:val="24"/>
-        </w:rPr>
-        <w:t>business related</w:t>
-      </w:r>
-      <w:proofErr w:type="gramEnd"/>
-      <w:r>
-        <w:rPr>
-          <w:sz w:val="24"/>
-          <w:szCs w:val="24"/>
-        </w:rPr>
-        <w:t xml:space="preserve"> trigger.</w:t>
+        <w:t xml:space="preserve"> integrity constraints and write source code to implement the business related trigger.</w:t>
       </w:r>
     </w:p>
     <w:p>
@@ -12449,17 +12359,8 @@
           <w:sz w:val="24"/>
           <w:szCs w:val="24"/>
         </w:rPr>
-        <w:t xml:space="preserve">Create 02 stores combined using cursor to browse data to serve any function of the </w:t>
-      </w:r>
-      <w:proofErr w:type="gramStart"/>
-      <w:r>
-        <w:rPr>
-          <w:sz w:val="24"/>
-          <w:szCs w:val="24"/>
-        </w:rPr>
-        <w:t>store..</w:t>
-      </w:r>
-      <w:proofErr w:type="gramEnd"/>
+        <w:t>Create 02 stores combined using cursor to browse data to serve any function of the store..</w:t>
+      </w:r>
     </w:p>
     <w:p>
       <w:pPr>
@@ -12762,7 +12663,6 @@
         <w:t xml:space="preserve"> </w:t>
       </w:r>
       <w:proofErr w:type="spellStart"/>
-      <w:proofErr w:type="gramStart"/>
       <w:r>
         <w:rPr>
           <w:sz w:val="24"/>
@@ -12778,7 +12678,6 @@
         </w:rPr>
         <w:t>..</w:t>
       </w:r>
-      <w:proofErr w:type="gramEnd"/>
     </w:p>
     <w:p>
       <w:pPr>
@@ -12832,23 +12731,7 @@
           <w:sz w:val="24"/>
           <w:szCs w:val="24"/>
         </w:rPr>
-        <w:t xml:space="preserve">Write 02 queries for any business functions and </w:t>
-      </w:r>
-      <w:proofErr w:type="gramStart"/>
-      <w:r>
-        <w:rPr>
-          <w:sz w:val="24"/>
-          <w:szCs w:val="24"/>
-        </w:rPr>
-        <w:t>using</w:t>
-      </w:r>
-      <w:proofErr w:type="gramEnd"/>
-      <w:r>
-        <w:rPr>
-          <w:sz w:val="24"/>
-          <w:szCs w:val="24"/>
-        </w:rPr>
-        <w:t xml:space="preserve"> heuristic algorithm to optimize query.</w:t>
+        <w:t>Write 02 queries for any business functions and using heuristic algorithm to optimize query.</w:t>
       </w:r>
     </w:p>
     <w:p>
@@ -13165,17 +13048,8 @@
           <w:sz w:val="24"/>
           <w:szCs w:val="24"/>
         </w:rPr>
-        <w:t xml:space="preserve"> </w:t>
-      </w:r>
-      <w:proofErr w:type="spellStart"/>
-      <w:r>
-        <w:rPr>
-          <w:sz w:val="24"/>
-          <w:szCs w:val="24"/>
-        </w:rPr>
-        <w:t>hóa</w:t>
-      </w:r>
-      <w:proofErr w:type="spellEnd"/>
+        <w:t xml:space="preserve"> hóa</w:t>
+      </w:r>
     </w:p>
     <w:p>
       <w:pPr>
@@ -14550,7 +14424,6 @@
         <w:t xml:space="preserve"> (link) </w:t>
       </w:r>
       <w:proofErr w:type="spellStart"/>
-      <w:proofErr w:type="gramStart"/>
       <w:r>
         <w:rPr>
           <w:color w:val="000000"/>
@@ -14562,14 +14435,7 @@
         <w:rPr>
           <w:color w:val="000000"/>
         </w:rPr>
-        <w:t xml:space="preserve"> ,</w:t>
-      </w:r>
-      <w:proofErr w:type="gramEnd"/>
-      <w:r>
-        <w:rPr>
-          <w:color w:val="000000"/>
-        </w:rPr>
-        <w:t xml:space="preserve"> </w:t>
+        <w:t xml:space="preserve"> , </w:t>
       </w:r>
       <w:proofErr w:type="spellStart"/>
       <w:r>
@@ -15259,6 +15125,9 @@
     <w:p>
       <w:pPr>
         <w:ind w:left="720"/>
+        <w:rPr>
+          <w:lang w:val="vi-VN"/>
+        </w:rPr>
       </w:pPr>
       <w:r>
         <w:tab/>
@@ -15284,6 +15153,444 @@
       <w:proofErr w:type="spellEnd"/>
       <w:r>
         <w:t xml:space="preserve"> 1 – n </w:t>
+      </w:r>
+    </w:p>
+    <w:p>
+      <w:pPr>
+        <w:rPr>
+          <w:lang w:val="vi-VN"/>
+        </w:rPr>
+      </w:pPr>
+      <w:r>
+        <w:t xml:space="preserve">HỌC SINH - </w:t>
+      </w:r>
+      <w:proofErr w:type="spellStart"/>
+      <w:r>
+        <w:t>DÂN</w:t>
+      </w:r>
+      <w:proofErr w:type="spellEnd"/>
+      <w:r>
+        <w:t xml:space="preserve"> </w:t>
+      </w:r>
+      <w:proofErr w:type="spellStart"/>
+      <w:r>
+        <w:t>TỘC</w:t>
+      </w:r>
+      <w:proofErr w:type="spellEnd"/>
+      <w:r>
+        <w:t xml:space="preserve">: 1 </w:t>
+      </w:r>
+      <w:r>
+        <w:t>–</w:t>
+      </w:r>
+      <w:r>
+        <w:t xml:space="preserve"> N</w:t>
+      </w:r>
+    </w:p>
+    <w:p>
+      <w:pPr>
+        <w:rPr>
+          <w:lang w:val="vi-VN"/>
+        </w:rPr>
+      </w:pPr>
+      <w:r>
+        <w:rPr>
+          <w:lang w:val="vi-VN"/>
+        </w:rPr>
+        <w:t>Một học sinh chỉ thuộc một dân tộc.</w:t>
+      </w:r>
+    </w:p>
+    <w:p>
+      <w:pPr>
+        <w:rPr>
+          <w:lang w:val="vi-VN"/>
+        </w:rPr>
+      </w:pPr>
+      <w:r>
+        <w:rPr>
+          <w:lang w:val="vi-VN"/>
+        </w:rPr>
+        <w:t>Một dân tộc có thể có nhiều học sinh</w:t>
+      </w:r>
+    </w:p>
+    <w:p>
+      <w:pPr>
+        <w:rPr>
+          <w:lang w:val="vi-VN"/>
+        </w:rPr>
+      </w:pPr>
+      <w:r>
+        <w:rPr>
+          <w:lang w:val="vi-VN"/>
+        </w:rPr>
+        <w:t xml:space="preserve">HỌC SINH - NGHỀ: 1 </w:t>
+      </w:r>
+      <w:r>
+        <w:rPr>
+          <w:lang w:val="vi-VN"/>
+        </w:rPr>
+        <w:t>–</w:t>
+      </w:r>
+      <w:r>
+        <w:rPr>
+          <w:lang w:val="vi-VN"/>
+        </w:rPr>
+        <w:t xml:space="preserve"> N</w:t>
+      </w:r>
+    </w:p>
+    <w:p>
+      <w:pPr>
+        <w:rPr>
+          <w:lang w:val="vi-VN"/>
+        </w:rPr>
+      </w:pPr>
+      <w:r>
+        <w:rPr>
+          <w:lang w:val="vi-VN"/>
+        </w:rPr>
+        <w:t xml:space="preserve">Một học sinh có thể có </w:t>
+      </w:r>
+      <w:r>
+        <w:rPr>
+          <w:lang w:val="vi-VN"/>
+        </w:rPr>
+        <w:t>một</w:t>
+      </w:r>
+      <w:r>
+        <w:rPr>
+          <w:lang w:val="vi-VN"/>
+        </w:rPr>
+        <w:t xml:space="preserve"> nghề nghiệp</w:t>
+      </w:r>
+    </w:p>
+    <w:p>
+      <w:pPr>
+        <w:rPr>
+          <w:lang w:val="vi-VN"/>
+        </w:rPr>
+      </w:pPr>
+      <w:r>
+        <w:rPr>
+          <w:lang w:val="vi-VN"/>
+        </w:rPr>
+        <w:t xml:space="preserve">Một nghề nghiệp có thể có </w:t>
+      </w:r>
+      <w:r>
+        <w:rPr>
+          <w:lang w:val="vi-VN"/>
+        </w:rPr>
+        <w:t>nhiều</w:t>
+      </w:r>
+      <w:r>
+        <w:rPr>
+          <w:lang w:val="vi-VN"/>
+        </w:rPr>
+        <w:t xml:space="preserve"> học sinh</w:t>
+      </w:r>
+    </w:p>
+    <w:p>
+      <w:pPr>
+        <w:rPr>
+          <w:lang w:val="vi-VN"/>
+        </w:rPr>
+      </w:pPr>
+      <w:r>
+        <w:t xml:space="preserve">HỌC SINH - TÔN </w:t>
+      </w:r>
+      <w:proofErr w:type="spellStart"/>
+      <w:r>
+        <w:t>GIÁO</w:t>
+      </w:r>
+      <w:proofErr w:type="spellEnd"/>
+      <w:r>
+        <w:t xml:space="preserve">: 1 </w:t>
+      </w:r>
+      <w:r>
+        <w:t>–</w:t>
+      </w:r>
+      <w:r>
+        <w:t xml:space="preserve"> N</w:t>
+      </w:r>
+    </w:p>
+    <w:p>
+      <w:pPr>
+        <w:rPr>
+          <w:lang w:val="vi-VN"/>
+        </w:rPr>
+      </w:pPr>
+      <w:r>
+        <w:rPr>
+          <w:lang w:val="vi-VN"/>
+        </w:rPr>
+        <w:t xml:space="preserve">Một học sinh có thể theo </w:t>
+      </w:r>
+      <w:r>
+        <w:rPr>
+          <w:lang w:val="vi-VN"/>
+        </w:rPr>
+        <w:t>một</w:t>
+      </w:r>
+      <w:r>
+        <w:rPr>
+          <w:lang w:val="vi-VN"/>
+        </w:rPr>
+        <w:t xml:space="preserve"> tôn giáo</w:t>
+      </w:r>
+    </w:p>
+    <w:p>
+      <w:pPr>
+        <w:rPr>
+          <w:lang w:val="vi-VN"/>
+        </w:rPr>
+      </w:pPr>
+      <w:r>
+        <w:rPr>
+          <w:lang w:val="vi-VN"/>
+        </w:rPr>
+        <w:t xml:space="preserve">Một tôn giáo có thể có </w:t>
+      </w:r>
+      <w:r>
+        <w:rPr>
+          <w:lang w:val="vi-VN"/>
+        </w:rPr>
+        <w:t>nhiều</w:t>
+      </w:r>
+      <w:r>
+        <w:rPr>
+          <w:lang w:val="vi-VN"/>
+        </w:rPr>
+        <w:t xml:space="preserve"> học sinh theo</w:t>
+      </w:r>
+    </w:p>
+    <w:p>
+      <w:pPr>
+        <w:rPr>
+          <w:lang w:val="vi-VN"/>
+        </w:rPr>
+      </w:pPr>
+      <w:r>
+        <w:rPr>
+          <w:lang w:val="vi-VN"/>
+        </w:rPr>
+        <w:t xml:space="preserve">GIÁO VIÊN - MÔN HỌC: </w:t>
+      </w:r>
+      <w:r>
+        <w:rPr>
+          <w:lang w:val="vi-VN"/>
+        </w:rPr>
+        <w:t>1</w:t>
+      </w:r>
+      <w:r>
+        <w:rPr>
+          <w:lang w:val="vi-VN"/>
+        </w:rPr>
+        <w:t xml:space="preserve"> </w:t>
+      </w:r>
+      <w:r>
+        <w:rPr>
+          <w:lang w:val="vi-VN"/>
+        </w:rPr>
+        <w:t>–</w:t>
+      </w:r>
+      <w:r>
+        <w:rPr>
+          <w:lang w:val="vi-VN"/>
+        </w:rPr>
+        <w:t xml:space="preserve"> N</w:t>
+      </w:r>
+    </w:p>
+    <w:p>
+      <w:pPr>
+        <w:rPr>
+          <w:lang w:val="vi-VN"/>
+        </w:rPr>
+      </w:pPr>
+      <w:r>
+        <w:rPr>
+          <w:lang w:val="vi-VN"/>
+        </w:rPr>
+        <w:t xml:space="preserve">Một giáo viên có thể dạy </w:t>
+      </w:r>
+      <w:r>
+        <w:rPr>
+          <w:lang w:val="vi-VN"/>
+        </w:rPr>
+        <w:t>nhiều</w:t>
+      </w:r>
+      <w:r>
+        <w:rPr>
+          <w:lang w:val="vi-VN"/>
+        </w:rPr>
+        <w:t xml:space="preserve"> môn học</w:t>
+      </w:r>
+    </w:p>
+    <w:p>
+      <w:pPr>
+        <w:rPr>
+          <w:lang w:val="vi-VN"/>
+        </w:rPr>
+      </w:pPr>
+      <w:r>
+        <w:rPr>
+          <w:lang w:val="vi-VN"/>
+        </w:rPr>
+        <w:t xml:space="preserve">Một môn học có thể được dạy bởi </w:t>
+      </w:r>
+      <w:r>
+        <w:rPr>
+          <w:lang w:val="vi-VN"/>
+        </w:rPr>
+        <w:t>nhiều</w:t>
+      </w:r>
+      <w:r>
+        <w:rPr>
+          <w:lang w:val="vi-VN"/>
+        </w:rPr>
+        <w:t xml:space="preserve"> giáo viên</w:t>
+      </w:r>
+    </w:p>
+    <w:p>
+      <w:pPr>
+        <w:rPr>
+          <w:lang w:val="vi-VN"/>
+        </w:rPr>
+      </w:pPr>
+      <w:r>
+        <w:rPr>
+          <w:lang w:val="vi-VN"/>
+        </w:rPr>
+        <w:t xml:space="preserve">NGƯỜI DÙNG - LOẠI NGƯỜI DÙNG: 1 </w:t>
+      </w:r>
+      <w:r>
+        <w:rPr>
+          <w:lang w:val="vi-VN"/>
+        </w:rPr>
+        <w:t>–</w:t>
+      </w:r>
+      <w:r>
+        <w:rPr>
+          <w:lang w:val="vi-VN"/>
+        </w:rPr>
+        <w:t xml:space="preserve"> </w:t>
+      </w:r>
+      <w:r>
+        <w:rPr>
+          <w:lang w:val="vi-VN"/>
+        </w:rPr>
+        <w:t>1</w:t>
+      </w:r>
+    </w:p>
+    <w:p>
+      <w:pPr>
+        <w:rPr>
+          <w:lang w:val="vi-VN"/>
+        </w:rPr>
+      </w:pPr>
+      <w:r>
+        <w:rPr>
+          <w:lang w:val="vi-VN"/>
+        </w:rPr>
+        <w:t xml:space="preserve">Một người dùng chỉ thuộc </w:t>
+      </w:r>
+      <w:r>
+        <w:rPr>
+          <w:lang w:val="vi-VN"/>
+        </w:rPr>
+        <w:t>một</w:t>
+      </w:r>
+      <w:r>
+        <w:rPr>
+          <w:lang w:val="vi-VN"/>
+        </w:rPr>
+        <w:t xml:space="preserve"> loại người </w:t>
+      </w:r>
+      <w:r>
+        <w:rPr>
+          <w:lang w:val="vi-VN"/>
+        </w:rPr>
+        <w:t>dùng</w:t>
+      </w:r>
+    </w:p>
+    <w:p>
+      <w:pPr>
+        <w:rPr>
+          <w:lang w:val="vi-VN"/>
+        </w:rPr>
+      </w:pPr>
+      <w:r>
+        <w:rPr>
+          <w:lang w:val="vi-VN"/>
+        </w:rPr>
+        <w:t xml:space="preserve">Một loại người dùng </w:t>
+      </w:r>
+      <w:r>
+        <w:rPr>
+          <w:lang w:val="vi-VN"/>
+        </w:rPr>
+        <w:t xml:space="preserve">chỉ thuộc một </w:t>
+      </w:r>
+      <w:r>
+        <w:rPr>
+          <w:lang w:val="vi-VN"/>
+        </w:rPr>
+        <w:t xml:space="preserve">người </w:t>
+      </w:r>
+      <w:r>
+        <w:rPr>
+          <w:lang w:val="vi-VN"/>
+        </w:rPr>
+        <w:t>dùng</w:t>
+      </w:r>
+    </w:p>
+    <w:p>
+      <w:pPr>
+        <w:rPr>
+          <w:lang w:val="vi-VN"/>
+        </w:rPr>
+      </w:pPr>
+      <w:r>
+        <w:rPr>
+          <w:lang w:val="vi-VN"/>
+        </w:rPr>
+        <w:t xml:space="preserve">PHÂN LỚP - MÃ HỌC SINH: 1 </w:t>
+      </w:r>
+      <w:r>
+        <w:rPr>
+          <w:lang w:val="vi-VN"/>
+        </w:rPr>
+        <w:t>–</w:t>
+      </w:r>
+      <w:r>
+        <w:rPr>
+          <w:lang w:val="vi-VN"/>
+        </w:rPr>
+        <w:t xml:space="preserve"> N</w:t>
+      </w:r>
+    </w:p>
+    <w:p>
+      <w:pPr>
+        <w:rPr>
+          <w:lang w:val="vi-VN"/>
+        </w:rPr>
+      </w:pPr>
+      <w:r>
+        <w:rPr>
+          <w:lang w:val="vi-VN"/>
+        </w:rPr>
+        <w:t>Một phân lớp có thể có nhiều học sinh</w:t>
+      </w:r>
+    </w:p>
+    <w:p>
+      <w:pPr>
+        <w:rPr>
+          <w:lang w:val="vi-VN"/>
+        </w:rPr>
+      </w:pPr>
+      <w:r>
+        <w:rPr>
+          <w:lang w:val="vi-VN"/>
+        </w:rPr>
+        <w:t>Một học sinh chỉ thuộc một phân lớp</w:t>
       </w:r>
     </w:p>
     <w:p>
@@ -25925,7 +26232,6 @@
   <w:style w:type="character" w:default="1" w:styleId="DefaultParagraphFont">
     <w:name w:val="Default Paragraph Font"/>
     <w:uiPriority w:val="1"/>
-    <w:semiHidden/>
     <w:unhideWhenUsed/>
   </w:style>
   <w:style w:type="table" w:default="1" w:styleId="TableNormal">
@@ -26446,28 +26752,28 @@
 </file>
 
 <file path=customXml/item1.xml><?xml version="1.0" encoding="utf-8"?>
+<b:Sources xmlns:b="http://schemas.openxmlformats.org/officeDocument/2006/bibliography" xmlns="http://schemas.openxmlformats.org/officeDocument/2006/bibliography" SelectedStyle="\APASixthEditionOfficeOnline.xsl" StyleName="APA" Version="6"/>
+</file>
+
+<file path=customXml/item2.xml><?xml version="1.0" encoding="utf-8"?>
 <go:gDocsCustomXmlDataStorage xmlns:go="http://customooxmlschemas.google.com/" xmlns:r="http://schemas.openxmlformats.org/officeDocument/2006/relationships" uri="GoogleDocsCustomDataVersion2">
   <go:docsCustomData xmlns:go="http://customooxmlschemas.google.com/" roundtripDataSignature="AMtx7miF8o0fYz5V9cLhSdq8/Bown65/5w==">CgMxLjA4AHIhMWFiR0NlVVRva2hkSlZ0R0ZhMW15WThESnh0b014MkJh</go:docsCustomData>
 </go:gDocsCustomXmlDataStorage>
 </file>
 
-<file path=customXml/item2.xml><?xml version="1.0" encoding="utf-8"?>
-<b:Sources xmlns:b="http://schemas.openxmlformats.org/officeDocument/2006/bibliography" xmlns="http://schemas.openxmlformats.org/officeDocument/2006/bibliography" SelectedStyle="\APASixthEditionOfficeOnline.xsl" StyleName="APA" Version="6"/>
+<file path=customXml/itemProps1.xml><?xml version="1.0" encoding="utf-8"?>
+<ds:datastoreItem xmlns:ds="http://schemas.openxmlformats.org/officeDocument/2006/customXml" ds:itemID="{91C90386-2C47-406A-B3C4-6E2D8EA6984D}">
+  <ds:schemaRefs>
+    <ds:schemaRef ds:uri="http://schemas.openxmlformats.org/officeDocument/2006/bibliography"/>
+  </ds:schemaRefs>
+</ds:datastoreItem>
 </file>
 
-<file path=customXml/itemProps1.xml><?xml version="1.0" encoding="utf-8"?>
+<file path=customXml/itemProps2.xml><?xml version="1.0" encoding="utf-8"?>
 <ds:datastoreItem xmlns:ds="http://schemas.openxmlformats.org/officeDocument/2006/customXml" ds:itemID="{11111111-1234-1234-1234-123412341234}">
   <ds:schemaRefs>
     <ds:schemaRef ds:uri="http://customooxmlschemas.google.com/"/>
     <ds:schemaRef ds:uri="http://schemas.openxmlformats.org/officeDocument/2006/relationships"/>
   </ds:schemaRefs>
 </ds:datastoreItem>
-</file>
-
-<file path=customXml/itemProps2.xml><?xml version="1.0" encoding="utf-8"?>
-<ds:datastoreItem xmlns:ds="http://schemas.openxmlformats.org/officeDocument/2006/customXml" ds:itemID="{91C90386-2C47-406A-B3C4-6E2D8EA6984D}">
-  <ds:schemaRefs>
-    <ds:schemaRef ds:uri="http://schemas.openxmlformats.org/officeDocument/2006/bibliography"/>
-  </ds:schemaRefs>
-</ds:datastoreItem>
 </file>
</xml_diff>

<commit_message>
add desscription for enties
</commit_message>
<xml_diff>
--- a/4 Cậu Pé Ngok Nghek - Quản lý hệ thống dữ liệu.docx
+++ b/4 Cậu Pé Ngok Nghek - Quản lý hệ thống dữ liệu.docx
@@ -285,7 +285,7 @@
               </wp:anchor>
             </w:drawing>
           </mc:Choice>
-          <mc:Fallback xmlns:cx2="http://schemas.microsoft.com/office/drawing/2015/10/21/chartex" xmlns:cx3="http://schemas.microsoft.com/office/drawing/2016/5/9/chartex" xmlns:cx4="http://schemas.microsoft.com/office/drawing/2016/5/10/chartex" xmlns:cx5="http://schemas.microsoft.com/office/drawing/2016/5/11/chartex" xmlns:cx6="http://schemas.microsoft.com/office/drawing/2016/5/12/chartex" xmlns:cx7="http://schemas.microsoft.com/office/drawing/2016/5/13/chartex" xmlns:cx8="http://schemas.microsoft.com/office/drawing/2016/5/14/chartex" xmlns:aink="http://schemas.microsoft.com/office/drawing/2016/ink" xmlns:am3d="http://schemas.microsoft.com/office/drawing/2017/model3d" xmlns:oel="http://schemas.microsoft.com/office/2019/extlst" xmlns:w16cex="http://schemas.microsoft.com/office/word/2018/wordml/cex" xmlns:w16cid="http://schemas.microsoft.com/office/word/2016/wordml/cid" xmlns:w16="http://schemas.microsoft.com/office/word/2018/wordml" xmlns:w16du="http://schemas.microsoft.com/office/word/2023/wordml/word16du" xmlns:w16sdtdh="http://schemas.microsoft.com/office/word/2020/wordml/sdtdatahash" xmlns:cr="http://schemas.microsoft.com/office/comments/2020/reactions" xmlns="http://schemas.microsoft.com/office/tasks/2019/documenttasks" xmlns:dgm="http://schemas.openxmlformats.org/drawingml/2006/diagram" xmlns:lc="http://schemas.openxmlformats.org/drawingml/2006/lockedCanvas" xmlns:c="http://schemas.openxmlformats.org/drawingml/2006/chart" xmlns:pic="http://schemas.openxmlformats.org/drawingml/2006/picture" xmlns:a="http://schemas.openxmlformats.org/drawingml/2006/main" xmlns:sl="http://schemas.openxmlformats.org/schemaLibrary/2006/main" xmlns:w16sdtfl="http://schemas.microsoft.com/office/word/2024/wordml/sdtformatlock">
+          <mc:Fallback xmlns:w16sdtfl="http://schemas.microsoft.com/office/word/2024/wordml/sdtformatlock" xmlns:sl="http://schemas.openxmlformats.org/schemaLibrary/2006/main" xmlns:a="http://schemas.openxmlformats.org/drawingml/2006/main" xmlns:pic="http://schemas.openxmlformats.org/drawingml/2006/picture" xmlns:c="http://schemas.openxmlformats.org/drawingml/2006/chart" xmlns:lc="http://schemas.openxmlformats.org/drawingml/2006/lockedCanvas" xmlns:dgm="http://schemas.openxmlformats.org/drawingml/2006/diagram" xmlns="http://schemas.microsoft.com/office/tasks/2019/documenttasks" xmlns:cr="http://schemas.microsoft.com/office/comments/2020/reactions" xmlns:w16sdtdh="http://schemas.microsoft.com/office/word/2020/wordml/sdtdatahash" xmlns:w16du="http://schemas.microsoft.com/office/word/2023/wordml/word16du" xmlns:w16="http://schemas.microsoft.com/office/word/2018/wordml" xmlns:w16cid="http://schemas.microsoft.com/office/word/2016/wordml/cid" xmlns:w16cex="http://schemas.microsoft.com/office/word/2018/wordml/cex" xmlns:oel="http://schemas.microsoft.com/office/2019/extlst" xmlns:am3d="http://schemas.microsoft.com/office/drawing/2017/model3d" xmlns:aink="http://schemas.microsoft.com/office/drawing/2016/ink" xmlns:cx8="http://schemas.microsoft.com/office/drawing/2016/5/14/chartex" xmlns:cx7="http://schemas.microsoft.com/office/drawing/2016/5/13/chartex" xmlns:cx6="http://schemas.microsoft.com/office/drawing/2016/5/12/chartex" xmlns:cx5="http://schemas.microsoft.com/office/drawing/2016/5/11/chartex" xmlns:cx4="http://schemas.microsoft.com/office/drawing/2016/5/10/chartex" xmlns:cx3="http://schemas.microsoft.com/office/drawing/2016/5/9/chartex" xmlns:cx2="http://schemas.microsoft.com/office/drawing/2015/10/21/chartex">
             <w:drawing>
               <wp:anchor allowOverlap="1" behindDoc="0" distB="0" distT="0" distL="114300" distR="114300" hidden="0" layoutInCell="1" locked="0" relativeHeight="0" simplePos="0">
                 <wp:simplePos x="0" y="0"/>
@@ -1500,7 +1500,7 @@
               </wp:anchor>
             </w:drawing>
           </mc:Choice>
-          <mc:Fallback xmlns:cx2="http://schemas.microsoft.com/office/drawing/2015/10/21/chartex" xmlns:cx3="http://schemas.microsoft.com/office/drawing/2016/5/9/chartex" xmlns:cx4="http://schemas.microsoft.com/office/drawing/2016/5/10/chartex" xmlns:cx5="http://schemas.microsoft.com/office/drawing/2016/5/11/chartex" xmlns:cx6="http://schemas.microsoft.com/office/drawing/2016/5/12/chartex" xmlns:cx7="http://schemas.microsoft.com/office/drawing/2016/5/13/chartex" xmlns:cx8="http://schemas.microsoft.com/office/drawing/2016/5/14/chartex" xmlns:aink="http://schemas.microsoft.com/office/drawing/2016/ink" xmlns:am3d="http://schemas.microsoft.com/office/drawing/2017/model3d" xmlns:oel="http://schemas.microsoft.com/office/2019/extlst" xmlns:w16cex="http://schemas.microsoft.com/office/word/2018/wordml/cex" xmlns:w16cid="http://schemas.microsoft.com/office/word/2016/wordml/cid" xmlns:w16="http://schemas.microsoft.com/office/word/2018/wordml" xmlns:w16du="http://schemas.microsoft.com/office/word/2023/wordml/word16du" xmlns:w16sdtdh="http://schemas.microsoft.com/office/word/2020/wordml/sdtdatahash" xmlns:cr="http://schemas.microsoft.com/office/comments/2020/reactions" xmlns="http://schemas.microsoft.com/office/tasks/2019/documenttasks" xmlns:dgm="http://schemas.openxmlformats.org/drawingml/2006/diagram" xmlns:lc="http://schemas.openxmlformats.org/drawingml/2006/lockedCanvas" xmlns:c="http://schemas.openxmlformats.org/drawingml/2006/chart" xmlns:pic="http://schemas.openxmlformats.org/drawingml/2006/picture" xmlns:a="http://schemas.openxmlformats.org/drawingml/2006/main" xmlns:sl="http://schemas.openxmlformats.org/schemaLibrary/2006/main" xmlns:w16sdtfl="http://schemas.microsoft.com/office/word/2024/wordml/sdtformatlock">
+          <mc:Fallback xmlns:w16sdtfl="http://schemas.microsoft.com/office/word/2024/wordml/sdtformatlock" xmlns:sl="http://schemas.openxmlformats.org/schemaLibrary/2006/main" xmlns:a="http://schemas.openxmlformats.org/drawingml/2006/main" xmlns:pic="http://schemas.openxmlformats.org/drawingml/2006/picture" xmlns:c="http://schemas.openxmlformats.org/drawingml/2006/chart" xmlns:lc="http://schemas.openxmlformats.org/drawingml/2006/lockedCanvas" xmlns:dgm="http://schemas.openxmlformats.org/drawingml/2006/diagram" xmlns="http://schemas.microsoft.com/office/tasks/2019/documenttasks" xmlns:cr="http://schemas.microsoft.com/office/comments/2020/reactions" xmlns:w16sdtdh="http://schemas.microsoft.com/office/word/2020/wordml/sdtdatahash" xmlns:w16du="http://schemas.microsoft.com/office/word/2023/wordml/word16du" xmlns:w16="http://schemas.microsoft.com/office/word/2018/wordml" xmlns:w16cid="http://schemas.microsoft.com/office/word/2016/wordml/cid" xmlns:w16cex="http://schemas.microsoft.com/office/word/2018/wordml/cex" xmlns:oel="http://schemas.microsoft.com/office/2019/extlst" xmlns:am3d="http://schemas.microsoft.com/office/drawing/2017/model3d" xmlns:aink="http://schemas.microsoft.com/office/drawing/2016/ink" xmlns:cx8="http://schemas.microsoft.com/office/drawing/2016/5/14/chartex" xmlns:cx7="http://schemas.microsoft.com/office/drawing/2016/5/13/chartex" xmlns:cx6="http://schemas.microsoft.com/office/drawing/2016/5/12/chartex" xmlns:cx5="http://schemas.microsoft.com/office/drawing/2016/5/11/chartex" xmlns:cx4="http://schemas.microsoft.com/office/drawing/2016/5/10/chartex" xmlns:cx3="http://schemas.microsoft.com/office/drawing/2016/5/9/chartex" xmlns:cx2="http://schemas.microsoft.com/office/drawing/2015/10/21/chartex">
             <w:drawing>
               <wp:anchor allowOverlap="1" behindDoc="0" distB="0" distT="0" distL="114300" distR="114300" hidden="0" layoutInCell="1" locked="0" relativeHeight="0" simplePos="0">
                 <wp:simplePos x="0" y="0"/>
@@ -4388,7 +4388,7 @@
               </wp:anchor>
             </w:drawing>
           </mc:Choice>
-          <mc:Fallback xmlns:cx2="http://schemas.microsoft.com/office/drawing/2015/10/21/chartex" xmlns:cx3="http://schemas.microsoft.com/office/drawing/2016/5/9/chartex" xmlns:cx4="http://schemas.microsoft.com/office/drawing/2016/5/10/chartex" xmlns:cx5="http://schemas.microsoft.com/office/drawing/2016/5/11/chartex" xmlns:cx6="http://schemas.microsoft.com/office/drawing/2016/5/12/chartex" xmlns:cx7="http://schemas.microsoft.com/office/drawing/2016/5/13/chartex" xmlns:cx8="http://schemas.microsoft.com/office/drawing/2016/5/14/chartex" xmlns:aink="http://schemas.microsoft.com/office/drawing/2016/ink" xmlns:am3d="http://schemas.microsoft.com/office/drawing/2017/model3d" xmlns:oel="http://schemas.microsoft.com/office/2019/extlst" xmlns:w16cex="http://schemas.microsoft.com/office/word/2018/wordml/cex" xmlns:w16cid="http://schemas.microsoft.com/office/word/2016/wordml/cid" xmlns:w16="http://schemas.microsoft.com/office/word/2018/wordml" xmlns:w16du="http://schemas.microsoft.com/office/word/2023/wordml/word16du" xmlns:w16sdtdh="http://schemas.microsoft.com/office/word/2020/wordml/sdtdatahash" xmlns:cr="http://schemas.microsoft.com/office/comments/2020/reactions" xmlns="http://schemas.microsoft.com/office/tasks/2019/documenttasks" xmlns:dgm="http://schemas.openxmlformats.org/drawingml/2006/diagram" xmlns:lc="http://schemas.openxmlformats.org/drawingml/2006/lockedCanvas" xmlns:c="http://schemas.openxmlformats.org/drawingml/2006/chart" xmlns:pic="http://schemas.openxmlformats.org/drawingml/2006/picture" xmlns:a="http://schemas.openxmlformats.org/drawingml/2006/main" xmlns:sl="http://schemas.openxmlformats.org/schemaLibrary/2006/main" xmlns:w16sdtfl="http://schemas.microsoft.com/office/word/2024/wordml/sdtformatlock">
+          <mc:Fallback xmlns:w16sdtfl="http://schemas.microsoft.com/office/word/2024/wordml/sdtformatlock" xmlns:sl="http://schemas.openxmlformats.org/schemaLibrary/2006/main" xmlns:a="http://schemas.openxmlformats.org/drawingml/2006/main" xmlns:pic="http://schemas.openxmlformats.org/drawingml/2006/picture" xmlns:c="http://schemas.openxmlformats.org/drawingml/2006/chart" xmlns:lc="http://schemas.openxmlformats.org/drawingml/2006/lockedCanvas" xmlns:dgm="http://schemas.openxmlformats.org/drawingml/2006/diagram" xmlns="http://schemas.microsoft.com/office/tasks/2019/documenttasks" xmlns:cr="http://schemas.microsoft.com/office/comments/2020/reactions" xmlns:w16sdtdh="http://schemas.microsoft.com/office/word/2020/wordml/sdtdatahash" xmlns:w16du="http://schemas.microsoft.com/office/word/2023/wordml/word16du" xmlns:w16="http://schemas.microsoft.com/office/word/2018/wordml" xmlns:w16cid="http://schemas.microsoft.com/office/word/2016/wordml/cid" xmlns:w16cex="http://schemas.microsoft.com/office/word/2018/wordml/cex" xmlns:oel="http://schemas.microsoft.com/office/2019/extlst" xmlns:am3d="http://schemas.microsoft.com/office/drawing/2017/model3d" xmlns:aink="http://schemas.microsoft.com/office/drawing/2016/ink" xmlns:cx8="http://schemas.microsoft.com/office/drawing/2016/5/14/chartex" xmlns:cx7="http://schemas.microsoft.com/office/drawing/2016/5/13/chartex" xmlns:cx6="http://schemas.microsoft.com/office/drawing/2016/5/12/chartex" xmlns:cx5="http://schemas.microsoft.com/office/drawing/2016/5/11/chartex" xmlns:cx4="http://schemas.microsoft.com/office/drawing/2016/5/10/chartex" xmlns:cx3="http://schemas.microsoft.com/office/drawing/2016/5/9/chartex" xmlns:cx2="http://schemas.microsoft.com/office/drawing/2015/10/21/chartex">
             <w:drawing>
               <wp:anchor allowOverlap="1" behindDoc="0" distB="0" distT="0" distL="114300" distR="114300" hidden="0" layoutInCell="1" locked="0" relativeHeight="0" simplePos="0">
                 <wp:simplePos x="0" y="0"/>
@@ -11797,15 +11797,15 @@
         <w:tblLook w:val="04A0" w:firstRow="1" w:lastRow="0" w:firstColumn="1" w:lastColumn="0" w:noHBand="0" w:noVBand="1"/>
       </w:tblPr>
       <w:tblGrid>
-        <w:gridCol w:w="2348"/>
-        <w:gridCol w:w="2349"/>
-        <w:gridCol w:w="2349"/>
-        <w:gridCol w:w="2349"/>
+        <w:gridCol w:w="1255"/>
+        <w:gridCol w:w="2250"/>
+        <w:gridCol w:w="2610"/>
+        <w:gridCol w:w="3280"/>
       </w:tblGrid>
       <w:tr>
         <w:tc>
           <w:tcPr>
-            <w:tcW w:w="2348" w:type="dxa"/>
+            <w:tcW w:w="1255" w:type="dxa"/>
           </w:tcPr>
           <w:p>
             <w:r>
@@ -11815,7 +11815,7 @@
         </w:tc>
         <w:tc>
           <w:tcPr>
-            <w:tcW w:w="2349" w:type="dxa"/>
+            <w:tcW w:w="2250" w:type="dxa"/>
           </w:tcPr>
           <w:p>
             <w:r>
@@ -11825,7 +11825,7 @@
         </w:tc>
         <w:tc>
           <w:tcPr>
-            <w:tcW w:w="2349" w:type="dxa"/>
+            <w:tcW w:w="2610" w:type="dxa"/>
           </w:tcPr>
           <w:p>
             <w:r>
@@ -11835,7 +11835,7 @@
         </w:tc>
         <w:tc>
           <w:tcPr>
-            <w:tcW w:w="2349" w:type="dxa"/>
+            <w:tcW w:w="3280" w:type="dxa"/>
           </w:tcPr>
           <w:p>
             <w:r>
@@ -11847,7 +11847,7 @@
       <w:tr>
         <w:tc>
           <w:tcPr>
-            <w:tcW w:w="2348" w:type="dxa"/>
+            <w:tcW w:w="1255" w:type="dxa"/>
           </w:tcPr>
           <w:p>
             <w:r>
@@ -11857,7 +11857,7 @@
         </w:tc>
         <w:tc>
           <w:tcPr>
-            <w:tcW w:w="2349" w:type="dxa"/>
+            <w:tcW w:w="2250" w:type="dxa"/>
           </w:tcPr>
           <w:p>
             <w:r>
@@ -11867,21 +11867,29 @@
         </w:tc>
         <w:tc>
           <w:tcPr>
-            <w:tcW w:w="2349" w:type="dxa"/>
-          </w:tcPr>
-          <w:p/>
-        </w:tc>
-        <w:tc>
-          <w:tcPr>
-            <w:tcW w:w="2349" w:type="dxa"/>
-          </w:tcPr>
-          <w:p/>
-        </w:tc>
-      </w:tr>
-      <w:tr>
-        <w:tc>
-          <w:tcPr>
-            <w:tcW w:w="2348" w:type="dxa"/>
+            <w:tcW w:w="2610" w:type="dxa"/>
+          </w:tcPr>
+          <w:p>
+            <w:r>
+              <w:t>VARCHAR(6)</w:t>
+            </w:r>
+          </w:p>
+        </w:tc>
+        <w:tc>
+          <w:tcPr>
+            <w:tcW w:w="3280" w:type="dxa"/>
+          </w:tcPr>
+          <w:p>
+            <w:r>
+              <w:t>PRIMARY</w:t>
+            </w:r>
+          </w:p>
+        </w:tc>
+      </w:tr>
+      <w:tr>
+        <w:tc>
+          <w:tcPr>
+            <w:tcW w:w="1255" w:type="dxa"/>
           </w:tcPr>
           <w:p>
             <w:r>
@@ -11891,7 +11899,7 @@
         </w:tc>
         <w:tc>
           <w:tcPr>
-            <w:tcW w:w="2349" w:type="dxa"/>
+            <w:tcW w:w="2250" w:type="dxa"/>
           </w:tcPr>
           <w:p>
             <w:r>
@@ -11901,25 +11909,32 @@
         </w:tc>
         <w:tc>
           <w:tcPr>
-            <w:tcW w:w="2349" w:type="dxa"/>
-          </w:tcPr>
-          <w:p/>
-        </w:tc>
-        <w:tc>
-          <w:tcPr>
-            <w:tcW w:w="2349" w:type="dxa"/>
+            <w:tcW w:w="2610" w:type="dxa"/>
+          </w:tcPr>
+          <w:p>
+            <w:r>
+              <w:t>NVARCHAR(30)</w:t>
+            </w:r>
+          </w:p>
+        </w:tc>
+        <w:tc>
+          <w:tcPr>
+            <w:tcW w:w="3280" w:type="dxa"/>
           </w:tcPr>
           <w:p>
             <w:pPr>
               <w:keepNext/>
             </w:pPr>
-          </w:p>
-        </w:tc>
-      </w:tr>
-      <w:tr>
-        <w:tc>
-          <w:tcPr>
-            <w:tcW w:w="2348" w:type="dxa"/>
+            <w:r>
+              <w:t>BẮT BUỘC</w:t>
+            </w:r>
+          </w:p>
+        </w:tc>
+      </w:tr>
+      <w:tr>
+        <w:tc>
+          <w:tcPr>
+            <w:tcW w:w="1255" w:type="dxa"/>
           </w:tcPr>
           <w:p>
             <w:r>
@@ -11929,7 +11944,7 @@
         </w:tc>
         <w:tc>
           <w:tcPr>
-            <w:tcW w:w="2349" w:type="dxa"/>
+            <w:tcW w:w="2250" w:type="dxa"/>
           </w:tcPr>
           <w:p>
             <w:r>
@@ -11939,25 +11954,32 @@
         </w:tc>
         <w:tc>
           <w:tcPr>
-            <w:tcW w:w="2349" w:type="dxa"/>
-          </w:tcPr>
-          <w:p/>
-        </w:tc>
-        <w:tc>
-          <w:tcPr>
-            <w:tcW w:w="2349" w:type="dxa"/>
+            <w:tcW w:w="2610" w:type="dxa"/>
+          </w:tcPr>
+          <w:p>
+            <w:r>
+              <w:t>BIT</w:t>
+            </w:r>
+          </w:p>
+        </w:tc>
+        <w:tc>
+          <w:tcPr>
+            <w:tcW w:w="3280" w:type="dxa"/>
           </w:tcPr>
           <w:p>
             <w:pPr>
               <w:keepNext/>
             </w:pPr>
-          </w:p>
-        </w:tc>
-      </w:tr>
-      <w:tr>
-        <w:tc>
-          <w:tcPr>
-            <w:tcW w:w="2348" w:type="dxa"/>
+            <w:r>
+              <w:t>0 BẮT BUỘC</w:t>
+            </w:r>
+          </w:p>
+        </w:tc>
+      </w:tr>
+      <w:tr>
+        <w:tc>
+          <w:tcPr>
+            <w:tcW w:w="1255" w:type="dxa"/>
           </w:tcPr>
           <w:p>
             <w:r>
@@ -11967,7 +11989,7 @@
         </w:tc>
         <w:tc>
           <w:tcPr>
-            <w:tcW w:w="2349" w:type="dxa"/>
+            <w:tcW w:w="2250" w:type="dxa"/>
           </w:tcPr>
           <w:p>
             <w:r>
@@ -11977,25 +11999,32 @@
         </w:tc>
         <w:tc>
           <w:tcPr>
-            <w:tcW w:w="2349" w:type="dxa"/>
-          </w:tcPr>
-          <w:p/>
-        </w:tc>
-        <w:tc>
-          <w:tcPr>
-            <w:tcW w:w="2349" w:type="dxa"/>
+            <w:tcW w:w="2610" w:type="dxa"/>
+          </w:tcPr>
+          <w:p>
+            <w:r>
+              <w:t>DATETIME</w:t>
+            </w:r>
+          </w:p>
+        </w:tc>
+        <w:tc>
+          <w:tcPr>
+            <w:tcW w:w="3280" w:type="dxa"/>
           </w:tcPr>
           <w:p>
             <w:pPr>
               <w:keepNext/>
             </w:pPr>
-          </w:p>
-        </w:tc>
-      </w:tr>
-      <w:tr>
-        <w:tc>
-          <w:tcPr>
-            <w:tcW w:w="2348" w:type="dxa"/>
+            <w:r>
+              <w:t>0 BẮT BUỘC</w:t>
+            </w:r>
+          </w:p>
+        </w:tc>
+      </w:tr>
+      <w:tr>
+        <w:tc>
+          <w:tcPr>
+            <w:tcW w:w="1255" w:type="dxa"/>
           </w:tcPr>
           <w:p>
             <w:r>
@@ -12005,7 +12034,7 @@
         </w:tc>
         <w:tc>
           <w:tcPr>
-            <w:tcW w:w="2349" w:type="dxa"/>
+            <w:tcW w:w="2250" w:type="dxa"/>
           </w:tcPr>
           <w:p>
             <w:r>
@@ -12015,25 +12044,32 @@
         </w:tc>
         <w:tc>
           <w:tcPr>
-            <w:tcW w:w="2349" w:type="dxa"/>
-          </w:tcPr>
-          <w:p/>
-        </w:tc>
-        <w:tc>
-          <w:tcPr>
-            <w:tcW w:w="2349" w:type="dxa"/>
+            <w:tcW w:w="2610" w:type="dxa"/>
+          </w:tcPr>
+          <w:p>
+            <w:r>
+              <w:t>NVARCHAR(50)</w:t>
+            </w:r>
+          </w:p>
+        </w:tc>
+        <w:tc>
+          <w:tcPr>
+            <w:tcW w:w="3280" w:type="dxa"/>
           </w:tcPr>
           <w:p>
             <w:pPr>
               <w:keepNext/>
             </w:pPr>
-          </w:p>
-        </w:tc>
-      </w:tr>
-      <w:tr>
-        <w:tc>
-          <w:tcPr>
-            <w:tcW w:w="2348" w:type="dxa"/>
+            <w:r>
+              <w:t>BẮT BUỘC</w:t>
+            </w:r>
+          </w:p>
+        </w:tc>
+      </w:tr>
+      <w:tr>
+        <w:tc>
+          <w:tcPr>
+            <w:tcW w:w="1255" w:type="dxa"/>
           </w:tcPr>
           <w:p>
             <w:r>
@@ -12043,7 +12079,7 @@
         </w:tc>
         <w:tc>
           <w:tcPr>
-            <w:tcW w:w="2349" w:type="dxa"/>
+            <w:tcW w:w="2250" w:type="dxa"/>
           </w:tcPr>
           <w:p>
             <w:r>
@@ -12053,25 +12089,32 @@
         </w:tc>
         <w:tc>
           <w:tcPr>
-            <w:tcW w:w="2349" w:type="dxa"/>
-          </w:tcPr>
-          <w:p/>
-        </w:tc>
-        <w:tc>
-          <w:tcPr>
-            <w:tcW w:w="2349" w:type="dxa"/>
+            <w:tcW w:w="2610" w:type="dxa"/>
+          </w:tcPr>
+          <w:p>
+            <w:r>
+              <w:t>VARCHAR(6)</w:t>
+            </w:r>
+          </w:p>
+        </w:tc>
+        <w:tc>
+          <w:tcPr>
+            <w:tcW w:w="3280" w:type="dxa"/>
           </w:tcPr>
           <w:p>
             <w:pPr>
               <w:keepNext/>
             </w:pPr>
-          </w:p>
-        </w:tc>
-      </w:tr>
-      <w:tr>
-        <w:tc>
-          <w:tcPr>
-            <w:tcW w:w="2348" w:type="dxa"/>
+            <w:r>
+              <w:t>BẮT BUỘC</w:t>
+            </w:r>
+          </w:p>
+        </w:tc>
+      </w:tr>
+      <w:tr>
+        <w:tc>
+          <w:tcPr>
+            <w:tcW w:w="1255" w:type="dxa"/>
           </w:tcPr>
           <w:p>
             <w:r>
@@ -12081,7 +12124,7 @@
         </w:tc>
         <w:tc>
           <w:tcPr>
-            <w:tcW w:w="2349" w:type="dxa"/>
+            <w:tcW w:w="2250" w:type="dxa"/>
           </w:tcPr>
           <w:p>
             <w:r>
@@ -12091,25 +12134,32 @@
         </w:tc>
         <w:tc>
           <w:tcPr>
-            <w:tcW w:w="2349" w:type="dxa"/>
-          </w:tcPr>
-          <w:p/>
-        </w:tc>
-        <w:tc>
-          <w:tcPr>
-            <w:tcW w:w="2349" w:type="dxa"/>
+            <w:tcW w:w="2610" w:type="dxa"/>
+          </w:tcPr>
+          <w:p>
+            <w:r>
+              <w:t>VARCHAR(6)</w:t>
+            </w:r>
+          </w:p>
+        </w:tc>
+        <w:tc>
+          <w:tcPr>
+            <w:tcW w:w="3280" w:type="dxa"/>
           </w:tcPr>
           <w:p>
             <w:pPr>
               <w:keepNext/>
             </w:pPr>
-          </w:p>
-        </w:tc>
-      </w:tr>
-      <w:tr>
-        <w:tc>
-          <w:tcPr>
-            <w:tcW w:w="2348" w:type="dxa"/>
+            <w:r>
+              <w:t>BẮT BUỘC</w:t>
+            </w:r>
+          </w:p>
+        </w:tc>
+      </w:tr>
+      <w:tr>
+        <w:tc>
+          <w:tcPr>
+            <w:tcW w:w="1255" w:type="dxa"/>
           </w:tcPr>
           <w:p>
             <w:r>
@@ -12119,7 +12169,7 @@
         </w:tc>
         <w:tc>
           <w:tcPr>
-            <w:tcW w:w="2349" w:type="dxa"/>
+            <w:tcW w:w="2250" w:type="dxa"/>
           </w:tcPr>
           <w:p>
             <w:r>
@@ -12129,25 +12179,32 @@
         </w:tc>
         <w:tc>
           <w:tcPr>
-            <w:tcW w:w="2349" w:type="dxa"/>
-          </w:tcPr>
-          <w:p/>
-        </w:tc>
-        <w:tc>
-          <w:tcPr>
-            <w:tcW w:w="2349" w:type="dxa"/>
+            <w:tcW w:w="2610" w:type="dxa"/>
+          </w:tcPr>
+          <w:p>
+            <w:r>
+              <w:t>VARCHAR(6)</w:t>
+            </w:r>
+          </w:p>
+        </w:tc>
+        <w:tc>
+          <w:tcPr>
+            <w:tcW w:w="3280" w:type="dxa"/>
           </w:tcPr>
           <w:p>
             <w:pPr>
               <w:keepNext/>
             </w:pPr>
-          </w:p>
-        </w:tc>
-      </w:tr>
-      <w:tr>
-        <w:tc>
-          <w:tcPr>
-            <w:tcW w:w="2348" w:type="dxa"/>
+            <w:r>
+              <w:t>BẮT BUỘC</w:t>
+            </w:r>
+          </w:p>
+        </w:tc>
+      </w:tr>
+      <w:tr>
+        <w:tc>
+          <w:tcPr>
+            <w:tcW w:w="1255" w:type="dxa"/>
           </w:tcPr>
           <w:p>
             <w:r>
@@ -12157,7 +12214,7 @@
         </w:tc>
         <w:tc>
           <w:tcPr>
-            <w:tcW w:w="2349" w:type="dxa"/>
+            <w:tcW w:w="2250" w:type="dxa"/>
           </w:tcPr>
           <w:p>
             <w:r>
@@ -12167,25 +12224,32 @@
         </w:tc>
         <w:tc>
           <w:tcPr>
-            <w:tcW w:w="2349" w:type="dxa"/>
-          </w:tcPr>
-          <w:p/>
-        </w:tc>
-        <w:tc>
-          <w:tcPr>
-            <w:tcW w:w="2349" w:type="dxa"/>
+            <w:tcW w:w="2610" w:type="dxa"/>
+          </w:tcPr>
+          <w:p>
+            <w:r>
+              <w:t>VARCHAR(6)</w:t>
+            </w:r>
+          </w:p>
+        </w:tc>
+        <w:tc>
+          <w:tcPr>
+            <w:tcW w:w="3280" w:type="dxa"/>
           </w:tcPr>
           <w:p>
             <w:pPr>
               <w:keepNext/>
             </w:pPr>
-          </w:p>
-        </w:tc>
-      </w:tr>
-      <w:tr>
-        <w:tc>
-          <w:tcPr>
-            <w:tcW w:w="2348" w:type="dxa"/>
+            <w:r>
+              <w:t>BẮT BUỘC</w:t>
+            </w:r>
+          </w:p>
+        </w:tc>
+      </w:tr>
+      <w:tr>
+        <w:tc>
+          <w:tcPr>
+            <w:tcW w:w="1255" w:type="dxa"/>
           </w:tcPr>
           <w:p>
             <w:r>
@@ -12195,7 +12259,7 @@
         </w:tc>
         <w:tc>
           <w:tcPr>
-            <w:tcW w:w="2349" w:type="dxa"/>
+            <w:tcW w:w="2250" w:type="dxa"/>
           </w:tcPr>
           <w:p>
             <w:r>
@@ -12205,25 +12269,32 @@
         </w:tc>
         <w:tc>
           <w:tcPr>
-            <w:tcW w:w="2349" w:type="dxa"/>
-          </w:tcPr>
-          <w:p/>
-        </w:tc>
-        <w:tc>
-          <w:tcPr>
-            <w:tcW w:w="2349" w:type="dxa"/>
+            <w:tcW w:w="2610" w:type="dxa"/>
+          </w:tcPr>
+          <w:p>
+            <w:r>
+              <w:t>NVARCHAR(30)</w:t>
+            </w:r>
+          </w:p>
+        </w:tc>
+        <w:tc>
+          <w:tcPr>
+            <w:tcW w:w="3280" w:type="dxa"/>
           </w:tcPr>
           <w:p>
             <w:pPr>
               <w:keepNext/>
             </w:pPr>
-          </w:p>
-        </w:tc>
-      </w:tr>
-      <w:tr>
-        <w:tc>
-          <w:tcPr>
-            <w:tcW w:w="2348" w:type="dxa"/>
+            <w:r>
+              <w:t>BẮT BUỘC</w:t>
+            </w:r>
+          </w:p>
+        </w:tc>
+      </w:tr>
+      <w:tr>
+        <w:tc>
+          <w:tcPr>
+            <w:tcW w:w="1255" w:type="dxa"/>
           </w:tcPr>
           <w:p>
             <w:r>
@@ -12233,7 +12304,7 @@
         </w:tc>
         <w:tc>
           <w:tcPr>
-            <w:tcW w:w="2349" w:type="dxa"/>
+            <w:tcW w:w="2250" w:type="dxa"/>
           </w:tcPr>
           <w:p>
             <w:r>
@@ -12243,25 +12314,32 @@
         </w:tc>
         <w:tc>
           <w:tcPr>
-            <w:tcW w:w="2349" w:type="dxa"/>
-          </w:tcPr>
-          <w:p/>
-        </w:tc>
-        <w:tc>
-          <w:tcPr>
-            <w:tcW w:w="2349" w:type="dxa"/>
+            <w:tcW w:w="2610" w:type="dxa"/>
+          </w:tcPr>
+          <w:p>
+            <w:r>
+              <w:t>NVARCHAR(30)</w:t>
+            </w:r>
+          </w:p>
+        </w:tc>
+        <w:tc>
+          <w:tcPr>
+            <w:tcW w:w="3280" w:type="dxa"/>
           </w:tcPr>
           <w:p>
             <w:pPr>
               <w:keepNext/>
             </w:pPr>
-          </w:p>
-        </w:tc>
-      </w:tr>
-      <w:tr>
-        <w:tc>
-          <w:tcPr>
-            <w:tcW w:w="2348" w:type="dxa"/>
+            <w:r>
+              <w:t>BẮT BUỘC</w:t>
+            </w:r>
+          </w:p>
+        </w:tc>
+      </w:tr>
+      <w:tr>
+        <w:tc>
+          <w:tcPr>
+            <w:tcW w:w="1255" w:type="dxa"/>
           </w:tcPr>
           <w:p>
             <w:r>
@@ -12271,7 +12349,7 @@
         </w:tc>
         <w:tc>
           <w:tcPr>
-            <w:tcW w:w="2349" w:type="dxa"/>
+            <w:tcW w:w="2250" w:type="dxa"/>
           </w:tcPr>
           <w:p>
             <w:r>
@@ -12281,18 +12359,25 @@
         </w:tc>
         <w:tc>
           <w:tcPr>
-            <w:tcW w:w="2349" w:type="dxa"/>
-          </w:tcPr>
-          <w:p/>
-        </w:tc>
-        <w:tc>
-          <w:tcPr>
-            <w:tcW w:w="2349" w:type="dxa"/>
+            <w:tcW w:w="2610" w:type="dxa"/>
+          </w:tcPr>
+          <w:p>
+            <w:r>
+              <w:t>NVARCHAR(50)</w:t>
+            </w:r>
+          </w:p>
+        </w:tc>
+        <w:tc>
+          <w:tcPr>
+            <w:tcW w:w="3280" w:type="dxa"/>
           </w:tcPr>
           <w:p>
             <w:pPr>
               <w:keepNext/>
             </w:pPr>
+            <w:r>
+              <w:t>BẮT BUỘC, UNIQUE</w:t>
+            </w:r>
           </w:p>
         </w:tc>
       </w:tr>
@@ -12335,15 +12420,15 @@
         <w:tblLook w:val="04A0" w:firstRow="1" w:lastRow="0" w:firstColumn="1" w:lastColumn="0" w:noHBand="0" w:noVBand="1"/>
       </w:tblPr>
       <w:tblGrid>
-        <w:gridCol w:w="2348"/>
-        <w:gridCol w:w="2349"/>
-        <w:gridCol w:w="2349"/>
-        <w:gridCol w:w="2349"/>
+        <w:gridCol w:w="1255"/>
+        <w:gridCol w:w="2250"/>
+        <w:gridCol w:w="2610"/>
+        <w:gridCol w:w="3280"/>
       </w:tblGrid>
       <w:tr>
         <w:tc>
           <w:tcPr>
-            <w:tcW w:w="2348" w:type="dxa"/>
+            <w:tcW w:w="1255" w:type="dxa"/>
           </w:tcPr>
           <w:p>
             <w:r>
@@ -12353,7 +12438,7 @@
         </w:tc>
         <w:tc>
           <w:tcPr>
-            <w:tcW w:w="2349" w:type="dxa"/>
+            <w:tcW w:w="2250" w:type="dxa"/>
           </w:tcPr>
           <w:p>
             <w:r>
@@ -12363,7 +12448,7 @@
         </w:tc>
         <w:tc>
           <w:tcPr>
-            <w:tcW w:w="2349" w:type="dxa"/>
+            <w:tcW w:w="2610" w:type="dxa"/>
           </w:tcPr>
           <w:p>
             <w:r>
@@ -12373,7 +12458,7 @@
         </w:tc>
         <w:tc>
           <w:tcPr>
-            <w:tcW w:w="2349" w:type="dxa"/>
+            <w:tcW w:w="3280" w:type="dxa"/>
           </w:tcPr>
           <w:p>
             <w:r>
@@ -12385,13 +12470,17 @@
       <w:tr>
         <w:tc>
           <w:tcPr>
-            <w:tcW w:w="2348" w:type="dxa"/>
-          </w:tcPr>
-          <w:p/>
-        </w:tc>
-        <w:tc>
-          <w:tcPr>
-            <w:tcW w:w="2349" w:type="dxa"/>
+            <w:tcW w:w="1255" w:type="dxa"/>
+          </w:tcPr>
+          <w:p>
+            <w:r>
+              <w:t>1</w:t>
+            </w:r>
+          </w:p>
+        </w:tc>
+        <w:tc>
+          <w:tcPr>
+            <w:tcW w:w="2250" w:type="dxa"/>
           </w:tcPr>
           <w:p>
             <w:r>
@@ -12401,27 +12490,39 @@
         </w:tc>
         <w:tc>
           <w:tcPr>
-            <w:tcW w:w="2349" w:type="dxa"/>
-          </w:tcPr>
-          <w:p/>
-        </w:tc>
-        <w:tc>
-          <w:tcPr>
-            <w:tcW w:w="2349" w:type="dxa"/>
-          </w:tcPr>
-          <w:p/>
-        </w:tc>
-      </w:tr>
-      <w:tr>
-        <w:tc>
-          <w:tcPr>
-            <w:tcW w:w="2348" w:type="dxa"/>
-          </w:tcPr>
-          <w:p/>
-        </w:tc>
-        <w:tc>
-          <w:tcPr>
-            <w:tcW w:w="2349" w:type="dxa"/>
+            <w:tcW w:w="2610" w:type="dxa"/>
+          </w:tcPr>
+          <w:p>
+            <w:r>
+              <w:t>VARCHAR(6)</w:t>
+            </w:r>
+          </w:p>
+        </w:tc>
+        <w:tc>
+          <w:tcPr>
+            <w:tcW w:w="3280" w:type="dxa"/>
+          </w:tcPr>
+          <w:p>
+            <w:r>
+              <w:t>PRMARY, BẮT BUỘC</w:t>
+            </w:r>
+          </w:p>
+        </w:tc>
+      </w:tr>
+      <w:tr>
+        <w:tc>
+          <w:tcPr>
+            <w:tcW w:w="1255" w:type="dxa"/>
+          </w:tcPr>
+          <w:p>
+            <w:r>
+              <w:t>2</w:t>
+            </w:r>
+          </w:p>
+        </w:tc>
+        <w:tc>
+          <w:tcPr>
+            <w:tcW w:w="2250" w:type="dxa"/>
           </w:tcPr>
           <w:p>
             <w:r>
@@ -12431,18 +12532,25 @@
         </w:tc>
         <w:tc>
           <w:tcPr>
-            <w:tcW w:w="2349" w:type="dxa"/>
-          </w:tcPr>
-          <w:p/>
-        </w:tc>
-        <w:tc>
-          <w:tcPr>
-            <w:tcW w:w="2349" w:type="dxa"/>
+            <w:tcW w:w="2610" w:type="dxa"/>
+          </w:tcPr>
+          <w:p>
+            <w:r>
+              <w:t>NVARCHAR(30)</w:t>
+            </w:r>
+          </w:p>
+        </w:tc>
+        <w:tc>
+          <w:tcPr>
+            <w:tcW w:w="3280" w:type="dxa"/>
           </w:tcPr>
           <w:p>
             <w:pPr>
               <w:keepNext/>
             </w:pPr>
+            <w:r>
+              <w:t>BẮT BUỘC</w:t>
+            </w:r>
           </w:p>
         </w:tc>
       </w:tr>
@@ -12474,7 +12582,10 @@
         <w:fldChar w:fldCharType="end"/>
       </w:r>
       <w:r>
-        <w:t xml:space="preserve"> kq_lophoc_monhoc</w:t>
+        <w:t xml:space="preserve"> kq_</w:t>
+      </w:r>
+      <w:r>
+        <w:t>hocsinh_canam</w:t>
       </w:r>
     </w:p>
     <w:tbl>
@@ -12485,15 +12596,15 @@
         <w:tblLook w:val="04A0" w:firstRow="1" w:lastRow="0" w:firstColumn="1" w:lastColumn="0" w:noHBand="0" w:noVBand="1"/>
       </w:tblPr>
       <w:tblGrid>
-        <w:gridCol w:w="2348"/>
-        <w:gridCol w:w="2349"/>
-        <w:gridCol w:w="2349"/>
-        <w:gridCol w:w="2354"/>
+        <w:gridCol w:w="1260"/>
+        <w:gridCol w:w="2250"/>
+        <w:gridCol w:w="2610"/>
+        <w:gridCol w:w="3280"/>
       </w:tblGrid>
       <w:tr>
         <w:tc>
           <w:tcPr>
-            <w:tcW w:w="2348" w:type="dxa"/>
+            <w:tcW w:w="1260" w:type="dxa"/>
           </w:tcPr>
           <w:p>
             <w:r>
@@ -12503,7 +12614,7 @@
         </w:tc>
         <w:tc>
           <w:tcPr>
-            <w:tcW w:w="2349" w:type="dxa"/>
+            <w:tcW w:w="2250" w:type="dxa"/>
           </w:tcPr>
           <w:p>
             <w:r>
@@ -12513,7 +12624,7 @@
         </w:tc>
         <w:tc>
           <w:tcPr>
-            <w:tcW w:w="2349" w:type="dxa"/>
+            <w:tcW w:w="2610" w:type="dxa"/>
           </w:tcPr>
           <w:p>
             <w:r>
@@ -12523,7 +12634,7 @@
         </w:tc>
         <w:tc>
           <w:tcPr>
-            <w:tcW w:w="2354" w:type="dxa"/>
+            <w:tcW w:w="3280" w:type="dxa"/>
           </w:tcPr>
           <w:p>
             <w:r>
@@ -12535,13 +12646,17 @@
       <w:tr>
         <w:tc>
           <w:tcPr>
-            <w:tcW w:w="2348" w:type="dxa"/>
-          </w:tcPr>
-          <w:p/>
-        </w:tc>
-        <w:tc>
-          <w:tcPr>
-            <w:tcW w:w="2349" w:type="dxa"/>
+            <w:tcW w:w="1260" w:type="dxa"/>
+          </w:tcPr>
+          <w:p>
+            <w:r>
+              <w:t>1</w:t>
+            </w:r>
+          </w:p>
+        </w:tc>
+        <w:tc>
+          <w:tcPr>
+            <w:tcW w:w="2250" w:type="dxa"/>
           </w:tcPr>
           <w:p>
             <w:r>
@@ -12551,27 +12666,42 @@
         </w:tc>
         <w:tc>
           <w:tcPr>
-            <w:tcW w:w="2349" w:type="dxa"/>
-          </w:tcPr>
-          <w:p/>
-        </w:tc>
-        <w:tc>
-          <w:tcPr>
-            <w:tcW w:w="2354" w:type="dxa"/>
-          </w:tcPr>
-          <w:p/>
-        </w:tc>
-      </w:tr>
-      <w:tr>
-        <w:tc>
-          <w:tcPr>
-            <w:tcW w:w="2348" w:type="dxa"/>
-          </w:tcPr>
-          <w:p/>
-        </w:tc>
-        <w:tc>
-          <w:tcPr>
-            <w:tcW w:w="2349" w:type="dxa"/>
+            <w:tcW w:w="2610" w:type="dxa"/>
+          </w:tcPr>
+          <w:p>
+            <w:r>
+              <w:t>VARCHAR(6)</w:t>
+            </w:r>
+          </w:p>
+        </w:tc>
+        <w:tc>
+          <w:tcPr>
+            <w:tcW w:w="3280" w:type="dxa"/>
+          </w:tcPr>
+          <w:p>
+            <w:r>
+              <w:t>BẮT BUỘC</w:t>
+            </w:r>
+            <w:r>
+              <w:t>, PRIMARY</w:t>
+            </w:r>
+          </w:p>
+        </w:tc>
+      </w:tr>
+      <w:tr>
+        <w:tc>
+          <w:tcPr>
+            <w:tcW w:w="1260" w:type="dxa"/>
+          </w:tcPr>
+          <w:p>
+            <w:r>
+              <w:t>2</w:t>
+            </w:r>
+          </w:p>
+        </w:tc>
+        <w:tc>
+          <w:tcPr>
+            <w:tcW w:w="2250" w:type="dxa"/>
           </w:tcPr>
           <w:p>
             <w:r>
@@ -12581,31 +12711,48 @@
         </w:tc>
         <w:tc>
           <w:tcPr>
-            <w:tcW w:w="2349" w:type="dxa"/>
-          </w:tcPr>
-          <w:p/>
-        </w:tc>
-        <w:tc>
-          <w:tcPr>
-            <w:tcW w:w="2354" w:type="dxa"/>
+            <w:tcW w:w="2610" w:type="dxa"/>
+          </w:tcPr>
+          <w:p>
+            <w:r>
+              <w:t>VARCHAR(10)</w:t>
+            </w:r>
+          </w:p>
+        </w:tc>
+        <w:tc>
+          <w:tcPr>
+            <w:tcW w:w="3280" w:type="dxa"/>
           </w:tcPr>
           <w:p>
             <w:pPr>
               <w:keepNext/>
             </w:pPr>
-          </w:p>
-        </w:tc>
-      </w:tr>
-      <w:tr>
-        <w:tc>
-          <w:tcPr>
-            <w:tcW w:w="2348" w:type="dxa"/>
-          </w:tcPr>
-          <w:p/>
-        </w:tc>
-        <w:tc>
-          <w:tcPr>
-            <w:tcW w:w="2349" w:type="dxa"/>
+            <w:r>
+              <w:t>BẮT BUỘC</w:t>
+            </w:r>
+            <w:r>
+              <w:t xml:space="preserve">, </w:t>
+            </w:r>
+            <w:r>
+              <w:t>PRIMARY</w:t>
+            </w:r>
+          </w:p>
+        </w:tc>
+      </w:tr>
+      <w:tr>
+        <w:tc>
+          <w:tcPr>
+            <w:tcW w:w="1260" w:type="dxa"/>
+          </w:tcPr>
+          <w:p>
+            <w:r>
+              <w:t>3</w:t>
+            </w:r>
+          </w:p>
+        </w:tc>
+        <w:tc>
+          <w:tcPr>
+            <w:tcW w:w="2250" w:type="dxa"/>
           </w:tcPr>
           <w:p>
             <w:r>
@@ -12615,31 +12762,48 @@
         </w:tc>
         <w:tc>
           <w:tcPr>
-            <w:tcW w:w="2349" w:type="dxa"/>
-          </w:tcPr>
-          <w:p/>
-        </w:tc>
-        <w:tc>
-          <w:tcPr>
-            <w:tcW w:w="2354" w:type="dxa"/>
+            <w:tcW w:w="2610" w:type="dxa"/>
+          </w:tcPr>
+          <w:p>
+            <w:r>
+              <w:t>VARCHAR(6)</w:t>
+            </w:r>
+          </w:p>
+        </w:tc>
+        <w:tc>
+          <w:tcPr>
+            <w:tcW w:w="3280" w:type="dxa"/>
           </w:tcPr>
           <w:p>
             <w:pPr>
               <w:keepNext/>
             </w:pPr>
-          </w:p>
-        </w:tc>
-      </w:tr>
-      <w:tr>
-        <w:tc>
-          <w:tcPr>
-            <w:tcW w:w="2348" w:type="dxa"/>
-          </w:tcPr>
-          <w:p/>
-        </w:tc>
-        <w:tc>
-          <w:tcPr>
-            <w:tcW w:w="2349" w:type="dxa"/>
+            <w:r>
+              <w:t>BẮT BUỘC</w:t>
+            </w:r>
+            <w:r>
+              <w:t xml:space="preserve">, </w:t>
+            </w:r>
+            <w:r>
+              <w:t>PRIMARY</w:t>
+            </w:r>
+          </w:p>
+        </w:tc>
+      </w:tr>
+      <w:tr>
+        <w:tc>
+          <w:tcPr>
+            <w:tcW w:w="1260" w:type="dxa"/>
+          </w:tcPr>
+          <w:p>
+            <w:r>
+              <w:t>4</w:t>
+            </w:r>
+          </w:p>
+        </w:tc>
+        <w:tc>
+          <w:tcPr>
+            <w:tcW w:w="2250" w:type="dxa"/>
           </w:tcPr>
           <w:p>
             <w:r>
@@ -12649,31 +12813,42 @@
         </w:tc>
         <w:tc>
           <w:tcPr>
-            <w:tcW w:w="2349" w:type="dxa"/>
-          </w:tcPr>
-          <w:p/>
-        </w:tc>
-        <w:tc>
-          <w:tcPr>
-            <w:tcW w:w="2354" w:type="dxa"/>
+            <w:tcW w:w="2610" w:type="dxa"/>
+          </w:tcPr>
+          <w:p>
+            <w:r>
+              <w:t>VARCHAR(6)</w:t>
+            </w:r>
+          </w:p>
+        </w:tc>
+        <w:tc>
+          <w:tcPr>
+            <w:tcW w:w="3280" w:type="dxa"/>
           </w:tcPr>
           <w:p>
             <w:pPr>
               <w:keepNext/>
             </w:pPr>
-          </w:p>
-        </w:tc>
-      </w:tr>
-      <w:tr>
-        <w:tc>
-          <w:tcPr>
-            <w:tcW w:w="2348" w:type="dxa"/>
-          </w:tcPr>
-          <w:p/>
-        </w:tc>
-        <w:tc>
-          <w:tcPr>
-            <w:tcW w:w="2349" w:type="dxa"/>
+            <w:r>
+              <w:t>BẮT BUỘC</w:t>
+            </w:r>
+          </w:p>
+        </w:tc>
+      </w:tr>
+      <w:tr>
+        <w:tc>
+          <w:tcPr>
+            <w:tcW w:w="1260" w:type="dxa"/>
+          </w:tcPr>
+          <w:p>
+            <w:r>
+              <w:t>5</w:t>
+            </w:r>
+          </w:p>
+        </w:tc>
+        <w:tc>
+          <w:tcPr>
+            <w:tcW w:w="2250" w:type="dxa"/>
           </w:tcPr>
           <w:p>
             <w:r>
@@ -12683,31 +12858,42 @@
         </w:tc>
         <w:tc>
           <w:tcPr>
-            <w:tcW w:w="2349" w:type="dxa"/>
-          </w:tcPr>
-          <w:p/>
-        </w:tc>
-        <w:tc>
-          <w:tcPr>
-            <w:tcW w:w="2354" w:type="dxa"/>
+            <w:tcW w:w="2610" w:type="dxa"/>
+          </w:tcPr>
+          <w:p>
+            <w:r>
+              <w:t>VARCHAR(6)</w:t>
+            </w:r>
+          </w:p>
+        </w:tc>
+        <w:tc>
+          <w:tcPr>
+            <w:tcW w:w="3280" w:type="dxa"/>
           </w:tcPr>
           <w:p>
             <w:pPr>
               <w:keepNext/>
             </w:pPr>
-          </w:p>
-        </w:tc>
-      </w:tr>
-      <w:tr>
-        <w:tc>
-          <w:tcPr>
-            <w:tcW w:w="2348" w:type="dxa"/>
-          </w:tcPr>
-          <w:p/>
-        </w:tc>
-        <w:tc>
-          <w:tcPr>
-            <w:tcW w:w="2349" w:type="dxa"/>
+            <w:r>
+              <w:t>BẮT BUỘC</w:t>
+            </w:r>
+          </w:p>
+        </w:tc>
+      </w:tr>
+      <w:tr>
+        <w:tc>
+          <w:tcPr>
+            <w:tcW w:w="1260" w:type="dxa"/>
+          </w:tcPr>
+          <w:p>
+            <w:r>
+              <w:t>6</w:t>
+            </w:r>
+          </w:p>
+        </w:tc>
+        <w:tc>
+          <w:tcPr>
+            <w:tcW w:w="2250" w:type="dxa"/>
           </w:tcPr>
           <w:p>
             <w:r>
@@ -12717,31 +12903,42 @@
         </w:tc>
         <w:tc>
           <w:tcPr>
-            <w:tcW w:w="2349" w:type="dxa"/>
-          </w:tcPr>
-          <w:p/>
-        </w:tc>
-        <w:tc>
-          <w:tcPr>
-            <w:tcW w:w="2354" w:type="dxa"/>
+            <w:tcW w:w="2610" w:type="dxa"/>
+          </w:tcPr>
+          <w:p>
+            <w:r>
+              <w:t>VARCHAR(60</w:t>
+            </w:r>
+          </w:p>
+        </w:tc>
+        <w:tc>
+          <w:tcPr>
+            <w:tcW w:w="3280" w:type="dxa"/>
           </w:tcPr>
           <w:p>
             <w:pPr>
               <w:keepNext/>
             </w:pPr>
-          </w:p>
-        </w:tc>
-      </w:tr>
-      <w:tr>
-        <w:tc>
-          <w:tcPr>
-            <w:tcW w:w="2348" w:type="dxa"/>
-          </w:tcPr>
-          <w:p/>
-        </w:tc>
-        <w:tc>
-          <w:tcPr>
-            <w:tcW w:w="2349" w:type="dxa"/>
+            <w:r>
+              <w:t>BẮT BUỘC</w:t>
+            </w:r>
+          </w:p>
+        </w:tc>
+      </w:tr>
+      <w:tr>
+        <w:tc>
+          <w:tcPr>
+            <w:tcW w:w="1260" w:type="dxa"/>
+          </w:tcPr>
+          <w:p>
+            <w:r>
+              <w:t>7</w:t>
+            </w:r>
+          </w:p>
+        </w:tc>
+        <w:tc>
+          <w:tcPr>
+            <w:tcW w:w="2250" w:type="dxa"/>
           </w:tcPr>
           <w:p>
             <w:r>
@@ -12751,31 +12948,42 @@
         </w:tc>
         <w:tc>
           <w:tcPr>
-            <w:tcW w:w="2349" w:type="dxa"/>
-          </w:tcPr>
-          <w:p/>
-        </w:tc>
-        <w:tc>
-          <w:tcPr>
-            <w:tcW w:w="2354" w:type="dxa"/>
+            <w:tcW w:w="2610" w:type="dxa"/>
+          </w:tcPr>
+          <w:p>
+            <w:r>
+              <w:t>FLOAT</w:t>
+            </w:r>
+          </w:p>
+        </w:tc>
+        <w:tc>
+          <w:tcPr>
+            <w:tcW w:w="3280" w:type="dxa"/>
           </w:tcPr>
           <w:p>
             <w:pPr>
               <w:keepNext/>
             </w:pPr>
-          </w:p>
-        </w:tc>
-      </w:tr>
-      <w:tr>
-        <w:tc>
-          <w:tcPr>
-            <w:tcW w:w="2348" w:type="dxa"/>
-          </w:tcPr>
-          <w:p/>
-        </w:tc>
-        <w:tc>
-          <w:tcPr>
-            <w:tcW w:w="2349" w:type="dxa"/>
+            <w:r>
+              <w:t>BẮT BUỘC</w:t>
+            </w:r>
+          </w:p>
+        </w:tc>
+      </w:tr>
+      <w:tr>
+        <w:tc>
+          <w:tcPr>
+            <w:tcW w:w="1260" w:type="dxa"/>
+          </w:tcPr>
+          <w:p>
+            <w:r>
+              <w:t>8</w:t>
+            </w:r>
+          </w:p>
+        </w:tc>
+        <w:tc>
+          <w:tcPr>
+            <w:tcW w:w="2250" w:type="dxa"/>
           </w:tcPr>
           <w:p>
             <w:r>
@@ -12785,31 +12993,42 @@
         </w:tc>
         <w:tc>
           <w:tcPr>
-            <w:tcW w:w="2349" w:type="dxa"/>
-          </w:tcPr>
-          <w:p/>
-        </w:tc>
-        <w:tc>
-          <w:tcPr>
-            <w:tcW w:w="2354" w:type="dxa"/>
+            <w:tcW w:w="2610" w:type="dxa"/>
+          </w:tcPr>
+          <w:p>
+            <w:r>
+              <w:t>FLOAT</w:t>
+            </w:r>
+          </w:p>
+        </w:tc>
+        <w:tc>
+          <w:tcPr>
+            <w:tcW w:w="3280" w:type="dxa"/>
           </w:tcPr>
           <w:p>
             <w:pPr>
               <w:keepNext/>
             </w:pPr>
-          </w:p>
-        </w:tc>
-      </w:tr>
-      <w:tr>
-        <w:tc>
-          <w:tcPr>
-            <w:tcW w:w="2348" w:type="dxa"/>
-          </w:tcPr>
-          <w:p/>
-        </w:tc>
-        <w:tc>
-          <w:tcPr>
-            <w:tcW w:w="2349" w:type="dxa"/>
+            <w:r>
+              <w:t>BẮT BUỘC</w:t>
+            </w:r>
+          </w:p>
+        </w:tc>
+      </w:tr>
+      <w:tr>
+        <w:tc>
+          <w:tcPr>
+            <w:tcW w:w="1260" w:type="dxa"/>
+          </w:tcPr>
+          <w:p>
+            <w:r>
+              <w:t>9</w:t>
+            </w:r>
+          </w:p>
+        </w:tc>
+        <w:tc>
+          <w:tcPr>
+            <w:tcW w:w="2250" w:type="dxa"/>
           </w:tcPr>
           <w:p>
             <w:r>
@@ -12819,18 +13038,25 @@
         </w:tc>
         <w:tc>
           <w:tcPr>
-            <w:tcW w:w="2349" w:type="dxa"/>
-          </w:tcPr>
-          <w:p/>
-        </w:tc>
-        <w:tc>
-          <w:tcPr>
-            <w:tcW w:w="2354" w:type="dxa"/>
+            <w:tcW w:w="2610" w:type="dxa"/>
+          </w:tcPr>
+          <w:p>
+            <w:r>
+              <w:t>FLOAT</w:t>
+            </w:r>
+          </w:p>
+        </w:tc>
+        <w:tc>
+          <w:tcPr>
+            <w:tcW w:w="3280" w:type="dxa"/>
           </w:tcPr>
           <w:p>
             <w:pPr>
               <w:keepNext/>
             </w:pPr>
+            <w:r>
+              <w:t>BẮT BUỘC</w:t>
+            </w:r>
           </w:p>
         </w:tc>
       </w:tr>
@@ -12873,15 +13099,18 @@
         <w:tblLook w:val="04A0" w:firstRow="1" w:lastRow="0" w:firstColumn="1" w:lastColumn="0" w:noHBand="0" w:noVBand="1"/>
       </w:tblPr>
       <w:tblGrid>
-        <w:gridCol w:w="2348"/>
-        <w:gridCol w:w="2349"/>
-        <w:gridCol w:w="2349"/>
-        <w:gridCol w:w="2349"/>
+        <w:gridCol w:w="1255"/>
+        <w:gridCol w:w="2250"/>
+        <w:gridCol w:w="2610"/>
+        <w:gridCol w:w="3280"/>
       </w:tblGrid>
       <w:tr>
-        <w:tc>
-          <w:tcPr>
-            <w:tcW w:w="2348" w:type="dxa"/>
+        <w:trPr>
+          <w:tblHeader/>
+        </w:trPr>
+        <w:tc>
+          <w:tcPr>
+            <w:tcW w:w="1255" w:type="dxa"/>
           </w:tcPr>
           <w:p>
             <w:r>
@@ -12891,7 +13120,7 @@
         </w:tc>
         <w:tc>
           <w:tcPr>
-            <w:tcW w:w="2349" w:type="dxa"/>
+            <w:tcW w:w="2250" w:type="dxa"/>
           </w:tcPr>
           <w:p>
             <w:r>
@@ -12901,7 +13130,7 @@
         </w:tc>
         <w:tc>
           <w:tcPr>
-            <w:tcW w:w="2349" w:type="dxa"/>
+            <w:tcW w:w="2610" w:type="dxa"/>
           </w:tcPr>
           <w:p>
             <w:r>
@@ -12911,7 +13140,7 @@
         </w:tc>
         <w:tc>
           <w:tcPr>
-            <w:tcW w:w="2349" w:type="dxa"/>
+            <w:tcW w:w="3280" w:type="dxa"/>
           </w:tcPr>
           <w:p>
             <w:r>
@@ -12923,13 +13152,17 @@
       <w:tr>
         <w:tc>
           <w:tcPr>
-            <w:tcW w:w="2348" w:type="dxa"/>
-          </w:tcPr>
-          <w:p/>
-        </w:tc>
-        <w:tc>
-          <w:tcPr>
-            <w:tcW w:w="2349" w:type="dxa"/>
+            <w:tcW w:w="1255" w:type="dxa"/>
+          </w:tcPr>
+          <w:p>
+            <w:r>
+              <w:t>1</w:t>
+            </w:r>
+          </w:p>
+        </w:tc>
+        <w:tc>
+          <w:tcPr>
+            <w:tcW w:w="2250" w:type="dxa"/>
           </w:tcPr>
           <w:p>
             <w:r>
@@ -12939,27 +13172,42 @@
         </w:tc>
         <w:tc>
           <w:tcPr>
-            <w:tcW w:w="2349" w:type="dxa"/>
-          </w:tcPr>
-          <w:p/>
-        </w:tc>
-        <w:tc>
-          <w:tcPr>
-            <w:tcW w:w="2349" w:type="dxa"/>
-          </w:tcPr>
-          <w:p/>
-        </w:tc>
-      </w:tr>
-      <w:tr>
-        <w:tc>
-          <w:tcPr>
-            <w:tcW w:w="2348" w:type="dxa"/>
-          </w:tcPr>
-          <w:p/>
-        </w:tc>
-        <w:tc>
-          <w:tcPr>
-            <w:tcW w:w="2349" w:type="dxa"/>
+            <w:tcW w:w="2610" w:type="dxa"/>
+          </w:tcPr>
+          <w:p>
+            <w:r>
+              <w:t>VARCHAR(6)</w:t>
+            </w:r>
+          </w:p>
+        </w:tc>
+        <w:tc>
+          <w:tcPr>
+            <w:tcW w:w="3280" w:type="dxa"/>
+          </w:tcPr>
+          <w:p>
+            <w:r>
+              <w:t>BẮT BUỘC</w:t>
+            </w:r>
+            <w:r>
+              <w:t>, PRIMARY</w:t>
+            </w:r>
+          </w:p>
+        </w:tc>
+      </w:tr>
+      <w:tr>
+        <w:tc>
+          <w:tcPr>
+            <w:tcW w:w="1255" w:type="dxa"/>
+          </w:tcPr>
+          <w:p>
+            <w:r>
+              <w:t>2</w:t>
+            </w:r>
+          </w:p>
+        </w:tc>
+        <w:tc>
+          <w:tcPr>
+            <w:tcW w:w="2250" w:type="dxa"/>
           </w:tcPr>
           <w:p>
             <w:r>
@@ -12969,31 +13217,45 @@
         </w:tc>
         <w:tc>
           <w:tcPr>
-            <w:tcW w:w="2349" w:type="dxa"/>
-          </w:tcPr>
-          <w:p/>
-        </w:tc>
-        <w:tc>
-          <w:tcPr>
-            <w:tcW w:w="2349" w:type="dxa"/>
+            <w:tcW w:w="2610" w:type="dxa"/>
+          </w:tcPr>
+          <w:p>
+            <w:r>
+              <w:t>VARCHAR(10)</w:t>
+            </w:r>
+          </w:p>
+        </w:tc>
+        <w:tc>
+          <w:tcPr>
+            <w:tcW w:w="3280" w:type="dxa"/>
           </w:tcPr>
           <w:p>
             <w:pPr>
               <w:keepNext/>
             </w:pPr>
-          </w:p>
-        </w:tc>
-      </w:tr>
-      <w:tr>
-        <w:tc>
-          <w:tcPr>
-            <w:tcW w:w="2348" w:type="dxa"/>
-          </w:tcPr>
-          <w:p/>
-        </w:tc>
-        <w:tc>
-          <w:tcPr>
-            <w:tcW w:w="2349" w:type="dxa"/>
+            <w:r>
+              <w:t>BẮT BUỘC</w:t>
+            </w:r>
+            <w:r>
+              <w:t>, PRIMARY</w:t>
+            </w:r>
+          </w:p>
+        </w:tc>
+      </w:tr>
+      <w:tr>
+        <w:tc>
+          <w:tcPr>
+            <w:tcW w:w="1255" w:type="dxa"/>
+          </w:tcPr>
+          <w:p>
+            <w:r>
+              <w:t>3</w:t>
+            </w:r>
+          </w:p>
+        </w:tc>
+        <w:tc>
+          <w:tcPr>
+            <w:tcW w:w="2250" w:type="dxa"/>
           </w:tcPr>
           <w:p>
             <w:r>
@@ -13003,31 +13265,45 @@
         </w:tc>
         <w:tc>
           <w:tcPr>
-            <w:tcW w:w="2349" w:type="dxa"/>
-          </w:tcPr>
-          <w:p/>
-        </w:tc>
-        <w:tc>
-          <w:tcPr>
-            <w:tcW w:w="2349" w:type="dxa"/>
+            <w:tcW w:w="2610" w:type="dxa"/>
+          </w:tcPr>
+          <w:p>
+            <w:r>
+              <w:t>VARCHAR(6)</w:t>
+            </w:r>
+          </w:p>
+        </w:tc>
+        <w:tc>
+          <w:tcPr>
+            <w:tcW w:w="3280" w:type="dxa"/>
           </w:tcPr>
           <w:p>
             <w:pPr>
               <w:keepNext/>
             </w:pPr>
-          </w:p>
-        </w:tc>
-      </w:tr>
-      <w:tr>
-        <w:tc>
-          <w:tcPr>
-            <w:tcW w:w="2348" w:type="dxa"/>
-          </w:tcPr>
-          <w:p/>
-        </w:tc>
-        <w:tc>
-          <w:tcPr>
-            <w:tcW w:w="2349" w:type="dxa"/>
+            <w:r>
+              <w:t>BẮT BUỘC</w:t>
+            </w:r>
+            <w:r>
+              <w:t>, PRIMARY</w:t>
+            </w:r>
+          </w:p>
+        </w:tc>
+      </w:tr>
+      <w:tr>
+        <w:tc>
+          <w:tcPr>
+            <w:tcW w:w="1255" w:type="dxa"/>
+          </w:tcPr>
+          <w:p>
+            <w:r>
+              <w:t>4</w:t>
+            </w:r>
+          </w:p>
+        </w:tc>
+        <w:tc>
+          <w:tcPr>
+            <w:tcW w:w="2250" w:type="dxa"/>
           </w:tcPr>
           <w:p>
             <w:r>
@@ -13037,31 +13313,46 @@
         </w:tc>
         <w:tc>
           <w:tcPr>
-            <w:tcW w:w="2349" w:type="dxa"/>
-          </w:tcPr>
-          <w:p/>
-        </w:tc>
-        <w:tc>
-          <w:tcPr>
-            <w:tcW w:w="2349" w:type="dxa"/>
+            <w:tcW w:w="2610" w:type="dxa"/>
+          </w:tcPr>
+          <w:p>
+            <w:r>
+              <w:t>VARCHAR(6)</w:t>
+            </w:r>
+          </w:p>
+        </w:tc>
+        <w:tc>
+          <w:tcPr>
+            <w:tcW w:w="3280" w:type="dxa"/>
           </w:tcPr>
           <w:p>
             <w:pPr>
               <w:keepNext/>
             </w:pPr>
-          </w:p>
-        </w:tc>
-      </w:tr>
-      <w:tr>
-        <w:tc>
-          <w:tcPr>
-            <w:tcW w:w="2348" w:type="dxa"/>
-          </w:tcPr>
-          <w:p/>
-        </w:tc>
-        <w:tc>
-          <w:tcPr>
-            <w:tcW w:w="2349" w:type="dxa"/>
+            <w:r>
+              <w:t>BẮT BUỘC</w:t>
+            </w:r>
+            <w:r>
+              <w:t>, PRIMARY</w:t>
+            </w:r>
+          </w:p>
+        </w:tc>
+      </w:tr>
+      <w:tr>
+        <w:tc>
+          <w:tcPr>
+            <w:tcW w:w="1255" w:type="dxa"/>
+          </w:tcPr>
+          <w:p>
+            <w:r>
+              <w:lastRenderedPageBreak/>
+              <w:t>5</w:t>
+            </w:r>
+          </w:p>
+        </w:tc>
+        <w:tc>
+          <w:tcPr>
+            <w:tcW w:w="2250" w:type="dxa"/>
           </w:tcPr>
           <w:p>
             <w:r>
@@ -13071,31 +13362,45 @@
         </w:tc>
         <w:tc>
           <w:tcPr>
-            <w:tcW w:w="2349" w:type="dxa"/>
-          </w:tcPr>
-          <w:p/>
-        </w:tc>
-        <w:tc>
-          <w:tcPr>
-            <w:tcW w:w="2349" w:type="dxa"/>
+            <w:tcW w:w="2610" w:type="dxa"/>
+          </w:tcPr>
+          <w:p>
+            <w:r>
+              <w:t>VARCHAR(3)</w:t>
+            </w:r>
+          </w:p>
+        </w:tc>
+        <w:tc>
+          <w:tcPr>
+            <w:tcW w:w="3280" w:type="dxa"/>
           </w:tcPr>
           <w:p>
             <w:pPr>
               <w:keepNext/>
             </w:pPr>
-          </w:p>
-        </w:tc>
-      </w:tr>
-      <w:tr>
-        <w:tc>
-          <w:tcPr>
-            <w:tcW w:w="2348" w:type="dxa"/>
-          </w:tcPr>
-          <w:p/>
-        </w:tc>
-        <w:tc>
-          <w:tcPr>
-            <w:tcW w:w="2349" w:type="dxa"/>
+            <w:r>
+              <w:t>BẮT BUỘC</w:t>
+            </w:r>
+            <w:r>
+              <w:t>, PRIMARY</w:t>
+            </w:r>
+          </w:p>
+        </w:tc>
+      </w:tr>
+      <w:tr>
+        <w:tc>
+          <w:tcPr>
+            <w:tcW w:w="1255" w:type="dxa"/>
+          </w:tcPr>
+          <w:p>
+            <w:r>
+              <w:t>6</w:t>
+            </w:r>
+          </w:p>
+        </w:tc>
+        <w:tc>
+          <w:tcPr>
+            <w:tcW w:w="2250" w:type="dxa"/>
           </w:tcPr>
           <w:p>
             <w:r>
@@ -13105,31 +13410,42 @@
         </w:tc>
         <w:tc>
           <w:tcPr>
-            <w:tcW w:w="2349" w:type="dxa"/>
-          </w:tcPr>
-          <w:p/>
-        </w:tc>
-        <w:tc>
-          <w:tcPr>
-            <w:tcW w:w="2349" w:type="dxa"/>
+            <w:tcW w:w="2610" w:type="dxa"/>
+          </w:tcPr>
+          <w:p>
+            <w:r>
+              <w:t>FLOAT</w:t>
+            </w:r>
+          </w:p>
+        </w:tc>
+        <w:tc>
+          <w:tcPr>
+            <w:tcW w:w="3280" w:type="dxa"/>
           </w:tcPr>
           <w:p>
             <w:pPr>
               <w:keepNext/>
             </w:pPr>
-          </w:p>
-        </w:tc>
-      </w:tr>
-      <w:tr>
-        <w:tc>
-          <w:tcPr>
-            <w:tcW w:w="2348" w:type="dxa"/>
-          </w:tcPr>
-          <w:p/>
-        </w:tc>
-        <w:tc>
-          <w:tcPr>
-            <w:tcW w:w="2349" w:type="dxa"/>
+            <w:r>
+              <w:t>BẮT BUỘC</w:t>
+            </w:r>
+          </w:p>
+        </w:tc>
+      </w:tr>
+      <w:tr>
+        <w:tc>
+          <w:tcPr>
+            <w:tcW w:w="1255" w:type="dxa"/>
+          </w:tcPr>
+          <w:p>
+            <w:r>
+              <w:t>7</w:t>
+            </w:r>
+          </w:p>
+        </w:tc>
+        <w:tc>
+          <w:tcPr>
+            <w:tcW w:w="2250" w:type="dxa"/>
           </w:tcPr>
           <w:p>
             <w:r>
@@ -13139,31 +13455,42 @@
         </w:tc>
         <w:tc>
           <w:tcPr>
-            <w:tcW w:w="2349" w:type="dxa"/>
-          </w:tcPr>
-          <w:p/>
-        </w:tc>
-        <w:tc>
-          <w:tcPr>
-            <w:tcW w:w="2349" w:type="dxa"/>
+            <w:tcW w:w="2610" w:type="dxa"/>
+          </w:tcPr>
+          <w:p>
+            <w:r>
+              <w:t>FLOAT</w:t>
+            </w:r>
+          </w:p>
+        </w:tc>
+        <w:tc>
+          <w:tcPr>
+            <w:tcW w:w="3280" w:type="dxa"/>
           </w:tcPr>
           <w:p>
             <w:pPr>
               <w:keepNext/>
             </w:pPr>
-          </w:p>
-        </w:tc>
-      </w:tr>
-      <w:tr>
-        <w:tc>
-          <w:tcPr>
-            <w:tcW w:w="2348" w:type="dxa"/>
-          </w:tcPr>
-          <w:p/>
-        </w:tc>
-        <w:tc>
-          <w:tcPr>
-            <w:tcW w:w="2349" w:type="dxa"/>
+            <w:r>
+              <w:t>BẮT BUỘC</w:t>
+            </w:r>
+          </w:p>
+        </w:tc>
+      </w:tr>
+      <w:tr>
+        <w:tc>
+          <w:tcPr>
+            <w:tcW w:w="1255" w:type="dxa"/>
+          </w:tcPr>
+          <w:p>
+            <w:r>
+              <w:t>8</w:t>
+            </w:r>
+          </w:p>
+        </w:tc>
+        <w:tc>
+          <w:tcPr>
+            <w:tcW w:w="2250" w:type="dxa"/>
           </w:tcPr>
           <w:p>
             <w:r>
@@ -13173,31 +13500,42 @@
         </w:tc>
         <w:tc>
           <w:tcPr>
-            <w:tcW w:w="2349" w:type="dxa"/>
-          </w:tcPr>
-          <w:p/>
-        </w:tc>
-        <w:tc>
-          <w:tcPr>
-            <w:tcW w:w="2349" w:type="dxa"/>
+            <w:tcW w:w="2610" w:type="dxa"/>
+          </w:tcPr>
+          <w:p>
+            <w:r>
+              <w:t>FLOAT</w:t>
+            </w:r>
+          </w:p>
+        </w:tc>
+        <w:tc>
+          <w:tcPr>
+            <w:tcW w:w="3280" w:type="dxa"/>
           </w:tcPr>
           <w:p>
             <w:pPr>
               <w:keepNext/>
             </w:pPr>
-          </w:p>
-        </w:tc>
-      </w:tr>
-      <w:tr>
-        <w:tc>
-          <w:tcPr>
-            <w:tcW w:w="2348" w:type="dxa"/>
-          </w:tcPr>
-          <w:p/>
-        </w:tc>
-        <w:tc>
-          <w:tcPr>
-            <w:tcW w:w="2349" w:type="dxa"/>
+            <w:r>
+              <w:t>BẮT BUỘC</w:t>
+            </w:r>
+          </w:p>
+        </w:tc>
+      </w:tr>
+      <w:tr>
+        <w:tc>
+          <w:tcPr>
+            <w:tcW w:w="1255" w:type="dxa"/>
+          </w:tcPr>
+          <w:p>
+            <w:r>
+              <w:t>9</w:t>
+            </w:r>
+          </w:p>
+        </w:tc>
+        <w:tc>
+          <w:tcPr>
+            <w:tcW w:w="2250" w:type="dxa"/>
           </w:tcPr>
           <w:p>
             <w:r>
@@ -13207,31 +13545,42 @@
         </w:tc>
         <w:tc>
           <w:tcPr>
-            <w:tcW w:w="2349" w:type="dxa"/>
-          </w:tcPr>
-          <w:p/>
-        </w:tc>
-        <w:tc>
-          <w:tcPr>
-            <w:tcW w:w="2349" w:type="dxa"/>
+            <w:tcW w:w="2610" w:type="dxa"/>
+          </w:tcPr>
+          <w:p>
+            <w:r>
+              <w:t>FLOAT</w:t>
+            </w:r>
+          </w:p>
+        </w:tc>
+        <w:tc>
+          <w:tcPr>
+            <w:tcW w:w="3280" w:type="dxa"/>
           </w:tcPr>
           <w:p>
             <w:pPr>
               <w:keepNext/>
             </w:pPr>
-          </w:p>
-        </w:tc>
-      </w:tr>
-      <w:tr>
-        <w:tc>
-          <w:tcPr>
-            <w:tcW w:w="2348" w:type="dxa"/>
-          </w:tcPr>
-          <w:p/>
-        </w:tc>
-        <w:tc>
-          <w:tcPr>
-            <w:tcW w:w="2349" w:type="dxa"/>
+            <w:r>
+              <w:t>BẮT BUỘC</w:t>
+            </w:r>
+          </w:p>
+        </w:tc>
+      </w:tr>
+      <w:tr>
+        <w:tc>
+          <w:tcPr>
+            <w:tcW w:w="1255" w:type="dxa"/>
+          </w:tcPr>
+          <w:p>
+            <w:r>
+              <w:t>10</w:t>
+            </w:r>
+          </w:p>
+        </w:tc>
+        <w:tc>
+          <w:tcPr>
+            <w:tcW w:w="2250" w:type="dxa"/>
           </w:tcPr>
           <w:p>
             <w:r>
@@ -13241,18 +13590,25 @@
         </w:tc>
         <w:tc>
           <w:tcPr>
-            <w:tcW w:w="2349" w:type="dxa"/>
-          </w:tcPr>
-          <w:p/>
-        </w:tc>
-        <w:tc>
-          <w:tcPr>
-            <w:tcW w:w="2349" w:type="dxa"/>
+            <w:tcW w:w="2610" w:type="dxa"/>
+          </w:tcPr>
+          <w:p>
+            <w:r>
+              <w:t>FLOAT</w:t>
+            </w:r>
+          </w:p>
+        </w:tc>
+        <w:tc>
+          <w:tcPr>
+            <w:tcW w:w="3280" w:type="dxa"/>
           </w:tcPr>
           <w:p>
             <w:pPr>
               <w:keepNext/>
             </w:pPr>
+            <w:r>
+              <w:t>BẮT BUỘC</w:t>
+            </w:r>
           </w:p>
         </w:tc>
       </w:tr>
@@ -13285,7 +13641,10 @@
         <w:fldChar w:fldCharType="end"/>
       </w:r>
       <w:r>
-        <w:t xml:space="preserve"> kq_lophoc_hocky</w:t>
+        <w:t xml:space="preserve"> kq_lophoc_</w:t>
+      </w:r>
+      <w:r>
+        <w:t>monhoc</w:t>
       </w:r>
     </w:p>
     <w:tbl>
@@ -13295,15 +13654,15 @@
         <w:tblLook w:val="04A0" w:firstRow="1" w:lastRow="0" w:firstColumn="1" w:lastColumn="0" w:noHBand="0" w:noVBand="1"/>
       </w:tblPr>
       <w:tblGrid>
-        <w:gridCol w:w="2348"/>
-        <w:gridCol w:w="2347"/>
-        <w:gridCol w:w="2347"/>
-        <w:gridCol w:w="2353"/>
+        <w:gridCol w:w="1255"/>
+        <w:gridCol w:w="2249"/>
+        <w:gridCol w:w="2610"/>
+        <w:gridCol w:w="3281"/>
       </w:tblGrid>
       <w:tr>
         <w:tc>
           <w:tcPr>
-            <w:tcW w:w="1250" w:type="pct"/>
+            <w:tcW w:w="668" w:type="pct"/>
           </w:tcPr>
           <w:p>
             <w:r>
@@ -13313,7 +13672,7 @@
         </w:tc>
         <w:tc>
           <w:tcPr>
-            <w:tcW w:w="1249" w:type="pct"/>
+            <w:tcW w:w="1197" w:type="pct"/>
           </w:tcPr>
           <w:p>
             <w:r>
@@ -13323,7 +13682,7 @@
         </w:tc>
         <w:tc>
           <w:tcPr>
-            <w:tcW w:w="1249" w:type="pct"/>
+            <w:tcW w:w="1389" w:type="pct"/>
           </w:tcPr>
           <w:p>
             <w:r>
@@ -13333,7 +13692,7 @@
         </w:tc>
         <w:tc>
           <w:tcPr>
-            <w:tcW w:w="1252" w:type="pct"/>
+            <w:tcW w:w="1746" w:type="pct"/>
           </w:tcPr>
           <w:p>
             <w:r>
@@ -13345,13 +13704,17 @@
       <w:tr>
         <w:tc>
           <w:tcPr>
-            <w:tcW w:w="1250" w:type="pct"/>
-          </w:tcPr>
-          <w:p/>
-        </w:tc>
-        <w:tc>
-          <w:tcPr>
-            <w:tcW w:w="1249" w:type="pct"/>
+            <w:tcW w:w="668" w:type="pct"/>
+          </w:tcPr>
+          <w:p>
+            <w:r>
+              <w:t>1</w:t>
+            </w:r>
+          </w:p>
+        </w:tc>
+        <w:tc>
+          <w:tcPr>
+            <w:tcW w:w="1197" w:type="pct"/>
           </w:tcPr>
           <w:p>
             <w:r>
@@ -13361,27 +13724,42 @@
         </w:tc>
         <w:tc>
           <w:tcPr>
-            <w:tcW w:w="1249" w:type="pct"/>
-          </w:tcPr>
-          <w:p/>
-        </w:tc>
-        <w:tc>
-          <w:tcPr>
-            <w:tcW w:w="1252" w:type="pct"/>
-          </w:tcPr>
-          <w:p/>
-        </w:tc>
-      </w:tr>
-      <w:tr>
-        <w:tc>
-          <w:tcPr>
-            <w:tcW w:w="1250" w:type="pct"/>
-          </w:tcPr>
-          <w:p/>
-        </w:tc>
-        <w:tc>
-          <w:tcPr>
-            <w:tcW w:w="1249" w:type="pct"/>
+            <w:tcW w:w="1389" w:type="pct"/>
+          </w:tcPr>
+          <w:p>
+            <w:r>
+              <w:t>VARCHAR(10)</w:t>
+            </w:r>
+          </w:p>
+        </w:tc>
+        <w:tc>
+          <w:tcPr>
+            <w:tcW w:w="1746" w:type="pct"/>
+          </w:tcPr>
+          <w:p>
+            <w:r>
+              <w:t>BẮT BUỘC</w:t>
+            </w:r>
+            <w:r>
+              <w:t>, PRIMARY</w:t>
+            </w:r>
+          </w:p>
+        </w:tc>
+      </w:tr>
+      <w:tr>
+        <w:tc>
+          <w:tcPr>
+            <w:tcW w:w="668" w:type="pct"/>
+          </w:tcPr>
+          <w:p>
+            <w:r>
+              <w:t>2</w:t>
+            </w:r>
+          </w:p>
+        </w:tc>
+        <w:tc>
+          <w:tcPr>
+            <w:tcW w:w="1197" w:type="pct"/>
           </w:tcPr>
           <w:p>
             <w:r>
@@ -13391,31 +13769,45 @@
         </w:tc>
         <w:tc>
           <w:tcPr>
-            <w:tcW w:w="1249" w:type="pct"/>
-          </w:tcPr>
-          <w:p/>
-        </w:tc>
-        <w:tc>
-          <w:tcPr>
-            <w:tcW w:w="1252" w:type="pct"/>
+            <w:tcW w:w="1389" w:type="pct"/>
+          </w:tcPr>
+          <w:p>
+            <w:r>
+              <w:t>VARCHAR(6)</w:t>
+            </w:r>
+          </w:p>
+        </w:tc>
+        <w:tc>
+          <w:tcPr>
+            <w:tcW w:w="1746" w:type="pct"/>
           </w:tcPr>
           <w:p>
             <w:pPr>
               <w:keepNext/>
             </w:pPr>
-          </w:p>
-        </w:tc>
-      </w:tr>
-      <w:tr>
-        <w:tc>
-          <w:tcPr>
-            <w:tcW w:w="1250" w:type="pct"/>
-          </w:tcPr>
-          <w:p/>
-        </w:tc>
-        <w:tc>
-          <w:tcPr>
-            <w:tcW w:w="1249" w:type="pct"/>
+            <w:r>
+              <w:t>BẮT BUỘC</w:t>
+            </w:r>
+            <w:r>
+              <w:t>, PRIMARY</w:t>
+            </w:r>
+          </w:p>
+        </w:tc>
+      </w:tr>
+      <w:tr>
+        <w:tc>
+          <w:tcPr>
+            <w:tcW w:w="668" w:type="pct"/>
+          </w:tcPr>
+          <w:p>
+            <w:r>
+              <w:t>3</w:t>
+            </w:r>
+          </w:p>
+        </w:tc>
+        <w:tc>
+          <w:tcPr>
+            <w:tcW w:w="1197" w:type="pct"/>
           </w:tcPr>
           <w:p>
             <w:r>
@@ -13425,31 +13817,93 @@
         </w:tc>
         <w:tc>
           <w:tcPr>
-            <w:tcW w:w="1249" w:type="pct"/>
-          </w:tcPr>
-          <w:p/>
-        </w:tc>
-        <w:tc>
-          <w:tcPr>
-            <w:tcW w:w="1252" w:type="pct"/>
+            <w:tcW w:w="1389" w:type="pct"/>
+          </w:tcPr>
+          <w:p>
+            <w:r>
+              <w:t>VARCHAR(3)</w:t>
+            </w:r>
+          </w:p>
+        </w:tc>
+        <w:tc>
+          <w:tcPr>
+            <w:tcW w:w="1746" w:type="pct"/>
           </w:tcPr>
           <w:p>
             <w:pPr>
               <w:keepNext/>
             </w:pPr>
-          </w:p>
-        </w:tc>
-      </w:tr>
-      <w:tr>
-        <w:tc>
-          <w:tcPr>
-            <w:tcW w:w="1250" w:type="pct"/>
-          </w:tcPr>
-          <w:p/>
-        </w:tc>
-        <w:tc>
-          <w:tcPr>
-            <w:tcW w:w="1249" w:type="pct"/>
+            <w:r>
+              <w:t>BẮT BUỘC</w:t>
+            </w:r>
+            <w:r>
+              <w:t>, PRIMARY</w:t>
+            </w:r>
+          </w:p>
+        </w:tc>
+      </w:tr>
+      <w:tr>
+        <w:tc>
+          <w:tcPr>
+            <w:tcW w:w="668" w:type="pct"/>
+          </w:tcPr>
+          <w:p>
+            <w:r>
+              <w:t>4</w:t>
+            </w:r>
+          </w:p>
+        </w:tc>
+        <w:tc>
+          <w:tcPr>
+            <w:tcW w:w="1197" w:type="pct"/>
+          </w:tcPr>
+          <w:p>
+            <w:r>
+              <w:t>MaMonHoc</w:t>
+            </w:r>
+          </w:p>
+        </w:tc>
+        <w:tc>
+          <w:tcPr>
+            <w:tcW w:w="1389" w:type="pct"/>
+          </w:tcPr>
+          <w:p>
+            <w:r>
+              <w:t>VARCHAR(6)</w:t>
+            </w:r>
+          </w:p>
+        </w:tc>
+        <w:tc>
+          <w:tcPr>
+            <w:tcW w:w="1746" w:type="pct"/>
+          </w:tcPr>
+          <w:p>
+            <w:pPr>
+              <w:keepNext/>
+            </w:pPr>
+            <w:r>
+              <w:t>BẮT BUỘC</w:t>
+            </w:r>
+            <w:r>
+              <w:t>, PRIMARY</w:t>
+            </w:r>
+          </w:p>
+        </w:tc>
+      </w:tr>
+      <w:tr>
+        <w:tc>
+          <w:tcPr>
+            <w:tcW w:w="668" w:type="pct"/>
+          </w:tcPr>
+          <w:p>
+            <w:r>
+              <w:t>5</w:t>
+            </w:r>
+          </w:p>
+        </w:tc>
+        <w:tc>
+          <w:tcPr>
+            <w:tcW w:w="1197" w:type="pct"/>
           </w:tcPr>
           <w:p>
             <w:r>
@@ -13459,31 +13913,42 @@
         </w:tc>
         <w:tc>
           <w:tcPr>
-            <w:tcW w:w="1249" w:type="pct"/>
-          </w:tcPr>
-          <w:p/>
-        </w:tc>
-        <w:tc>
-          <w:tcPr>
-            <w:tcW w:w="1252" w:type="pct"/>
+            <w:tcW w:w="1389" w:type="pct"/>
+          </w:tcPr>
+          <w:p>
+            <w:r>
+              <w:t>INT</w:t>
+            </w:r>
+          </w:p>
+        </w:tc>
+        <w:tc>
+          <w:tcPr>
+            <w:tcW w:w="1746" w:type="pct"/>
           </w:tcPr>
           <w:p>
             <w:pPr>
               <w:keepNext/>
             </w:pPr>
-          </w:p>
-        </w:tc>
-      </w:tr>
-      <w:tr>
-        <w:tc>
-          <w:tcPr>
-            <w:tcW w:w="1250" w:type="pct"/>
-          </w:tcPr>
-          <w:p/>
-        </w:tc>
-        <w:tc>
-          <w:tcPr>
-            <w:tcW w:w="1249" w:type="pct"/>
+            <w:r>
+              <w:t>BẮT BUỘC</w:t>
+            </w:r>
+          </w:p>
+        </w:tc>
+      </w:tr>
+      <w:tr>
+        <w:tc>
+          <w:tcPr>
+            <w:tcW w:w="668" w:type="pct"/>
+          </w:tcPr>
+          <w:p>
+            <w:r>
+              <w:t>6</w:t>
+            </w:r>
+          </w:p>
+        </w:tc>
+        <w:tc>
+          <w:tcPr>
+            <w:tcW w:w="1197" w:type="pct"/>
           </w:tcPr>
           <w:p>
             <w:r>
@@ -13493,18 +13958,25 @@
         </w:tc>
         <w:tc>
           <w:tcPr>
-            <w:tcW w:w="1249" w:type="pct"/>
-          </w:tcPr>
-          <w:p/>
-        </w:tc>
-        <w:tc>
-          <w:tcPr>
-            <w:tcW w:w="1252" w:type="pct"/>
+            <w:tcW w:w="1389" w:type="pct"/>
+          </w:tcPr>
+          <w:p>
+            <w:r>
+              <w:t>FLOAT</w:t>
+            </w:r>
+          </w:p>
+        </w:tc>
+        <w:tc>
+          <w:tcPr>
+            <w:tcW w:w="1746" w:type="pct"/>
           </w:tcPr>
           <w:p>
             <w:pPr>
               <w:keepNext/>
             </w:pPr>
+            <w:r>
+              <w:t>BẮT BUỘC</w:t>
+            </w:r>
           </w:p>
         </w:tc>
       </w:tr>
@@ -13537,7 +14009,7 @@
         <w:fldChar w:fldCharType="end"/>
       </w:r>
       <w:r>
-        <w:t xml:space="preserve"> kq_hocsinh_canam</w:t>
+        <w:t xml:space="preserve"> kq_lophoc_hocky</w:t>
       </w:r>
     </w:p>
     <w:tbl>
@@ -13547,15 +14019,15 @@
         <w:tblLook w:val="04A0" w:firstRow="1" w:lastRow="0" w:firstColumn="1" w:lastColumn="0" w:noHBand="0" w:noVBand="1"/>
       </w:tblPr>
       <w:tblGrid>
-        <w:gridCol w:w="2348"/>
-        <w:gridCol w:w="2349"/>
-        <w:gridCol w:w="2349"/>
-        <w:gridCol w:w="2349"/>
+        <w:gridCol w:w="1255"/>
+        <w:gridCol w:w="2250"/>
+        <w:gridCol w:w="2610"/>
+        <w:gridCol w:w="3280"/>
       </w:tblGrid>
       <w:tr>
         <w:tc>
           <w:tcPr>
-            <w:tcW w:w="2348" w:type="dxa"/>
+            <w:tcW w:w="1255" w:type="dxa"/>
           </w:tcPr>
           <w:p>
             <w:r>
@@ -13565,7 +14037,7 @@
         </w:tc>
         <w:tc>
           <w:tcPr>
-            <w:tcW w:w="2349" w:type="dxa"/>
+            <w:tcW w:w="2250" w:type="dxa"/>
           </w:tcPr>
           <w:p>
             <w:r>
@@ -13575,7 +14047,7 @@
         </w:tc>
         <w:tc>
           <w:tcPr>
-            <w:tcW w:w="2349" w:type="dxa"/>
+            <w:tcW w:w="2610" w:type="dxa"/>
           </w:tcPr>
           <w:p>
             <w:r>
@@ -13585,7 +14057,7 @@
         </w:tc>
         <w:tc>
           <w:tcPr>
-            <w:tcW w:w="2349" w:type="dxa"/>
+            <w:tcW w:w="3280" w:type="dxa"/>
           </w:tcPr>
           <w:p>
             <w:r>
@@ -13597,43 +14069,17 @@
       <w:tr>
         <w:tc>
           <w:tcPr>
-            <w:tcW w:w="2348" w:type="dxa"/>
-          </w:tcPr>
-          <w:p/>
-        </w:tc>
-        <w:tc>
-          <w:tcPr>
-            <w:tcW w:w="2349" w:type="dxa"/>
-          </w:tcPr>
-          <w:p>
-            <w:r>
-              <w:t>MaHocSinh</w:t>
-            </w:r>
-          </w:p>
-        </w:tc>
-        <w:tc>
-          <w:tcPr>
-            <w:tcW w:w="2349" w:type="dxa"/>
-          </w:tcPr>
-          <w:p/>
-        </w:tc>
-        <w:tc>
-          <w:tcPr>
-            <w:tcW w:w="2349" w:type="dxa"/>
-          </w:tcPr>
-          <w:p/>
-        </w:tc>
-      </w:tr>
-      <w:tr>
-        <w:tc>
-          <w:tcPr>
-            <w:tcW w:w="2348" w:type="dxa"/>
-          </w:tcPr>
-          <w:p/>
-        </w:tc>
-        <w:tc>
-          <w:tcPr>
-            <w:tcW w:w="2349" w:type="dxa"/>
+            <w:tcW w:w="1255" w:type="dxa"/>
+          </w:tcPr>
+          <w:p>
+            <w:r>
+              <w:t>1</w:t>
+            </w:r>
+          </w:p>
+        </w:tc>
+        <w:tc>
+          <w:tcPr>
+            <w:tcW w:w="2250" w:type="dxa"/>
           </w:tcPr>
           <w:p>
             <w:r>
@@ -13643,256 +14089,213 @@
         </w:tc>
         <w:tc>
           <w:tcPr>
-            <w:tcW w:w="2349" w:type="dxa"/>
-          </w:tcPr>
-          <w:p/>
-        </w:tc>
-        <w:tc>
-          <w:tcPr>
-            <w:tcW w:w="2349" w:type="dxa"/>
+            <w:tcW w:w="2610" w:type="dxa"/>
+          </w:tcPr>
+          <w:p>
+            <w:r>
+              <w:t>VARCHAR(10)</w:t>
+            </w:r>
+          </w:p>
+        </w:tc>
+        <w:tc>
+          <w:tcPr>
+            <w:tcW w:w="3280" w:type="dxa"/>
+          </w:tcPr>
+          <w:p>
+            <w:r>
+              <w:t>BẮT BUỘC</w:t>
+            </w:r>
+            <w:r>
+              <w:t>, PRIMARY</w:t>
+            </w:r>
+          </w:p>
+        </w:tc>
+      </w:tr>
+      <w:tr>
+        <w:tc>
+          <w:tcPr>
+            <w:tcW w:w="1255" w:type="dxa"/>
+          </w:tcPr>
+          <w:p>
+            <w:r>
+              <w:t>2</w:t>
+            </w:r>
+          </w:p>
+        </w:tc>
+        <w:tc>
+          <w:tcPr>
+            <w:tcW w:w="2250" w:type="dxa"/>
+          </w:tcPr>
+          <w:p>
+            <w:r>
+              <w:t>MaNamHoc</w:t>
+            </w:r>
+          </w:p>
+        </w:tc>
+        <w:tc>
+          <w:tcPr>
+            <w:tcW w:w="2610" w:type="dxa"/>
+          </w:tcPr>
+          <w:p>
+            <w:r>
+              <w:t>VARCHAR(6)</w:t>
+            </w:r>
+          </w:p>
+        </w:tc>
+        <w:tc>
+          <w:tcPr>
+            <w:tcW w:w="3280" w:type="dxa"/>
           </w:tcPr>
           <w:p>
             <w:pPr>
               <w:keepNext/>
             </w:pPr>
-          </w:p>
-        </w:tc>
-      </w:tr>
-      <w:tr>
-        <w:tc>
-          <w:tcPr>
-            <w:tcW w:w="2348" w:type="dxa"/>
-          </w:tcPr>
-          <w:p/>
-        </w:tc>
-        <w:tc>
-          <w:tcPr>
-            <w:tcW w:w="2349" w:type="dxa"/>
-          </w:tcPr>
-          <w:p>
-            <w:r>
-              <w:t>MaNamHoc</w:t>
-            </w:r>
-          </w:p>
-        </w:tc>
-        <w:tc>
-          <w:tcPr>
-            <w:tcW w:w="2349" w:type="dxa"/>
-          </w:tcPr>
-          <w:p/>
-        </w:tc>
-        <w:tc>
-          <w:tcPr>
-            <w:tcW w:w="2349" w:type="dxa"/>
+            <w:r>
+              <w:t>BẮT BUỘC</w:t>
+            </w:r>
+            <w:r>
+              <w:t>, PRIMARY</w:t>
+            </w:r>
+          </w:p>
+        </w:tc>
+      </w:tr>
+      <w:tr>
+        <w:tc>
+          <w:tcPr>
+            <w:tcW w:w="1255" w:type="dxa"/>
+          </w:tcPr>
+          <w:p>
+            <w:r>
+              <w:t>3</w:t>
+            </w:r>
+          </w:p>
+        </w:tc>
+        <w:tc>
+          <w:tcPr>
+            <w:tcW w:w="2250" w:type="dxa"/>
+          </w:tcPr>
+          <w:p>
+            <w:r>
+              <w:t>MaHocKy</w:t>
+            </w:r>
+          </w:p>
+        </w:tc>
+        <w:tc>
+          <w:tcPr>
+            <w:tcW w:w="2610" w:type="dxa"/>
+          </w:tcPr>
+          <w:p>
+            <w:r>
+              <w:t>VARCHAR(3)</w:t>
+            </w:r>
+          </w:p>
+        </w:tc>
+        <w:tc>
+          <w:tcPr>
+            <w:tcW w:w="3280" w:type="dxa"/>
           </w:tcPr>
           <w:p>
             <w:pPr>
               <w:keepNext/>
             </w:pPr>
-          </w:p>
-        </w:tc>
-      </w:tr>
-      <w:tr>
-        <w:tc>
-          <w:tcPr>
-            <w:tcW w:w="2348" w:type="dxa"/>
-          </w:tcPr>
-          <w:p/>
-        </w:tc>
-        <w:tc>
-          <w:tcPr>
-            <w:tcW w:w="2349" w:type="dxa"/>
-          </w:tcPr>
-          <w:p>
-            <w:r>
-              <w:t>MaHanhKiem</w:t>
-            </w:r>
-          </w:p>
-        </w:tc>
-        <w:tc>
-          <w:tcPr>
-            <w:tcW w:w="2349" w:type="dxa"/>
-          </w:tcPr>
-          <w:p/>
-        </w:tc>
-        <w:tc>
-          <w:tcPr>
-            <w:tcW w:w="2349" w:type="dxa"/>
+            <w:r>
+              <w:t>BẮT BUỘC</w:t>
+            </w:r>
+            <w:r>
+              <w:t>, PRIMARY</w:t>
+            </w:r>
+            <w:bookmarkStart w:id="0" w:name="_GoBack"/>
+            <w:bookmarkEnd w:id="0"/>
+          </w:p>
+        </w:tc>
+      </w:tr>
+      <w:tr>
+        <w:tc>
+          <w:tcPr>
+            <w:tcW w:w="1255" w:type="dxa"/>
+          </w:tcPr>
+          <w:p>
+            <w:r>
+              <w:t>4</w:t>
+            </w:r>
+          </w:p>
+        </w:tc>
+        <w:tc>
+          <w:tcPr>
+            <w:tcW w:w="2250" w:type="dxa"/>
+          </w:tcPr>
+          <w:p>
+            <w:r>
+              <w:t>SoLuongDat</w:t>
+            </w:r>
+          </w:p>
+        </w:tc>
+        <w:tc>
+          <w:tcPr>
+            <w:tcW w:w="2610" w:type="dxa"/>
+          </w:tcPr>
+          <w:p>
+            <w:r>
+              <w:t>INT</w:t>
+            </w:r>
+          </w:p>
+        </w:tc>
+        <w:tc>
+          <w:tcPr>
+            <w:tcW w:w="3280" w:type="dxa"/>
           </w:tcPr>
           <w:p>
             <w:pPr>
               <w:keepNext/>
             </w:pPr>
-          </w:p>
-        </w:tc>
-      </w:tr>
-      <w:tr>
-        <w:tc>
-          <w:tcPr>
-            <w:tcW w:w="2348" w:type="dxa"/>
-          </w:tcPr>
-          <w:p/>
-        </w:tc>
-        <w:tc>
-          <w:tcPr>
-            <w:tcW w:w="2349" w:type="dxa"/>
-          </w:tcPr>
-          <w:p>
-            <w:r>
-              <w:t>MaKetQua</w:t>
-            </w:r>
-          </w:p>
-        </w:tc>
-        <w:tc>
-          <w:tcPr>
-            <w:tcW w:w="2349" w:type="dxa"/>
-          </w:tcPr>
-          <w:p/>
-        </w:tc>
-        <w:tc>
-          <w:tcPr>
-            <w:tcW w:w="2349" w:type="dxa"/>
+            <w:r>
+              <w:t>BẮT BUỘC</w:t>
+            </w:r>
+          </w:p>
+        </w:tc>
+      </w:tr>
+      <w:tr>
+        <w:tc>
+          <w:tcPr>
+            <w:tcW w:w="1255" w:type="dxa"/>
+          </w:tcPr>
+          <w:p>
+            <w:r>
+              <w:t>5</w:t>
+            </w:r>
+          </w:p>
+        </w:tc>
+        <w:tc>
+          <w:tcPr>
+            <w:tcW w:w="2250" w:type="dxa"/>
+          </w:tcPr>
+          <w:p>
+            <w:r>
+              <w:t>TiLe</w:t>
+            </w:r>
+          </w:p>
+        </w:tc>
+        <w:tc>
+          <w:tcPr>
+            <w:tcW w:w="2610" w:type="dxa"/>
+          </w:tcPr>
+          <w:p>
+            <w:r>
+              <w:t>FLOAT</w:t>
+            </w:r>
+          </w:p>
+        </w:tc>
+        <w:tc>
+          <w:tcPr>
+            <w:tcW w:w="3280" w:type="dxa"/>
           </w:tcPr>
           <w:p>
             <w:pPr>
               <w:keepNext/>
             </w:pPr>
-          </w:p>
-        </w:tc>
-      </w:tr>
-      <w:tr>
-        <w:tc>
-          <w:tcPr>
-            <w:tcW w:w="2348" w:type="dxa"/>
-          </w:tcPr>
-          <w:p/>
-        </w:tc>
-        <w:tc>
-          <w:tcPr>
-            <w:tcW w:w="2349" w:type="dxa"/>
-          </w:tcPr>
-          <w:p>
-            <w:r>
-              <w:t>MaHocLuc</w:t>
-            </w:r>
-          </w:p>
-        </w:tc>
-        <w:tc>
-          <w:tcPr>
-            <w:tcW w:w="2349" w:type="dxa"/>
-          </w:tcPr>
-          <w:p/>
-        </w:tc>
-        <w:tc>
-          <w:tcPr>
-            <w:tcW w:w="2349" w:type="dxa"/>
-          </w:tcPr>
-          <w:p>
-            <w:pPr>
-              <w:keepNext/>
-            </w:pPr>
-          </w:p>
-        </w:tc>
-      </w:tr>
-      <w:tr>
-        <w:tc>
-          <w:tcPr>
-            <w:tcW w:w="2348" w:type="dxa"/>
-          </w:tcPr>
-          <w:p/>
-        </w:tc>
-        <w:tc>
-          <w:tcPr>
-            <w:tcW w:w="2349" w:type="dxa"/>
-          </w:tcPr>
-          <w:p>
-            <w:r>
-              <w:t>DiemTBCN</w:t>
-            </w:r>
-          </w:p>
-        </w:tc>
-        <w:tc>
-          <w:tcPr>
-            <w:tcW w:w="2349" w:type="dxa"/>
-          </w:tcPr>
-          <w:p/>
-        </w:tc>
-        <w:tc>
-          <w:tcPr>
-            <w:tcW w:w="2349" w:type="dxa"/>
-          </w:tcPr>
-          <w:p>
-            <w:pPr>
-              <w:keepNext/>
-            </w:pPr>
-          </w:p>
-        </w:tc>
-      </w:tr>
-      <w:tr>
-        <w:tc>
-          <w:tcPr>
-            <w:tcW w:w="2348" w:type="dxa"/>
-          </w:tcPr>
-          <w:p/>
-        </w:tc>
-        <w:tc>
-          <w:tcPr>
-            <w:tcW w:w="2349" w:type="dxa"/>
-          </w:tcPr>
-          <w:p>
-            <w:r>
-              <w:t>DiemTBHK1</w:t>
-            </w:r>
-          </w:p>
-        </w:tc>
-        <w:tc>
-          <w:tcPr>
-            <w:tcW w:w="2349" w:type="dxa"/>
-          </w:tcPr>
-          <w:p/>
-        </w:tc>
-        <w:tc>
-          <w:tcPr>
-            <w:tcW w:w="2349" w:type="dxa"/>
-          </w:tcPr>
-          <w:p>
-            <w:pPr>
-              <w:keepNext/>
-            </w:pPr>
-          </w:p>
-        </w:tc>
-      </w:tr>
-      <w:tr>
-        <w:tc>
-          <w:tcPr>
-            <w:tcW w:w="2348" w:type="dxa"/>
-          </w:tcPr>
-          <w:p/>
-        </w:tc>
-        <w:tc>
-          <w:tcPr>
-            <w:tcW w:w="2349" w:type="dxa"/>
-          </w:tcPr>
-          <w:p>
-            <w:r>
-              <w:t>DiemTBHK2</w:t>
-            </w:r>
-          </w:p>
-        </w:tc>
-        <w:tc>
-          <w:tcPr>
-            <w:tcW w:w="2349" w:type="dxa"/>
-          </w:tcPr>
-          <w:p/>
-        </w:tc>
-        <w:tc>
-          <w:tcPr>
-            <w:tcW w:w="2349" w:type="dxa"/>
-          </w:tcPr>
-          <w:p>
-            <w:pPr>
-              <w:keepNext/>
-            </w:pPr>
+            <w:r>
+              <w:t>BẮT BUỘC</w:t>
+            </w:r>
           </w:p>
         </w:tc>
       </w:tr>
@@ -13910,8 +14313,6 @@
         </w:rPr>
         <w:br w:type="page"/>
       </w:r>
-      <w:bookmarkStart w:id="0" w:name="_GoBack"/>
-      <w:bookmarkEnd w:id="0"/>
     </w:p>
     <w:p>
       <w:pPr>
@@ -16650,7 +17051,7 @@
 </file>
 
 <file path=customXml/itemProps2.xml><?xml version="1.0" encoding="utf-8"?>
-<ds:datastoreItem xmlns:ds="http://schemas.openxmlformats.org/officeDocument/2006/customXml" ds:itemID="{3A3EB1B3-389A-4A00-9D41-FA051DFEDC66}">
+<ds:datastoreItem xmlns:ds="http://schemas.openxmlformats.org/officeDocument/2006/customXml" ds:itemID="{9E13717C-850B-4270-BF4E-70EDFB80C322}">
   <ds:schemaRefs>
     <ds:schemaRef ds:uri="http://schemas.openxmlformats.org/officeDocument/2006/bibliography"/>
   </ds:schemaRefs>

</xml_diff>

<commit_message>
insert diagram and table
</commit_message>
<xml_diff>
--- a/4 Cậu Pé Ngok Nghek - Quản lý hệ thống dữ liệu.docx
+++ b/4 Cậu Pé Ngok Nghek - Quản lý hệ thống dữ liệu.docx
@@ -4553,6 +4553,28 @@
           <w:szCs w:val="24"/>
         </w:rPr>
         <w:lastRenderedPageBreak/>
+        <w:t>YÊU CẦU</w:t>
+      </w:r>
+    </w:p>
+    <w:p>
+      <w:pPr>
+        <w:tabs>
+          <w:tab w:val="right" w:pos="9360"/>
+        </w:tabs>
+        <w:spacing w:before="120" w:after="120" w:line="360" w:lineRule="auto"/>
+        <w:jc w:val="both"/>
+        <w:rPr>
+          <w:b/>
+          <w:sz w:val="24"/>
+          <w:szCs w:val="24"/>
+        </w:rPr>
+      </w:pPr>
+      <w:r>
+        <w:rPr>
+          <w:b/>
+          <w:sz w:val="24"/>
+          <w:szCs w:val="24"/>
+        </w:rPr>
         <w:t>Task 1: (2.0 point)</w:t>
       </w:r>
     </w:p>
@@ -5430,20 +5452,15 @@
     </w:p>
     <w:p>
       <w:pPr>
-        <w:pStyle w:val="Heading2"/>
-        <w:numPr>
-          <w:ilvl w:val="0"/>
-          <w:numId w:val="9"/>
-        </w:numPr>
-      </w:pPr>
-      <w:r>
-        <w:t>Yêu cầu</w:t>
-      </w:r>
-    </w:p>
-    <w:p>
-      <w:pPr>
-        <w:ind w:firstLine="720"/>
-      </w:pPr>
+        <w:rPr>
+          <w:b/>
+          <w:sz w:val="48"/>
+          <w:szCs w:val="48"/>
+        </w:rPr>
+      </w:pPr>
+      <w:r>
+        <w:br w:type="page"/>
+      </w:r>
     </w:p>
     <w:p>
       <w:pPr>
@@ -5454,6 +5471,7 @@
         </w:numPr>
       </w:pPr>
       <w:r>
+        <w:lastRenderedPageBreak/>
         <w:t>Phân tích, thiết kế và triển khai dữ liệu</w:t>
       </w:r>
     </w:p>
@@ -6069,7 +6087,6 @@
           <w:sz w:val="27"/>
           <w:szCs w:val="27"/>
         </w:rPr>
-        <w:lastRenderedPageBreak/>
         <w:t>HỌC KỲ - MÔN HỌC: 1 – N</w:t>
       </w:r>
     </w:p>
@@ -6284,6 +6301,7 @@
         <w:rPr>
           <w:lang w:val="vi-VN"/>
         </w:rPr>
+        <w:lastRenderedPageBreak/>
         <w:t>Một loại người</w:t>
       </w:r>
       <w:r>
@@ -6852,7 +6870,6 @@
           <w:sz w:val="27"/>
           <w:szCs w:val="27"/>
         </w:rPr>
-        <w:lastRenderedPageBreak/>
         <w:t>KẾT QUẢ HỌC SINH CẢ NĂM  và KẾT QUẢ</w:t>
       </w:r>
     </w:p>
@@ -7113,9 +7130,22 @@
     <w:p/>
     <w:p>
       <w:pPr>
+        <w:rPr>
+          <w:b/>
+          <w:sz w:val="28"/>
+          <w:szCs w:val="28"/>
+        </w:rPr>
+      </w:pPr>
+      <w:r>
+        <w:br w:type="page"/>
+      </w:r>
+    </w:p>
+    <w:p>
+      <w:pPr>
         <w:pStyle w:val="Heading3"/>
       </w:pPr>
       <w:r>
+        <w:lastRenderedPageBreak/>
         <w:t>Diễn giải data</w:t>
       </w:r>
     </w:p>
@@ -7176,6 +7206,9 @@
         <w:gridCol w:w="7510"/>
       </w:tblGrid>
       <w:tr>
+        <w:trPr>
+          <w:tblHeader/>
+        </w:trPr>
         <w:tc>
           <w:tcPr>
             <w:tcW w:w="1003" w:type="pct"/>
@@ -7198,6 +7231,9 @@
         </w:tc>
       </w:tr>
       <w:tr>
+        <w:trPr>
+          <w:tblHeader/>
+        </w:trPr>
         <w:tc>
           <w:tcPr>
             <w:tcW w:w="1003" w:type="pct"/>
@@ -7220,6 +7256,9 @@
         </w:tc>
       </w:tr>
       <w:tr>
+        <w:trPr>
+          <w:tblHeader/>
+        </w:trPr>
         <w:tc>
           <w:tcPr>
             <w:tcW w:w="1003" w:type="pct"/>
@@ -7242,6 +7281,9 @@
         </w:tc>
       </w:tr>
       <w:tr>
+        <w:trPr>
+          <w:tblHeader/>
+        </w:trPr>
         <w:tc>
           <w:tcPr>
             <w:tcW w:w="1003" w:type="pct"/>
@@ -7264,6 +7306,9 @@
         </w:tc>
       </w:tr>
       <w:tr>
+        <w:trPr>
+          <w:tblHeader/>
+        </w:trPr>
         <w:tc>
           <w:tcPr>
             <w:tcW w:w="1003" w:type="pct"/>
@@ -7286,6 +7331,9 @@
         </w:tc>
       </w:tr>
       <w:tr>
+        <w:trPr>
+          <w:tblHeader/>
+        </w:trPr>
         <w:tc>
           <w:tcPr>
             <w:tcW w:w="1003" w:type="pct"/>
@@ -7308,6 +7356,9 @@
         </w:tc>
       </w:tr>
       <w:tr>
+        <w:trPr>
+          <w:tblHeader/>
+        </w:trPr>
         <w:tc>
           <w:tcPr>
             <w:tcW w:w="1003" w:type="pct"/>
@@ -7330,6 +7381,9 @@
         </w:tc>
       </w:tr>
       <w:tr>
+        <w:trPr>
+          <w:tblHeader/>
+        </w:trPr>
         <w:tc>
           <w:tcPr>
             <w:tcW w:w="1003" w:type="pct"/>
@@ -7352,6 +7406,9 @@
         </w:tc>
       </w:tr>
       <w:tr>
+        <w:trPr>
+          <w:tblHeader/>
+        </w:trPr>
         <w:tc>
           <w:tcPr>
             <w:tcW w:w="1003" w:type="pct"/>
@@ -7374,6 +7431,9 @@
         </w:tc>
       </w:tr>
       <w:tr>
+        <w:trPr>
+          <w:tblHeader/>
+        </w:trPr>
         <w:tc>
           <w:tcPr>
             <w:tcW w:w="1003" w:type="pct"/>
@@ -7396,6 +7456,9 @@
         </w:tc>
       </w:tr>
       <w:tr>
+        <w:trPr>
+          <w:tblHeader/>
+        </w:trPr>
         <w:tc>
           <w:tcPr>
             <w:tcW w:w="1003" w:type="pct"/>
@@ -7418,6 +7481,9 @@
         </w:tc>
       </w:tr>
       <w:tr>
+        <w:trPr>
+          <w:tblHeader/>
+        </w:trPr>
         <w:tc>
           <w:tcPr>
             <w:tcW w:w="1003" w:type="pct"/>
@@ -7440,6 +7506,9 @@
         </w:tc>
       </w:tr>
       <w:tr>
+        <w:trPr>
+          <w:tblHeader/>
+        </w:trPr>
         <w:tc>
           <w:tcPr>
             <w:tcW w:w="1003" w:type="pct"/>
@@ -7539,6 +7608,9 @@
         <w:gridCol w:w="7510"/>
       </w:tblGrid>
       <w:tr>
+        <w:trPr>
+          <w:tblHeader/>
+        </w:trPr>
         <w:tc>
           <w:tcPr>
             <w:tcW w:w="1885" w:type="dxa"/>
@@ -7561,6 +7633,9 @@
         </w:tc>
       </w:tr>
       <w:tr>
+        <w:trPr>
+          <w:tblHeader/>
+        </w:trPr>
         <w:tc>
           <w:tcPr>
             <w:tcW w:w="1885" w:type="dxa"/>
@@ -7583,6 +7658,9 @@
         </w:tc>
       </w:tr>
       <w:tr>
+        <w:trPr>
+          <w:tblHeader/>
+        </w:trPr>
         <w:tc>
           <w:tcPr>
             <w:tcW w:w="1885" w:type="dxa"/>
@@ -7605,6 +7683,9 @@
         </w:tc>
       </w:tr>
       <w:tr>
+        <w:trPr>
+          <w:tblHeader/>
+        </w:trPr>
         <w:tc>
           <w:tcPr>
             <w:tcW w:w="1885" w:type="dxa"/>
@@ -7627,6 +7708,9 @@
         </w:tc>
       </w:tr>
       <w:tr>
+        <w:trPr>
+          <w:tblHeader/>
+        </w:trPr>
         <w:tc>
           <w:tcPr>
             <w:tcW w:w="1885" w:type="dxa"/>
@@ -7649,13 +7733,15 @@
         </w:tc>
       </w:tr>
       <w:tr>
+        <w:trPr>
+          <w:tblHeader/>
+        </w:trPr>
         <w:tc>
           <w:tcPr>
             <w:tcW w:w="1885" w:type="dxa"/>
           </w:tcPr>
           <w:p>
             <w:r>
-              <w:lastRenderedPageBreak/>
               <w:t>TiLe</w:t>
             </w:r>
           </w:p>
@@ -7681,10 +7767,16 @@
       </w:pPr>
     </w:p>
     <w:p>
+      <w:r>
+        <w:br w:type="page"/>
+      </w:r>
+    </w:p>
+    <w:p>
       <w:pPr>
         <w:jc w:val="both"/>
       </w:pPr>
       <w:r>
+        <w:lastRenderedPageBreak/>
         <w:t>DANTOC(MaDanToc, TenDanToc)</w:t>
       </w:r>
     </w:p>
@@ -7737,6 +7829,9 @@
         <w:gridCol w:w="7510"/>
       </w:tblGrid>
       <w:tr>
+        <w:trPr>
+          <w:tblHeader/>
+        </w:trPr>
         <w:tc>
           <w:tcPr>
             <w:tcW w:w="1885" w:type="dxa"/>
@@ -7759,6 +7854,9 @@
         </w:tc>
       </w:tr>
       <w:tr>
+        <w:trPr>
+          <w:tblHeader/>
+        </w:trPr>
         <w:tc>
           <w:tcPr>
             <w:tcW w:w="1885" w:type="dxa"/>
@@ -7781,6 +7879,9 @@
         </w:tc>
       </w:tr>
       <w:tr>
+        <w:trPr>
+          <w:tblHeader/>
+        </w:trPr>
         <w:tc>
           <w:tcPr>
             <w:tcW w:w="1885" w:type="dxa"/>
@@ -7868,6 +7969,9 @@
         <w:gridCol w:w="7510"/>
       </w:tblGrid>
       <w:tr>
+        <w:trPr>
+          <w:tblHeader/>
+        </w:trPr>
         <w:tc>
           <w:tcPr>
             <w:tcW w:w="1885" w:type="dxa"/>
@@ -7890,6 +7994,9 @@
         </w:tc>
       </w:tr>
       <w:tr>
+        <w:trPr>
+          <w:tblHeader/>
+        </w:trPr>
         <w:tc>
           <w:tcPr>
             <w:tcW w:w="1885" w:type="dxa"/>
@@ -7912,6 +8019,9 @@
         </w:tc>
       </w:tr>
       <w:tr>
+        <w:trPr>
+          <w:tblHeader/>
+        </w:trPr>
         <w:tc>
           <w:tcPr>
             <w:tcW w:w="1885" w:type="dxa"/>
@@ -7934,6 +8044,9 @@
         </w:tc>
       </w:tr>
       <w:tr>
+        <w:trPr>
+          <w:tblHeader/>
+        </w:trPr>
         <w:tc>
           <w:tcPr>
             <w:tcW w:w="1885" w:type="dxa"/>
@@ -7966,6 +8079,9 @@
         </w:tc>
       </w:tr>
       <w:tr>
+        <w:trPr>
+          <w:tblHeader/>
+        </w:trPr>
         <w:tc>
           <w:tcPr>
             <w:tcW w:w="1885" w:type="dxa"/>
@@ -7988,6 +8104,9 @@
         </w:tc>
       </w:tr>
       <w:tr>
+        <w:trPr>
+          <w:tblHeader/>
+        </w:trPr>
         <w:tc>
           <w:tcPr>
             <w:tcW w:w="1885" w:type="dxa"/>
@@ -8010,6 +8129,9 @@
         </w:tc>
       </w:tr>
       <w:tr>
+        <w:trPr>
+          <w:tblHeader/>
+        </w:trPr>
         <w:tc>
           <w:tcPr>
             <w:tcW w:w="1885" w:type="dxa"/>
@@ -8032,6 +8154,9 @@
         </w:tc>
       </w:tr>
       <w:tr>
+        <w:trPr>
+          <w:tblHeader/>
+        </w:trPr>
         <w:tc>
           <w:tcPr>
             <w:tcW w:w="1885" w:type="dxa"/>
@@ -8054,6 +8179,9 @@
         </w:tc>
       </w:tr>
       <w:tr>
+        <w:trPr>
+          <w:tblHeader/>
+        </w:trPr>
         <w:tc>
           <w:tcPr>
             <w:tcW w:w="1885" w:type="dxa"/>
@@ -8076,6 +8204,9 @@
         </w:tc>
       </w:tr>
       <w:tr>
+        <w:trPr>
+          <w:tblHeader/>
+        </w:trPr>
         <w:tc>
           <w:tcPr>
             <w:tcW w:w="1885" w:type="dxa"/>
@@ -8181,6 +8312,9 @@
         <w:gridCol w:w="7532"/>
       </w:tblGrid>
       <w:tr>
+        <w:trPr>
+          <w:tblHeader/>
+        </w:trPr>
         <w:tc>
           <w:tcPr>
             <w:tcW w:w="1863" w:type="dxa"/>
@@ -8203,6 +8337,9 @@
         </w:tc>
       </w:tr>
       <w:tr>
+        <w:trPr>
+          <w:tblHeader/>
+        </w:trPr>
         <w:tc>
           <w:tcPr>
             <w:tcW w:w="1863" w:type="dxa"/>
@@ -8225,6 +8362,9 @@
         </w:tc>
       </w:tr>
       <w:tr>
+        <w:trPr>
+          <w:tblHeader/>
+        </w:trPr>
         <w:tc>
           <w:tcPr>
             <w:tcW w:w="1863" w:type="dxa"/>
@@ -8247,6 +8387,9 @@
         </w:tc>
       </w:tr>
       <w:tr>
+        <w:trPr>
+          <w:tblHeader/>
+        </w:trPr>
         <w:tc>
           <w:tcPr>
             <w:tcW w:w="1863" w:type="dxa"/>
@@ -8269,6 +8412,9 @@
         </w:tc>
       </w:tr>
       <w:tr>
+        <w:trPr>
+          <w:tblHeader/>
+        </w:trPr>
         <w:tc>
           <w:tcPr>
             <w:tcW w:w="1863" w:type="dxa"/>
@@ -8291,6 +8437,9 @@
         </w:tc>
       </w:tr>
       <w:tr>
+        <w:trPr>
+          <w:tblHeader/>
+        </w:trPr>
         <w:tc>
           <w:tcPr>
             <w:tcW w:w="1863" w:type="dxa"/>
@@ -8313,6 +8462,9 @@
         </w:tc>
       </w:tr>
       <w:tr>
+        <w:trPr>
+          <w:tblHeader/>
+        </w:trPr>
         <w:tc>
           <w:tcPr>
             <w:tcW w:w="1863" w:type="dxa"/>
@@ -8335,6 +8487,9 @@
         </w:tc>
       </w:tr>
       <w:tr>
+        <w:trPr>
+          <w:tblHeader/>
+        </w:trPr>
         <w:tc>
           <w:tcPr>
             <w:tcW w:w="1863" w:type="dxa"/>
@@ -8357,6 +8512,9 @@
         </w:tc>
       </w:tr>
       <w:tr>
+        <w:trPr>
+          <w:tblHeader/>
+        </w:trPr>
         <w:tc>
           <w:tcPr>
             <w:tcW w:w="1863" w:type="dxa"/>
@@ -8379,6 +8537,9 @@
         </w:tc>
       </w:tr>
       <w:tr>
+        <w:trPr>
+          <w:tblHeader/>
+        </w:trPr>
         <w:tc>
           <w:tcPr>
             <w:tcW w:w="1863" w:type="dxa"/>
@@ -8401,6 +8562,9 @@
         </w:tc>
       </w:tr>
       <w:tr>
+        <w:trPr>
+          <w:tblHeader/>
+        </w:trPr>
         <w:tc>
           <w:tcPr>
             <w:tcW w:w="1863" w:type="dxa"/>
@@ -8430,6 +8594,11 @@
       <w:pPr>
         <w:pStyle w:val="Caption"/>
       </w:pPr>
+    </w:p>
+    <w:p>
+      <w:r>
+        <w:br w:type="page"/>
+      </w:r>
     </w:p>
     <w:p>
       <w:pPr>
@@ -8489,6 +8658,9 @@
         <w:gridCol w:w="7510"/>
       </w:tblGrid>
       <w:tr>
+        <w:trPr>
+          <w:tblHeader/>
+        </w:trPr>
         <w:tc>
           <w:tcPr>
             <w:tcW w:w="1885" w:type="dxa"/>
@@ -8646,12 +8818,84 @@
         </w:tc>
       </w:tr>
     </w:tbl>
-    <w:p>
-      <w:r>
-        <w:br/>
-      </w:r>
-      <w:r>
-        <w:br/>
+    <w:p/>
+    <w:p>
+      <w:r>
+        <w:t>HOCLUC(</w:t>
+      </w:r>
+      <w:r>
+        <w:t>MaHocLuc</w:t>
+      </w:r>
+      <w:r>
+        <w:t>,</w:t>
+      </w:r>
+      <w:r>
+        <w:t xml:space="preserve"> </w:t>
+      </w:r>
+      <w:r>
+        <w:t>TenHocLuc</w:t>
+      </w:r>
+      <w:r>
+        <w:t>,</w:t>
+      </w:r>
+      <w:r>
+        <w:t xml:space="preserve"> </w:t>
+      </w:r>
+      <w:r>
+        <w:t>DiemCanDuoi</w:t>
+      </w:r>
+      <w:r>
+        <w:t>,</w:t>
+      </w:r>
+      <w:r>
+        <w:t xml:space="preserve"> </w:t>
+      </w:r>
+      <w:r>
+        <w:t>DiemCanTren</w:t>
+      </w:r>
+      <w:r>
+        <w:t xml:space="preserve">, </w:t>
+      </w:r>
+      <w:r>
+        <w:t>DiemKhongChe</w:t>
+      </w:r>
+      <w:r>
+        <w:t>)</w:t>
+      </w:r>
+    </w:p>
+    <w:p>
+      <w:r>
+        <w:t>Diễn giải</w:t>
+      </w:r>
+    </w:p>
+    <w:p>
+      <w:pPr>
+        <w:pStyle w:val="Caption"/>
+        <w:jc w:val="right"/>
+      </w:pPr>
+      <w:r>
+        <w:t xml:space="preserve">Bảng  </w:t>
+      </w:r>
+      <w:r>
+        <w:fldChar w:fldCharType="begin"/>
+      </w:r>
+      <w:r>
+        <w:instrText xml:space="preserve"> SEQ Bảng_ \* ARABIC </w:instrText>
+      </w:r>
+      <w:r>
+        <w:fldChar w:fldCharType="separate"/>
+      </w:r>
+      <w:r>
+        <w:rPr>
+          <w:noProof/>
+        </w:rPr>
+        <w:t>7</w:t>
+      </w:r>
+      <w:r>
+        <w:fldChar w:fldCharType="end"/>
+      </w:r>
+      <w:r>
+        <w:t xml:space="preserve"> Học lực</w:t>
       </w:r>
     </w:p>
     <w:tbl>
@@ -8804,6 +9048,43 @@
       <w:pPr>
         <w:pStyle w:val="Caption"/>
       </w:pPr>
+    </w:p>
+    <w:p>
+      <w:pPr>
+        <w:jc w:val="both"/>
+      </w:pPr>
+      <w:r>
+        <w:t>NAMHOC(</w:t>
+      </w:r>
+      <w:r>
+        <w:t>MaNamHoc</w:t>
+      </w:r>
+      <w:r>
+        <w:t xml:space="preserve">, </w:t>
+      </w:r>
+      <w:r>
+        <w:t>TenNamHoc</w:t>
+      </w:r>
+      <w:r>
+        <w:t>)</w:t>
+      </w:r>
+    </w:p>
+    <w:p>
+      <w:pPr>
+        <w:jc w:val="both"/>
+        <w:rPr>
+          <w:b/>
+        </w:rPr>
+      </w:pPr>
+      <w:r>
+        <w:t>Diễn giải</w:t>
+      </w:r>
+    </w:p>
+    <w:p>
+      <w:pPr>
+        <w:pStyle w:val="Caption"/>
+        <w:jc w:val="right"/>
+      </w:pPr>
       <w:r>
         <w:t xml:space="preserve">Bảng  </w:t>
       </w:r>
@@ -8820,21 +9101,14 @@
         <w:rPr>
           <w:noProof/>
         </w:rPr>
-        <w:t>7</w:t>
+        <w:t>8</w:t>
       </w:r>
       <w:r>
         <w:fldChar w:fldCharType="end"/>
       </w:r>
       <w:r>
-        <w:t xml:space="preserve"> Học lực</w:t>
-      </w:r>
-    </w:p>
-    <w:p>
-      <w:pPr>
-        <w:rPr>
-          <w:b/>
-        </w:rPr>
-      </w:pPr>
+        <w:t xml:space="preserve"> Năm học</w:t>
+      </w:r>
     </w:p>
     <w:tbl>
       <w:tblPr>
@@ -8931,9 +9205,67 @@
         </w:tc>
       </w:tr>
     </w:tbl>
+    <w:p/>
+    <w:p>
+      <w:pPr>
+        <w:rPr>
+          <w:rStyle w:val="Strong"/>
+          <w:b w:val="0"/>
+        </w:rPr>
+      </w:pPr>
+      <w:r>
+        <w:t>KETQUA</w:t>
+      </w:r>
+      <w:r>
+        <w:t xml:space="preserve"> (</w:t>
+      </w:r>
+      <w:r>
+        <w:rPr>
+          <w:rStyle w:val="Strong"/>
+          <w:b w:val="0"/>
+        </w:rPr>
+        <w:t>MaKetQua</w:t>
+      </w:r>
+      <w:r>
+        <w:rPr>
+          <w:rStyle w:val="Strong"/>
+          <w:b w:val="0"/>
+        </w:rPr>
+        <w:t xml:space="preserve">, </w:t>
+      </w:r>
+      <w:r>
+        <w:rPr>
+          <w:rStyle w:val="Strong"/>
+          <w:b w:val="0"/>
+        </w:rPr>
+        <w:t>TenKetQua</w:t>
+      </w:r>
+      <w:r>
+        <w:rPr>
+          <w:rStyle w:val="Strong"/>
+          <w:b w:val="0"/>
+        </w:rPr>
+        <w:t>)</w:t>
+      </w:r>
+    </w:p>
+    <w:p>
+      <w:pPr>
+        <w:rPr>
+          <w:b/>
+        </w:rPr>
+      </w:pPr>
+      <w:r>
+        <w:rPr>
+          <w:rStyle w:val="Strong"/>
+          <w:b w:val="0"/>
+        </w:rPr>
+        <w:t>Diễn giải</w:t>
+      </w:r>
+    </w:p>
     <w:p>
       <w:pPr>
         <w:pStyle w:val="Caption"/>
+        <w:jc w:val="right"/>
       </w:pPr>
       <w:r>
         <w:t xml:space="preserve">Bảng  </w:t>
@@ -8951,21 +9283,14 @@
         <w:rPr>
           <w:noProof/>
         </w:rPr>
-        <w:t>8</w:t>
+        <w:t>9</w:t>
       </w:r>
       <w:r>
         <w:fldChar w:fldCharType="end"/>
       </w:r>
       <w:r>
-        <w:t xml:space="preserve"> Năm học</w:t>
-      </w:r>
-    </w:p>
-    <w:p>
-      <w:pPr>
-        <w:rPr>
-          <w:b/>
-        </w:rPr>
-      </w:pPr>
+        <w:t xml:space="preserve"> Kết quả</w:t>
+      </w:r>
     </w:p>
     <w:tbl>
       <w:tblPr>
@@ -9055,9 +9380,35 @@
         </w:tc>
       </w:tr>
     </w:tbl>
+    <w:p/>
+    <w:p>
+      <w:pPr>
+        <w:rPr>
+          <w:b/>
+        </w:rPr>
+      </w:pPr>
+      <w:r>
+        <w:rPr>
+          <w:b/>
+        </w:rPr>
+        <w:br w:type="page"/>
+      </w:r>
+    </w:p>
+    <w:p>
+      <w:r>
+        <w:lastRenderedPageBreak/>
+        <w:t>HOCKY ( MaHocKy, TenHocKy, HeSo )</w:t>
+      </w:r>
+    </w:p>
+    <w:p>
+      <w:r>
+        <w:t xml:space="preserve">Diễn giải: </w:t>
+      </w:r>
+    </w:p>
     <w:p>
       <w:pPr>
         <w:pStyle w:val="Caption"/>
+        <w:jc w:val="right"/>
       </w:pPr>
       <w:r>
         <w:t xml:space="preserve">Bảng  </w:t>
@@ -9075,171 +9426,14 @@
         <w:rPr>
           <w:noProof/>
         </w:rPr>
-        <w:t>9</w:t>
+        <w:t>10</w:t>
       </w:r>
       <w:r>
         <w:fldChar w:fldCharType="end"/>
       </w:r>
       <w:r>
-        <w:t xml:space="preserve"> Kết quả</w:t>
-      </w:r>
-    </w:p>
-    <w:p>
-      <w:pPr>
-        <w:rPr>
-          <w:b/>
-        </w:rPr>
-      </w:pPr>
-    </w:p>
-    <w:tbl>
-      <w:tblPr>
-        <w:tblStyle w:val="TableGrid"/>
-        <w:tblW w:w="5000" w:type="pct"/>
-        <w:tblLook w:val="04A0" w:firstRow="1" w:lastRow="0" w:firstColumn="1" w:lastColumn="0" w:noHBand="0" w:noVBand="1"/>
-      </w:tblPr>
-      <w:tblGrid>
-        <w:gridCol w:w="1920"/>
-        <w:gridCol w:w="7475"/>
-      </w:tblGrid>
-      <w:tr>
-        <w:tc>
-          <w:tcPr>
-            <w:tcW w:w="1022" w:type="pct"/>
-          </w:tcPr>
-          <w:p>
-            <w:r>
-              <w:t>Các trường</w:t>
-            </w:r>
-          </w:p>
-        </w:tc>
-        <w:tc>
-          <w:tcPr>
-            <w:tcW w:w="3978" w:type="pct"/>
-          </w:tcPr>
-          <w:p>
-            <w:r>
-              <w:t>Ý nghĩa</w:t>
-            </w:r>
-          </w:p>
-        </w:tc>
-      </w:tr>
-      <w:tr>
-        <w:tc>
-          <w:tcPr>
-            <w:tcW w:w="1022" w:type="pct"/>
-          </w:tcPr>
-          <w:p>
-            <w:r>
-              <w:rPr>
-                <w:rStyle w:val="Strong"/>
-                <w:b w:val="0"/>
-              </w:rPr>
-              <w:t>MaHocKy</w:t>
-            </w:r>
-          </w:p>
-        </w:tc>
-        <w:tc>
-          <w:tcPr>
-            <w:tcW w:w="3978" w:type="pct"/>
-          </w:tcPr>
-          <w:p>
-            <w:r>
-              <w:t>Mã định danh duy nhất cho từng học kỳ</w:t>
-            </w:r>
-          </w:p>
-        </w:tc>
-      </w:tr>
-      <w:tr>
-        <w:tc>
-          <w:tcPr>
-            <w:tcW w:w="1022" w:type="pct"/>
-          </w:tcPr>
-          <w:p>
-            <w:r>
-              <w:rPr>
-                <w:rStyle w:val="Strong"/>
-                <w:b w:val="0"/>
-              </w:rPr>
-              <w:t>TenHocKy</w:t>
-            </w:r>
-          </w:p>
-        </w:tc>
-        <w:tc>
-          <w:tcPr>
-            <w:tcW w:w="3978" w:type="pct"/>
-          </w:tcPr>
-          <w:p>
-            <w:r>
-              <w:t>Tên đầy đủ mô tả học kỳ</w:t>
-            </w:r>
-          </w:p>
-        </w:tc>
-      </w:tr>
-      <w:tr>
-        <w:tc>
-          <w:tcPr>
-            <w:tcW w:w="1022" w:type="pct"/>
-          </w:tcPr>
-          <w:p>
-            <w:r>
-              <w:rPr>
-                <w:rStyle w:val="Strong"/>
-                <w:b w:val="0"/>
-              </w:rPr>
-              <w:t>HeSo</w:t>
-            </w:r>
-          </w:p>
-        </w:tc>
-        <w:tc>
-          <w:tcPr>
-            <w:tcW w:w="3978" w:type="pct"/>
-          </w:tcPr>
-          <w:p>
-            <w:pPr>
-              <w:keepNext/>
-            </w:pPr>
-            <w:r>
-              <w:t>Hệ số của học kỳ, thường được dùng để tính trọng số khi đánh giá hoặc tính điểm trung bình</w:t>
-            </w:r>
-          </w:p>
-        </w:tc>
-      </w:tr>
-    </w:tbl>
-    <w:p>
-      <w:pPr>
-        <w:pStyle w:val="Caption"/>
-      </w:pPr>
-      <w:r>
-        <w:t xml:space="preserve">Bảng  </w:t>
-      </w:r>
-      <w:r>
-        <w:fldChar w:fldCharType="begin"/>
-      </w:r>
-      <w:r>
-        <w:instrText xml:space="preserve"> SEQ Bảng_ \* ARABIC </w:instrText>
-      </w:r>
-      <w:r>
-        <w:fldChar w:fldCharType="separate"/>
-      </w:r>
-      <w:r>
-        <w:rPr>
-          <w:noProof/>
-        </w:rPr>
-        <w:t>10</w:t>
-      </w:r>
-      <w:r>
-        <w:fldChar w:fldCharType="end"/>
-      </w:r>
-      <w:r>
         <w:t xml:space="preserve"> Học Kỳ</w:t>
       </w:r>
-    </w:p>
-    <w:p>
-      <w:pPr>
-        <w:rPr>
-          <w:b/>
-        </w:rPr>
-      </w:pPr>
     </w:p>
     <w:tbl>
       <w:tblPr>
@@ -9258,7 +9452,6 @@
           </w:tcPr>
           <w:p>
             <w:r>
-              <w:lastRenderedPageBreak/>
               <w:t>Các trường</w:t>
             </w:r>
           </w:p>
@@ -9285,7 +9478,7 @@
                 <w:rStyle w:val="Strong"/>
                 <w:b w:val="0"/>
               </w:rPr>
-              <w:t>MaMonHoc</w:t>
+              <w:t>MaHocKy</w:t>
             </w:r>
           </w:p>
         </w:tc>
@@ -9295,7 +9488,7 @@
           </w:tcPr>
           <w:p>
             <w:r>
-              <w:t>Mã định danh duy nhất cho từng môn học</w:t>
+              <w:t>Mã định danh duy nhất cho từng học kỳ</w:t>
             </w:r>
           </w:p>
         </w:tc>
@@ -9311,7 +9504,7 @@
                 <w:rStyle w:val="Strong"/>
                 <w:b w:val="0"/>
               </w:rPr>
-              <w:t>TenMonHoc</w:t>
+              <w:t>TenHocKy</w:t>
             </w:r>
           </w:p>
         </w:tc>
@@ -9321,7 +9514,7 @@
           </w:tcPr>
           <w:p>
             <w:r>
-              <w:t>Tên đầy đủ của môn học</w:t>
+              <w:t>Tên đầy đủ mô tả học kỳ</w:t>
             </w:r>
           </w:p>
         </w:tc>
@@ -9337,7 +9530,7 @@
                 <w:rStyle w:val="Strong"/>
                 <w:b w:val="0"/>
               </w:rPr>
-              <w:t>SoTiet</w:t>
+              <w:t>HeSo</w:t>
             </w:r>
           </w:p>
         </w:tc>
@@ -9346,8 +9539,151 @@
             <w:tcW w:w="3968" w:type="pct"/>
           </w:tcPr>
           <w:p>
-            <w:r>
-              <w:t>Số tiết học của môn học, thể hiện thời lượng giảng dạy của môn đó</w:t>
+            <w:pPr>
+              <w:keepNext/>
+            </w:pPr>
+            <w:r>
+              <w:t>Hệ số của học kỳ, thường được dùng để tính trọng số khi đánh giá hoặc tính điểm trung bình</w:t>
+            </w:r>
+          </w:p>
+        </w:tc>
+      </w:tr>
+    </w:tbl>
+    <w:p/>
+    <w:p>
+      <w:pPr>
+        <w:rPr>
+          <w:rStyle w:val="Strong"/>
+          <w:b w:val="0"/>
+        </w:rPr>
+      </w:pPr>
+      <w:r>
+        <w:t xml:space="preserve">MONHOC ( </w:t>
+      </w:r>
+      <w:r>
+        <w:rPr>
+          <w:rStyle w:val="Strong"/>
+          <w:b w:val="0"/>
+        </w:rPr>
+        <w:t>MaMonHoc</w:t>
+      </w:r>
+      <w:r>
+        <w:rPr>
+          <w:rStyle w:val="Strong"/>
+          <w:b w:val="0"/>
+        </w:rPr>
+        <w:t xml:space="preserve">, </w:t>
+      </w:r>
+      <w:r>
+        <w:rPr>
+          <w:rStyle w:val="Strong"/>
+          <w:b w:val="0"/>
+        </w:rPr>
+        <w:t>TenMonHoc</w:t>
+      </w:r>
+      <w:r>
+        <w:rPr>
+          <w:rStyle w:val="Strong"/>
+          <w:b w:val="0"/>
+        </w:rPr>
+        <w:t xml:space="preserve">, </w:t>
+      </w:r>
+      <w:r>
+        <w:rPr>
+          <w:rStyle w:val="Strong"/>
+          <w:b w:val="0"/>
+        </w:rPr>
+        <w:t>SoTiet</w:t>
+      </w:r>
+      <w:r>
+        <w:rPr>
+          <w:rStyle w:val="Strong"/>
+          <w:b w:val="0"/>
+        </w:rPr>
+        <w:t xml:space="preserve">, </w:t>
+      </w:r>
+      <w:r>
+        <w:rPr>
+          <w:rStyle w:val="Strong"/>
+          <w:b w:val="0"/>
+        </w:rPr>
+        <w:t>HeSo</w:t>
+      </w:r>
+      <w:r>
+        <w:rPr>
+          <w:rStyle w:val="Strong"/>
+          <w:b w:val="0"/>
+        </w:rPr>
+        <w:t>)</w:t>
+      </w:r>
+    </w:p>
+    <w:p>
+      <w:r>
+        <w:rPr>
+          <w:rStyle w:val="Strong"/>
+          <w:b w:val="0"/>
+        </w:rPr>
+        <w:t>Diễn giải:</w:t>
+      </w:r>
+    </w:p>
+    <w:p>
+      <w:pPr>
+        <w:pStyle w:val="Caption"/>
+        <w:jc w:val="right"/>
+      </w:pPr>
+      <w:r>
+        <w:t xml:space="preserve">Bảng  </w:t>
+      </w:r>
+      <w:r>
+        <w:fldChar w:fldCharType="begin"/>
+      </w:r>
+      <w:r>
+        <w:instrText xml:space="preserve"> SEQ Bảng_ \* ARABIC </w:instrText>
+      </w:r>
+      <w:r>
+        <w:fldChar w:fldCharType="separate"/>
+      </w:r>
+      <w:r>
+        <w:rPr>
+          <w:noProof/>
+        </w:rPr>
+        <w:t>11</w:t>
+      </w:r>
+      <w:r>
+        <w:fldChar w:fldCharType="end"/>
+      </w:r>
+      <w:r>
+        <w:t xml:space="preserve"> Môn học</w:t>
+      </w:r>
+    </w:p>
+    <w:tbl>
+      <w:tblPr>
+        <w:tblStyle w:val="TableGrid"/>
+        <w:tblW w:w="5000" w:type="pct"/>
+        <w:tblLook w:val="04A0" w:firstRow="1" w:lastRow="0" w:firstColumn="1" w:lastColumn="0" w:noHBand="0" w:noVBand="1"/>
+      </w:tblPr>
+      <w:tblGrid>
+        <w:gridCol w:w="1939"/>
+        <w:gridCol w:w="7456"/>
+      </w:tblGrid>
+      <w:tr>
+        <w:tc>
+          <w:tcPr>
+            <w:tcW w:w="1032" w:type="pct"/>
+          </w:tcPr>
+          <w:p>
+            <w:r>
+              <w:t>Các trường</w:t>
+            </w:r>
+          </w:p>
+        </w:tc>
+        <w:tc>
+          <w:tcPr>
+            <w:tcW w:w="3968" w:type="pct"/>
+          </w:tcPr>
+          <w:p>
+            <w:r>
+              <w:t>Ý nghĩa</w:t>
             </w:r>
           </w:p>
         </w:tc>
@@ -9358,17 +9694,95 @@
             <w:tcW w:w="1032" w:type="pct"/>
           </w:tcPr>
           <w:p>
-            <w:pPr>
+            <w:r>
               <w:rPr>
                 <w:rStyle w:val="Strong"/>
                 <w:b w:val="0"/>
               </w:rPr>
-            </w:pPr>
+              <w:t>MaMonHoc</w:t>
+            </w:r>
+          </w:p>
+        </w:tc>
+        <w:tc>
+          <w:tcPr>
+            <w:tcW w:w="3968" w:type="pct"/>
+          </w:tcPr>
+          <w:p>
+            <w:r>
+              <w:t>Mã định danh duy nhất cho từng môn học</w:t>
+            </w:r>
+          </w:p>
+        </w:tc>
+      </w:tr>
+      <w:tr>
+        <w:tc>
+          <w:tcPr>
+            <w:tcW w:w="1032" w:type="pct"/>
+          </w:tcPr>
+          <w:p>
             <w:r>
               <w:rPr>
                 <w:rStyle w:val="Strong"/>
                 <w:b w:val="0"/>
               </w:rPr>
+              <w:t>TenMonHoc</w:t>
+            </w:r>
+          </w:p>
+        </w:tc>
+        <w:tc>
+          <w:tcPr>
+            <w:tcW w:w="3968" w:type="pct"/>
+          </w:tcPr>
+          <w:p>
+            <w:r>
+              <w:t>Tên đầy đủ của môn học</w:t>
+            </w:r>
+          </w:p>
+        </w:tc>
+      </w:tr>
+      <w:tr>
+        <w:tc>
+          <w:tcPr>
+            <w:tcW w:w="1032" w:type="pct"/>
+          </w:tcPr>
+          <w:p>
+            <w:r>
+              <w:rPr>
+                <w:rStyle w:val="Strong"/>
+                <w:b w:val="0"/>
+              </w:rPr>
+              <w:t>SoTiet</w:t>
+            </w:r>
+          </w:p>
+        </w:tc>
+        <w:tc>
+          <w:tcPr>
+            <w:tcW w:w="3968" w:type="pct"/>
+          </w:tcPr>
+          <w:p>
+            <w:r>
+              <w:t>Số tiết học của môn học, thể hiện thời lượng giảng dạy của môn đó</w:t>
+            </w:r>
+          </w:p>
+        </w:tc>
+      </w:tr>
+      <w:tr>
+        <w:tc>
+          <w:tcPr>
+            <w:tcW w:w="1032" w:type="pct"/>
+          </w:tcPr>
+          <w:p>
+            <w:pPr>
+              <w:rPr>
+                <w:rStyle w:val="Strong"/>
+                <w:b w:val="0"/>
+              </w:rPr>
+            </w:pPr>
+            <w:r>
+              <w:rPr>
+                <w:rStyle w:val="Strong"/>
+                <w:b w:val="0"/>
+              </w:rPr>
               <w:t>HeSo</w:t>
             </w:r>
           </w:p>
@@ -9388,9 +9802,101 @@
         </w:tc>
       </w:tr>
     </w:tbl>
+    <w:p/>
+    <w:p>
+      <w:pPr>
+        <w:rPr>
+          <w:rStyle w:val="Strong"/>
+          <w:b w:val="0"/>
+        </w:rPr>
+      </w:pPr>
+      <w:r>
+        <w:t>QUIDINH (</w:t>
+      </w:r>
+      <w:r>
+        <w:rPr>
+          <w:rStyle w:val="Strong"/>
+          <w:b w:val="0"/>
+        </w:rPr>
+        <w:t>TuoiCanDuoi</w:t>
+      </w:r>
+      <w:r>
+        <w:rPr>
+          <w:rStyle w:val="Strong"/>
+          <w:b w:val="0"/>
+        </w:rPr>
+        <w:t xml:space="preserve">, </w:t>
+      </w:r>
+      <w:r>
+        <w:rPr>
+          <w:rStyle w:val="Strong"/>
+          <w:b w:val="0"/>
+        </w:rPr>
+        <w:t>TuoiCanTren</w:t>
+      </w:r>
+      <w:r>
+        <w:rPr>
+          <w:rStyle w:val="Strong"/>
+          <w:b w:val="0"/>
+        </w:rPr>
+        <w:t xml:space="preserve">, </w:t>
+      </w:r>
+      <w:r>
+        <w:rPr>
+          <w:rStyle w:val="Strong"/>
+          <w:b w:val="0"/>
+        </w:rPr>
+        <w:t>SiSoCanDuoi</w:t>
+      </w:r>
+      <w:r>
+        <w:rPr>
+          <w:rStyle w:val="Strong"/>
+          <w:b w:val="0"/>
+        </w:rPr>
+        <w:t xml:space="preserve">, </w:t>
+      </w:r>
+      <w:r>
+        <w:rPr>
+          <w:rStyle w:val="Strong"/>
+          <w:b w:val="0"/>
+        </w:rPr>
+        <w:t>SiSoCanTren</w:t>
+      </w:r>
+      <w:r>
+        <w:rPr>
+          <w:rStyle w:val="Strong"/>
+          <w:b w:val="0"/>
+        </w:rPr>
+        <w:t xml:space="preserve">, </w:t>
+      </w:r>
+      <w:r>
+        <w:rPr>
+          <w:rStyle w:val="Strong"/>
+          <w:b w:val="0"/>
+        </w:rPr>
+        <w:t>DiemDat</w:t>
+      </w:r>
+      <w:r>
+        <w:rPr>
+          <w:rStyle w:val="Strong"/>
+          <w:b w:val="0"/>
+        </w:rPr>
+        <w:t>)</w:t>
+      </w:r>
+    </w:p>
+    <w:p>
+      <w:r>
+        <w:rPr>
+          <w:rStyle w:val="Strong"/>
+          <w:b w:val="0"/>
+        </w:rPr>
+        <w:t>Diễn giải:</w:t>
+      </w:r>
+    </w:p>
     <w:p>
       <w:pPr>
         <w:pStyle w:val="Caption"/>
+        <w:jc w:val="right"/>
       </w:pPr>
       <w:r>
         <w:t xml:space="preserve">Bảng  </w:t>
@@ -9408,21 +9914,14 @@
         <w:rPr>
           <w:noProof/>
         </w:rPr>
-        <w:t>11</w:t>
+        <w:t>12</w:t>
       </w:r>
       <w:r>
         <w:fldChar w:fldCharType="end"/>
       </w:r>
       <w:r>
-        <w:t xml:space="preserve"> Môn học</w:t>
-      </w:r>
-    </w:p>
-    <w:p>
-      <w:pPr>
-        <w:rPr>
-          <w:b/>
-        </w:rPr>
-      </w:pPr>
+        <w:t xml:space="preserve"> Quy định</w:t>
+      </w:r>
     </w:p>
     <w:tbl>
       <w:tblPr>
@@ -9602,9 +10101,41 @@
         </w:tc>
       </w:tr>
     </w:tbl>
+    <w:p/>
+    <w:p>
+      <w:r>
+        <w:t>NGHENGHIEP (</w:t>
+      </w:r>
+      <w:r>
+        <w:t>MaNghe</w:t>
+      </w:r>
+      <w:r>
+        <w:t xml:space="preserve">, </w:t>
+      </w:r>
+      <w:r>
+        <w:t>TenNghe</w:t>
+      </w:r>
+      <w:r>
+        <w:t>)</w:t>
+      </w:r>
+    </w:p>
+    <w:p>
+      <w:pPr>
+        <w:rPr>
+          <w:b/>
+        </w:rPr>
+      </w:pPr>
+      <w:r>
+        <w:t xml:space="preserve">Diễn giải: </w:t>
+      </w:r>
+    </w:p>
     <w:p>
       <w:pPr>
         <w:pStyle w:val="Caption"/>
+        <w:jc w:val="right"/>
+        <w:rPr>
+          <w:b/>
+        </w:rPr>
       </w:pPr>
       <w:r>
         <w:t xml:space="preserve">Bảng  </w:t>
@@ -9622,31 +10153,24 @@
         <w:rPr>
           <w:noProof/>
         </w:rPr>
-        <w:t>12</w:t>
+        <w:t>13</w:t>
       </w:r>
       <w:r>
         <w:fldChar w:fldCharType="end"/>
       </w:r>
       <w:r>
-        <w:t xml:space="preserve"> Quy định</w:t>
-      </w:r>
-    </w:p>
-    <w:p>
-      <w:pPr>
-        <w:rPr>
-          <w:b/>
-        </w:rPr>
-      </w:pPr>
+        <w:t xml:space="preserve"> Nghề nghiệp</w:t>
+      </w:r>
     </w:p>
     <w:tbl>
       <w:tblPr>
         <w:tblStyle w:val="TableGrid"/>
-        <w:tblW w:w="9493" w:type="dxa"/>
+        <w:tblW w:w="9395" w:type="dxa"/>
         <w:tblLook w:val="04A0" w:firstRow="1" w:lastRow="0" w:firstColumn="1" w:lastColumn="0" w:noHBand="0" w:noVBand="1"/>
       </w:tblPr>
       <w:tblGrid>
         <w:gridCol w:w="1975"/>
-        <w:gridCol w:w="7518"/>
+        <w:gridCol w:w="7420"/>
       </w:tblGrid>
       <w:tr>
         <w:tc>
@@ -9661,7 +10185,7 @@
         </w:tc>
         <w:tc>
           <w:tcPr>
-            <w:tcW w:w="7518" w:type="dxa"/>
+            <w:tcW w:w="7420" w:type="dxa"/>
           </w:tcPr>
           <w:p>
             <w:r>
@@ -9683,7 +10207,7 @@
         </w:tc>
         <w:tc>
           <w:tcPr>
-            <w:tcW w:w="7518" w:type="dxa"/>
+            <w:tcW w:w="7420" w:type="dxa"/>
           </w:tcPr>
           <w:p>
             <w:r>
@@ -9705,7 +10229,7 @@
         </w:tc>
         <w:tc>
           <w:tcPr>
-            <w:tcW w:w="7518" w:type="dxa"/>
+            <w:tcW w:w="7420" w:type="dxa"/>
           </w:tcPr>
           <w:p>
             <w:pPr>
@@ -9718,12 +10242,241 @@
         </w:tc>
       </w:tr>
     </w:tbl>
+    <w:p/>
+    <w:p>
+      <w:r>
+        <w:br w:type="page"/>
+      </w:r>
+    </w:p>
+    <w:p>
+      <w:r>
+        <w:lastRenderedPageBreak/>
+        <w:t>KHOILOP (</w:t>
+      </w:r>
+      <w:r>
+        <w:t>MaKhoiLop</w:t>
+      </w:r>
+      <w:r>
+        <w:t xml:space="preserve">, </w:t>
+      </w:r>
+      <w:r>
+        <w:t>TenKhoiLop</w:t>
+      </w:r>
+      <w:r>
+        <w:t>)</w:t>
+      </w:r>
+    </w:p>
+    <w:p>
+      <w:r>
+        <w:t>Diễn giải:</w:t>
+      </w:r>
+    </w:p>
     <w:p>
       <w:pPr>
         <w:pStyle w:val="Caption"/>
+        <w:jc w:val="right"/>
+      </w:pPr>
+      <w:r>
+        <w:t xml:space="preserve">Bảng  </w:t>
+      </w:r>
+      <w:r>
+        <w:fldChar w:fldCharType="begin"/>
+      </w:r>
+      <w:r>
+        <w:instrText xml:space="preserve"> SEQ Bảng_ \* ARABIC </w:instrText>
+      </w:r>
+      <w:r>
+        <w:fldChar w:fldCharType="separate"/>
+      </w:r>
+      <w:r>
+        <w:rPr>
+          <w:noProof/>
+        </w:rPr>
+        <w:t>14</w:t>
+      </w:r>
+      <w:r>
+        <w:fldChar w:fldCharType="end"/>
+      </w:r>
+      <w:r>
+        <w:t xml:space="preserve"> Khối</w:t>
+      </w:r>
+    </w:p>
+    <w:tbl>
+      <w:tblPr>
+        <w:tblStyle w:val="TableGrid"/>
+        <w:tblW w:w="9395" w:type="dxa"/>
+        <w:tblLook w:val="04A0" w:firstRow="1" w:lastRow="0" w:firstColumn="1" w:lastColumn="0" w:noHBand="0" w:noVBand="1"/>
+      </w:tblPr>
+      <w:tblGrid>
+        <w:gridCol w:w="1975"/>
+        <w:gridCol w:w="7420"/>
+      </w:tblGrid>
+      <w:tr>
+        <w:tc>
+          <w:tcPr>
+            <w:tcW w:w="1975" w:type="dxa"/>
+          </w:tcPr>
+          <w:p>
+            <w:pPr>
+              <w:rPr>
+                <w:lang w:val="vi-VN"/>
+              </w:rPr>
+            </w:pPr>
+            <w:r>
+              <w:t>Các trường</w:t>
+            </w:r>
+          </w:p>
+        </w:tc>
+        <w:tc>
+          <w:tcPr>
+            <w:tcW w:w="7420" w:type="dxa"/>
+          </w:tcPr>
+          <w:p>
+            <w:pPr>
+              <w:rPr>
+                <w:lang w:val="vi-VN"/>
+              </w:rPr>
+            </w:pPr>
+            <w:r>
+              <w:t>Ý nghĩa</w:t>
+            </w:r>
+          </w:p>
+        </w:tc>
+      </w:tr>
+      <w:tr>
+        <w:tc>
+          <w:tcPr>
+            <w:tcW w:w="1975" w:type="dxa"/>
+          </w:tcPr>
+          <w:p>
+            <w:pPr>
+              <w:rPr>
+                <w:lang w:val="vi-VN"/>
+              </w:rPr>
+            </w:pPr>
+            <w:r>
+              <w:t>MaKhoiLop</w:t>
+            </w:r>
+          </w:p>
+        </w:tc>
+        <w:tc>
+          <w:tcPr>
+            <w:tcW w:w="7420" w:type="dxa"/>
+          </w:tcPr>
+          <w:p>
+            <w:pPr>
+              <w:rPr>
+                <w:lang w:val="vi-VN"/>
+              </w:rPr>
+            </w:pPr>
+            <w:r>
+              <w:rPr>
+                <w:lang w:val="vi-VN"/>
+              </w:rPr>
+              <w:t>Mã số duy nhất để xác định từng khối.</w:t>
+            </w:r>
+          </w:p>
+        </w:tc>
+      </w:tr>
+      <w:tr>
+        <w:tc>
+          <w:tcPr>
+            <w:tcW w:w="1975" w:type="dxa"/>
+          </w:tcPr>
+          <w:p>
+            <w:pPr>
+              <w:rPr>
+                <w:lang w:val="vi-VN"/>
+              </w:rPr>
+            </w:pPr>
+            <w:r>
+              <w:t>TenKhoiLop</w:t>
+            </w:r>
+          </w:p>
+        </w:tc>
+        <w:tc>
+          <w:tcPr>
+            <w:tcW w:w="7420" w:type="dxa"/>
+          </w:tcPr>
+          <w:p>
+            <w:pPr>
+              <w:keepNext/>
+              <w:rPr>
+                <w:lang w:val="vi-VN"/>
+              </w:rPr>
+            </w:pPr>
+            <w:r>
+              <w:rPr>
+                <w:lang w:val="vi-VN"/>
+              </w:rPr>
+              <w:t>Tên gọi của khối lớp.</w:t>
+            </w:r>
+          </w:p>
+        </w:tc>
+      </w:tr>
+    </w:tbl>
+    <w:p/>
+    <w:p>
+      <w:r>
+        <w:t>LOP(</w:t>
+      </w:r>
+      <w:r>
         <w:rPr>
           <w:b/>
         </w:rPr>
+        <w:t xml:space="preserve"> </w:t>
+      </w:r>
+      <w:r>
+        <w:t>MaLop</w:t>
+      </w:r>
+      <w:r>
+        <w:t xml:space="preserve">, </w:t>
+      </w:r>
+      <w:r>
+        <w:t>TenLop</w:t>
+      </w:r>
+      <w:r>
+        <w:t xml:space="preserve">, </w:t>
+      </w:r>
+      <w:r>
+        <w:t>MaKhoiLop</w:t>
+      </w:r>
+      <w:r>
+        <w:t xml:space="preserve">, </w:t>
+      </w:r>
+      <w:r>
+        <w:t>MaNamHoc</w:t>
+      </w:r>
+      <w:r>
+        <w:t xml:space="preserve">, </w:t>
+      </w:r>
+      <w:r>
+        <w:t>SiSo</w:t>
+      </w:r>
+      <w:r>
+        <w:t xml:space="preserve">, </w:t>
+      </w:r>
+      <w:r>
+        <w:t>MaGiaoVien</w:t>
+      </w:r>
+      <w:r>
+        <w:t>)</w:t>
+      </w:r>
+    </w:p>
+    <w:p>
+      <w:pPr>
+        <w:rPr>
+          <w:b/>
+        </w:rPr>
+      </w:pPr>
+      <w:r>
+        <w:t xml:space="preserve">Diễn giải: </w:t>
+      </w:r>
+    </w:p>
+    <w:p>
+      <w:pPr>
+        <w:pStyle w:val="Caption"/>
+        <w:jc w:val="right"/>
       </w:pPr>
       <w:r>
         <w:t xml:space="preserve">Bảng  </w:t>
@@ -9741,21 +10494,14 @@
         <w:rPr>
           <w:noProof/>
         </w:rPr>
-        <w:t>13</w:t>
+        <w:t>15</w:t>
       </w:r>
       <w:r>
         <w:fldChar w:fldCharType="end"/>
       </w:r>
       <w:r>
-        <w:t xml:space="preserve"> Nghề nghiệp</w:t>
-      </w:r>
-    </w:p>
-    <w:p>
-      <w:pPr>
-        <w:rPr>
-          <w:b/>
-        </w:rPr>
-      </w:pPr>
+        <w:t xml:space="preserve"> Lớp</w:t>
+      </w:r>
     </w:p>
     <w:tbl>
       <w:tblPr>
@@ -9811,7 +10557,7 @@
               </w:rPr>
             </w:pPr>
             <w:r>
-              <w:t>MaKhoiLop</w:t>
+              <w:t>MaLop</w:t>
             </w:r>
           </w:p>
         </w:tc>
@@ -9829,7 +10575,7 @@
               <w:rPr>
                 <w:lang w:val="vi-VN"/>
               </w:rPr>
-              <w:t>Mã số duy nhất để xác định từng khối.</w:t>
+              <w:t>Mã số duy nhất để xác định lớp học.</w:t>
             </w:r>
           </w:p>
         </w:tc>
@@ -9846,7 +10592,7 @@
               </w:rPr>
             </w:pPr>
             <w:r>
-              <w:t>TenKhoiLop</w:t>
+              <w:t>TenLop</w:t>
             </w:r>
           </w:p>
         </w:tc>
@@ -9856,6 +10602,143 @@
           </w:tcPr>
           <w:p>
             <w:pPr>
+              <w:rPr>
+                <w:lang w:val="vi-VN"/>
+              </w:rPr>
+            </w:pPr>
+            <w:r>
+              <w:rPr>
+                <w:lang w:val="vi-VN"/>
+              </w:rPr>
+              <w:t>Tên gọi của lớp học.</w:t>
+            </w:r>
+          </w:p>
+        </w:tc>
+      </w:tr>
+      <w:tr>
+        <w:tc>
+          <w:tcPr>
+            <w:tcW w:w="1975" w:type="dxa"/>
+          </w:tcPr>
+          <w:p>
+            <w:pPr>
+              <w:rPr>
+                <w:lang w:val="vi-VN"/>
+              </w:rPr>
+            </w:pPr>
+            <w:r>
+              <w:t>MaKhoiLop</w:t>
+            </w:r>
+          </w:p>
+        </w:tc>
+        <w:tc>
+          <w:tcPr>
+            <w:tcW w:w="7420" w:type="dxa"/>
+          </w:tcPr>
+          <w:p>
+            <w:pPr>
+              <w:rPr>
+                <w:lang w:val="vi-VN"/>
+              </w:rPr>
+            </w:pPr>
+            <w:r>
+              <w:rPr>
+                <w:lang w:val="vi-VN"/>
+              </w:rPr>
+              <w:t>Mã khối lớp mà lớp học này thuộc về.</w:t>
+            </w:r>
+          </w:p>
+        </w:tc>
+      </w:tr>
+      <w:tr>
+        <w:tc>
+          <w:tcPr>
+            <w:tcW w:w="1975" w:type="dxa"/>
+          </w:tcPr>
+          <w:p>
+            <w:pPr>
+              <w:rPr>
+                <w:lang w:val="vi-VN"/>
+              </w:rPr>
+            </w:pPr>
+            <w:r>
+              <w:t>MaNamHoc</w:t>
+            </w:r>
+          </w:p>
+        </w:tc>
+        <w:tc>
+          <w:tcPr>
+            <w:tcW w:w="7420" w:type="dxa"/>
+          </w:tcPr>
+          <w:p>
+            <w:pPr>
+              <w:rPr>
+                <w:lang w:val="vi-VN"/>
+              </w:rPr>
+            </w:pPr>
+            <w:r>
+              <w:rPr>
+                <w:lang w:val="vi-VN"/>
+              </w:rPr>
+              <w:t>Mã năm học mà lớp học này thuộc về.</w:t>
+            </w:r>
+          </w:p>
+        </w:tc>
+      </w:tr>
+      <w:tr>
+        <w:tc>
+          <w:tcPr>
+            <w:tcW w:w="1975" w:type="dxa"/>
+          </w:tcPr>
+          <w:p>
+            <w:pPr>
+              <w:rPr>
+                <w:lang w:val="vi-VN"/>
+              </w:rPr>
+            </w:pPr>
+            <w:r>
+              <w:t>SiSo</w:t>
+            </w:r>
+          </w:p>
+        </w:tc>
+        <w:tc>
+          <w:tcPr>
+            <w:tcW w:w="7420" w:type="dxa"/>
+          </w:tcPr>
+          <w:p>
+            <w:pPr>
+              <w:rPr>
+                <w:lang w:val="vi-VN"/>
+              </w:rPr>
+            </w:pPr>
+            <w:r>
+              <w:t>Sĩ số học sinh trong lớp.</w:t>
+            </w:r>
+          </w:p>
+        </w:tc>
+      </w:tr>
+      <w:tr>
+        <w:tc>
+          <w:tcPr>
+            <w:tcW w:w="1975" w:type="dxa"/>
+          </w:tcPr>
+          <w:p>
+            <w:pPr>
+              <w:rPr>
+                <w:lang w:val="vi-VN"/>
+              </w:rPr>
+            </w:pPr>
+            <w:r>
+              <w:t>MaGiaoVien</w:t>
+            </w:r>
+          </w:p>
+        </w:tc>
+        <w:tc>
+          <w:tcPr>
+            <w:tcW w:w="7420" w:type="dxa"/>
+          </w:tcPr>
+          <w:p>
+            <w:pPr>
               <w:keepNext/>
               <w:rPr>
                 <w:lang w:val="vi-VN"/>
@@ -9865,18 +10748,39 @@
               <w:rPr>
                 <w:lang w:val="vi-VN"/>
               </w:rPr>
-              <w:t>Tên gọi của khối lớp.</w:t>
+              <w:t>Mã giáo viên chủ nhiệm của lớp.</w:t>
             </w:r>
           </w:p>
         </w:tc>
       </w:tr>
     </w:tbl>
+    <w:p/>
+    <w:p>
+      <w:r>
+        <w:t xml:space="preserve">HANHKIEM ( </w:t>
+      </w:r>
+      <w:r>
+        <w:t>MaHanhKiem</w:t>
+      </w:r>
+      <w:r>
+        <w:t xml:space="preserve">, </w:t>
+      </w:r>
+      <w:r>
+        <w:t>MaHanhKiem</w:t>
+      </w:r>
+      <w:r>
+        <w:t>)</w:t>
+      </w:r>
+    </w:p>
+    <w:p>
+      <w:r>
+        <w:t>Diễn giải:</w:t>
+      </w:r>
+    </w:p>
     <w:p>
       <w:pPr>
         <w:pStyle w:val="Caption"/>
-        <w:rPr>
-          <w:b/>
-        </w:rPr>
+        <w:jc w:val="right"/>
       </w:pPr>
       <w:r>
         <w:t xml:space="preserve">Bảng  </w:t>
@@ -9894,21 +10798,14 @@
         <w:rPr>
           <w:noProof/>
         </w:rPr>
-        <w:t>14</w:t>
+        <w:t>16</w:t>
       </w:r>
       <w:r>
         <w:fldChar w:fldCharType="end"/>
       </w:r>
       <w:r>
-        <w:t xml:space="preserve"> Khối</w:t>
-      </w:r>
-    </w:p>
-    <w:p>
-      <w:pPr>
-        <w:rPr>
-          <w:b/>
-        </w:rPr>
-      </w:pPr>
+        <w:t xml:space="preserve"> Hạnh kiểm</w:t>
+      </w:r>
     </w:p>
     <w:tbl>
       <w:tblPr>
@@ -9964,7 +10861,7 @@
               </w:rPr>
             </w:pPr>
             <w:r>
-              <w:t>MaLop</w:t>
+              <w:t>MaHanhKiem</w:t>
             </w:r>
           </w:p>
         </w:tc>
@@ -9982,7 +10879,7 @@
               <w:rPr>
                 <w:lang w:val="vi-VN"/>
               </w:rPr>
-              <w:t>Mã số duy nhất để xác định lớp học.</w:t>
+              <w:t>Mã số duy nhất để xác định từng loại hạnh kiểm.</w:t>
             </w:r>
           </w:p>
         </w:tc>
@@ -9999,7 +10896,7 @@
               </w:rPr>
             </w:pPr>
             <w:r>
-              <w:t>TenLop</w:t>
+              <w:t>TenHanhKiem</w:t>
             </w:r>
           </w:p>
         </w:tc>
@@ -10009,6 +10906,7 @@
           </w:tcPr>
           <w:p>
             <w:pPr>
+              <w:keepNext/>
               <w:rPr>
                 <w:lang w:val="vi-VN"/>
               </w:rPr>
@@ -10017,153 +10915,84 @@
               <w:rPr>
                 <w:lang w:val="vi-VN"/>
               </w:rPr>
-              <w:t>Tên gọi của lớp học.</w:t>
-            </w:r>
-          </w:p>
-        </w:tc>
-      </w:tr>
-      <w:tr>
-        <w:tc>
-          <w:tcPr>
-            <w:tcW w:w="1975" w:type="dxa"/>
-          </w:tcPr>
-          <w:p>
-            <w:pPr>
-              <w:rPr>
-                <w:lang w:val="vi-VN"/>
-              </w:rPr>
-            </w:pPr>
-            <w:r>
-              <w:t>MaKhoiLop</w:t>
-            </w:r>
-          </w:p>
-        </w:tc>
-        <w:tc>
-          <w:tcPr>
-            <w:tcW w:w="7420" w:type="dxa"/>
-          </w:tcPr>
-          <w:p>
-            <w:pPr>
-              <w:rPr>
-                <w:lang w:val="vi-VN"/>
-              </w:rPr>
-            </w:pPr>
-            <w:r>
-              <w:rPr>
-                <w:lang w:val="vi-VN"/>
-              </w:rPr>
-              <w:t>Mã khối lớp mà lớp học này thuộc về.</w:t>
-            </w:r>
-          </w:p>
-        </w:tc>
-      </w:tr>
-      <w:tr>
-        <w:tc>
-          <w:tcPr>
-            <w:tcW w:w="1975" w:type="dxa"/>
-          </w:tcPr>
-          <w:p>
-            <w:pPr>
-              <w:rPr>
-                <w:lang w:val="vi-VN"/>
-              </w:rPr>
-            </w:pPr>
-            <w:r>
-              <w:t>MaNamHoc</w:t>
-            </w:r>
-          </w:p>
-        </w:tc>
-        <w:tc>
-          <w:tcPr>
-            <w:tcW w:w="7420" w:type="dxa"/>
-          </w:tcPr>
-          <w:p>
-            <w:pPr>
-              <w:rPr>
-                <w:lang w:val="vi-VN"/>
-              </w:rPr>
-            </w:pPr>
-            <w:r>
-              <w:rPr>
-                <w:lang w:val="vi-VN"/>
-              </w:rPr>
-              <w:t>Mã năm học mà lớp học này thuộc về.</w:t>
-            </w:r>
-          </w:p>
-        </w:tc>
-      </w:tr>
-      <w:tr>
-        <w:tc>
-          <w:tcPr>
-            <w:tcW w:w="1975" w:type="dxa"/>
-          </w:tcPr>
-          <w:p>
-            <w:pPr>
-              <w:rPr>
-                <w:lang w:val="vi-VN"/>
-              </w:rPr>
-            </w:pPr>
-            <w:r>
-              <w:t>SiSo</w:t>
-            </w:r>
-          </w:p>
-        </w:tc>
-        <w:tc>
-          <w:tcPr>
-            <w:tcW w:w="7420" w:type="dxa"/>
-          </w:tcPr>
-          <w:p>
-            <w:pPr>
-              <w:rPr>
-                <w:lang w:val="vi-VN"/>
-              </w:rPr>
-            </w:pPr>
-            <w:r>
-              <w:t>Sĩ số học sinh trong lớp.</w:t>
-            </w:r>
-          </w:p>
-        </w:tc>
-      </w:tr>
-      <w:tr>
-        <w:tc>
-          <w:tcPr>
-            <w:tcW w:w="1975" w:type="dxa"/>
-          </w:tcPr>
-          <w:p>
-            <w:pPr>
-              <w:rPr>
-                <w:lang w:val="vi-VN"/>
-              </w:rPr>
-            </w:pPr>
-            <w:r>
-              <w:t>MaGiaoVien</w:t>
-            </w:r>
-          </w:p>
-        </w:tc>
-        <w:tc>
-          <w:tcPr>
-            <w:tcW w:w="7420" w:type="dxa"/>
-          </w:tcPr>
-          <w:p>
-            <w:pPr>
-              <w:keepNext/>
-              <w:rPr>
-                <w:lang w:val="vi-VN"/>
-              </w:rPr>
-            </w:pPr>
-            <w:r>
-              <w:rPr>
-                <w:lang w:val="vi-VN"/>
-              </w:rPr>
-              <w:t>Mã giáo viên chủ nhiệm của lớp.</w:t>
+              <w:t>Tên gọi của loại hạnh kiểm.</w:t>
             </w:r>
           </w:p>
         </w:tc>
       </w:tr>
     </w:tbl>
+    <w:p/>
+    <w:p>
+      <w:r>
+        <w:t>ĐIỂM (</w:t>
+      </w:r>
+      <w:r>
+        <w:t>STT</w:t>
+      </w:r>
+      <w:r>
+        <w:t xml:space="preserve">, </w:t>
+      </w:r>
+      <w:r>
+        <w:t>MaHocSinh</w:t>
+      </w:r>
+      <w:r>
+        <w:t xml:space="preserve">, </w:t>
+      </w:r>
+      <w:r>
+        <w:t>MaMonHoc</w:t>
+      </w:r>
+      <w:r>
+        <w:t>,</w:t>
+      </w:r>
+      <w:r>
+        <w:t xml:space="preserve"> </w:t>
+      </w:r>
+      <w:r>
+        <w:t>MaHocKy</w:t>
+      </w:r>
+      <w:r>
+        <w:t xml:space="preserve">, </w:t>
+      </w:r>
+      <w:r>
+        <w:t>MaNamHoc</w:t>
+      </w:r>
+      <w:r>
+        <w:t>,</w:t>
+      </w:r>
+      <w:r>
+        <w:t xml:space="preserve"> </w:t>
+      </w:r>
+      <w:r>
+        <w:t>MaLop</w:t>
+      </w:r>
+      <w:r>
+        <w:t xml:space="preserve"> , </w:t>
+      </w:r>
+      <w:r>
+        <w:t>MaLoai</w:t>
+      </w:r>
+      <w:r>
+        <w:t>,</w:t>
+      </w:r>
+      <w:r>
+        <w:t xml:space="preserve"> </w:t>
+      </w:r>
+      <w:r>
+        <w:t>Diem</w:t>
+      </w:r>
+      <w:r>
+        <w:t>)</w:t>
+      </w:r>
+    </w:p>
+    <w:p>
+      <w:r>
+        <w:t>Diễn giải:</w:t>
+      </w:r>
+    </w:p>
     <w:p>
       <w:pPr>
         <w:pStyle w:val="Caption"/>
+        <w:jc w:val="right"/>
       </w:pPr>
       <w:r>
         <w:t xml:space="preserve">Bảng  </w:t>
@@ -10181,21 +11010,14 @@
         <w:rPr>
           <w:noProof/>
         </w:rPr>
-        <w:t>15</w:t>
+        <w:t>17</w:t>
       </w:r>
       <w:r>
         <w:fldChar w:fldCharType="end"/>
       </w:r>
       <w:r>
-        <w:t xml:space="preserve"> Lớp</w:t>
-      </w:r>
-    </w:p>
-    <w:p>
-      <w:pPr>
-        <w:rPr>
-          <w:b/>
-        </w:rPr>
-      </w:pPr>
+        <w:t xml:space="preserve"> Điểm</w:t>
+      </w:r>
     </w:p>
     <w:tbl>
       <w:tblPr>
@@ -10251,7 +11073,7 @@
               </w:rPr>
             </w:pPr>
             <w:r>
-              <w:t>MaHanhKiem</w:t>
+              <w:t>STT</w:t>
             </w:r>
           </w:p>
         </w:tc>
@@ -10269,7 +11091,7 @@
               <w:rPr>
                 <w:lang w:val="vi-VN"/>
               </w:rPr>
-              <w:t>Mã số duy nhất để xác định từng loại hạnh kiểm.</w:t>
+              <w:t>Số thứ tự của điểm trong bảng.</w:t>
             </w:r>
           </w:p>
         </w:tc>
@@ -10286,7 +11108,7 @@
               </w:rPr>
             </w:pPr>
             <w:r>
-              <w:t>TenHanhKiem</w:t>
+              <w:t>MaHocSinh</w:t>
             </w:r>
           </w:p>
         </w:tc>
@@ -10296,27 +11118,281 @@
           </w:tcPr>
           <w:p>
             <w:pPr>
+              <w:rPr>
+                <w:lang w:val="vi-VN"/>
+              </w:rPr>
+            </w:pPr>
+            <w:r>
+              <w:rPr>
+                <w:lang w:val="vi-VN"/>
+              </w:rPr>
+              <w:t>Mã số duy nhất để xác định học sinh.</w:t>
+            </w:r>
+          </w:p>
+        </w:tc>
+      </w:tr>
+      <w:tr>
+        <w:tc>
+          <w:tcPr>
+            <w:tcW w:w="1975" w:type="dxa"/>
+          </w:tcPr>
+          <w:p>
+            <w:pPr>
+              <w:rPr>
+                <w:lang w:val="vi-VN"/>
+              </w:rPr>
+            </w:pPr>
+            <w:r>
+              <w:t>MaMonHoc</w:t>
+            </w:r>
+          </w:p>
+        </w:tc>
+        <w:tc>
+          <w:tcPr>
+            <w:tcW w:w="7420" w:type="dxa"/>
+          </w:tcPr>
+          <w:p>
+            <w:pPr>
+              <w:rPr>
+                <w:lang w:val="vi-VN"/>
+              </w:rPr>
+            </w:pPr>
+            <w:r>
+              <w:rPr>
+                <w:lang w:val="vi-VN"/>
+              </w:rPr>
+              <w:t>Mã số duy nhất để xác định môn học.</w:t>
+            </w:r>
+          </w:p>
+        </w:tc>
+      </w:tr>
+      <w:tr>
+        <w:tc>
+          <w:tcPr>
+            <w:tcW w:w="1975" w:type="dxa"/>
+          </w:tcPr>
+          <w:p>
+            <w:pPr>
+              <w:rPr>
+                <w:lang w:val="vi-VN"/>
+              </w:rPr>
+            </w:pPr>
+            <w:r>
+              <w:t>MaHocKy</w:t>
+            </w:r>
+          </w:p>
+        </w:tc>
+        <w:tc>
+          <w:tcPr>
+            <w:tcW w:w="7420" w:type="dxa"/>
+          </w:tcPr>
+          <w:p>
+            <w:pPr>
+              <w:rPr>
+                <w:lang w:val="vi-VN"/>
+              </w:rPr>
+            </w:pPr>
+            <w:r>
+              <w:rPr>
+                <w:lang w:val="vi-VN"/>
+              </w:rPr>
+              <w:t>Mã số duy nhất để xác định học kỳ.</w:t>
+            </w:r>
+          </w:p>
+        </w:tc>
+      </w:tr>
+      <w:tr>
+        <w:tc>
+          <w:tcPr>
+            <w:tcW w:w="1975" w:type="dxa"/>
+          </w:tcPr>
+          <w:p>
+            <w:pPr>
+              <w:rPr>
+                <w:lang w:val="vi-VN"/>
+              </w:rPr>
+            </w:pPr>
+            <w:r>
+              <w:t>MaNamHoc</w:t>
+            </w:r>
+          </w:p>
+        </w:tc>
+        <w:tc>
+          <w:tcPr>
+            <w:tcW w:w="7420" w:type="dxa"/>
+          </w:tcPr>
+          <w:p>
+            <w:pPr>
+              <w:rPr>
+                <w:lang w:val="vi-VN"/>
+              </w:rPr>
+            </w:pPr>
+            <w:r>
+              <w:rPr>
+                <w:lang w:val="vi-VN"/>
+              </w:rPr>
+              <w:t>Mã số duy nhất để xác định năm học.</w:t>
+            </w:r>
+          </w:p>
+        </w:tc>
+      </w:tr>
+      <w:tr>
+        <w:tc>
+          <w:tcPr>
+            <w:tcW w:w="1975" w:type="dxa"/>
+          </w:tcPr>
+          <w:p>
+            <w:pPr>
+              <w:rPr>
+                <w:lang w:val="vi-VN"/>
+              </w:rPr>
+            </w:pPr>
+            <w:r>
+              <w:t>MaLop</w:t>
+            </w:r>
+          </w:p>
+        </w:tc>
+        <w:tc>
+          <w:tcPr>
+            <w:tcW w:w="7420" w:type="dxa"/>
+          </w:tcPr>
+          <w:p>
+            <w:pPr>
+              <w:rPr>
+                <w:lang w:val="vi-VN"/>
+              </w:rPr>
+            </w:pPr>
+            <w:r>
+              <w:rPr>
+                <w:lang w:val="vi-VN"/>
+              </w:rPr>
+              <w:t>Mã số duy nhất để xác định lớp học.</w:t>
+            </w:r>
+          </w:p>
+        </w:tc>
+      </w:tr>
+      <w:tr>
+        <w:tc>
+          <w:tcPr>
+            <w:tcW w:w="1975" w:type="dxa"/>
+          </w:tcPr>
+          <w:p>
+            <w:pPr>
+              <w:rPr>
+                <w:lang w:val="vi-VN"/>
+              </w:rPr>
+            </w:pPr>
+            <w:r>
+              <w:t>MaLoai</w:t>
+            </w:r>
+          </w:p>
+        </w:tc>
+        <w:tc>
+          <w:tcPr>
+            <w:tcW w:w="7420" w:type="dxa"/>
+          </w:tcPr>
+          <w:p>
+            <w:pPr>
+              <w:rPr>
+                <w:lang w:val="vi-VN"/>
+              </w:rPr>
+            </w:pPr>
+            <w:r>
+              <w:rPr>
+                <w:lang w:val="vi-VN"/>
+              </w:rPr>
+              <w:t>Mã loại điểm (miệng, kiểm tra 15 phút, thi học kỳ).</w:t>
+            </w:r>
+          </w:p>
+        </w:tc>
+      </w:tr>
+      <w:tr>
+        <w:tc>
+          <w:tcPr>
+            <w:tcW w:w="1975" w:type="dxa"/>
+          </w:tcPr>
+          <w:p>
+            <w:r>
+              <w:t>Diem</w:t>
+            </w:r>
+          </w:p>
+        </w:tc>
+        <w:tc>
+          <w:tcPr>
+            <w:tcW w:w="7420" w:type="dxa"/>
+          </w:tcPr>
+          <w:p>
+            <w:pPr>
               <w:keepNext/>
               <w:rPr>
                 <w:lang w:val="vi-VN"/>
               </w:rPr>
             </w:pPr>
             <w:r>
-              <w:rPr>
-                <w:lang w:val="vi-VN"/>
-              </w:rPr>
-              <w:t>Tên gọi của loại hạnh kiểm.</w:t>
+              <w:t>Giá trị điểm của học sinh.</w:t>
             </w:r>
           </w:p>
         </w:tc>
       </w:tr>
     </w:tbl>
+    <w:p/>
+    <w:p>
+      <w:pPr>
+        <w:rPr>
+          <w:b/>
+        </w:rPr>
+      </w:pPr>
+    </w:p>
+    <w:p>
+      <w:pPr>
+        <w:rPr>
+          <w:i/>
+          <w:iCs/>
+          <w:color w:val="1F497D" w:themeColor="text2"/>
+          <w:sz w:val="18"/>
+          <w:szCs w:val="18"/>
+        </w:rPr>
+      </w:pPr>
+      <w:r>
+        <w:br w:type="page"/>
+      </w:r>
+    </w:p>
+    <w:p>
+      <w:r>
+        <w:lastRenderedPageBreak/>
+        <w:t>LOAIDIEM (</w:t>
+      </w:r>
+      <w:r>
+        <w:t>MaLoai</w:t>
+      </w:r>
+      <w:r>
+        <w:t xml:space="preserve">, </w:t>
+      </w:r>
+      <w:r>
+        <w:t>TenLoai</w:t>
+      </w:r>
+      <w:r>
+        <w:t>,</w:t>
+      </w:r>
+      <w:r>
+        <w:t xml:space="preserve"> </w:t>
+      </w:r>
+      <w:r>
+        <w:t>HeSo</w:t>
+      </w:r>
+      <w:r>
+        <w:t>)</w:t>
+      </w:r>
+    </w:p>
+    <w:p>
+      <w:r>
+        <w:t xml:space="preserve">Diễn giải: </w:t>
+      </w:r>
+    </w:p>
     <w:p>
       <w:pPr>
         <w:pStyle w:val="Caption"/>
-        <w:rPr>
-          <w:b/>
-        </w:rPr>
+        <w:jc w:val="right"/>
       </w:pPr>
       <w:r>
         <w:t xml:space="preserve">Bảng  </w:t>
@@ -10334,21 +11410,14 @@
         <w:rPr>
           <w:noProof/>
         </w:rPr>
-        <w:t>16</w:t>
+        <w:t>18</w:t>
       </w:r>
       <w:r>
         <w:fldChar w:fldCharType="end"/>
       </w:r>
       <w:r>
-        <w:t xml:space="preserve"> Hạnh kiểm</w:t>
-      </w:r>
-    </w:p>
-    <w:p>
-      <w:pPr>
-        <w:rPr>
-          <w:b/>
-        </w:rPr>
-      </w:pPr>
+        <w:t xml:space="preserve"> Loại điểm</w:t>
+      </w:r>
     </w:p>
     <w:tbl>
       <w:tblPr>
@@ -10372,7 +11441,6 @@
               </w:rPr>
             </w:pPr>
             <w:r>
-              <w:lastRenderedPageBreak/>
               <w:t>Các trường</w:t>
             </w:r>
           </w:p>
@@ -10405,7 +11473,7 @@
               </w:rPr>
             </w:pPr>
             <w:r>
-              <w:t>STT</w:t>
+              <w:t>MaLoai</w:t>
             </w:r>
           </w:p>
         </w:tc>
@@ -10423,7 +11491,7 @@
               <w:rPr>
                 <w:lang w:val="vi-VN"/>
               </w:rPr>
-              <w:t>Số thứ tự của điểm trong bảng.</w:t>
+              <w:t>Mã số duy nhất để xác định từng loại điểm.</w:t>
             </w:r>
           </w:p>
         </w:tc>
@@ -10440,7 +11508,7 @@
               </w:rPr>
             </w:pPr>
             <w:r>
-              <w:t>MaHocSinh</w:t>
+              <w:t>TenLoai</w:t>
             </w:r>
           </w:p>
         </w:tc>
@@ -10458,7 +11526,7 @@
               <w:rPr>
                 <w:lang w:val="vi-VN"/>
               </w:rPr>
-              <w:t>Mã số duy nhất để xác định học sinh.</w:t>
+              <w:t>Tên gọi của loại điểm (miệng, 15 phút, thi học kỳ).</w:t>
             </w:r>
           </w:p>
         </w:tc>
@@ -10475,7 +11543,7 @@
               </w:rPr>
             </w:pPr>
             <w:r>
-              <w:t>MaMonHoc</w:t>
+              <w:t>HeSo</w:t>
             </w:r>
           </w:p>
         </w:tc>
@@ -10485,6 +11553,7 @@
           </w:tcPr>
           <w:p>
             <w:pPr>
+              <w:keepNext/>
               <w:rPr>
                 <w:lang w:val="vi-VN"/>
               </w:rPr>
@@ -10493,186 +11562,90 @@
               <w:rPr>
                 <w:lang w:val="vi-VN"/>
               </w:rPr>
-              <w:t>Mã số duy nhất để xác định môn học.</w:t>
-            </w:r>
-          </w:p>
-        </w:tc>
-      </w:tr>
-      <w:tr>
-        <w:tc>
-          <w:tcPr>
-            <w:tcW w:w="1975" w:type="dxa"/>
-          </w:tcPr>
-          <w:p>
-            <w:pPr>
-              <w:rPr>
-                <w:lang w:val="vi-VN"/>
-              </w:rPr>
-            </w:pPr>
-            <w:r>
-              <w:t>MaHocKy</w:t>
-            </w:r>
-          </w:p>
-        </w:tc>
-        <w:tc>
-          <w:tcPr>
-            <w:tcW w:w="7420" w:type="dxa"/>
-          </w:tcPr>
-          <w:p>
-            <w:pPr>
-              <w:rPr>
-                <w:lang w:val="vi-VN"/>
-              </w:rPr>
-            </w:pPr>
-            <w:r>
-              <w:rPr>
-                <w:lang w:val="vi-VN"/>
-              </w:rPr>
-              <w:t>Mã số duy nhất để xác định học kỳ.</w:t>
-            </w:r>
-          </w:p>
-        </w:tc>
-      </w:tr>
-      <w:tr>
-        <w:tc>
-          <w:tcPr>
-            <w:tcW w:w="1975" w:type="dxa"/>
-          </w:tcPr>
-          <w:p>
-            <w:pPr>
-              <w:rPr>
-                <w:lang w:val="vi-VN"/>
-              </w:rPr>
-            </w:pPr>
-            <w:r>
-              <w:t>MaNamHoc</w:t>
-            </w:r>
-          </w:p>
-        </w:tc>
-        <w:tc>
-          <w:tcPr>
-            <w:tcW w:w="7420" w:type="dxa"/>
-          </w:tcPr>
-          <w:p>
-            <w:pPr>
-              <w:rPr>
-                <w:lang w:val="vi-VN"/>
-              </w:rPr>
-            </w:pPr>
-            <w:r>
-              <w:rPr>
-                <w:lang w:val="vi-VN"/>
-              </w:rPr>
-              <w:t>Mã số duy nhất để xác định năm học.</w:t>
-            </w:r>
-          </w:p>
-        </w:tc>
-      </w:tr>
-      <w:tr>
-        <w:tc>
-          <w:tcPr>
-            <w:tcW w:w="1975" w:type="dxa"/>
-          </w:tcPr>
-          <w:p>
-            <w:pPr>
-              <w:rPr>
-                <w:lang w:val="vi-VN"/>
-              </w:rPr>
-            </w:pPr>
-            <w:r>
-              <w:t>MaLop</w:t>
-            </w:r>
-          </w:p>
-        </w:tc>
-        <w:tc>
-          <w:tcPr>
-            <w:tcW w:w="7420" w:type="dxa"/>
-          </w:tcPr>
-          <w:p>
-            <w:pPr>
-              <w:rPr>
-                <w:lang w:val="vi-VN"/>
-              </w:rPr>
-            </w:pPr>
-            <w:r>
-              <w:rPr>
-                <w:lang w:val="vi-VN"/>
-              </w:rPr>
-              <w:t>Mã số duy nhất để xác định lớp học.</w:t>
-            </w:r>
-          </w:p>
-        </w:tc>
-      </w:tr>
-      <w:tr>
-        <w:tc>
-          <w:tcPr>
-            <w:tcW w:w="1975" w:type="dxa"/>
-          </w:tcPr>
-          <w:p>
-            <w:pPr>
-              <w:rPr>
-                <w:lang w:val="vi-VN"/>
-              </w:rPr>
-            </w:pPr>
-            <w:r>
-              <w:t>MaLoai</w:t>
-            </w:r>
-          </w:p>
-        </w:tc>
-        <w:tc>
-          <w:tcPr>
-            <w:tcW w:w="7420" w:type="dxa"/>
-          </w:tcPr>
-          <w:p>
-            <w:pPr>
-              <w:rPr>
-                <w:lang w:val="vi-VN"/>
-              </w:rPr>
-            </w:pPr>
-            <w:r>
-              <w:rPr>
-                <w:lang w:val="vi-VN"/>
-              </w:rPr>
-              <w:t>Mã loại điểm (miệng, kiểm tra 15 phút, thi học kỳ).</w:t>
-            </w:r>
-          </w:p>
-        </w:tc>
-      </w:tr>
-      <w:tr>
-        <w:tc>
-          <w:tcPr>
-            <w:tcW w:w="1975" w:type="dxa"/>
-          </w:tcPr>
-          <w:p>
-            <w:r>
-              <w:t>Diem</w:t>
-            </w:r>
-          </w:p>
-        </w:tc>
-        <w:tc>
-          <w:tcPr>
-            <w:tcW w:w="7420" w:type="dxa"/>
-          </w:tcPr>
-          <w:p>
-            <w:pPr>
-              <w:keepNext/>
-              <w:rPr>
-                <w:lang w:val="vi-VN"/>
-              </w:rPr>
-            </w:pPr>
-            <w:r>
-              <w:t>Giá trị điểm của học sinh.</w:t>
+              <w:t>Hệ số của loại điểm.</w:t>
             </w:r>
           </w:p>
         </w:tc>
       </w:tr>
     </w:tbl>
+    <w:p/>
+    <w:p>
+      <w:pPr>
+        <w:ind w:right="-23"/>
+      </w:pPr>
+      <w:r>
+        <w:t>NGUOIDUNG (</w:t>
+      </w:r>
+      <w:r>
+        <w:t>MaNguoiDung</w:t>
+      </w:r>
+      <w:r>
+        <w:t xml:space="preserve">, </w:t>
+      </w:r>
+      <w:r>
+        <w:rPr>
+          <w:lang w:val="vi-VN"/>
+        </w:rPr>
+        <w:t>MaLoai</w:t>
+      </w:r>
+      <w:r>
+        <w:t>,</w:t>
+      </w:r>
+      <w:r>
+        <w:rPr>
+          <w:lang w:val="vi-VN"/>
+        </w:rPr>
+        <w:t xml:space="preserve"> </w:t>
+      </w:r>
+      <w:r>
+        <w:rPr>
+          <w:lang w:val="vi-VN"/>
+        </w:rPr>
+        <w:t>TenNguoiDung</w:t>
+      </w:r>
+      <w:r>
+        <w:t xml:space="preserve">, </w:t>
+      </w:r>
+      <w:r>
+        <w:rPr>
+          <w:lang w:val="vi-VN"/>
+        </w:rPr>
+        <w:t>TenDangNhap</w:t>
+      </w:r>
+      <w:r>
+        <w:t>,</w:t>
+      </w:r>
+      <w:r>
+        <w:rPr>
+          <w:lang w:val="vi-VN"/>
+        </w:rPr>
+        <w:t xml:space="preserve"> </w:t>
+      </w:r>
+      <w:r>
+        <w:rPr>
+          <w:lang w:val="vi-VN"/>
+        </w:rPr>
+        <w:t>MatKhau</w:t>
+      </w:r>
+      <w:r>
+        <w:t>)</w:t>
+      </w:r>
+    </w:p>
+    <w:p>
+      <w:pPr>
+        <w:ind w:right="-23"/>
+        <w:rPr>
+          <w:b/>
+        </w:rPr>
+      </w:pPr>
+      <w:r>
+        <w:t xml:space="preserve">Diễn giải: </w:t>
+      </w:r>
+    </w:p>
     <w:p>
       <w:pPr>
         <w:pStyle w:val="Caption"/>
-        <w:rPr>
-          <w:b/>
-        </w:rPr>
+        <w:jc w:val="right"/>
       </w:pPr>
       <w:r>
         <w:t xml:space="preserve">Bảng  </w:t>
@@ -10690,21 +11663,14 @@
         <w:rPr>
           <w:noProof/>
         </w:rPr>
-        <w:t>17</w:t>
+        <w:t>19</w:t>
       </w:r>
       <w:r>
         <w:fldChar w:fldCharType="end"/>
       </w:r>
       <w:r>
-        <w:t xml:space="preserve"> Điểm</w:t>
-      </w:r>
-    </w:p>
-    <w:p>
-      <w:pPr>
-        <w:rPr>
-          <w:b/>
-        </w:rPr>
-      </w:pPr>
+        <w:t xml:space="preserve"> Người dùng</w:t>
+      </w:r>
     </w:p>
     <w:tbl>
       <w:tblPr>
@@ -10723,12 +11689,16 @@
           </w:tcPr>
           <w:p>
             <w:pPr>
+              <w:ind w:right="-23"/>
               <w:rPr>
                 <w:lang w:val="vi-VN"/>
               </w:rPr>
             </w:pPr>
             <w:r>
-              <w:t>Các trường</w:t>
+              <w:rPr>
+                <w:lang w:val="vi-VN"/>
+              </w:rPr>
+              <w:t>Trường dữ liệu</w:t>
             </w:r>
           </w:p>
         </w:tc>
@@ -10738,12 +11708,16 @@
           </w:tcPr>
           <w:p>
             <w:pPr>
+              <w:ind w:right="-23"/>
               <w:rPr>
                 <w:lang w:val="vi-VN"/>
               </w:rPr>
             </w:pPr>
             <w:r>
-              <w:t>Ý nghĩa</w:t>
+              <w:rPr>
+                <w:lang w:val="vi-VN"/>
+              </w:rPr>
+              <w:t>Mô tả</w:t>
             </w:r>
           </w:p>
         </w:tc>
@@ -10755,12 +11729,16 @@
           </w:tcPr>
           <w:p>
             <w:pPr>
+              <w:ind w:right="-23"/>
               <w:rPr>
                 <w:lang w:val="vi-VN"/>
               </w:rPr>
             </w:pPr>
             <w:r>
-              <w:t>MaLoai</w:t>
+              <w:rPr>
+                <w:lang w:val="vi-VN"/>
+              </w:rPr>
+              <w:t>MaNguoiDung</w:t>
             </w:r>
           </w:p>
         </w:tc>
@@ -10770,6 +11748,7 @@
           </w:tcPr>
           <w:p>
             <w:pPr>
+              <w:ind w:right="-23"/>
               <w:rPr>
                 <w:lang w:val="vi-VN"/>
               </w:rPr>
@@ -10778,7 +11757,7 @@
               <w:rPr>
                 <w:lang w:val="vi-VN"/>
               </w:rPr>
-              <w:t>Mã số duy nhất để xác định từng loại điểm.</w:t>
+              <w:t>Mã định danh người dùng</w:t>
             </w:r>
           </w:p>
         </w:tc>
@@ -10790,12 +11769,16 @@
           </w:tcPr>
           <w:p>
             <w:pPr>
+              <w:ind w:right="-23"/>
               <w:rPr>
                 <w:lang w:val="vi-VN"/>
               </w:rPr>
             </w:pPr>
             <w:r>
-              <w:t>TenLoai</w:t>
+              <w:rPr>
+                <w:lang w:val="vi-VN"/>
+              </w:rPr>
+              <w:t>MaLoai</w:t>
             </w:r>
           </w:p>
         </w:tc>
@@ -10805,6 +11788,7 @@
           </w:tcPr>
           <w:p>
             <w:pPr>
+              <w:ind w:right="-23"/>
               <w:rPr>
                 <w:lang w:val="vi-VN"/>
               </w:rPr>
@@ -10813,7 +11797,7 @@
               <w:rPr>
                 <w:lang w:val="vi-VN"/>
               </w:rPr>
-              <w:t>Tên gọi của loại điểm (miệng, 15 phút, thi học kỳ).</w:t>
+              <w:t>Mã theo loại người dùng</w:t>
             </w:r>
           </w:p>
         </w:tc>
@@ -10825,12 +11809,16 @@
           </w:tcPr>
           <w:p>
             <w:pPr>
+              <w:ind w:right="-23"/>
               <w:rPr>
                 <w:lang w:val="vi-VN"/>
               </w:rPr>
             </w:pPr>
             <w:r>
-              <w:t>HeSo</w:t>
+              <w:rPr>
+                <w:lang w:val="vi-VN"/>
+              </w:rPr>
+              <w:t>TenNguoiDung</w:t>
             </w:r>
           </w:p>
         </w:tc>
@@ -10840,7 +11828,88 @@
           </w:tcPr>
           <w:p>
             <w:pPr>
+              <w:ind w:right="-23"/>
+              <w:rPr>
+                <w:lang w:val="vi-VN"/>
+              </w:rPr>
+            </w:pPr>
+            <w:r>
+              <w:rPr>
+                <w:lang w:val="vi-VN"/>
+              </w:rPr>
+              <w:t>Tên người dùng</w:t>
+            </w:r>
+          </w:p>
+        </w:tc>
+      </w:tr>
+      <w:tr>
+        <w:tc>
+          <w:tcPr>
+            <w:tcW w:w="1975" w:type="dxa"/>
+          </w:tcPr>
+          <w:p>
+            <w:pPr>
+              <w:ind w:right="-23"/>
+              <w:rPr>
+                <w:lang w:val="vi-VN"/>
+              </w:rPr>
+            </w:pPr>
+            <w:r>
+              <w:rPr>
+                <w:lang w:val="vi-VN"/>
+              </w:rPr>
+              <w:t>TenDangNhap</w:t>
+            </w:r>
+          </w:p>
+        </w:tc>
+        <w:tc>
+          <w:tcPr>
+            <w:tcW w:w="7420" w:type="dxa"/>
+          </w:tcPr>
+          <w:p>
+            <w:pPr>
+              <w:ind w:right="-23"/>
+              <w:rPr>
+                <w:lang w:val="vi-VN"/>
+              </w:rPr>
+            </w:pPr>
+            <w:r>
+              <w:rPr>
+                <w:lang w:val="vi-VN"/>
+              </w:rPr>
+              <w:t>Tên đăng nhập</w:t>
+            </w:r>
+          </w:p>
+        </w:tc>
+      </w:tr>
+      <w:tr>
+        <w:tc>
+          <w:tcPr>
+            <w:tcW w:w="1975" w:type="dxa"/>
+          </w:tcPr>
+          <w:p>
+            <w:pPr>
+              <w:ind w:right="-23"/>
+              <w:rPr>
+                <w:lang w:val="vi-VN"/>
+              </w:rPr>
+            </w:pPr>
+            <w:r>
+              <w:rPr>
+                <w:lang w:val="vi-VN"/>
+              </w:rPr>
+              <w:t>MatKhau</w:t>
+            </w:r>
+          </w:p>
+        </w:tc>
+        <w:tc>
+          <w:tcPr>
+            <w:tcW w:w="7420" w:type="dxa"/>
+          </w:tcPr>
+          <w:p>
+            <w:pPr>
               <w:keepNext/>
+              <w:ind w:right="-23"/>
               <w:rPr>
                 <w:lang w:val="vi-VN"/>
               </w:rPr>
@@ -10849,15 +11918,48 @@
               <w:rPr>
                 <w:lang w:val="vi-VN"/>
               </w:rPr>
-              <w:t>Hệ số của loại điểm.</w:t>
+              <w:t>Mật khẩu đăng nhập</w:t>
             </w:r>
           </w:p>
         </w:tc>
       </w:tr>
     </w:tbl>
+    <w:p/>
+    <w:p>
+      <w:pPr>
+        <w:ind w:right="-23"/>
+      </w:pPr>
+      <w:r>
+        <w:t>LOAINGUOIDUNG (</w:t>
+      </w:r>
+      <w:r>
+        <w:t>MaLoai</w:t>
+      </w:r>
+      <w:r>
+        <w:t xml:space="preserve">, </w:t>
+      </w:r>
+      <w:r>
+        <w:t>TenLoai</w:t>
+      </w:r>
+      <w:r>
+        <w:t>)</w:t>
+      </w:r>
+    </w:p>
+    <w:p>
+      <w:pPr>
+        <w:ind w:right="-23"/>
+      </w:pPr>
+      <w:r>
+        <w:t>Diễn giải:</w:t>
+      </w:r>
+    </w:p>
     <w:p>
       <w:pPr>
         <w:pStyle w:val="Caption"/>
+        <w:jc w:val="right"/>
+        <w:rPr>
+          <w:b/>
+        </w:rPr>
       </w:pPr>
       <w:r>
         <w:t xml:space="preserve">Bảng  </w:t>
@@ -10875,314 +11977,14 @@
         <w:rPr>
           <w:noProof/>
         </w:rPr>
-        <w:t>18</w:t>
+        <w:t>20</w:t>
       </w:r>
       <w:r>
         <w:fldChar w:fldCharType="end"/>
       </w:r>
       <w:r>
-        <w:t xml:space="preserve"> Loại điểm</w:t>
-      </w:r>
-    </w:p>
-    <w:p>
-      <w:pPr>
-        <w:ind w:right="-23"/>
-        <w:rPr>
-          <w:b/>
-        </w:rPr>
-      </w:pPr>
-    </w:p>
-    <w:tbl>
-      <w:tblPr>
-        <w:tblStyle w:val="TableGrid"/>
-        <w:tblW w:w="0" w:type="auto"/>
-        <w:tblLook w:val="04A0" w:firstRow="1" w:lastRow="0" w:firstColumn="1" w:lastColumn="0" w:noHBand="0" w:noVBand="1"/>
-      </w:tblPr>
-      <w:tblGrid>
-        <w:gridCol w:w="1975"/>
-        <w:gridCol w:w="7420"/>
-      </w:tblGrid>
-      <w:tr>
-        <w:tc>
-          <w:tcPr>
-            <w:tcW w:w="1975" w:type="dxa"/>
-          </w:tcPr>
-          <w:p>
-            <w:pPr>
-              <w:ind w:right="-23"/>
-              <w:rPr>
-                <w:lang w:val="vi-VN"/>
-              </w:rPr>
-            </w:pPr>
-            <w:r>
-              <w:rPr>
-                <w:lang w:val="vi-VN"/>
-              </w:rPr>
-              <w:t>Trường dữ liệu</w:t>
-            </w:r>
-          </w:p>
-        </w:tc>
-        <w:tc>
-          <w:tcPr>
-            <w:tcW w:w="7420" w:type="dxa"/>
-          </w:tcPr>
-          <w:p>
-            <w:pPr>
-              <w:ind w:right="-23"/>
-              <w:rPr>
-                <w:lang w:val="vi-VN"/>
-              </w:rPr>
-            </w:pPr>
-            <w:r>
-              <w:rPr>
-                <w:lang w:val="vi-VN"/>
-              </w:rPr>
-              <w:t>Mô tả</w:t>
-            </w:r>
-          </w:p>
-        </w:tc>
-      </w:tr>
-      <w:tr>
-        <w:tc>
-          <w:tcPr>
-            <w:tcW w:w="1975" w:type="dxa"/>
-          </w:tcPr>
-          <w:p>
-            <w:pPr>
-              <w:ind w:right="-23"/>
-              <w:rPr>
-                <w:lang w:val="vi-VN"/>
-              </w:rPr>
-            </w:pPr>
-            <w:r>
-              <w:rPr>
-                <w:lang w:val="vi-VN"/>
-              </w:rPr>
-              <w:t>MaNguoiDung</w:t>
-            </w:r>
-          </w:p>
-        </w:tc>
-        <w:tc>
-          <w:tcPr>
-            <w:tcW w:w="7420" w:type="dxa"/>
-          </w:tcPr>
-          <w:p>
-            <w:pPr>
-              <w:ind w:right="-23"/>
-              <w:rPr>
-                <w:lang w:val="vi-VN"/>
-              </w:rPr>
-            </w:pPr>
-            <w:r>
-              <w:rPr>
-                <w:lang w:val="vi-VN"/>
-              </w:rPr>
-              <w:t>Mã định danh người dùng</w:t>
-            </w:r>
-          </w:p>
-        </w:tc>
-      </w:tr>
-      <w:tr>
-        <w:tc>
-          <w:tcPr>
-            <w:tcW w:w="1975" w:type="dxa"/>
-          </w:tcPr>
-          <w:p>
-            <w:pPr>
-              <w:ind w:right="-23"/>
-              <w:rPr>
-                <w:lang w:val="vi-VN"/>
-              </w:rPr>
-            </w:pPr>
-            <w:r>
-              <w:rPr>
-                <w:lang w:val="vi-VN"/>
-              </w:rPr>
-              <w:t>MaLoai</w:t>
-            </w:r>
-          </w:p>
-        </w:tc>
-        <w:tc>
-          <w:tcPr>
-            <w:tcW w:w="7420" w:type="dxa"/>
-          </w:tcPr>
-          <w:p>
-            <w:pPr>
-              <w:ind w:right="-23"/>
-              <w:rPr>
-                <w:lang w:val="vi-VN"/>
-              </w:rPr>
-            </w:pPr>
-            <w:r>
-              <w:rPr>
-                <w:lang w:val="vi-VN"/>
-              </w:rPr>
-              <w:t>Mã theo loại người dùng</w:t>
-            </w:r>
-          </w:p>
-        </w:tc>
-      </w:tr>
-      <w:tr>
-        <w:tc>
-          <w:tcPr>
-            <w:tcW w:w="1975" w:type="dxa"/>
-          </w:tcPr>
-          <w:p>
-            <w:pPr>
-              <w:ind w:right="-23"/>
-              <w:rPr>
-                <w:lang w:val="vi-VN"/>
-              </w:rPr>
-            </w:pPr>
-            <w:r>
-              <w:rPr>
-                <w:lang w:val="vi-VN"/>
-              </w:rPr>
-              <w:t>TenNguoiDung</w:t>
-            </w:r>
-          </w:p>
-        </w:tc>
-        <w:tc>
-          <w:tcPr>
-            <w:tcW w:w="7420" w:type="dxa"/>
-          </w:tcPr>
-          <w:p>
-            <w:pPr>
-              <w:ind w:right="-23"/>
-              <w:rPr>
-                <w:lang w:val="vi-VN"/>
-              </w:rPr>
-            </w:pPr>
-            <w:r>
-              <w:rPr>
-                <w:lang w:val="vi-VN"/>
-              </w:rPr>
-              <w:t>Tên người dùng</w:t>
-            </w:r>
-          </w:p>
-        </w:tc>
-      </w:tr>
-      <w:tr>
-        <w:tc>
-          <w:tcPr>
-            <w:tcW w:w="1975" w:type="dxa"/>
-          </w:tcPr>
-          <w:p>
-            <w:pPr>
-              <w:ind w:right="-23"/>
-              <w:rPr>
-                <w:lang w:val="vi-VN"/>
-              </w:rPr>
-            </w:pPr>
-            <w:r>
-              <w:rPr>
-                <w:lang w:val="vi-VN"/>
-              </w:rPr>
-              <w:t>TenDangNhap</w:t>
-            </w:r>
-          </w:p>
-        </w:tc>
-        <w:tc>
-          <w:tcPr>
-            <w:tcW w:w="7420" w:type="dxa"/>
-          </w:tcPr>
-          <w:p>
-            <w:pPr>
-              <w:ind w:right="-23"/>
-              <w:rPr>
-                <w:lang w:val="vi-VN"/>
-              </w:rPr>
-            </w:pPr>
-            <w:r>
-              <w:rPr>
-                <w:lang w:val="vi-VN"/>
-              </w:rPr>
-              <w:t>Tên đăng nhập</w:t>
-            </w:r>
-          </w:p>
-        </w:tc>
-      </w:tr>
-      <w:tr>
-        <w:tc>
-          <w:tcPr>
-            <w:tcW w:w="1975" w:type="dxa"/>
-          </w:tcPr>
-          <w:p>
-            <w:pPr>
-              <w:ind w:right="-23"/>
-              <w:rPr>
-                <w:lang w:val="vi-VN"/>
-              </w:rPr>
-            </w:pPr>
-            <w:r>
-              <w:rPr>
-                <w:lang w:val="vi-VN"/>
-              </w:rPr>
-              <w:t>MatKhau</w:t>
-            </w:r>
-          </w:p>
-        </w:tc>
-        <w:tc>
-          <w:tcPr>
-            <w:tcW w:w="7420" w:type="dxa"/>
-          </w:tcPr>
-          <w:p>
-            <w:pPr>
-              <w:keepNext/>
-              <w:ind w:right="-23"/>
-              <w:rPr>
-                <w:lang w:val="vi-VN"/>
-              </w:rPr>
-            </w:pPr>
-            <w:r>
-              <w:rPr>
-                <w:lang w:val="vi-VN"/>
-              </w:rPr>
-              <w:t>Mật khẩu đăng nhập</w:t>
-            </w:r>
-          </w:p>
-        </w:tc>
-      </w:tr>
-    </w:tbl>
-    <w:p>
-      <w:pPr>
-        <w:pStyle w:val="Caption"/>
-        <w:rPr>
-          <w:b/>
-        </w:rPr>
-      </w:pPr>
-      <w:r>
-        <w:t xml:space="preserve">Bảng  </w:t>
-      </w:r>
-      <w:r>
-        <w:fldChar w:fldCharType="begin"/>
-      </w:r>
-      <w:r>
-        <w:instrText xml:space="preserve"> SEQ Bảng_ \* ARABIC </w:instrText>
-      </w:r>
-      <w:r>
-        <w:fldChar w:fldCharType="separate"/>
-      </w:r>
-      <w:r>
-        <w:rPr>
-          <w:noProof/>
-        </w:rPr>
-        <w:t>19</w:t>
-      </w:r>
-      <w:r>
-        <w:fldChar w:fldCharType="end"/>
-      </w:r>
-      <w:r>
-        <w:t xml:space="preserve"> Người dùng</w:t>
-      </w:r>
-    </w:p>
-    <w:p>
-      <w:pPr>
-        <w:ind w:right="-23"/>
-        <w:rPr>
-          <w:b/>
-        </w:rPr>
-      </w:pPr>
+        <w:t xml:space="preserve"> Loại người dùng</w:t>
+      </w:r>
     </w:p>
     <w:tbl>
       <w:tblPr>
@@ -11316,9 +12118,21 @@
         </w:tc>
       </w:tr>
     </w:tbl>
+    <w:p/>
+    <w:p>
+      <w:r>
+        <w:t>GIAOVIEN(MaGiaoVien, TenGiaoVien, DiaChi, , DienThoai , MaMonHoc )</w:t>
+      </w:r>
+    </w:p>
+    <w:p>
+      <w:r>
+        <w:t>Diễn giải:</w:t>
+      </w:r>
+    </w:p>
     <w:p>
       <w:pPr>
         <w:pStyle w:val="Caption"/>
+        <w:jc w:val="right"/>
         <w:rPr>
           <w:b/>
         </w:rPr>
@@ -11339,22 +12153,14 @@
         <w:rPr>
           <w:noProof/>
         </w:rPr>
-        <w:t>20</w:t>
+        <w:t>21</w:t>
       </w:r>
       <w:r>
         <w:fldChar w:fldCharType="end"/>
       </w:r>
       <w:r>
-        <w:t xml:space="preserve"> Loại người dùng</w:t>
-      </w:r>
-    </w:p>
-    <w:p>
-      <w:pPr>
-        <w:ind w:right="-23"/>
-        <w:rPr>
-          <w:lang w:val="vi-VN"/>
-        </w:rPr>
-      </w:pPr>
+        <w:t xml:space="preserve"> Giáo viên</w:t>
+      </w:r>
     </w:p>
     <w:tbl>
       <w:tblPr>
@@ -11608,9 +12414,40 @@
         </w:tc>
       </w:tr>
     </w:tbl>
+    <w:p/>
+    <w:p>
+      <w:r>
+        <w:t>TONGIAO (</w:t>
+      </w:r>
+      <w:r>
+        <w:rPr>
+          <w:lang w:val="vi-VN"/>
+        </w:rPr>
+        <w:t>MaTonGiao</w:t>
+      </w:r>
+      <w:r>
+        <w:t xml:space="preserve">, </w:t>
+      </w:r>
+      <w:r>
+        <w:rPr>
+          <w:lang w:val="vi-VN"/>
+        </w:rPr>
+        <w:t>TenTonGiao</w:t>
+      </w:r>
+      <w:r>
+        <w:t>)</w:t>
+      </w:r>
+    </w:p>
+    <w:p>
+      <w:r>
+        <w:t xml:space="preserve">Diễn giải: </w:t>
+      </w:r>
+    </w:p>
+    <w:p/>
     <w:p>
       <w:pPr>
         <w:pStyle w:val="Caption"/>
+        <w:jc w:val="right"/>
         <w:rPr>
           <w:b/>
         </w:rPr>
@@ -11631,22 +12468,14 @@
         <w:rPr>
           <w:noProof/>
         </w:rPr>
-        <w:t>21</w:t>
+        <w:t>22</w:t>
       </w:r>
       <w:r>
         <w:fldChar w:fldCharType="end"/>
       </w:r>
       <w:r>
-        <w:t xml:space="preserve"> Giáo viên</w:t>
-      </w:r>
-    </w:p>
-    <w:p>
-      <w:pPr>
-        <w:ind w:right="-23"/>
-        <w:rPr>
-          <w:b/>
-        </w:rPr>
-      </w:pPr>
+        <w:t xml:space="preserve"> Tôn Giáo</w:t>
+      </w:r>
     </w:p>
     <w:tbl>
       <w:tblPr>
@@ -11784,11 +12613,56 @@
       </w:tr>
     </w:tbl>
     <w:p>
+      <w:r>
+        <w:lastRenderedPageBreak/>
+        <w:t xml:space="preserve">PHANCONG (STT, </w:t>
+      </w:r>
+      <w:r>
+        <w:rPr>
+          <w:lang w:val="vi-VN"/>
+        </w:rPr>
+        <w:t>MaNamHoc</w:t>
+      </w:r>
+      <w:r>
+        <w:t xml:space="preserve">, </w:t>
+      </w:r>
+      <w:r>
+        <w:rPr>
+          <w:lang w:val="vi-VN"/>
+        </w:rPr>
+        <w:t>MaLop</w:t>
+      </w:r>
+      <w:r>
+        <w:t xml:space="preserve"> , </w:t>
+      </w:r>
+      <w:r>
+        <w:rPr>
+          <w:lang w:val="vi-VN"/>
+        </w:rPr>
+        <w:t>MaMonHoc</w:t>
+      </w:r>
+      <w:r>
+        <w:t xml:space="preserve">, </w:t>
+      </w:r>
+      <w:r>
+        <w:rPr>
+          <w:lang w:val="vi-VN"/>
+        </w:rPr>
+        <w:t>MaGiaoVien</w:t>
+      </w:r>
+      <w:r>
+        <w:t>)</w:t>
+      </w:r>
+    </w:p>
+    <w:p>
+      <w:r>
+        <w:t xml:space="preserve">Diễn giải: </w:t>
+      </w:r>
+    </w:p>
+    <w:p>
       <w:pPr>
         <w:pStyle w:val="Caption"/>
-        <w:rPr>
-          <w:b/>
-        </w:rPr>
+        <w:jc w:val="right"/>
       </w:pPr>
       <w:r>
         <w:t xml:space="preserve">Bảng  </w:t>
@@ -11806,22 +12680,14 @@
         <w:rPr>
           <w:noProof/>
         </w:rPr>
-        <w:t>22</w:t>
+        <w:t>23</w:t>
       </w:r>
       <w:r>
         <w:fldChar w:fldCharType="end"/>
       </w:r>
       <w:r>
-        <w:t xml:space="preserve"> Tôn Giáo</w:t>
-      </w:r>
-    </w:p>
-    <w:p>
-      <w:pPr>
-        <w:ind w:right="-23"/>
-        <w:rPr>
-          <w:b/>
-        </w:rPr>
-      </w:pPr>
+        <w:t xml:space="preserve"> Phân công</w:t>
+      </w:r>
     </w:p>
     <w:tbl>
       <w:tblPr>
@@ -12075,12 +12941,60 @@
         </w:tc>
       </w:tr>
     </w:tbl>
+    <w:p/>
+    <w:p>
+      <w:pPr>
+        <w:ind w:right="-23"/>
+      </w:pPr>
+      <w:r>
+        <w:t>PHANLOP (</w:t>
+      </w:r>
+      <w:r>
+        <w:t>MaNamHoc</w:t>
+      </w:r>
+      <w:r>
+        <w:t>,</w:t>
+      </w:r>
+      <w:r>
+        <w:t xml:space="preserve"> </w:t>
+      </w:r>
+      <w:r>
+        <w:t>MaKhoiLop</w:t>
+      </w:r>
+      <w:r>
+        <w:t xml:space="preserve">, </w:t>
+      </w:r>
+      <w:r>
+        <w:t>MaLop</w:t>
+      </w:r>
+      <w:r>
+        <w:t xml:space="preserve">, </w:t>
+      </w:r>
+      <w:r>
+        <w:t>MaHocSinh</w:t>
+      </w:r>
+      <w:r>
+        <w:t xml:space="preserve"> </w:t>
+      </w:r>
+      <w:r>
+        <w:t>)</w:t>
+      </w:r>
+    </w:p>
+    <w:p>
+      <w:pPr>
+        <w:ind w:right="-23"/>
+      </w:pPr>
+      <w:r>
+        <w:t>Diễn giải:</w:t>
+      </w:r>
+      <w:r>
+        <w:t xml:space="preserve"> </w:t>
+      </w:r>
+    </w:p>
     <w:p>
       <w:pPr>
         <w:pStyle w:val="Caption"/>
-        <w:rPr>
-          <w:b/>
-        </w:rPr>
+        <w:jc w:val="right"/>
       </w:pPr>
       <w:r>
         <w:t xml:space="preserve">Bảng  </w:t>
@@ -12098,22 +13012,14 @@
         <w:rPr>
           <w:noProof/>
         </w:rPr>
-        <w:t>23</w:t>
+        <w:t>24</w:t>
       </w:r>
       <w:r>
         <w:fldChar w:fldCharType="end"/>
       </w:r>
       <w:r>
-        <w:t xml:space="preserve"> Phân công</w:t>
-      </w:r>
-    </w:p>
-    <w:p>
-      <w:pPr>
-        <w:ind w:right="-23"/>
-        <w:rPr>
-          <w:b/>
-        </w:rPr>
-      </w:pPr>
+        <w:t xml:space="preserve"> Phân lớp</w:t>
+      </w:r>
     </w:p>
     <w:tbl>
       <w:tblPr>
@@ -12327,35 +13233,6 @@
         </w:tc>
       </w:tr>
     </w:tbl>
-    <w:p>
-      <w:pPr>
-        <w:pStyle w:val="Caption"/>
-      </w:pPr>
-      <w:r>
-        <w:t xml:space="preserve">Bảng  </w:t>
-      </w:r>
-      <w:r>
-        <w:fldChar w:fldCharType="begin"/>
-      </w:r>
-      <w:r>
-        <w:instrText xml:space="preserve"> SEQ Bảng_ \* ARABIC </w:instrText>
-      </w:r>
-      <w:r>
-        <w:fldChar w:fldCharType="separate"/>
-      </w:r>
-      <w:r>
-        <w:rPr>
-          <w:noProof/>
-        </w:rPr>
-        <w:t>24</w:t>
-      </w:r>
-      <w:r>
-        <w:fldChar w:fldCharType="end"/>
-      </w:r>
-      <w:r>
-        <w:t xml:space="preserve"> Phân lớp</w:t>
-      </w:r>
-    </w:p>
     <w:p/>
     <w:p/>
     <w:p>
@@ -15146,8 +16023,6 @@
       <w:r>
         <w:br w:type="page"/>
       </w:r>
-      <w:bookmarkStart w:id="0" w:name="_GoBack"/>
-      <w:bookmarkEnd w:id="0"/>
     </w:p>
     <w:p>
       <w:pPr>
@@ -15239,6 +16114,8 @@
           </wp:inline>
         </w:drawing>
       </w:r>
+      <w:bookmarkStart w:id="0" w:name="_GoBack"/>
+      <w:bookmarkEnd w:id="0"/>
     </w:p>
     <w:p>
       <w:pPr>
@@ -16682,25 +17559,6 @@
         </w:drawing>
       </w:r>
     </w:p>
-    <w:p/>
-    <w:p>
-      <w:pPr>
-        <w:pStyle w:val="Heading2"/>
-        <w:numPr>
-          <w:ilvl w:val="0"/>
-          <w:numId w:val="10"/>
-        </w:numPr>
-      </w:pPr>
-      <w:r>
-        <w:t>Thiết kế hệ thông</w:t>
-      </w:r>
-    </w:p>
-    <w:p>
-      <w:pPr>
-        <w:ind w:left="360"/>
-      </w:pPr>
-    </w:p>
-    <w:p/>
     <w:p>
       <w:r>
         <w:tab/>
@@ -16927,7 +17785,7 @@
         <w:noProof/>
         <w:color w:val="000000"/>
       </w:rPr>
-      <w:t>27</w:t>
+      <w:t>26</w:t>
     </w:r>
     <w:r>
       <w:rPr>
@@ -18603,7 +19461,6 @@
   <w:style w:type="character" w:default="1" w:styleId="DefaultParagraphFont">
     <w:name w:val="Default Paragraph Font"/>
     <w:uiPriority w:val="1"/>
-    <w:semiHidden/>
     <w:unhideWhenUsed/>
   </w:style>
   <w:style w:type="table" w:default="1" w:styleId="TableNormal">
@@ -19210,7 +20067,7 @@
 </file>
 
 <file path=customXml/itemProps2.xml><?xml version="1.0" encoding="utf-8"?>
-<ds:datastoreItem xmlns:ds="http://schemas.openxmlformats.org/officeDocument/2006/customXml" ds:itemID="{60EB213C-020D-4453-B257-6B54A14CD7C7}">
+<ds:datastoreItem xmlns:ds="http://schemas.openxmlformats.org/officeDocument/2006/customXml" ds:itemID="{3131751F-9750-4B7E-A60C-7A8786F0B0F4}">
   <ds:schemaRefs>
     <ds:schemaRef ds:uri="http://schemas.openxmlformats.org/officeDocument/2006/bibliography"/>
   </ds:schemaRefs>

</xml_diff>

<commit_message>
update picture for des data
</commit_message>
<xml_diff>
--- a/4 Cậu Pé Ngok Nghek - Quản lý hệ thống dữ liệu.docx
+++ b/4 Cậu Pé Ngok Nghek - Quản lý hệ thống dữ liệu.docx
@@ -285,7 +285,7 @@
               </wp:anchor>
             </w:drawing>
           </mc:Choice>
-          <mc:Fallback xmlns:w16sdtfl="http://schemas.microsoft.com/office/word/2024/wordml/sdtformatlock" xmlns:sl="http://schemas.openxmlformats.org/schemaLibrary/2006/main" xmlns:a="http://schemas.openxmlformats.org/drawingml/2006/main" xmlns:pic="http://schemas.openxmlformats.org/drawingml/2006/picture" xmlns:c="http://schemas.openxmlformats.org/drawingml/2006/chart" xmlns:lc="http://schemas.openxmlformats.org/drawingml/2006/lockedCanvas" xmlns:dgm="http://schemas.openxmlformats.org/drawingml/2006/diagram" xmlns="http://schemas.microsoft.com/office/tasks/2019/documenttasks" xmlns:cr="http://schemas.microsoft.com/office/comments/2020/reactions" xmlns:w16sdtdh="http://schemas.microsoft.com/office/word/2020/wordml/sdtdatahash" xmlns:w16du="http://schemas.microsoft.com/office/word/2023/wordml/word16du" xmlns:w16="http://schemas.microsoft.com/office/word/2018/wordml" xmlns:w16cid="http://schemas.microsoft.com/office/word/2016/wordml/cid" xmlns:w16cex="http://schemas.microsoft.com/office/word/2018/wordml/cex" xmlns:oel="http://schemas.microsoft.com/office/2019/extlst" xmlns:am3d="http://schemas.microsoft.com/office/drawing/2017/model3d" xmlns:aink="http://schemas.microsoft.com/office/drawing/2016/ink" xmlns:cx8="http://schemas.microsoft.com/office/drawing/2016/5/14/chartex" xmlns:cx7="http://schemas.microsoft.com/office/drawing/2016/5/13/chartex" xmlns:cx6="http://schemas.microsoft.com/office/drawing/2016/5/12/chartex" xmlns:cx5="http://schemas.microsoft.com/office/drawing/2016/5/11/chartex" xmlns:cx4="http://schemas.microsoft.com/office/drawing/2016/5/10/chartex" xmlns:cx3="http://schemas.microsoft.com/office/drawing/2016/5/9/chartex" xmlns:cx2="http://schemas.microsoft.com/office/drawing/2015/10/21/chartex">
+          <mc:Fallback xmlns:cx2="http://schemas.microsoft.com/office/drawing/2015/10/21/chartex" xmlns:cx3="http://schemas.microsoft.com/office/drawing/2016/5/9/chartex" xmlns:cx4="http://schemas.microsoft.com/office/drawing/2016/5/10/chartex" xmlns:cx5="http://schemas.microsoft.com/office/drawing/2016/5/11/chartex" xmlns:cx6="http://schemas.microsoft.com/office/drawing/2016/5/12/chartex" xmlns:cx7="http://schemas.microsoft.com/office/drawing/2016/5/13/chartex" xmlns:cx8="http://schemas.microsoft.com/office/drawing/2016/5/14/chartex" xmlns:aink="http://schemas.microsoft.com/office/drawing/2016/ink" xmlns:am3d="http://schemas.microsoft.com/office/drawing/2017/model3d" xmlns:oel="http://schemas.microsoft.com/office/2019/extlst" xmlns:w16cex="http://schemas.microsoft.com/office/word/2018/wordml/cex" xmlns:w16cid="http://schemas.microsoft.com/office/word/2016/wordml/cid" xmlns:w16="http://schemas.microsoft.com/office/word/2018/wordml" xmlns:w16du="http://schemas.microsoft.com/office/word/2023/wordml/word16du" xmlns:w16sdtdh="http://schemas.microsoft.com/office/word/2020/wordml/sdtdatahash" xmlns:cr="http://schemas.microsoft.com/office/comments/2020/reactions" xmlns="http://schemas.microsoft.com/office/tasks/2019/documenttasks" xmlns:dgm="http://schemas.openxmlformats.org/drawingml/2006/diagram" xmlns:lc="http://schemas.openxmlformats.org/drawingml/2006/lockedCanvas" xmlns:c="http://schemas.openxmlformats.org/drawingml/2006/chart" xmlns:pic="http://schemas.openxmlformats.org/drawingml/2006/picture" xmlns:a="http://schemas.openxmlformats.org/drawingml/2006/main" xmlns:sl="http://schemas.openxmlformats.org/schemaLibrary/2006/main" xmlns:w16sdtfl="http://schemas.microsoft.com/office/word/2024/wordml/sdtformatlock">
             <w:drawing>
               <wp:anchor allowOverlap="1" behindDoc="0" distB="0" distT="0" distL="114300" distR="114300" hidden="0" layoutInCell="1" locked="0" relativeHeight="0" simplePos="0">
                 <wp:simplePos x="0" y="0"/>
@@ -1500,7 +1500,7 @@
               </wp:anchor>
             </w:drawing>
           </mc:Choice>
-          <mc:Fallback xmlns:w16sdtfl="http://schemas.microsoft.com/office/word/2024/wordml/sdtformatlock" xmlns:sl="http://schemas.openxmlformats.org/schemaLibrary/2006/main" xmlns:a="http://schemas.openxmlformats.org/drawingml/2006/main" xmlns:pic="http://schemas.openxmlformats.org/drawingml/2006/picture" xmlns:c="http://schemas.openxmlformats.org/drawingml/2006/chart" xmlns:lc="http://schemas.openxmlformats.org/drawingml/2006/lockedCanvas" xmlns:dgm="http://schemas.openxmlformats.org/drawingml/2006/diagram" xmlns="http://schemas.microsoft.com/office/tasks/2019/documenttasks" xmlns:cr="http://schemas.microsoft.com/office/comments/2020/reactions" xmlns:w16sdtdh="http://schemas.microsoft.com/office/word/2020/wordml/sdtdatahash" xmlns:w16du="http://schemas.microsoft.com/office/word/2023/wordml/word16du" xmlns:w16="http://schemas.microsoft.com/office/word/2018/wordml" xmlns:w16cid="http://schemas.microsoft.com/office/word/2016/wordml/cid" xmlns:w16cex="http://schemas.microsoft.com/office/word/2018/wordml/cex" xmlns:oel="http://schemas.microsoft.com/office/2019/extlst" xmlns:am3d="http://schemas.microsoft.com/office/drawing/2017/model3d" xmlns:aink="http://schemas.microsoft.com/office/drawing/2016/ink" xmlns:cx8="http://schemas.microsoft.com/office/drawing/2016/5/14/chartex" xmlns:cx7="http://schemas.microsoft.com/office/drawing/2016/5/13/chartex" xmlns:cx6="http://schemas.microsoft.com/office/drawing/2016/5/12/chartex" xmlns:cx5="http://schemas.microsoft.com/office/drawing/2016/5/11/chartex" xmlns:cx4="http://schemas.microsoft.com/office/drawing/2016/5/10/chartex" xmlns:cx3="http://schemas.microsoft.com/office/drawing/2016/5/9/chartex" xmlns:cx2="http://schemas.microsoft.com/office/drawing/2015/10/21/chartex">
+          <mc:Fallback xmlns:cx2="http://schemas.microsoft.com/office/drawing/2015/10/21/chartex" xmlns:cx3="http://schemas.microsoft.com/office/drawing/2016/5/9/chartex" xmlns:cx4="http://schemas.microsoft.com/office/drawing/2016/5/10/chartex" xmlns:cx5="http://schemas.microsoft.com/office/drawing/2016/5/11/chartex" xmlns:cx6="http://schemas.microsoft.com/office/drawing/2016/5/12/chartex" xmlns:cx7="http://schemas.microsoft.com/office/drawing/2016/5/13/chartex" xmlns:cx8="http://schemas.microsoft.com/office/drawing/2016/5/14/chartex" xmlns:aink="http://schemas.microsoft.com/office/drawing/2016/ink" xmlns:am3d="http://schemas.microsoft.com/office/drawing/2017/model3d" xmlns:oel="http://schemas.microsoft.com/office/2019/extlst" xmlns:w16cex="http://schemas.microsoft.com/office/word/2018/wordml/cex" xmlns:w16cid="http://schemas.microsoft.com/office/word/2016/wordml/cid" xmlns:w16="http://schemas.microsoft.com/office/word/2018/wordml" xmlns:w16du="http://schemas.microsoft.com/office/word/2023/wordml/word16du" xmlns:w16sdtdh="http://schemas.microsoft.com/office/word/2020/wordml/sdtdatahash" xmlns:cr="http://schemas.microsoft.com/office/comments/2020/reactions" xmlns="http://schemas.microsoft.com/office/tasks/2019/documenttasks" xmlns:dgm="http://schemas.openxmlformats.org/drawingml/2006/diagram" xmlns:lc="http://schemas.openxmlformats.org/drawingml/2006/lockedCanvas" xmlns:c="http://schemas.openxmlformats.org/drawingml/2006/chart" xmlns:pic="http://schemas.openxmlformats.org/drawingml/2006/picture" xmlns:a="http://schemas.openxmlformats.org/drawingml/2006/main" xmlns:sl="http://schemas.openxmlformats.org/schemaLibrary/2006/main" xmlns:w16sdtfl="http://schemas.microsoft.com/office/word/2024/wordml/sdtformatlock">
             <w:drawing>
               <wp:anchor allowOverlap="1" behindDoc="0" distB="0" distT="0" distL="114300" distR="114300" hidden="0" layoutInCell="1" locked="0" relativeHeight="0" simplePos="0">
                 <wp:simplePos x="0" y="0"/>
@@ -4388,7 +4388,7 @@
               </wp:anchor>
             </w:drawing>
           </mc:Choice>
-          <mc:Fallback xmlns:w16sdtfl="http://schemas.microsoft.com/office/word/2024/wordml/sdtformatlock" xmlns:sl="http://schemas.openxmlformats.org/schemaLibrary/2006/main" xmlns:a="http://schemas.openxmlformats.org/drawingml/2006/main" xmlns:pic="http://schemas.openxmlformats.org/drawingml/2006/picture" xmlns:c="http://schemas.openxmlformats.org/drawingml/2006/chart" xmlns:lc="http://schemas.openxmlformats.org/drawingml/2006/lockedCanvas" xmlns:dgm="http://schemas.openxmlformats.org/drawingml/2006/diagram" xmlns="http://schemas.microsoft.com/office/tasks/2019/documenttasks" xmlns:cr="http://schemas.microsoft.com/office/comments/2020/reactions" xmlns:w16sdtdh="http://schemas.microsoft.com/office/word/2020/wordml/sdtdatahash" xmlns:w16du="http://schemas.microsoft.com/office/word/2023/wordml/word16du" xmlns:w16="http://schemas.microsoft.com/office/word/2018/wordml" xmlns:w16cid="http://schemas.microsoft.com/office/word/2016/wordml/cid" xmlns:w16cex="http://schemas.microsoft.com/office/word/2018/wordml/cex" xmlns:oel="http://schemas.microsoft.com/office/2019/extlst" xmlns:am3d="http://schemas.microsoft.com/office/drawing/2017/model3d" xmlns:aink="http://schemas.microsoft.com/office/drawing/2016/ink" xmlns:cx8="http://schemas.microsoft.com/office/drawing/2016/5/14/chartex" xmlns:cx7="http://schemas.microsoft.com/office/drawing/2016/5/13/chartex" xmlns:cx6="http://schemas.microsoft.com/office/drawing/2016/5/12/chartex" xmlns:cx5="http://schemas.microsoft.com/office/drawing/2016/5/11/chartex" xmlns:cx4="http://schemas.microsoft.com/office/drawing/2016/5/10/chartex" xmlns:cx3="http://schemas.microsoft.com/office/drawing/2016/5/9/chartex" xmlns:cx2="http://schemas.microsoft.com/office/drawing/2015/10/21/chartex">
+          <mc:Fallback xmlns:cx2="http://schemas.microsoft.com/office/drawing/2015/10/21/chartex" xmlns:cx3="http://schemas.microsoft.com/office/drawing/2016/5/9/chartex" xmlns:cx4="http://schemas.microsoft.com/office/drawing/2016/5/10/chartex" xmlns:cx5="http://schemas.microsoft.com/office/drawing/2016/5/11/chartex" xmlns:cx6="http://schemas.microsoft.com/office/drawing/2016/5/12/chartex" xmlns:cx7="http://schemas.microsoft.com/office/drawing/2016/5/13/chartex" xmlns:cx8="http://schemas.microsoft.com/office/drawing/2016/5/14/chartex" xmlns:aink="http://schemas.microsoft.com/office/drawing/2016/ink" xmlns:am3d="http://schemas.microsoft.com/office/drawing/2017/model3d" xmlns:oel="http://schemas.microsoft.com/office/2019/extlst" xmlns:w16cex="http://schemas.microsoft.com/office/word/2018/wordml/cex" xmlns:w16cid="http://schemas.microsoft.com/office/word/2016/wordml/cid" xmlns:w16="http://schemas.microsoft.com/office/word/2018/wordml" xmlns:w16du="http://schemas.microsoft.com/office/word/2023/wordml/word16du" xmlns:w16sdtdh="http://schemas.microsoft.com/office/word/2020/wordml/sdtdatahash" xmlns:cr="http://schemas.microsoft.com/office/comments/2020/reactions" xmlns="http://schemas.microsoft.com/office/tasks/2019/documenttasks" xmlns:dgm="http://schemas.openxmlformats.org/drawingml/2006/diagram" xmlns:lc="http://schemas.openxmlformats.org/drawingml/2006/lockedCanvas" xmlns:c="http://schemas.openxmlformats.org/drawingml/2006/chart" xmlns:pic="http://schemas.openxmlformats.org/drawingml/2006/picture" xmlns:a="http://schemas.openxmlformats.org/drawingml/2006/main" xmlns:sl="http://schemas.openxmlformats.org/schemaLibrary/2006/main" xmlns:w16sdtfl="http://schemas.microsoft.com/office/word/2024/wordml/sdtformatlock">
             <w:drawing>
               <wp:anchor allowOverlap="1" behindDoc="0" distB="0" distT="0" distL="114300" distR="114300" hidden="0" layoutInCell="1" locked="0" relativeHeight="0" simplePos="0">
                 <wp:simplePos x="0" y="0"/>
@@ -7157,24 +7157,14 @@
       <w:r>
         <w:t xml:space="preserve">Bảng  </w:t>
       </w:r>
-      <w:r>
-        <w:fldChar w:fldCharType="begin"/>
-      </w:r>
-      <w:r>
-        <w:instrText xml:space="preserve"> SEQ Bảng_ \* ARABIC </w:instrText>
-      </w:r>
-      <w:r>
-        <w:fldChar w:fldCharType="separate"/>
-      </w:r>
-      <w:r>
-        <w:rPr>
-          <w:noProof/>
-        </w:rPr>
-        <w:t>1</w:t>
-      </w:r>
-      <w:r>
-        <w:fldChar w:fldCharType="end"/>
-      </w:r>
+      <w:fldSimple w:instr=" SEQ Bảng_ \* ARABIC ">
+        <w:r>
+          <w:rPr>
+            <w:noProof/>
+          </w:rPr>
+          <w:t>1</w:t>
+        </w:r>
+      </w:fldSimple>
       <w:r>
         <w:t xml:space="preserve"> Học Sinh</w:t>
       </w:r>
@@ -7559,24 +7549,14 @@
       <w:r>
         <w:t xml:space="preserve">Bảng  </w:t>
       </w:r>
-      <w:r>
-        <w:fldChar w:fldCharType="begin"/>
-      </w:r>
-      <w:r>
-        <w:instrText xml:space="preserve"> SEQ Bảng_ \* ARABIC </w:instrText>
-      </w:r>
-      <w:r>
-        <w:fldChar w:fldCharType="separate"/>
-      </w:r>
-      <w:r>
-        <w:rPr>
-          <w:noProof/>
-        </w:rPr>
-        <w:t>2</w:t>
-      </w:r>
-      <w:r>
-        <w:fldChar w:fldCharType="end"/>
-      </w:r>
+      <w:fldSimple w:instr=" SEQ Bảng_ \* ARABIC ">
+        <w:r>
+          <w:rPr>
+            <w:noProof/>
+          </w:rPr>
+          <w:t>2</w:t>
+        </w:r>
+      </w:fldSimple>
       <w:r>
         <w:t xml:space="preserve"> Kết quả lớp học học kỳ</w:t>
       </w:r>
@@ -7780,24 +7760,14 @@
       <w:r>
         <w:t xml:space="preserve">Bảng  </w:t>
       </w:r>
-      <w:r>
-        <w:fldChar w:fldCharType="begin"/>
-      </w:r>
-      <w:r>
-        <w:instrText xml:space="preserve"> SEQ Bảng_ \* ARABIC </w:instrText>
-      </w:r>
-      <w:r>
-        <w:fldChar w:fldCharType="separate"/>
-      </w:r>
-      <w:r>
-        <w:rPr>
-          <w:noProof/>
-        </w:rPr>
-        <w:t>3</w:t>
-      </w:r>
-      <w:r>
-        <w:fldChar w:fldCharType="end"/>
-      </w:r>
+      <w:fldSimple w:instr=" SEQ Bảng_ \* ARABIC ">
+        <w:r>
+          <w:rPr>
+            <w:noProof/>
+          </w:rPr>
+          <w:t>3</w:t>
+        </w:r>
+      </w:fldSimple>
       <w:r>
         <w:t xml:space="preserve"> Dân Tộc</w:t>
       </w:r>
@@ -7920,24 +7890,14 @@
       <w:r>
         <w:t xml:space="preserve">Bảng  </w:t>
       </w:r>
-      <w:r>
-        <w:fldChar w:fldCharType="begin"/>
-      </w:r>
-      <w:r>
-        <w:instrText xml:space="preserve"> SEQ Bảng_ \* ARABIC </w:instrText>
-      </w:r>
-      <w:r>
-        <w:fldChar w:fldCharType="separate"/>
-      </w:r>
-      <w:r>
-        <w:rPr>
-          <w:noProof/>
-        </w:rPr>
-        <w:t>4</w:t>
-      </w:r>
-      <w:r>
-        <w:fldChar w:fldCharType="end"/>
-      </w:r>
+      <w:fldSimple w:instr=" SEQ Bảng_ \* ARABIC ">
+        <w:r>
+          <w:rPr>
+            <w:noProof/>
+          </w:rPr>
+          <w:t>4</w:t>
+        </w:r>
+      </w:fldSimple>
       <w:r>
         <w:t xml:space="preserve"> Kết quả học sinh cả năm</w:t>
       </w:r>
@@ -8263,24 +8223,14 @@
       <w:r>
         <w:t xml:space="preserve">Bảng  </w:t>
       </w:r>
-      <w:r>
-        <w:fldChar w:fldCharType="begin"/>
-      </w:r>
-      <w:r>
-        <w:instrText xml:space="preserve"> SEQ Bảng_ \* ARABIC </w:instrText>
-      </w:r>
-      <w:r>
-        <w:fldChar w:fldCharType="separate"/>
-      </w:r>
-      <w:r>
-        <w:rPr>
-          <w:noProof/>
-        </w:rPr>
-        <w:t>5</w:t>
-      </w:r>
-      <w:r>
-        <w:fldChar w:fldCharType="end"/>
-      </w:r>
+      <w:fldSimple w:instr=" SEQ Bảng_ \* ARABIC ">
+        <w:r>
+          <w:rPr>
+            <w:noProof/>
+          </w:rPr>
+          <w:t>5</w:t>
+        </w:r>
+      </w:fldSimple>
       <w:r>
         <w:t xml:space="preserve"> Kết quả học sinh môn học</w:t>
       </w:r>
@@ -8609,24 +8559,14 @@
       <w:r>
         <w:t xml:space="preserve">Bảng  </w:t>
       </w:r>
-      <w:r>
-        <w:fldChar w:fldCharType="begin"/>
-      </w:r>
-      <w:r>
-        <w:instrText xml:space="preserve"> SEQ Bảng_ \* ARABIC </w:instrText>
-      </w:r>
-      <w:r>
-        <w:fldChar w:fldCharType="separate"/>
-      </w:r>
-      <w:r>
-        <w:rPr>
-          <w:noProof/>
-        </w:rPr>
-        <w:t>6</w:t>
-      </w:r>
-      <w:r>
-        <w:fldChar w:fldCharType="end"/>
-      </w:r>
+      <w:fldSimple w:instr=" SEQ Bảng_ \* ARABIC ">
+        <w:r>
+          <w:rPr>
+            <w:noProof/>
+          </w:rPr>
+          <w:t>6</w:t>
+        </w:r>
+      </w:fldSimple>
       <w:r>
         <w:t xml:space="preserve"> Kết quả lớp học môn học</w:t>
       </w:r>
@@ -8860,24 +8800,14 @@
       <w:r>
         <w:t xml:space="preserve">Bảng  </w:t>
       </w:r>
-      <w:r>
-        <w:fldChar w:fldCharType="begin"/>
-      </w:r>
-      <w:r>
-        <w:instrText xml:space="preserve"> SEQ Bảng_ \* ARABIC </w:instrText>
-      </w:r>
-      <w:r>
-        <w:fldChar w:fldCharType="separate"/>
-      </w:r>
-      <w:r>
-        <w:rPr>
-          <w:noProof/>
-        </w:rPr>
-        <w:t>7</w:t>
-      </w:r>
-      <w:r>
-        <w:fldChar w:fldCharType="end"/>
-      </w:r>
+      <w:fldSimple w:instr=" SEQ Bảng_ \* ARABIC ">
+        <w:r>
+          <w:rPr>
+            <w:noProof/>
+          </w:rPr>
+          <w:t>7</w:t>
+        </w:r>
+      </w:fldSimple>
       <w:r>
         <w:t xml:space="preserve"> Học lực</w:t>
       </w:r>
@@ -9072,24 +9002,14 @@
       <w:r>
         <w:t xml:space="preserve">Bảng  </w:t>
       </w:r>
-      <w:r>
-        <w:fldChar w:fldCharType="begin"/>
-      </w:r>
-      <w:r>
-        <w:instrText xml:space="preserve"> SEQ Bảng_ \* ARABIC </w:instrText>
-      </w:r>
-      <w:r>
-        <w:fldChar w:fldCharType="separate"/>
-      </w:r>
-      <w:r>
-        <w:rPr>
-          <w:noProof/>
-        </w:rPr>
-        <w:t>8</w:t>
-      </w:r>
-      <w:r>
-        <w:fldChar w:fldCharType="end"/>
-      </w:r>
+      <w:fldSimple w:instr=" SEQ Bảng_ \* ARABIC ">
+        <w:r>
+          <w:rPr>
+            <w:noProof/>
+          </w:rPr>
+          <w:t>8</w:t>
+        </w:r>
+      </w:fldSimple>
       <w:r>
         <w:t xml:space="preserve"> Năm học</w:t>
       </w:r>
@@ -9254,24 +9174,14 @@
       <w:r>
         <w:t xml:space="preserve">Bảng  </w:t>
       </w:r>
-      <w:r>
-        <w:fldChar w:fldCharType="begin"/>
-      </w:r>
-      <w:r>
-        <w:instrText xml:space="preserve"> SEQ Bảng_ \* ARABIC </w:instrText>
-      </w:r>
-      <w:r>
-        <w:fldChar w:fldCharType="separate"/>
-      </w:r>
-      <w:r>
-        <w:rPr>
-          <w:noProof/>
-        </w:rPr>
-        <w:t>9</w:t>
-      </w:r>
-      <w:r>
-        <w:fldChar w:fldCharType="end"/>
-      </w:r>
+      <w:fldSimple w:instr=" SEQ Bảng_ \* ARABIC ">
+        <w:r>
+          <w:rPr>
+            <w:noProof/>
+          </w:rPr>
+          <w:t>9</w:t>
+        </w:r>
+      </w:fldSimple>
       <w:r>
         <w:t xml:space="preserve"> Kết quả</w:t>
       </w:r>
@@ -9397,24 +9307,14 @@
       <w:r>
         <w:t xml:space="preserve">Bảng  </w:t>
       </w:r>
-      <w:r>
-        <w:fldChar w:fldCharType="begin"/>
-      </w:r>
-      <w:r>
-        <w:instrText xml:space="preserve"> SEQ Bảng_ \* ARABIC </w:instrText>
-      </w:r>
-      <w:r>
-        <w:fldChar w:fldCharType="separate"/>
-      </w:r>
-      <w:r>
-        <w:rPr>
-          <w:noProof/>
-        </w:rPr>
-        <w:t>10</w:t>
-      </w:r>
-      <w:r>
-        <w:fldChar w:fldCharType="end"/>
-      </w:r>
+      <w:fldSimple w:instr=" SEQ Bảng_ \* ARABIC ">
+        <w:r>
+          <w:rPr>
+            <w:noProof/>
+          </w:rPr>
+          <w:t>10</w:t>
+        </w:r>
+      </w:fldSimple>
       <w:r>
         <w:t xml:space="preserve"> Học Kỳ</w:t>
       </w:r>
@@ -9618,24 +9518,14 @@
       <w:r>
         <w:t xml:space="preserve">Bảng  </w:t>
       </w:r>
-      <w:r>
-        <w:fldChar w:fldCharType="begin"/>
-      </w:r>
-      <w:r>
-        <w:instrText xml:space="preserve"> SEQ Bảng_ \* ARABIC </w:instrText>
-      </w:r>
-      <w:r>
-        <w:fldChar w:fldCharType="separate"/>
-      </w:r>
-      <w:r>
-        <w:rPr>
-          <w:noProof/>
-        </w:rPr>
-        <w:t>11</w:t>
-      </w:r>
-      <w:r>
-        <w:fldChar w:fldCharType="end"/>
-      </w:r>
+      <w:fldSimple w:instr=" SEQ Bảng_ \* ARABIC ">
+        <w:r>
+          <w:rPr>
+            <w:noProof/>
+          </w:rPr>
+          <w:t>11</w:t>
+        </w:r>
+      </w:fldSimple>
       <w:r>
         <w:t xml:space="preserve"> Môn học</w:t>
       </w:r>
@@ -9885,24 +9775,14 @@
       <w:r>
         <w:t xml:space="preserve">Bảng  </w:t>
       </w:r>
-      <w:r>
-        <w:fldChar w:fldCharType="begin"/>
-      </w:r>
-      <w:r>
-        <w:instrText xml:space="preserve"> SEQ Bảng_ \* ARABIC </w:instrText>
-      </w:r>
-      <w:r>
-        <w:fldChar w:fldCharType="separate"/>
-      </w:r>
-      <w:r>
-        <w:rPr>
-          <w:noProof/>
-        </w:rPr>
-        <w:t>12</w:t>
-      </w:r>
-      <w:r>
-        <w:fldChar w:fldCharType="end"/>
-      </w:r>
+      <w:fldSimple w:instr=" SEQ Bảng_ \* ARABIC ">
+        <w:r>
+          <w:rPr>
+            <w:noProof/>
+          </w:rPr>
+          <w:t>12</w:t>
+        </w:r>
+      </w:fldSimple>
       <w:r>
         <w:t xml:space="preserve"> Quy định</w:t>
       </w:r>
@@ -10124,24 +10004,14 @@
       <w:r>
         <w:t xml:space="preserve">Bảng  </w:t>
       </w:r>
-      <w:r>
-        <w:fldChar w:fldCharType="begin"/>
-      </w:r>
-      <w:r>
-        <w:instrText xml:space="preserve"> SEQ Bảng_ \* ARABIC </w:instrText>
-      </w:r>
-      <w:r>
-        <w:fldChar w:fldCharType="separate"/>
-      </w:r>
-      <w:r>
-        <w:rPr>
-          <w:noProof/>
-        </w:rPr>
-        <w:t>13</w:t>
-      </w:r>
-      <w:r>
-        <w:fldChar w:fldCharType="end"/>
-      </w:r>
+      <w:fldSimple w:instr=" SEQ Bảng_ \* ARABIC ">
+        <w:r>
+          <w:rPr>
+            <w:noProof/>
+          </w:rPr>
+          <w:t>13</w:t>
+        </w:r>
+      </w:fldSimple>
       <w:r>
         <w:t xml:space="preserve"> Nghề nghiệp</w:t>
       </w:r>
@@ -10263,24 +10133,14 @@
       <w:r>
         <w:t xml:space="preserve">Bảng  </w:t>
       </w:r>
-      <w:r>
-        <w:fldChar w:fldCharType="begin"/>
-      </w:r>
-      <w:r>
-        <w:instrText xml:space="preserve"> SEQ Bảng_ \* ARABIC </w:instrText>
-      </w:r>
-      <w:r>
-        <w:fldChar w:fldCharType="separate"/>
-      </w:r>
-      <w:r>
-        <w:rPr>
-          <w:noProof/>
-        </w:rPr>
-        <w:t>14</w:t>
-      </w:r>
-      <w:r>
-        <w:fldChar w:fldCharType="end"/>
-      </w:r>
+      <w:fldSimple w:instr=" SEQ Bảng_ \* ARABIC ">
+        <w:r>
+          <w:rPr>
+            <w:noProof/>
+          </w:rPr>
+          <w:t>14</w:t>
+        </w:r>
+      </w:fldSimple>
       <w:r>
         <w:t xml:space="preserve"> Khối</w:t>
       </w:r>
@@ -10465,24 +10325,14 @@
       <w:r>
         <w:t xml:space="preserve">Bảng  </w:t>
       </w:r>
-      <w:r>
-        <w:fldChar w:fldCharType="begin"/>
-      </w:r>
-      <w:r>
-        <w:instrText xml:space="preserve"> SEQ Bảng_ \* ARABIC </w:instrText>
-      </w:r>
-      <w:r>
-        <w:fldChar w:fldCharType="separate"/>
-      </w:r>
-      <w:r>
-        <w:rPr>
-          <w:noProof/>
-        </w:rPr>
-        <w:t>15</w:t>
-      </w:r>
-      <w:r>
-        <w:fldChar w:fldCharType="end"/>
-      </w:r>
+      <w:fldSimple w:instr=" SEQ Bảng_ \* ARABIC ">
+        <w:r>
+          <w:rPr>
+            <w:noProof/>
+          </w:rPr>
+          <w:t>15</w:t>
+        </w:r>
+      </w:fldSimple>
       <w:r>
         <w:t xml:space="preserve"> Lớp</w:t>
       </w:r>
@@ -10769,24 +10619,14 @@
       <w:r>
         <w:t xml:space="preserve">Bảng  </w:t>
       </w:r>
-      <w:r>
-        <w:fldChar w:fldCharType="begin"/>
-      </w:r>
-      <w:r>
-        <w:instrText xml:space="preserve"> SEQ Bảng_ \* ARABIC </w:instrText>
-      </w:r>
-      <w:r>
-        <w:fldChar w:fldCharType="separate"/>
-      </w:r>
-      <w:r>
-        <w:rPr>
-          <w:noProof/>
-        </w:rPr>
-        <w:t>16</w:t>
-      </w:r>
-      <w:r>
-        <w:fldChar w:fldCharType="end"/>
-      </w:r>
+      <w:fldSimple w:instr=" SEQ Bảng_ \* ARABIC ">
+        <w:r>
+          <w:rPr>
+            <w:noProof/>
+          </w:rPr>
+          <w:t>16</w:t>
+        </w:r>
+      </w:fldSimple>
       <w:r>
         <w:t xml:space="preserve"> Hạnh kiểm</w:t>
       </w:r>
@@ -10981,24 +10821,14 @@
       <w:r>
         <w:t xml:space="preserve">Bảng  </w:t>
       </w:r>
-      <w:r>
-        <w:fldChar w:fldCharType="begin"/>
-      </w:r>
-      <w:r>
-        <w:instrText xml:space="preserve"> SEQ Bảng_ \* ARABIC </w:instrText>
-      </w:r>
-      <w:r>
-        <w:fldChar w:fldCharType="separate"/>
-      </w:r>
-      <w:r>
-        <w:rPr>
-          <w:noProof/>
-        </w:rPr>
-        <w:t>17</w:t>
-      </w:r>
-      <w:r>
-        <w:fldChar w:fldCharType="end"/>
-      </w:r>
+      <w:fldSimple w:instr=" SEQ Bảng_ \* ARABIC ">
+        <w:r>
+          <w:rPr>
+            <w:noProof/>
+          </w:rPr>
+          <w:t>17</w:t>
+        </w:r>
+      </w:fldSimple>
       <w:r>
         <w:t xml:space="preserve"> Điểm</w:t>
       </w:r>
@@ -11381,24 +11211,14 @@
       <w:r>
         <w:t xml:space="preserve">Bảng  </w:t>
       </w:r>
-      <w:r>
-        <w:fldChar w:fldCharType="begin"/>
-      </w:r>
-      <w:r>
-        <w:instrText xml:space="preserve"> SEQ Bảng_ \* ARABIC </w:instrText>
-      </w:r>
-      <w:r>
-        <w:fldChar w:fldCharType="separate"/>
-      </w:r>
-      <w:r>
-        <w:rPr>
-          <w:noProof/>
-        </w:rPr>
-        <w:t>18</w:t>
-      </w:r>
-      <w:r>
-        <w:fldChar w:fldCharType="end"/>
-      </w:r>
+      <w:fldSimple w:instr=" SEQ Bảng_ \* ARABIC ">
+        <w:r>
+          <w:rPr>
+            <w:noProof/>
+          </w:rPr>
+          <w:t>18</w:t>
+        </w:r>
+      </w:fldSimple>
       <w:r>
         <w:t xml:space="preserve"> Loại điểm</w:t>
       </w:r>
@@ -11631,24 +11451,14 @@
       <w:r>
         <w:t xml:space="preserve">Bảng  </w:t>
       </w:r>
-      <w:r>
-        <w:fldChar w:fldCharType="begin"/>
-      </w:r>
-      <w:r>
-        <w:instrText xml:space="preserve"> SEQ Bảng_ \* ARABIC </w:instrText>
-      </w:r>
-      <w:r>
-        <w:fldChar w:fldCharType="separate"/>
-      </w:r>
-      <w:r>
-        <w:rPr>
-          <w:noProof/>
-        </w:rPr>
-        <w:t>19</w:t>
-      </w:r>
-      <w:r>
-        <w:fldChar w:fldCharType="end"/>
-      </w:r>
+      <w:fldSimple w:instr=" SEQ Bảng_ \* ARABIC ">
+        <w:r>
+          <w:rPr>
+            <w:noProof/>
+          </w:rPr>
+          <w:t>19</w:t>
+        </w:r>
+      </w:fldSimple>
       <w:r>
         <w:t xml:space="preserve"> Người dùng</w:t>
       </w:r>
@@ -11942,24 +11752,14 @@
       <w:r>
         <w:t xml:space="preserve">Bảng  </w:t>
       </w:r>
-      <w:r>
-        <w:fldChar w:fldCharType="begin"/>
-      </w:r>
-      <w:r>
-        <w:instrText xml:space="preserve"> SEQ Bảng_ \* ARABIC </w:instrText>
-      </w:r>
-      <w:r>
-        <w:fldChar w:fldCharType="separate"/>
-      </w:r>
-      <w:r>
-        <w:rPr>
-          <w:noProof/>
-        </w:rPr>
-        <w:t>20</w:t>
-      </w:r>
-      <w:r>
-        <w:fldChar w:fldCharType="end"/>
-      </w:r>
+      <w:fldSimple w:instr=" SEQ Bảng_ \* ARABIC ">
+        <w:r>
+          <w:rPr>
+            <w:noProof/>
+          </w:rPr>
+          <w:t>20</w:t>
+        </w:r>
+      </w:fldSimple>
       <w:r>
         <w:t xml:space="preserve"> Loại người dùng</w:t>
       </w:r>
@@ -12118,24 +11918,14 @@
       <w:r>
         <w:t xml:space="preserve">Bảng  </w:t>
       </w:r>
-      <w:r>
-        <w:fldChar w:fldCharType="begin"/>
-      </w:r>
-      <w:r>
-        <w:instrText xml:space="preserve"> SEQ Bảng_ \* ARABIC </w:instrText>
-      </w:r>
-      <w:r>
-        <w:fldChar w:fldCharType="separate"/>
-      </w:r>
-      <w:r>
-        <w:rPr>
-          <w:noProof/>
-        </w:rPr>
-        <w:t>21</w:t>
-      </w:r>
-      <w:r>
-        <w:fldChar w:fldCharType="end"/>
-      </w:r>
+      <w:fldSimple w:instr=" SEQ Bảng_ \* ARABIC ">
+        <w:r>
+          <w:rPr>
+            <w:noProof/>
+          </w:rPr>
+          <w:t>21</w:t>
+        </w:r>
+      </w:fldSimple>
       <w:r>
         <w:t xml:space="preserve"> Giáo viên</w:t>
       </w:r>
@@ -12433,24 +12223,14 @@
       <w:r>
         <w:t xml:space="preserve">Bảng  </w:t>
       </w:r>
-      <w:r>
-        <w:fldChar w:fldCharType="begin"/>
-      </w:r>
-      <w:r>
-        <w:instrText xml:space="preserve"> SEQ Bảng_ \* ARABIC </w:instrText>
-      </w:r>
-      <w:r>
-        <w:fldChar w:fldCharType="separate"/>
-      </w:r>
-      <w:r>
-        <w:rPr>
-          <w:noProof/>
-        </w:rPr>
-        <w:t>22</w:t>
-      </w:r>
-      <w:r>
-        <w:fldChar w:fldCharType="end"/>
-      </w:r>
+      <w:fldSimple w:instr=" SEQ Bảng_ \* ARABIC ">
+        <w:r>
+          <w:rPr>
+            <w:noProof/>
+          </w:rPr>
+          <w:t>22</w:t>
+        </w:r>
+      </w:fldSimple>
       <w:r>
         <w:t xml:space="preserve"> Tôn Giáo</w:t>
       </w:r>
@@ -12645,24 +12425,14 @@
       <w:r>
         <w:t xml:space="preserve">Bảng  </w:t>
       </w:r>
-      <w:r>
-        <w:fldChar w:fldCharType="begin"/>
-      </w:r>
-      <w:r>
-        <w:instrText xml:space="preserve"> SEQ Bảng_ \* ARABIC </w:instrText>
-      </w:r>
-      <w:r>
-        <w:fldChar w:fldCharType="separate"/>
-      </w:r>
-      <w:r>
-        <w:rPr>
-          <w:noProof/>
-        </w:rPr>
-        <w:t>23</w:t>
-      </w:r>
-      <w:r>
-        <w:fldChar w:fldCharType="end"/>
-      </w:r>
+      <w:fldSimple w:instr=" SEQ Bảng_ \* ARABIC ">
+        <w:r>
+          <w:rPr>
+            <w:noProof/>
+          </w:rPr>
+          <w:t>23</w:t>
+        </w:r>
+      </w:fldSimple>
       <w:r>
         <w:t xml:space="preserve"> Phân công</w:t>
       </w:r>
@@ -12974,24 +12744,14 @@
       <w:r>
         <w:t xml:space="preserve">Bảng  </w:t>
       </w:r>
-      <w:r>
-        <w:fldChar w:fldCharType="begin"/>
-      </w:r>
-      <w:r>
-        <w:instrText xml:space="preserve"> SEQ Bảng_ \* ARABIC </w:instrText>
-      </w:r>
-      <w:r>
-        <w:fldChar w:fldCharType="separate"/>
-      </w:r>
-      <w:r>
-        <w:rPr>
-          <w:noProof/>
-        </w:rPr>
-        <w:t>24</w:t>
-      </w:r>
-      <w:r>
-        <w:fldChar w:fldCharType="end"/>
-      </w:r>
+      <w:fldSimple w:instr=" SEQ Bảng_ \* ARABIC ">
+        <w:r>
+          <w:rPr>
+            <w:noProof/>
+          </w:rPr>
+          <w:t>24</w:t>
+        </w:r>
+      </w:fldSimple>
       <w:r>
         <w:t xml:space="preserve"> Phân lớp</w:t>
       </w:r>
@@ -13238,24 +12998,14 @@
       <w:r>
         <w:t xml:space="preserve">Bảng chi tiết </w:t>
       </w:r>
-      <w:r>
-        <w:fldChar w:fldCharType="begin"/>
-      </w:r>
-      <w:r>
-        <w:instrText xml:space="preserve"> SEQ Bảng_chi_tiết \* ARABIC </w:instrText>
-      </w:r>
-      <w:r>
-        <w:fldChar w:fldCharType="separate"/>
-      </w:r>
-      <w:r>
-        <w:rPr>
-          <w:noProof/>
-        </w:rPr>
-        <w:t>1</w:t>
-      </w:r>
-      <w:r>
-        <w:fldChar w:fldCharType="end"/>
-      </w:r>
+      <w:fldSimple w:instr=" SEQ Bảng_chi_tiết \* ARABIC ">
+        <w:r>
+          <w:rPr>
+            <w:noProof/>
+          </w:rPr>
+          <w:t>1</w:t>
+        </w:r>
+      </w:fldSimple>
       <w:r>
         <w:t xml:space="preserve"> - Học sinh</w:t>
       </w:r>
@@ -13861,24 +13611,14 @@
       <w:r>
         <w:t xml:space="preserve">Bảng chi tiết </w:t>
       </w:r>
-      <w:r>
-        <w:fldChar w:fldCharType="begin"/>
-      </w:r>
-      <w:r>
-        <w:instrText xml:space="preserve"> SEQ Bảng_chi_tiết \* ARABIC </w:instrText>
-      </w:r>
-      <w:r>
-        <w:fldChar w:fldCharType="separate"/>
-      </w:r>
-      <w:r>
-        <w:rPr>
-          <w:noProof/>
-        </w:rPr>
-        <w:t>2</w:t>
-      </w:r>
-      <w:r>
-        <w:fldChar w:fldCharType="end"/>
-      </w:r>
+      <w:fldSimple w:instr=" SEQ Bảng_chi_tiết \* ARABIC ">
+        <w:r>
+          <w:rPr>
+            <w:noProof/>
+          </w:rPr>
+          <w:t>2</w:t>
+        </w:r>
+      </w:fldSimple>
       <w:r>
         <w:t xml:space="preserve"> Dân tộc</w:t>
       </w:r>
@@ -14033,24 +13773,14 @@
       <w:r>
         <w:t xml:space="preserve">Bảng chi tiết </w:t>
       </w:r>
-      <w:r>
-        <w:fldChar w:fldCharType="begin"/>
-      </w:r>
-      <w:r>
-        <w:instrText xml:space="preserve"> SEQ Bảng_chi_tiết \* ARABIC </w:instrText>
-      </w:r>
-      <w:r>
-        <w:fldChar w:fldCharType="separate"/>
-      </w:r>
-      <w:r>
-        <w:rPr>
-          <w:noProof/>
-        </w:rPr>
-        <w:t>3</w:t>
-      </w:r>
-      <w:r>
-        <w:fldChar w:fldCharType="end"/>
-      </w:r>
+      <w:fldSimple w:instr=" SEQ Bảng_chi_tiết \* ARABIC ">
+        <w:r>
+          <w:rPr>
+            <w:noProof/>
+          </w:rPr>
+          <w:t>3</w:t>
+        </w:r>
+      </w:fldSimple>
       <w:r>
         <w:t xml:space="preserve"> kq_</w:t>
       </w:r>
@@ -14534,24 +14264,14 @@
       <w:r>
         <w:t xml:space="preserve">Bảng chi tiết </w:t>
       </w:r>
-      <w:r>
-        <w:fldChar w:fldCharType="begin"/>
-      </w:r>
-      <w:r>
-        <w:instrText xml:space="preserve"> SEQ Bảng_chi_tiết \* ARABIC </w:instrText>
-      </w:r>
-      <w:r>
-        <w:fldChar w:fldCharType="separate"/>
-      </w:r>
-      <w:r>
-        <w:rPr>
-          <w:noProof/>
-        </w:rPr>
-        <w:t>4</w:t>
-      </w:r>
-      <w:r>
-        <w:fldChar w:fldCharType="end"/>
-      </w:r>
+      <w:fldSimple w:instr=" SEQ Bảng_chi_tiết \* ARABIC ">
+        <w:r>
+          <w:rPr>
+            <w:noProof/>
+          </w:rPr>
+          <w:t>4</w:t>
+        </w:r>
+      </w:fldSimple>
       <w:r>
         <w:t xml:space="preserve"> kq_hocsinh_monhoc</w:t>
       </w:r>
@@ -15083,24 +14803,14 @@
       <w:r>
         <w:t xml:space="preserve">Bảng chi tiết </w:t>
       </w:r>
-      <w:r>
-        <w:fldChar w:fldCharType="begin"/>
-      </w:r>
-      <w:r>
-        <w:instrText xml:space="preserve"> SEQ Bảng_chi_tiết \* ARABIC </w:instrText>
-      </w:r>
-      <w:r>
-        <w:fldChar w:fldCharType="separate"/>
-      </w:r>
-      <w:r>
-        <w:rPr>
-          <w:noProof/>
-        </w:rPr>
-        <w:t>5</w:t>
-      </w:r>
-      <w:r>
-        <w:fldChar w:fldCharType="end"/>
-      </w:r>
+      <w:fldSimple w:instr=" SEQ Bảng_chi_tiết \* ARABIC ">
+        <w:r>
+          <w:rPr>
+            <w:noProof/>
+          </w:rPr>
+          <w:t>5</w:t>
+        </w:r>
+      </w:fldSimple>
       <w:r>
         <w:t xml:space="preserve"> kq_lophoc_</w:t>
       </w:r>
@@ -15451,24 +15161,14 @@
       <w:r>
         <w:t xml:space="preserve">Bảng chi tiết </w:t>
       </w:r>
-      <w:r>
-        <w:fldChar w:fldCharType="begin"/>
-      </w:r>
-      <w:r>
-        <w:instrText xml:space="preserve"> SEQ Bảng_chi_tiết \* ARABIC </w:instrText>
-      </w:r>
-      <w:r>
-        <w:fldChar w:fldCharType="separate"/>
-      </w:r>
-      <w:r>
-        <w:rPr>
-          <w:noProof/>
-        </w:rPr>
-        <w:t>6</w:t>
-      </w:r>
-      <w:r>
-        <w:fldChar w:fldCharType="end"/>
-      </w:r>
+      <w:fldSimple w:instr=" SEQ Bảng_chi_tiết \* ARABIC ">
+        <w:r>
+          <w:rPr>
+            <w:noProof/>
+          </w:rPr>
+          <w:t>6</w:t>
+        </w:r>
+      </w:fldSimple>
       <w:r>
         <w:t xml:space="preserve"> kq_lophoc_hocky</w:t>
       </w:r>
@@ -21997,8 +21697,6 @@
           <w:lang w:val="vi-VN"/>
         </w:rPr>
       </w:pPr>
-      <w:bookmarkStart w:id="0" w:name="_GoBack"/>
-      <w:bookmarkEnd w:id="0"/>
       <w:r>
         <w:rPr>
           <w:lang w:val="vi-VN"/>
@@ -22035,24 +21733,14 @@
       <w:r>
         <w:t xml:space="preserve">Hình </w:t>
       </w:r>
-      <w:r>
-        <w:fldChar w:fldCharType="begin"/>
-      </w:r>
-      <w:r>
-        <w:instrText xml:space="preserve"> SEQ Hình \* ARABIC </w:instrText>
-      </w:r>
-      <w:r>
-        <w:fldChar w:fldCharType="separate"/>
-      </w:r>
-      <w:r>
-        <w:rPr>
-          <w:noProof/>
-        </w:rPr>
-        <w:t>1</w:t>
-      </w:r>
-      <w:r>
-        <w:fldChar w:fldCharType="end"/>
-      </w:r>
+      <w:fldSimple w:instr=" SEQ Hình \* ARABIC ">
+        <w:r>
+          <w:rPr>
+            <w:noProof/>
+          </w:rPr>
+          <w:t>1</w:t>
+        </w:r>
+      </w:fldSimple>
       <w:r>
         <w:t xml:space="preserve"> - ERD Diagram</w:t>
       </w:r>
@@ -22138,24 +21826,14 @@
       <w:r>
         <w:t xml:space="preserve">Hình </w:t>
       </w:r>
-      <w:r>
-        <w:fldChar w:fldCharType="begin"/>
-      </w:r>
-      <w:r>
-        <w:instrText xml:space="preserve"> SEQ Hình \* ARABIC </w:instrText>
-      </w:r>
-      <w:r>
-        <w:fldChar w:fldCharType="separate"/>
-      </w:r>
-      <w:r>
-        <w:rPr>
-          <w:noProof/>
-        </w:rPr>
-        <w:t>2</w:t>
-      </w:r>
-      <w:r>
-        <w:fldChar w:fldCharType="end"/>
-      </w:r>
+      <w:fldSimple w:instr=" SEQ Hình \* ARABIC ">
+        <w:r>
+          <w:rPr>
+            <w:noProof/>
+          </w:rPr>
+          <w:t>2</w:t>
+        </w:r>
+      </w:fldSimple>
       <w:r>
         <w:t>- Class Diagram</w:t>
       </w:r>
@@ -22241,24 +21919,14 @@
       <w:r>
         <w:t xml:space="preserve">Hình </w:t>
       </w:r>
-      <w:r>
-        <w:fldChar w:fldCharType="begin"/>
-      </w:r>
-      <w:r>
-        <w:instrText xml:space="preserve"> SEQ Hình \* ARABIC </w:instrText>
-      </w:r>
-      <w:r>
-        <w:fldChar w:fldCharType="separate"/>
-      </w:r>
-      <w:r>
-        <w:rPr>
-          <w:noProof/>
-        </w:rPr>
-        <w:t>3</w:t>
-      </w:r>
-      <w:r>
-        <w:fldChar w:fldCharType="end"/>
-      </w:r>
+      <w:fldSimple w:instr=" SEQ Hình \* ARABIC ">
+        <w:r>
+          <w:rPr>
+            <w:noProof/>
+          </w:rPr>
+          <w:t>3</w:t>
+        </w:r>
+      </w:fldSimple>
       <w:r>
         <w:t xml:space="preserve"> - Relationship</w:t>
       </w:r>
@@ -22344,24 +22012,14 @@
       <w:r>
         <w:t xml:space="preserve">Hình </w:t>
       </w:r>
-      <w:r>
-        <w:fldChar w:fldCharType="begin"/>
-      </w:r>
-      <w:r>
-        <w:instrText xml:space="preserve"> SEQ Hình \* ARABIC </w:instrText>
-      </w:r>
-      <w:r>
-        <w:fldChar w:fldCharType="separate"/>
-      </w:r>
-      <w:r>
-        <w:rPr>
-          <w:noProof/>
-        </w:rPr>
-        <w:t>4</w:t>
-      </w:r>
-      <w:r>
-        <w:fldChar w:fldCharType="end"/>
-      </w:r>
+      <w:fldSimple w:instr=" SEQ Hình \* ARABIC ">
+        <w:r>
+          <w:rPr>
+            <w:noProof/>
+          </w:rPr>
+          <w:t>4</w:t>
+        </w:r>
+      </w:fldSimple>
       <w:r>
         <w:t>- Dân Tộc</w:t>
       </w:r>
@@ -22426,24 +22084,14 @@
       <w:r>
         <w:t xml:space="preserve">Hình </w:t>
       </w:r>
-      <w:r>
-        <w:fldChar w:fldCharType="begin"/>
-      </w:r>
-      <w:r>
-        <w:instrText xml:space="preserve"> SEQ Hình \* ARABIC </w:instrText>
-      </w:r>
-      <w:r>
-        <w:fldChar w:fldCharType="separate"/>
-      </w:r>
-      <w:r>
-        <w:rPr>
-          <w:noProof/>
-        </w:rPr>
-        <w:t>5</w:t>
-      </w:r>
-      <w:r>
-        <w:fldChar w:fldCharType="end"/>
-      </w:r>
+      <w:fldSimple w:instr=" SEQ Hình \* ARABIC ">
+        <w:r>
+          <w:rPr>
+            <w:noProof/>
+          </w:rPr>
+          <w:t>5</w:t>
+        </w:r>
+      </w:fldSimple>
       <w:r>
         <w:t xml:space="preserve"> - Giáo Viên</w:t>
       </w:r>
@@ -22508,24 +22156,14 @@
       <w:r>
         <w:t xml:space="preserve">Hình </w:t>
       </w:r>
-      <w:r>
-        <w:fldChar w:fldCharType="begin"/>
-      </w:r>
-      <w:r>
-        <w:instrText xml:space="preserve"> SEQ Hình \* ARABIC </w:instrText>
-      </w:r>
-      <w:r>
-        <w:fldChar w:fldCharType="separate"/>
-      </w:r>
-      <w:r>
-        <w:rPr>
-          <w:noProof/>
-        </w:rPr>
-        <w:t>6</w:t>
-      </w:r>
-      <w:r>
-        <w:fldChar w:fldCharType="end"/>
-      </w:r>
+      <w:fldSimple w:instr=" SEQ Hình \* ARABIC ">
+        <w:r>
+          <w:rPr>
+            <w:noProof/>
+          </w:rPr>
+          <w:t>6</w:t>
+        </w:r>
+      </w:fldSimple>
       <w:r>
         <w:t xml:space="preserve"> - Hạnh Kiểm</w:t>
       </w:r>
@@ -22586,24 +22224,14 @@
       <w:r>
         <w:t xml:space="preserve">Hình </w:t>
       </w:r>
-      <w:r>
-        <w:fldChar w:fldCharType="begin"/>
-      </w:r>
-      <w:r>
-        <w:instrText xml:space="preserve"> SEQ Hình \* ARABIC </w:instrText>
-      </w:r>
-      <w:r>
-        <w:fldChar w:fldCharType="separate"/>
-      </w:r>
-      <w:r>
-        <w:rPr>
-          <w:noProof/>
-        </w:rPr>
-        <w:t>7</w:t>
-      </w:r>
-      <w:r>
-        <w:fldChar w:fldCharType="end"/>
-      </w:r>
+      <w:fldSimple w:instr=" SEQ Hình \* ARABIC ">
+        <w:r>
+          <w:rPr>
+            <w:noProof/>
+          </w:rPr>
+          <w:t>7</w:t>
+        </w:r>
+      </w:fldSimple>
       <w:r>
         <w:t xml:space="preserve"> - Học Kỳ</w:t>
       </w:r>
@@ -22664,24 +22292,14 @@
       <w:r>
         <w:t xml:space="preserve">Hình </w:t>
       </w:r>
-      <w:r>
-        <w:fldChar w:fldCharType="begin"/>
-      </w:r>
-      <w:r>
-        <w:instrText xml:space="preserve"> SEQ Hình \* ARABIC </w:instrText>
-      </w:r>
-      <w:r>
-        <w:fldChar w:fldCharType="separate"/>
-      </w:r>
-      <w:r>
-        <w:rPr>
-          <w:noProof/>
-        </w:rPr>
-        <w:t>8</w:t>
-      </w:r>
-      <w:r>
-        <w:fldChar w:fldCharType="end"/>
-      </w:r>
+      <w:fldSimple w:instr=" SEQ Hình \* ARABIC ">
+        <w:r>
+          <w:rPr>
+            <w:noProof/>
+          </w:rPr>
+          <w:t>8</w:t>
+        </w:r>
+      </w:fldSimple>
       <w:r>
         <w:t xml:space="preserve"> - Học Lực</w:t>
       </w:r>
@@ -22743,24 +22361,14 @@
         <w:lastRenderedPageBreak/>
         <w:t xml:space="preserve">Hình </w:t>
       </w:r>
-      <w:r>
-        <w:fldChar w:fldCharType="begin"/>
-      </w:r>
-      <w:r>
-        <w:instrText xml:space="preserve"> SEQ Hình \* ARABIC </w:instrText>
-      </w:r>
-      <w:r>
-        <w:fldChar w:fldCharType="separate"/>
-      </w:r>
-      <w:r>
-        <w:rPr>
-          <w:noProof/>
-        </w:rPr>
-        <w:t>9</w:t>
-      </w:r>
-      <w:r>
-        <w:fldChar w:fldCharType="end"/>
-      </w:r>
+      <w:fldSimple w:instr=" SEQ Hình \* ARABIC ">
+        <w:r>
+          <w:rPr>
+            <w:noProof/>
+          </w:rPr>
+          <w:t>9</w:t>
+        </w:r>
+      </w:fldSimple>
       <w:r>
         <w:t xml:space="preserve"> - Học Sinh</w:t>
       </w:r>
@@ -22876,24 +22484,14 @@
       <w:r>
         <w:t xml:space="preserve">Hình </w:t>
       </w:r>
-      <w:r>
-        <w:fldChar w:fldCharType="begin"/>
-      </w:r>
-      <w:r>
-        <w:instrText xml:space="preserve"> SEQ Hình \* ARABIC </w:instrText>
-      </w:r>
-      <w:r>
-        <w:fldChar w:fldCharType="separate"/>
-      </w:r>
-      <w:r>
-        <w:rPr>
-          <w:noProof/>
-        </w:rPr>
-        <w:t>10</w:t>
-      </w:r>
-      <w:r>
-        <w:fldChar w:fldCharType="end"/>
-      </w:r>
+      <w:fldSimple w:instr=" SEQ Hình \* ARABIC ">
+        <w:r>
+          <w:rPr>
+            <w:noProof/>
+          </w:rPr>
+          <w:t>10</w:t>
+        </w:r>
+      </w:fldSimple>
       <w:r>
         <w:t xml:space="preserve"> - Kết Qủa</w:t>
       </w:r>
@@ -22954,24 +22552,14 @@
       <w:r>
         <w:t xml:space="preserve">Hình </w:t>
       </w:r>
-      <w:r>
-        <w:fldChar w:fldCharType="begin"/>
-      </w:r>
-      <w:r>
-        <w:instrText xml:space="preserve"> SEQ Hình \* ARABIC </w:instrText>
-      </w:r>
-      <w:r>
-        <w:fldChar w:fldCharType="separate"/>
-      </w:r>
-      <w:r>
-        <w:rPr>
-          <w:noProof/>
-        </w:rPr>
-        <w:t>11</w:t>
-      </w:r>
-      <w:r>
-        <w:fldChar w:fldCharType="end"/>
-      </w:r>
+      <w:fldSimple w:instr=" SEQ Hình \* ARABIC ">
+        <w:r>
+          <w:rPr>
+            <w:noProof/>
+          </w:rPr>
+          <w:t>11</w:t>
+        </w:r>
+      </w:fldSimple>
       <w:r>
         <w:t xml:space="preserve"> - Khối Lớp</w:t>
       </w:r>
@@ -23033,24 +22621,14 @@
         <w:lastRenderedPageBreak/>
         <w:t xml:space="preserve">Hình </w:t>
       </w:r>
-      <w:r>
-        <w:fldChar w:fldCharType="begin"/>
-      </w:r>
-      <w:r>
-        <w:instrText xml:space="preserve"> SEQ Hình \* ARABIC </w:instrText>
-      </w:r>
-      <w:r>
-        <w:fldChar w:fldCharType="separate"/>
-      </w:r>
-      <w:r>
-        <w:rPr>
-          <w:noProof/>
-        </w:rPr>
-        <w:t>12</w:t>
-      </w:r>
-      <w:r>
-        <w:fldChar w:fldCharType="end"/>
-      </w:r>
+      <w:fldSimple w:instr=" SEQ Hình \* ARABIC ">
+        <w:r>
+          <w:rPr>
+            <w:noProof/>
+          </w:rPr>
+          <w:t>12</w:t>
+        </w:r>
+      </w:fldSimple>
       <w:r>
         <w:t xml:space="preserve"> - Loại Điểm</w:t>
       </w:r>
@@ -23111,24 +22689,14 @@
       <w:r>
         <w:t xml:space="preserve">Hình </w:t>
       </w:r>
-      <w:r>
-        <w:fldChar w:fldCharType="begin"/>
-      </w:r>
-      <w:r>
-        <w:instrText xml:space="preserve"> SEQ Hình \* ARABIC </w:instrText>
-      </w:r>
-      <w:r>
-        <w:fldChar w:fldCharType="separate"/>
-      </w:r>
-      <w:r>
-        <w:rPr>
-          <w:noProof/>
-        </w:rPr>
-        <w:t>13</w:t>
-      </w:r>
-      <w:r>
-        <w:fldChar w:fldCharType="end"/>
-      </w:r>
+      <w:fldSimple w:instr=" SEQ Hình \* ARABIC ">
+        <w:r>
+          <w:rPr>
+            <w:noProof/>
+          </w:rPr>
+          <w:t>13</w:t>
+        </w:r>
+      </w:fldSimple>
       <w:r>
         <w:t xml:space="preserve"> - Loại Người Dùng</w:t>
       </w:r>
@@ -23189,24 +22757,14 @@
       <w:r>
         <w:t xml:space="preserve">Hình </w:t>
       </w:r>
-      <w:r>
-        <w:fldChar w:fldCharType="begin"/>
-      </w:r>
-      <w:r>
-        <w:instrText xml:space="preserve"> SEQ Hình \* ARABIC </w:instrText>
-      </w:r>
-      <w:r>
-        <w:fldChar w:fldCharType="separate"/>
-      </w:r>
-      <w:r>
-        <w:rPr>
-          <w:noProof/>
-        </w:rPr>
-        <w:t>14</w:t>
-      </w:r>
-      <w:r>
-        <w:fldChar w:fldCharType="end"/>
-      </w:r>
+      <w:fldSimple w:instr=" SEQ Hình \* ARABIC ">
+        <w:r>
+          <w:rPr>
+            <w:noProof/>
+          </w:rPr>
+          <w:t>14</w:t>
+        </w:r>
+      </w:fldSimple>
       <w:r>
         <w:t xml:space="preserve"> - LỚP</w:t>
       </w:r>
@@ -23267,24 +22825,14 @@
       <w:r>
         <w:t xml:space="preserve">Hình </w:t>
       </w:r>
-      <w:r>
-        <w:fldChar w:fldCharType="begin"/>
-      </w:r>
-      <w:r>
-        <w:instrText xml:space="preserve"> SEQ Hình \* ARABIC </w:instrText>
-      </w:r>
-      <w:r>
-        <w:fldChar w:fldCharType="separate"/>
-      </w:r>
-      <w:r>
-        <w:rPr>
-          <w:noProof/>
-        </w:rPr>
-        <w:t>15</w:t>
-      </w:r>
-      <w:r>
-        <w:fldChar w:fldCharType="end"/>
-      </w:r>
+      <w:fldSimple w:instr=" SEQ Hình \* ARABIC ">
+        <w:r>
+          <w:rPr>
+            <w:noProof/>
+          </w:rPr>
+          <w:t>15</w:t>
+        </w:r>
+      </w:fldSimple>
       <w:r>
         <w:t xml:space="preserve"> - Môn Học</w:t>
       </w:r>
@@ -23346,24 +22894,14 @@
         <w:lastRenderedPageBreak/>
         <w:t xml:space="preserve">Hình </w:t>
       </w:r>
-      <w:r>
-        <w:fldChar w:fldCharType="begin"/>
-      </w:r>
-      <w:r>
-        <w:instrText xml:space="preserve"> SEQ Hình \* ARABIC </w:instrText>
-      </w:r>
-      <w:r>
-        <w:fldChar w:fldCharType="separate"/>
-      </w:r>
-      <w:r>
-        <w:rPr>
-          <w:noProof/>
-        </w:rPr>
-        <w:t>16</w:t>
-      </w:r>
-      <w:r>
-        <w:fldChar w:fldCharType="end"/>
-      </w:r>
+      <w:fldSimple w:instr=" SEQ Hình \* ARABIC ">
+        <w:r>
+          <w:rPr>
+            <w:noProof/>
+          </w:rPr>
+          <w:t>16</w:t>
+        </w:r>
+      </w:fldSimple>
       <w:r>
         <w:t xml:space="preserve"> - Năm Học</w:t>
       </w:r>
@@ -23424,24 +22962,14 @@
       <w:r>
         <w:t xml:space="preserve">Hình </w:t>
       </w:r>
-      <w:r>
-        <w:fldChar w:fldCharType="begin"/>
-      </w:r>
-      <w:r>
-        <w:instrText xml:space="preserve"> SEQ Hình \* ARABIC </w:instrText>
-      </w:r>
-      <w:r>
-        <w:fldChar w:fldCharType="separate"/>
-      </w:r>
-      <w:r>
-        <w:rPr>
-          <w:noProof/>
-        </w:rPr>
-        <w:t>17</w:t>
-      </w:r>
-      <w:r>
-        <w:fldChar w:fldCharType="end"/>
-      </w:r>
+      <w:fldSimple w:instr=" SEQ Hình \* ARABIC ">
+        <w:r>
+          <w:rPr>
+            <w:noProof/>
+          </w:rPr>
+          <w:t>17</w:t>
+        </w:r>
+      </w:fldSimple>
       <w:r>
         <w:t xml:space="preserve"> - Nghề Nghiệp</w:t>
       </w:r>
@@ -23502,24 +23030,14 @@
       <w:r>
         <w:t xml:space="preserve">Hình </w:t>
       </w:r>
-      <w:r>
-        <w:fldChar w:fldCharType="begin"/>
-      </w:r>
-      <w:r>
-        <w:instrText xml:space="preserve"> SEQ Hình \* ARABIC </w:instrText>
-      </w:r>
-      <w:r>
-        <w:fldChar w:fldCharType="separate"/>
-      </w:r>
-      <w:r>
-        <w:rPr>
-          <w:noProof/>
-        </w:rPr>
-        <w:t>18</w:t>
-      </w:r>
-      <w:r>
-        <w:fldChar w:fldCharType="end"/>
-      </w:r>
+      <w:fldSimple w:instr=" SEQ Hình \* ARABIC ">
+        <w:r>
+          <w:rPr>
+            <w:noProof/>
+          </w:rPr>
+          <w:t>18</w:t>
+        </w:r>
+      </w:fldSimple>
       <w:r>
         <w:t xml:space="preserve"> - Phân Lớp</w:t>
       </w:r>
@@ -23629,24 +23147,14 @@
       <w:r>
         <w:t xml:space="preserve">Hình </w:t>
       </w:r>
-      <w:r>
-        <w:fldChar w:fldCharType="begin"/>
-      </w:r>
-      <w:r>
-        <w:instrText xml:space="preserve"> SEQ Hình \* ARABIC </w:instrText>
-      </w:r>
-      <w:r>
-        <w:fldChar w:fldCharType="separate"/>
-      </w:r>
-      <w:r>
-        <w:rPr>
-          <w:noProof/>
-        </w:rPr>
-        <w:t>19</w:t>
-      </w:r>
-      <w:r>
-        <w:fldChar w:fldCharType="end"/>
-      </w:r>
+      <w:fldSimple w:instr=" SEQ Hình \* ARABIC ">
+        <w:r>
+          <w:rPr>
+            <w:noProof/>
+          </w:rPr>
+          <w:t>19</w:t>
+        </w:r>
+      </w:fldSimple>
       <w:r>
         <w:t xml:space="preserve"> - Phân Công</w:t>
       </w:r>
@@ -23708,24 +23216,14 @@
         <w:lastRenderedPageBreak/>
         <w:t xml:space="preserve">Hình </w:t>
       </w:r>
-      <w:r>
-        <w:fldChar w:fldCharType="begin"/>
-      </w:r>
-      <w:r>
-        <w:instrText xml:space="preserve"> SEQ Hình \* ARABIC </w:instrText>
-      </w:r>
-      <w:r>
-        <w:fldChar w:fldCharType="separate"/>
-      </w:r>
-      <w:r>
-        <w:rPr>
-          <w:noProof/>
-        </w:rPr>
-        <w:t>20</w:t>
-      </w:r>
-      <w:r>
-        <w:fldChar w:fldCharType="end"/>
-      </w:r>
+      <w:fldSimple w:instr=" SEQ Hình \* ARABIC ">
+        <w:r>
+          <w:rPr>
+            <w:noProof/>
+          </w:rPr>
+          <w:t>20</w:t>
+        </w:r>
+      </w:fldSimple>
       <w:r>
         <w:t xml:space="preserve"> - Quy Định</w:t>
       </w:r>
@@ -23786,24 +23284,14 @@
       <w:r>
         <w:t xml:space="preserve">Hình </w:t>
       </w:r>
-      <w:r>
-        <w:fldChar w:fldCharType="begin"/>
-      </w:r>
-      <w:r>
-        <w:instrText xml:space="preserve"> SEQ Hình \* ARABIC </w:instrText>
-      </w:r>
-      <w:r>
-        <w:fldChar w:fldCharType="separate"/>
-      </w:r>
-      <w:r>
-        <w:rPr>
-          <w:noProof/>
-        </w:rPr>
-        <w:t>21</w:t>
-      </w:r>
-      <w:r>
-        <w:fldChar w:fldCharType="end"/>
-      </w:r>
+      <w:fldSimple w:instr=" SEQ Hình \* ARABIC ">
+        <w:r>
+          <w:rPr>
+            <w:noProof/>
+          </w:rPr>
+          <w:t>21</w:t>
+        </w:r>
+      </w:fldSimple>
       <w:r>
         <w:t xml:space="preserve"> - Tôn Giáo</w:t>
       </w:r>
@@ -23858,8 +23346,441 @@
     </w:p>
     <w:p/>
     <w:p>
+      <w:pPr>
+        <w:pStyle w:val="Caption"/>
+        <w:keepNext/>
+      </w:pPr>
+      <w:r>
+        <w:t xml:space="preserve">Hình </w:t>
+      </w:r>
+      <w:fldSimple w:instr=" SEQ Hình \* ARABIC ">
+        <w:r>
+          <w:rPr>
+            <w:noProof/>
+          </w:rPr>
+          <w:t>22</w:t>
+        </w:r>
+      </w:fldSimple>
+      <w:r>
+        <w:t xml:space="preserve"> - Người Dùng</w:t>
+      </w:r>
+    </w:p>
+    <w:p>
+      <w:r>
+        <w:rPr>
+          <w:noProof/>
+        </w:rPr>
+        <w:drawing>
+          <wp:inline distT="0" distB="0" distL="0" distR="0" wp14:anchorId="6300D637" wp14:editId="1A5F80F6">
+            <wp:extent cx="4838700" cy="1057275"/>
+            <wp:effectExtent l="0" t="0" r="0" b="9525"/>
+            <wp:docPr id="24" name="Picture 24"/>
+            <wp:cNvGraphicFramePr>
+              <a:graphicFrameLocks xmlns:a="http://schemas.openxmlformats.org/drawingml/2006/main" noChangeAspect="1"/>
+            </wp:cNvGraphicFramePr>
+            <a:graphic xmlns:a="http://schemas.openxmlformats.org/drawingml/2006/main">
+              <a:graphicData uri="http://schemas.openxmlformats.org/drawingml/2006/picture">
+                <pic:pic xmlns:pic="http://schemas.openxmlformats.org/drawingml/2006/picture">
+                  <pic:nvPicPr>
+                    <pic:cNvPr id="24" name="NGUOIDUNG.png"/>
+                    <pic:cNvPicPr/>
+                  </pic:nvPicPr>
+                  <pic:blipFill rotWithShape="1">
+                    <a:blip r:embed="rId42">
+                      <a:extLst>
+                        <a:ext uri="{28A0092B-C50C-407E-A947-70E740481C1C}">
+                          <a14:useLocalDpi xmlns:a14="http://schemas.microsoft.com/office/drawing/2010/main" val="0"/>
+                        </a:ext>
+                      </a:extLst>
+                    </a:blip>
+                    <a:srcRect l="6618"/>
+                    <a:stretch/>
+                  </pic:blipFill>
+                  <pic:spPr bwMode="auto">
+                    <a:xfrm>
+                      <a:off x="0" y="0"/>
+                      <a:ext cx="4838700" cy="1057275"/>
+                    </a:xfrm>
+                    <a:prstGeom prst="rect">
+                      <a:avLst/>
+                    </a:prstGeom>
+                    <a:ln>
+                      <a:noFill/>
+                    </a:ln>
+                    <a:extLst>
+                      <a:ext uri="{53640926-AAD7-44D8-BBD7-CCE9431645EC}">
+                        <a14:shadowObscured xmlns:a14="http://schemas.microsoft.com/office/drawing/2010/main"/>
+                      </a:ext>
+                    </a:extLst>
+                  </pic:spPr>
+                </pic:pic>
+              </a:graphicData>
+            </a:graphic>
+          </wp:inline>
+        </w:drawing>
+      </w:r>
+    </w:p>
+    <w:p>
+      <w:pPr>
+        <w:pStyle w:val="Caption"/>
+        <w:keepNext/>
+      </w:pPr>
+    </w:p>
+    <w:p>
+      <w:pPr>
+        <w:pStyle w:val="Caption"/>
+        <w:keepNext/>
+      </w:pPr>
+      <w:r>
+        <w:t xml:space="preserve">Hình </w:t>
+      </w:r>
+      <w:fldSimple w:instr=" SEQ Hình \* ARABIC ">
+        <w:r>
+          <w:rPr>
+            <w:noProof/>
+          </w:rPr>
+          <w:t>23</w:t>
+        </w:r>
+      </w:fldSimple>
+      <w:r>
+        <w:t xml:space="preserve"> - Điểm</w:t>
+      </w:r>
+    </w:p>
+    <w:p>
+      <w:r>
+        <w:rPr>
+          <w:noProof/>
+        </w:rPr>
+        <w:drawing>
+          <wp:inline distT="0" distB="0" distL="0" distR="0" wp14:anchorId="6BA04425" wp14:editId="54471D6B">
+            <wp:extent cx="5972175" cy="2326005"/>
+            <wp:effectExtent l="0" t="0" r="9525" b="0"/>
+            <wp:docPr id="25" name="Picture 25"/>
+            <wp:cNvGraphicFramePr>
+              <a:graphicFrameLocks xmlns:a="http://schemas.openxmlformats.org/drawingml/2006/main" noChangeAspect="1"/>
+            </wp:cNvGraphicFramePr>
+            <a:graphic xmlns:a="http://schemas.openxmlformats.org/drawingml/2006/main">
+              <a:graphicData uri="http://schemas.openxmlformats.org/drawingml/2006/picture">
+                <pic:pic xmlns:pic="http://schemas.openxmlformats.org/drawingml/2006/picture">
+                  <pic:nvPicPr>
+                    <pic:cNvPr id="25" name="DIEM.png"/>
+                    <pic:cNvPicPr/>
+                  </pic:nvPicPr>
+                  <pic:blipFill>
+                    <a:blip r:embed="rId43">
+                      <a:extLst>
+                        <a:ext uri="{28A0092B-C50C-407E-A947-70E740481C1C}">
+                          <a14:useLocalDpi xmlns:a14="http://schemas.microsoft.com/office/drawing/2010/main" val="0"/>
+                        </a:ext>
+                      </a:extLst>
+                    </a:blip>
+                    <a:stretch>
+                      <a:fillRect/>
+                    </a:stretch>
+                  </pic:blipFill>
+                  <pic:spPr>
+                    <a:xfrm>
+                      <a:off x="0" y="0"/>
+                      <a:ext cx="5972175" cy="2326005"/>
+                    </a:xfrm>
+                    <a:prstGeom prst="rect">
+                      <a:avLst/>
+                    </a:prstGeom>
+                  </pic:spPr>
+                </pic:pic>
+              </a:graphicData>
+            </a:graphic>
+          </wp:inline>
+        </w:drawing>
+      </w:r>
+    </w:p>
+    <w:p>
       <w:r>
         <w:tab/>
+      </w:r>
+    </w:p>
+    <w:p>
+      <w:pPr>
+        <w:pStyle w:val="Caption"/>
+        <w:keepNext/>
+      </w:pPr>
+      <w:r>
+        <w:t xml:space="preserve">Hình </w:t>
+      </w:r>
+      <w:fldSimple w:instr=" SEQ Hình \* ARABIC ">
+        <w:r>
+          <w:rPr>
+            <w:noProof/>
+          </w:rPr>
+          <w:t>24</w:t>
+        </w:r>
+      </w:fldSimple>
+      <w:r>
+        <w:t xml:space="preserve"> - Học sinh Môn học</w:t>
+      </w:r>
+    </w:p>
+    <w:p>
+      <w:r>
+        <w:rPr>
+          <w:noProof/>
+        </w:rPr>
+        <w:drawing>
+          <wp:inline distT="0" distB="0" distL="0" distR="0" wp14:anchorId="0EAD9DE0" wp14:editId="5AEEE6D9">
+            <wp:extent cx="5972175" cy="1083310"/>
+            <wp:effectExtent l="0" t="0" r="9525" b="2540"/>
+            <wp:docPr id="26" name="Picture 26"/>
+            <wp:cNvGraphicFramePr>
+              <a:graphicFrameLocks xmlns:a="http://schemas.openxmlformats.org/drawingml/2006/main" noChangeAspect="1"/>
+            </wp:cNvGraphicFramePr>
+            <a:graphic xmlns:a="http://schemas.openxmlformats.org/drawingml/2006/main">
+              <a:graphicData uri="http://schemas.openxmlformats.org/drawingml/2006/picture">
+                <pic:pic xmlns:pic="http://schemas.openxmlformats.org/drawingml/2006/picture">
+                  <pic:nvPicPr>
+                    <pic:cNvPr id="26" name="HOCSINH_MONHOC.png"/>
+                    <pic:cNvPicPr/>
+                  </pic:nvPicPr>
+                  <pic:blipFill>
+                    <a:blip r:embed="rId44">
+                      <a:extLst>
+                        <a:ext uri="{28A0092B-C50C-407E-A947-70E740481C1C}">
+                          <a14:useLocalDpi xmlns:a14="http://schemas.microsoft.com/office/drawing/2010/main" val="0"/>
+                        </a:ext>
+                      </a:extLst>
+                    </a:blip>
+                    <a:stretch>
+                      <a:fillRect/>
+                    </a:stretch>
+                  </pic:blipFill>
+                  <pic:spPr>
+                    <a:xfrm>
+                      <a:off x="0" y="0"/>
+                      <a:ext cx="5972175" cy="1083310"/>
+                    </a:xfrm>
+                    <a:prstGeom prst="rect">
+                      <a:avLst/>
+                    </a:prstGeom>
+                  </pic:spPr>
+                </pic:pic>
+              </a:graphicData>
+            </a:graphic>
+          </wp:inline>
+        </w:drawing>
+      </w:r>
+    </w:p>
+    <w:p/>
+    <w:p>
+      <w:pPr>
+        <w:pStyle w:val="Caption"/>
+        <w:keepNext/>
+      </w:pPr>
+      <w:r>
+        <w:lastRenderedPageBreak/>
+        <w:t xml:space="preserve">Hình </w:t>
+      </w:r>
+      <w:fldSimple w:instr=" SEQ Hình \* ARABIC ">
+        <w:r>
+          <w:rPr>
+            <w:noProof/>
+          </w:rPr>
+          <w:t>25</w:t>
+        </w:r>
+      </w:fldSimple>
+      <w:r>
+        <w:t xml:space="preserve"> - Học sinh Cả năm</w:t>
+      </w:r>
+    </w:p>
+    <w:p>
+      <w:r>
+        <w:rPr>
+          <w:noProof/>
+        </w:rPr>
+        <w:drawing>
+          <wp:inline distT="0" distB="0" distL="0" distR="0" wp14:anchorId="74127D83" wp14:editId="382B032C">
+            <wp:extent cx="5972175" cy="1038225"/>
+            <wp:effectExtent l="0" t="0" r="9525" b="9525"/>
+            <wp:docPr id="27" name="Picture 27"/>
+            <wp:cNvGraphicFramePr>
+              <a:graphicFrameLocks xmlns:a="http://schemas.openxmlformats.org/drawingml/2006/main" noChangeAspect="1"/>
+            </wp:cNvGraphicFramePr>
+            <a:graphic xmlns:a="http://schemas.openxmlformats.org/drawingml/2006/main">
+              <a:graphicData uri="http://schemas.openxmlformats.org/drawingml/2006/picture">
+                <pic:pic xmlns:pic="http://schemas.openxmlformats.org/drawingml/2006/picture">
+                  <pic:nvPicPr>
+                    <pic:cNvPr id="27" name="HOCSINH_CANAM.png"/>
+                    <pic:cNvPicPr/>
+                  </pic:nvPicPr>
+                  <pic:blipFill>
+                    <a:blip r:embed="rId45">
+                      <a:extLst>
+                        <a:ext uri="{28A0092B-C50C-407E-A947-70E740481C1C}">
+                          <a14:useLocalDpi xmlns:a14="http://schemas.microsoft.com/office/drawing/2010/main" val="0"/>
+                        </a:ext>
+                      </a:extLst>
+                    </a:blip>
+                    <a:stretch>
+                      <a:fillRect/>
+                    </a:stretch>
+                  </pic:blipFill>
+                  <pic:spPr>
+                    <a:xfrm>
+                      <a:off x="0" y="0"/>
+                      <a:ext cx="5972175" cy="1038225"/>
+                    </a:xfrm>
+                    <a:prstGeom prst="rect">
+                      <a:avLst/>
+                    </a:prstGeom>
+                  </pic:spPr>
+                </pic:pic>
+              </a:graphicData>
+            </a:graphic>
+          </wp:inline>
+        </w:drawing>
+      </w:r>
+    </w:p>
+    <w:p/>
+    <w:p/>
+    <w:p>
+      <w:pPr>
+        <w:pStyle w:val="Caption"/>
+        <w:keepNext/>
+      </w:pPr>
+      <w:r>
+        <w:t xml:space="preserve">Hình </w:t>
+      </w:r>
+      <w:fldSimple w:instr=" SEQ Hình \* ARABIC ">
+        <w:r>
+          <w:rPr>
+            <w:noProof/>
+          </w:rPr>
+          <w:t>26</w:t>
+        </w:r>
+      </w:fldSimple>
+      <w:r>
+        <w:t xml:space="preserve"> - Lớp học Môn học</w:t>
+      </w:r>
+    </w:p>
+    <w:p>
+      <w:r>
+        <w:rPr>
+          <w:noProof/>
+        </w:rPr>
+        <w:drawing>
+          <wp:inline distT="0" distB="0" distL="0" distR="0" wp14:anchorId="5A9DC9B8" wp14:editId="52A94F85">
+            <wp:extent cx="5743575" cy="1485900"/>
+            <wp:effectExtent l="0" t="0" r="9525" b="0"/>
+            <wp:docPr id="29" name="Picture 29"/>
+            <wp:cNvGraphicFramePr>
+              <a:graphicFrameLocks xmlns:a="http://schemas.openxmlformats.org/drawingml/2006/main" noChangeAspect="1"/>
+            </wp:cNvGraphicFramePr>
+            <a:graphic xmlns:a="http://schemas.openxmlformats.org/drawingml/2006/main">
+              <a:graphicData uri="http://schemas.openxmlformats.org/drawingml/2006/picture">
+                <pic:pic xmlns:pic="http://schemas.openxmlformats.org/drawingml/2006/picture">
+                  <pic:nvPicPr>
+                    <pic:cNvPr id="29" name="LOPHOC_MONHOC.png"/>
+                    <pic:cNvPicPr/>
+                  </pic:nvPicPr>
+                  <pic:blipFill>
+                    <a:blip r:embed="rId46">
+                      <a:extLst>
+                        <a:ext uri="{28A0092B-C50C-407E-A947-70E740481C1C}">
+                          <a14:useLocalDpi xmlns:a14="http://schemas.microsoft.com/office/drawing/2010/main" val="0"/>
+                        </a:ext>
+                      </a:extLst>
+                    </a:blip>
+                    <a:stretch>
+                      <a:fillRect/>
+                    </a:stretch>
+                  </pic:blipFill>
+                  <pic:spPr>
+                    <a:xfrm>
+                      <a:off x="0" y="0"/>
+                      <a:ext cx="5743575" cy="1485900"/>
+                    </a:xfrm>
+                    <a:prstGeom prst="rect">
+                      <a:avLst/>
+                    </a:prstGeom>
+                  </pic:spPr>
+                </pic:pic>
+              </a:graphicData>
+            </a:graphic>
+          </wp:inline>
+        </w:drawing>
+      </w:r>
+    </w:p>
+    <w:p>
+      <w:pPr>
+        <w:pStyle w:val="Caption"/>
+        <w:keepNext/>
+      </w:pPr>
+    </w:p>
+    <w:p>
+      <w:pPr>
+        <w:pStyle w:val="Caption"/>
+        <w:keepNext/>
+      </w:pPr>
+      <w:bookmarkStart w:id="0" w:name="_GoBack"/>
+      <w:bookmarkEnd w:id="0"/>
+      <w:r>
+        <w:t xml:space="preserve">Hình </w:t>
+      </w:r>
+      <w:fldSimple w:instr=" SEQ Hình \* ARABIC ">
+        <w:r>
+          <w:rPr>
+            <w:noProof/>
+          </w:rPr>
+          <w:t>27</w:t>
+        </w:r>
+      </w:fldSimple>
+      <w:r>
+        <w:t xml:space="preserve"> - Lớp học Học kỳ</w:t>
+      </w:r>
+    </w:p>
+    <w:p>
+      <w:r>
+        <w:rPr>
+          <w:noProof/>
+        </w:rPr>
+        <w:drawing>
+          <wp:inline distT="0" distB="0" distL="0" distR="0" wp14:anchorId="09E1E0DD" wp14:editId="397C2433">
+            <wp:extent cx="4829175" cy="1485900"/>
+            <wp:effectExtent l="0" t="0" r="9525" b="0"/>
+            <wp:docPr id="28" name="Picture 28"/>
+            <wp:cNvGraphicFramePr>
+              <a:graphicFrameLocks xmlns:a="http://schemas.openxmlformats.org/drawingml/2006/main" noChangeAspect="1"/>
+            </wp:cNvGraphicFramePr>
+            <a:graphic xmlns:a="http://schemas.openxmlformats.org/drawingml/2006/main">
+              <a:graphicData uri="http://schemas.openxmlformats.org/drawingml/2006/picture">
+                <pic:pic xmlns:pic="http://schemas.openxmlformats.org/drawingml/2006/picture">
+                  <pic:nvPicPr>
+                    <pic:cNvPr id="28" name="LOPHOC_HOCKY.png"/>
+                    <pic:cNvPicPr/>
+                  </pic:nvPicPr>
+                  <pic:blipFill>
+                    <a:blip r:embed="rId47">
+                      <a:extLst>
+                        <a:ext uri="{28A0092B-C50C-407E-A947-70E740481C1C}">
+                          <a14:useLocalDpi xmlns:a14="http://schemas.microsoft.com/office/drawing/2010/main" val="0"/>
+                        </a:ext>
+                      </a:extLst>
+                    </a:blip>
+                    <a:stretch>
+                      <a:fillRect/>
+                    </a:stretch>
+                  </pic:blipFill>
+                  <pic:spPr>
+                    <a:xfrm>
+                      <a:off x="0" y="0"/>
+                      <a:ext cx="4829175" cy="1485900"/>
+                    </a:xfrm>
+                    <a:prstGeom prst="rect">
+                      <a:avLst/>
+                    </a:prstGeom>
+                  </pic:spPr>
+                </pic:pic>
+              </a:graphicData>
+            </a:graphic>
+          </wp:inline>
+        </w:drawing>
       </w:r>
     </w:p>
     <w:p>
@@ -23987,6 +23908,7 @@
         </w:numPr>
       </w:pPr>
       <w:r>
+        <w:lastRenderedPageBreak/>
         <w:t>Diễn giải:</w:t>
       </w:r>
     </w:p>
@@ -24305,6 +24227,7 @@
         <w:rPr>
           <w:b/>
         </w:rPr>
+        <w:lastRenderedPageBreak/>
         <w:t xml:space="preserve">Constraint: </w:t>
       </w:r>
     </w:p>
@@ -26331,7 +26254,7 @@
     </w:p>
     <w:p/>
     <w:sectPr>
-      <w:headerReference w:type="default" r:id="rId42"/>
+      <w:headerReference w:type="default" r:id="rId48"/>
       <w:pgSz w:w="12240" w:h="15840"/>
       <w:pgMar w:top="1134" w:right="1134" w:bottom="1134" w:left="1701" w:header="720" w:footer="720" w:gutter="0"/>
       <w:pgNumType w:start="1"/>
@@ -26464,7 +26387,7 @@
         <w:noProof/>
         <w:color w:val="000000"/>
       </w:rPr>
-      <w:t>21</w:t>
+      <w:t>39</w:t>
     </w:r>
     <w:r>
       <w:rPr>
@@ -32091,7 +32014,7 @@
 </file>
 
 <file path=customXml/itemProps2.xml><?xml version="1.0" encoding="utf-8"?>
-<ds:datastoreItem xmlns:ds="http://schemas.openxmlformats.org/officeDocument/2006/customXml" ds:itemID="{21679EBE-1BB0-4CB9-B8E8-3AF84D485B2A}">
+<ds:datastoreItem xmlns:ds="http://schemas.openxmlformats.org/officeDocument/2006/customXml" ds:itemID="{9E88BC43-490B-4F7B-BD1D-04BB71712F96}">
   <ds:schemaRefs>
     <ds:schemaRef ds:uri="http://schemas.openxmlformats.org/officeDocument/2006/bibliography"/>
   </ds:schemaRefs>

</xml_diff>